<commit_message>
Límite de plazas de afoto
Se ha puesto un limite de plazas por turno de 20 personas (20 personas para medio dia y otras 20 para la cena, dando igual la hora que elijan dentro de estos turnos). El formulrio no registra la reserva si se superan las 20 plazas, pero hay un error por corregir: no muestra ningún mensaje de error al cliente.
</commit_message>
<xml_diff>
--- a/Hector/mapa de archivos que componen el proyecto.docx
+++ b/Hector/mapa de archivos que componen el proyecto.docx
@@ -4,325 +4,243 @@
   <w:body>
     <w:p>
       <w:pPr>
-        <w:pStyle w:val="NormalWeb"/>
+        <w:rPr>
+          <w:b/>
+          <w:bCs/>
+        </w:rPr>
       </w:pPr>
       <w:r>
         <w:rPr>
-          <w:rFonts w:hAnsi="Symbol"/>
+          <w:b/>
+          <w:bCs/>
         </w:rPr>
-        <w:t></w:t>
+        <w:t>Mapa de archivos proyecto Laravel</w:t>
       </w:r>
+    </w:p>
+    <w:p>
       <w:r>
-        <w:t xml:space="preserve">  </w:t>
+        <w:t>Estructura general de la página:</w:t>
+      </w:r>
+    </w:p>
+    <w:p>
+      <w:pPr>
+        <w:pBdr>
+          <w:top w:val="single" w:sz="4" w:space="1" w:color="auto"/>
+          <w:left w:val="single" w:sz="4" w:space="4" w:color="auto"/>
+          <w:bottom w:val="single" w:sz="4" w:space="1" w:color="auto"/>
+          <w:right w:val="single" w:sz="4" w:space="4" w:color="auto"/>
+        </w:pBdr>
+        <w:rPr>
+          <w:lang w:val="de-DE"/>
+        </w:rPr>
+      </w:pPr>
+      <w:r>
+        <w:rPr>
+          <w:lang w:val="de-DE"/>
+        </w:rPr>
+        <w:t>-Routes/web.php</w:t>
+      </w:r>
+    </w:p>
+    <w:p>
+      <w:pPr>
+        <w:pBdr>
+          <w:top w:val="single" w:sz="4" w:space="1" w:color="auto"/>
+          <w:left w:val="single" w:sz="4" w:space="4" w:color="auto"/>
+          <w:bottom w:val="single" w:sz="4" w:space="1" w:color="auto"/>
+          <w:right w:val="single" w:sz="4" w:space="4" w:color="auto"/>
+        </w:pBdr>
+      </w:pPr>
+      <w:r>
+        <w:t xml:space="preserve">-resources/views/layout.blade.php </w:t>
       </w:r>
       <w:r>
         <w:rPr>
-          <w:rStyle w:val="CdigoHTML"/>
-          <w:rFonts w:eastAsiaTheme="majorEastAsia"/>
+          <w:color w:val="4472C4" w:themeColor="accent1"/>
+        </w:rPr>
+        <w:t xml:space="preserve"> //Esta creo que es como una plantilla que usan las 4 siguientes</w:t>
+      </w:r>
+    </w:p>
+    <w:p>
+      <w:pPr>
+        <w:pBdr>
+          <w:top w:val="single" w:sz="4" w:space="1" w:color="auto"/>
+          <w:left w:val="single" w:sz="4" w:space="4" w:color="auto"/>
+          <w:bottom w:val="single" w:sz="4" w:space="1" w:color="auto"/>
+          <w:right w:val="single" w:sz="4" w:space="4" w:color="auto"/>
+        </w:pBdr>
+      </w:pPr>
+      <w:r>
+        <w:t>-resources/views/</w:t>
+      </w:r>
+      <w:r>
+        <w:t>inicio.blade.p</w:t>
+      </w:r>
+      <w:r>
+        <w:t>hp</w:t>
+      </w:r>
+    </w:p>
+    <w:p>
+      <w:pPr>
+        <w:pBdr>
+          <w:top w:val="single" w:sz="4" w:space="1" w:color="auto"/>
+          <w:left w:val="single" w:sz="4" w:space="4" w:color="auto"/>
+          <w:bottom w:val="single" w:sz="4" w:space="1" w:color="auto"/>
+          <w:right w:val="single" w:sz="4" w:space="4" w:color="auto"/>
+        </w:pBdr>
+      </w:pPr>
+      <w:r>
+        <w:t>-resources/views/</w:t>
+      </w:r>
+      <w:r>
+        <w:t>menu.blade.php</w:t>
+      </w:r>
+    </w:p>
+    <w:p>
+      <w:pPr>
+        <w:pBdr>
+          <w:top w:val="single" w:sz="4" w:space="1" w:color="auto"/>
+          <w:left w:val="single" w:sz="4" w:space="4" w:color="auto"/>
+          <w:bottom w:val="single" w:sz="4" w:space="1" w:color="auto"/>
+          <w:right w:val="single" w:sz="4" w:space="4" w:color="auto"/>
+        </w:pBdr>
+      </w:pPr>
+      <w:r>
+        <w:t>-resources/views/</w:t>
+      </w:r>
+      <w:r>
+        <w:t>reservas.blade.php</w:t>
+      </w:r>
+    </w:p>
+    <w:p>
+      <w:pPr>
+        <w:pBdr>
+          <w:top w:val="single" w:sz="4" w:space="1" w:color="auto"/>
+          <w:left w:val="single" w:sz="4" w:space="4" w:color="auto"/>
+          <w:bottom w:val="single" w:sz="4" w:space="1" w:color="auto"/>
+          <w:right w:val="single" w:sz="4" w:space="4" w:color="auto"/>
+        </w:pBdr>
+      </w:pPr>
+      <w:r>
+        <w:t>-resources/views/</w:t>
+      </w:r>
+      <w:r>
+        <w:t>contacto.blade.php</w:t>
+      </w:r>
+    </w:p>
+    <w:p/>
+    <w:p>
+      <w:pPr>
+        <w:rPr>
           <w:b/>
           <w:bCs/>
         </w:rPr>
-        <w:t>app/Models/Reserva.php</w:t>
+      </w:pPr>
+      <w:r>
+        <w:rPr>
+          <w:b/>
+          <w:bCs/>
+        </w:rPr>
+        <w:t>Para la sección de reservas:</w:t>
       </w:r>
     </w:p>
     <w:p>
-      <w:pPr>
-        <w:pStyle w:val="NormalWeb"/>
-        <w:numPr>
-          <w:ilvl w:val="0"/>
-          <w:numId w:val="35"/>
-        </w:numPr>
-      </w:pPr>
-      <w:r>
-        <w:t xml:space="preserve">Modelo Eloquent para la tabla </w:t>
-      </w:r>
       <w:r>
         <w:rPr>
-          <w:rStyle w:val="CdigoHTML"/>
-          <w:rFonts w:eastAsiaTheme="majorEastAsia"/>
+          <w:bdr w:val="single" w:sz="4" w:space="0" w:color="auto"/>
         </w:rPr>
-        <w:t>reservas</w:t>
+        <w:drawing>
+          <wp:inline distT="0" distB="0" distL="0" distR="0" wp14:anchorId="6DC61F7E" wp14:editId="208FA0E6">
+            <wp:extent cx="4794200" cy="4869180"/>
+            <wp:effectExtent l="0" t="0" r="6985" b="0"/>
+            <wp:docPr id="247100409" name="Imagen 1"/>
+            <wp:cNvGraphicFramePr>
+              <a:graphicFrameLocks xmlns:a="http://schemas.openxmlformats.org/drawingml/2006/main" noChangeAspect="1"/>
+            </wp:cNvGraphicFramePr>
+            <a:graphic xmlns:a="http://schemas.openxmlformats.org/drawingml/2006/main">
+              <a:graphicData uri="http://schemas.openxmlformats.org/drawingml/2006/picture">
+                <pic:pic xmlns:pic="http://schemas.openxmlformats.org/drawingml/2006/picture">
+                  <pic:nvPicPr>
+                    <pic:cNvPr id="0" name="Picture 1"/>
+                    <pic:cNvPicPr>
+                      <a:picLocks noChangeAspect="1" noChangeArrowheads="1"/>
+                    </pic:cNvPicPr>
+                  </pic:nvPicPr>
+                  <pic:blipFill>
+                    <a:blip r:embed="rId5">
+                      <a:extLst>
+                        <a:ext uri="{28A0092B-C50C-407E-A947-70E740481C1C}">
+                          <a14:useLocalDpi xmlns:a14="http://schemas.microsoft.com/office/drawing/2010/main" val="0"/>
+                        </a:ext>
+                      </a:extLst>
+                    </a:blip>
+                    <a:srcRect/>
+                    <a:stretch>
+                      <a:fillRect/>
+                    </a:stretch>
+                  </pic:blipFill>
+                  <pic:spPr bwMode="auto">
+                    <a:xfrm>
+                      <a:off x="0" y="0"/>
+                      <a:ext cx="4821089" cy="4896490"/>
+                    </a:xfrm>
+                    <a:prstGeom prst="rect">
+                      <a:avLst/>
+                    </a:prstGeom>
+                    <a:noFill/>
+                    <a:ln>
+                      <a:noFill/>
+                    </a:ln>
+                  </pic:spPr>
+                </pic:pic>
+              </a:graphicData>
+            </a:graphic>
+          </wp:inline>
+        </w:drawing>
       </w:r>
+    </w:p>
+    <w:p/>
+    <w:p>
+      <w:pPr>
+        <w:rPr>
+          <w:b/>
+          <w:bCs/>
+        </w:rPr>
+      </w:pPr>
       <w:r>
-        <w:t>.</w:t>
+        <w:rPr>
+          <w:b/>
+          <w:bCs/>
+          <w:highlight w:val="yellow"/>
+        </w:rPr>
+        <w:lastRenderedPageBreak/>
+        <w:t>¿Qué me falta por hacer?</w:t>
       </w:r>
     </w:p>
     <w:p>
       <w:pPr>
-        <w:pStyle w:val="NormalWeb"/>
-        <w:numPr>
-          <w:ilvl w:val="0"/>
-          <w:numId w:val="35"/>
-        </w:numPr>
-      </w:pPr>
-      <w:r>
-        <w:t>Define los campos que pueden asignarse de forma masiva (</w:t>
-      </w:r>
+        <w:rPr>
+          <w:b/>
+          <w:bCs/>
+        </w:rPr>
+      </w:pPr>
       <w:r>
         <w:rPr>
-          <w:rStyle w:val="CdigoHTML"/>
-          <w:rFonts w:eastAsiaTheme="majorEastAsia"/>
+          <w:b/>
+          <w:bCs/>
         </w:rPr>
-        <w:t>$fillable</w:t>
-      </w:r>
-      <w:r>
-        <w:t>).</w:t>
+        <w:t>En reservas:</w:t>
       </w:r>
     </w:p>
     <w:p>
-      <w:pPr>
-        <w:pStyle w:val="NormalWeb"/>
-      </w:pPr>
       <w:r>
-        <w:rPr>
-          <w:rFonts w:hAnsi="Symbol"/>
-        </w:rPr>
-        <w:t></w:t>
-      </w:r>
-      <w:r>
-        <w:t xml:space="preserve">  </w:t>
-      </w:r>
-      <w:r>
-        <w:rPr>
-          <w:rStyle w:val="CdigoHTML"/>
-          <w:rFonts w:eastAsiaTheme="majorEastAsia"/>
-          <w:b/>
-          <w:bCs/>
-        </w:rPr>
-        <w:t>database/migrations/2025_08_08_164036_create_reservas_table.php</w:t>
+        <w:t>-Poner límites de número de mesas a reservar</w:t>
       </w:r>
     </w:p>
     <w:p>
-      <w:pPr>
-        <w:pStyle w:val="NormalWeb"/>
-        <w:numPr>
-          <w:ilvl w:val="0"/>
-          <w:numId w:val="36"/>
-        </w:numPr>
-      </w:pPr>
       <w:r>
-        <w:t xml:space="preserve">Migración que crea la tabla </w:t>
-      </w:r>
-      <w:r>
-        <w:rPr>
-          <w:rStyle w:val="CdigoHTML"/>
-          <w:rFonts w:eastAsiaTheme="majorEastAsia"/>
-        </w:rPr>
-        <w:t>reservas</w:t>
-      </w:r>
-      <w:r>
-        <w:t xml:space="preserve"> en la base de datos.</w:t>
+        <w:t>-Proporcionar al cliente un número de reserva, y que aparezca en pantalla un mensaje confirmando su reserva, o mejor aún, que esto se le envíe al email proporcionado.</w:t>
       </w:r>
     </w:p>
-    <w:p>
-      <w:pPr>
-        <w:pStyle w:val="NormalWeb"/>
-        <w:numPr>
-          <w:ilvl w:val="0"/>
-          <w:numId w:val="36"/>
-        </w:numPr>
-      </w:pPr>
-      <w:r>
-        <w:t>Define columnas (</w:t>
-      </w:r>
-      <w:r>
-        <w:rPr>
-          <w:rStyle w:val="CdigoHTML"/>
-          <w:rFonts w:eastAsiaTheme="majorEastAsia"/>
-        </w:rPr>
-        <w:t>fecha</w:t>
-      </w:r>
-      <w:r>
-        <w:t xml:space="preserve">, </w:t>
-      </w:r>
-      <w:r>
-        <w:rPr>
-          <w:rStyle w:val="CdigoHTML"/>
-          <w:rFonts w:eastAsiaTheme="majorEastAsia"/>
-        </w:rPr>
-        <w:t>hora</w:t>
-      </w:r>
-      <w:r>
-        <w:t xml:space="preserve">, </w:t>
-      </w:r>
-      <w:r>
-        <w:rPr>
-          <w:rStyle w:val="CdigoHTML"/>
-          <w:rFonts w:eastAsiaTheme="majorEastAsia"/>
-        </w:rPr>
-        <w:t>personas</w:t>
-      </w:r>
-      <w:r>
-        <w:t xml:space="preserve">, etc.) y métodos </w:t>
-      </w:r>
-      <w:r>
-        <w:rPr>
-          <w:rStyle w:val="CdigoHTML"/>
-          <w:rFonts w:eastAsiaTheme="majorEastAsia"/>
-        </w:rPr>
-        <w:t>up()</w:t>
-      </w:r>
-      <w:r>
-        <w:t>/</w:t>
-      </w:r>
-      <w:r>
-        <w:rPr>
-          <w:rStyle w:val="CdigoHTML"/>
-          <w:rFonts w:eastAsiaTheme="majorEastAsia"/>
-        </w:rPr>
-        <w:t>down()</w:t>
-      </w:r>
-      <w:r>
-        <w:t>.</w:t>
-      </w:r>
-    </w:p>
-    <w:p>
-      <w:pPr>
-        <w:pStyle w:val="NormalWeb"/>
-      </w:pPr>
-      <w:r>
-        <w:rPr>
-          <w:rFonts w:hAnsi="Symbol"/>
-        </w:rPr>
-        <w:t></w:t>
-      </w:r>
-      <w:r>
-        <w:t xml:space="preserve">  </w:t>
-      </w:r>
-      <w:r>
-        <w:rPr>
-          <w:rStyle w:val="CdigoHTML"/>
-          <w:rFonts w:eastAsiaTheme="majorEastAsia"/>
-          <w:b/>
-          <w:bCs/>
-        </w:rPr>
-        <w:t>routes/web.php</w:t>
-      </w:r>
-    </w:p>
-    <w:p>
-      <w:pPr>
-        <w:pStyle w:val="NormalWeb"/>
-        <w:numPr>
-          <w:ilvl w:val="0"/>
-          <w:numId w:val="37"/>
-        </w:numPr>
-      </w:pPr>
-      <w:r>
-        <w:t>Archivo de rutas web del proyecto.</w:t>
-      </w:r>
-    </w:p>
-    <w:p>
-      <w:pPr>
-        <w:pStyle w:val="NormalWeb"/>
-        <w:numPr>
-          <w:ilvl w:val="0"/>
-          <w:numId w:val="37"/>
-        </w:numPr>
-      </w:pPr>
-      <w:r>
-        <w:t xml:space="preserve">Define rutas para </w:t>
-      </w:r>
-      <w:r>
-        <w:rPr>
-          <w:rStyle w:val="CdigoHTML"/>
-          <w:rFonts w:eastAsiaTheme="majorEastAsia"/>
-        </w:rPr>
-        <w:t>/</w:t>
-      </w:r>
-      <w:r>
-        <w:t xml:space="preserve">, </w:t>
-      </w:r>
-      <w:r>
-        <w:rPr>
-          <w:rStyle w:val="CdigoHTML"/>
-          <w:rFonts w:eastAsiaTheme="majorEastAsia"/>
-        </w:rPr>
-        <w:t>/menu</w:t>
-      </w:r>
-      <w:r>
-        <w:t xml:space="preserve">, </w:t>
-      </w:r>
-      <w:r>
-        <w:rPr>
-          <w:rStyle w:val="CdigoHTML"/>
-          <w:rFonts w:eastAsiaTheme="majorEastAsia"/>
-        </w:rPr>
-        <w:t>/reservas</w:t>
-      </w:r>
-      <w:r>
-        <w:t xml:space="preserve"> (GET y POST) y </w:t>
-      </w:r>
-      <w:r>
-        <w:rPr>
-          <w:rStyle w:val="CdigoHTML"/>
-          <w:rFonts w:eastAsiaTheme="majorEastAsia"/>
-        </w:rPr>
-        <w:t>/contacto</w:t>
-      </w:r>
-      <w:r>
-        <w:t>.</w:t>
-      </w:r>
-    </w:p>
-    <w:p>
-      <w:pPr>
-        <w:pStyle w:val="NormalWeb"/>
-        <w:numPr>
-          <w:ilvl w:val="0"/>
-          <w:numId w:val="37"/>
-        </w:numPr>
-      </w:pPr>
-      <w:r>
-        <w:t>Incluye validación de datos y creación de reservas.</w:t>
-      </w:r>
-    </w:p>
-    <w:p>
-      <w:pPr>
-        <w:pStyle w:val="NormalWeb"/>
-      </w:pPr>
-      <w:r>
-        <w:rPr>
-          <w:rFonts w:hAnsi="Symbol"/>
-        </w:rPr>
-        <w:t></w:t>
-      </w:r>
-      <w:r>
-        <w:t xml:space="preserve">  </w:t>
-      </w:r>
-      <w:r>
-        <w:rPr>
-          <w:rStyle w:val="CdigoHTML"/>
-          <w:rFonts w:eastAsiaTheme="majorEastAsia"/>
-          <w:b/>
-          <w:bCs/>
-        </w:rPr>
-        <w:t>resources/views/reservas.blade.php</w:t>
-      </w:r>
-    </w:p>
-    <w:p>
-      <w:pPr>
-        <w:pStyle w:val="NormalWeb"/>
-        <w:numPr>
-          <w:ilvl w:val="0"/>
-          <w:numId w:val="38"/>
-        </w:numPr>
-      </w:pPr>
-      <w:r>
-        <w:t>Vista Blade para el formulario de reserva.</w:t>
-      </w:r>
-    </w:p>
-    <w:p>
-      <w:pPr>
-        <w:pStyle w:val="NormalWeb"/>
-        <w:numPr>
-          <w:ilvl w:val="0"/>
-          <w:numId w:val="38"/>
-        </w:numPr>
-      </w:pPr>
-      <w:r>
-        <w:t>Muestra mensajes de éxito y el formulario con selectores para fecha, personas y hora.</w:t>
-      </w:r>
-    </w:p>
-    <w:p/>
     <w:sectPr>
       <w:pgSz w:w="11906" w:h="16838"/>
       <w:pgMar w:top="1417" w:right="1701" w:bottom="1417" w:left="1701" w:header="708" w:footer="708" w:gutter="0"/>
@@ -5668,7 +5586,6 @@
   <w:style w:type="character" w:default="1" w:styleId="Fuentedeprrafopredeter">
     <w:name w:val="Default Paragraph Font"/>
     <w:uiPriority w:val="1"/>
-    <w:semiHidden/>
     <w:unhideWhenUsed/>
   </w:style>
   <w:style w:type="table" w:default="1" w:styleId="Tablanormal">

</xml_diff>

<commit_message>
Correo de confirmación de reserva configurado
Se ha configurado correctamente el envío de un correo con la confirmación de la reserva a través de mi propio correo de gmail
</commit_message>
<xml_diff>
--- a/Hector/mapa de archivos que componen el proyecto.docx
+++ b/Hector/mapa de archivos que componen el proyecto.docx
@@ -30,14 +30,8 @@
           <w:bottom w:val="single" w:sz="4" w:space="1" w:color="auto"/>
           <w:right w:val="single" w:sz="4" w:space="4" w:color="auto"/>
         </w:pBdr>
-        <w:rPr>
-          <w:lang w:val="de-DE"/>
-        </w:rPr>
       </w:pPr>
       <w:r>
-        <w:rPr>
-          <w:lang w:val="de-DE"/>
-        </w:rPr>
         <w:t>-Routes/web.php</w:t>
       </w:r>
     </w:p>
@@ -70,10 +64,7 @@
         </w:pBdr>
       </w:pPr>
       <w:r>
-        <w:t>-resources/views/</w:t>
-      </w:r>
-      <w:r>
-        <w:t>inicio.blade.p</w:t>
+        <w:t>-resources/views/inicio.blade.p</w:t>
       </w:r>
       <w:r>
         <w:t>hp</w:t>
@@ -146,6 +137,7 @@
     <w:p>
       <w:r>
         <w:rPr>
+          <w:noProof/>
           <w:bdr w:val="single" w:sz="4" w:space="0" w:color="auto"/>
         </w:rPr>
         <w:drawing>
@@ -200,6 +192,98 @@
     </w:p>
     <w:p/>
     <w:p>
+      <w:r>
+        <w:lastRenderedPageBreak/>
+        <w:t>Archivos de configuración para el envío automático del email:</w:t>
+      </w:r>
+    </w:p>
+    <w:p>
+      <w:pPr>
+        <w:pBdr>
+          <w:top w:val="single" w:sz="4" w:space="1" w:color="auto"/>
+          <w:left w:val="single" w:sz="4" w:space="4" w:color="auto"/>
+          <w:bottom w:val="single" w:sz="4" w:space="1" w:color="auto"/>
+          <w:right w:val="single" w:sz="4" w:space="4" w:color="auto"/>
+        </w:pBdr>
+        <w:rPr>
+          <w:b/>
+          <w:bCs/>
+        </w:rPr>
+      </w:pPr>
+      <w:r>
+        <w:rPr>
+          <w:b/>
+          <w:bCs/>
+        </w:rPr>
+        <w:t>app\Mail\ReservaConfirmada.php</w:t>
+      </w:r>
+      <w:r>
+        <w:t>: la clase del email</w:t>
+      </w:r>
+    </w:p>
+    <w:p>
+      <w:pPr>
+        <w:pBdr>
+          <w:top w:val="single" w:sz="4" w:space="1" w:color="auto"/>
+          <w:left w:val="single" w:sz="4" w:space="4" w:color="auto"/>
+          <w:bottom w:val="single" w:sz="4" w:space="1" w:color="auto"/>
+          <w:right w:val="single" w:sz="4" w:space="4" w:color="auto"/>
+        </w:pBdr>
+      </w:pPr>
+      <w:r>
+        <w:rPr>
+          <w:b/>
+          <w:bCs/>
+        </w:rPr>
+        <w:t>resources\views\emails/reserva_confirmada.blade.php</w:t>
+      </w:r>
+      <w:r>
+        <w:t>: la pantilla markdown del email</w:t>
+      </w:r>
+    </w:p>
+    <w:p>
+      <w:pPr>
+        <w:pBdr>
+          <w:top w:val="single" w:sz="4" w:space="1" w:color="auto"/>
+          <w:left w:val="single" w:sz="4" w:space="4" w:color="auto"/>
+          <w:bottom w:val="single" w:sz="4" w:space="1" w:color="auto"/>
+          <w:right w:val="single" w:sz="4" w:space="4" w:color="auto"/>
+        </w:pBdr>
+      </w:pPr>
+      <w:r>
+        <w:rPr>
+          <w:b/>
+          <w:bCs/>
+        </w:rPr>
+        <w:t>-Routes/web.php</w:t>
+      </w:r>
+      <w:r>
+        <w:rPr>
+          <w:b/>
+          <w:bCs/>
+        </w:rPr>
+        <w:t>:</w:t>
+      </w:r>
+      <w:r>
+        <w:t xml:space="preserve"> Este interviene siempre en todos</w:t>
+      </w:r>
+    </w:p>
+    <w:p>
+      <w:pPr>
+        <w:pBdr>
+          <w:top w:val="single" w:sz="4" w:space="1" w:color="auto"/>
+          <w:left w:val="single" w:sz="4" w:space="4" w:color="auto"/>
+          <w:bottom w:val="single" w:sz="4" w:space="1" w:color="auto"/>
+          <w:right w:val="single" w:sz="4" w:space="4" w:color="auto"/>
+        </w:pBdr>
+        <w:rPr>
+          <w:b/>
+          <w:bCs/>
+        </w:rPr>
+      </w:pPr>
+    </w:p>
+    <w:p/>
+    <w:p>
       <w:pPr>
         <w:rPr>
           <w:b/>
@@ -212,7 +296,6 @@
           <w:bCs/>
           <w:highlight w:val="yellow"/>
         </w:rPr>
-        <w:lastRenderedPageBreak/>
         <w:t>¿Qué me falta por hacer?</w:t>
       </w:r>
     </w:p>
@@ -234,6 +317,11 @@
     <w:p>
       <w:r>
         <w:t>-Proporcionar al cliente un número de reserva, y que aparezca en pantalla un mensaje confirmando su reserva, o mejor aún, que esto se le envíe al email proporcionado.</w:t>
+      </w:r>
+    </w:p>
+    <w:p>
+      <w:r>
+        <w:t>-Separar el código de routes/web.php mediante un include?</w:t>
       </w:r>
     </w:p>
     <w:sectPr>
@@ -5581,6 +5669,7 @@
   <w:style w:type="character" w:default="1" w:styleId="Fuentedeprrafopredeter">
     <w:name w:val="Default Paragraph Font"/>
     <w:uiPriority w:val="1"/>
+    <w:semiHidden/>
     <w:unhideWhenUsed/>
   </w:style>
   <w:style w:type="table" w:default="1" w:styleId="Tablanormal">

</xml_diff>

<commit_message>
Formulario de contacto creado
</commit_message>
<xml_diff>
--- a/Hector/mapa de archivos que componen el proyecto.docx
+++ b/Hector/mapa de archivos que componen el proyecto.docx
@@ -131,7 +131,598 @@
           <w:b/>
           <w:bCs/>
         </w:rPr>
+        <w:t>Para la sección de contacto:</w:t>
+      </w:r>
+    </w:p>
+    <w:p>
+      <w:pPr>
+        <w:rPr>
+          <w:color w:val="EE0000"/>
+        </w:rPr>
+      </w:pPr>
+      <w:r>
+        <w:rPr>
+          <w:color w:val="EE0000"/>
+        </w:rPr>
+        <w:t>Funciona perfectamente! Ahora falta estudiarme el código</w:t>
+      </w:r>
+    </w:p>
+    <w:p>
+      <w:pPr>
+        <w:rPr>
+          <w:color w:val="EE0000"/>
+        </w:rPr>
+      </w:pPr>
+      <w:r>
+        <w:rPr>
+          <w:color w:val="EE0000"/>
+        </w:rPr>
+        <w:t>Y aplicarle posteriormente formatos para que se vea más bonito</w:t>
+      </w:r>
+    </w:p>
+    <w:p>
+      <w:pPr>
+        <w:rPr>
+          <w:color w:val="EE0000"/>
+        </w:rPr>
+      </w:pPr>
+      <w:r>
+        <w:rPr>
+          <w:color w:val="EE0000"/>
+        </w:rPr>
+        <w:t>Cambiar este texto:</w:t>
+      </w:r>
+    </w:p>
+    <w:p>
+      <w:pPr>
+        <w:rPr>
+          <w:color w:val="EE0000"/>
+        </w:rPr>
+      </w:pPr>
+      <w:r>
+        <w:rPr>
+          <w:color w:val="EE0000"/>
+        </w:rPr>
+        <w:drawing>
+          <wp:inline distT="0" distB="0" distL="0" distR="0" wp14:anchorId="35022EB8" wp14:editId="2FC72B60">
+            <wp:extent cx="5037257" cy="457240"/>
+            <wp:effectExtent l="0" t="0" r="0" b="0"/>
+            <wp:docPr id="2035204862" name="Imagen 1"/>
+            <wp:cNvGraphicFramePr>
+              <a:graphicFrameLocks xmlns:a="http://schemas.openxmlformats.org/drawingml/2006/main" noChangeAspect="1"/>
+            </wp:cNvGraphicFramePr>
+            <a:graphic xmlns:a="http://schemas.openxmlformats.org/drawingml/2006/main">
+              <a:graphicData uri="http://schemas.openxmlformats.org/drawingml/2006/picture">
+                <pic:pic xmlns:pic="http://schemas.openxmlformats.org/drawingml/2006/picture">
+                  <pic:nvPicPr>
+                    <pic:cNvPr id="2035204862" name=""/>
+                    <pic:cNvPicPr/>
+                  </pic:nvPicPr>
+                  <pic:blipFill>
+                    <a:blip r:embed="rId5"/>
+                    <a:stretch>
+                      <a:fillRect/>
+                    </a:stretch>
+                  </pic:blipFill>
+                  <pic:spPr>
+                    <a:xfrm>
+                      <a:off x="0" y="0"/>
+                      <a:ext cx="5037257" cy="457240"/>
+                    </a:xfrm>
+                    <a:prstGeom prst="rect">
+                      <a:avLst/>
+                    </a:prstGeom>
+                  </pic:spPr>
+                </pic:pic>
+              </a:graphicData>
+            </a:graphic>
+          </wp:inline>
+        </w:drawing>
+      </w:r>
+    </w:p>
+    <w:p>
+      <w:pPr>
+        <w:rPr>
+          <w:color w:val="EE0000"/>
+        </w:rPr>
+      </w:pPr>
+      <w:r>
+        <w:rPr>
+          <w:color w:val="EE0000"/>
+        </w:rPr>
+        <w:t>Y también este texto:</w:t>
+      </w:r>
+    </w:p>
+    <w:p>
+      <w:pPr>
+        <w:rPr>
+          <w:color w:val="EE0000"/>
+        </w:rPr>
+      </w:pPr>
+      <w:r>
+        <w:rPr>
+          <w:color w:val="EE0000"/>
+        </w:rPr>
+        <w:drawing>
+          <wp:inline distT="0" distB="0" distL="0" distR="0" wp14:anchorId="4028578B" wp14:editId="66B3443D">
+            <wp:extent cx="5182049" cy="1623201"/>
+            <wp:effectExtent l="0" t="0" r="0" b="0"/>
+            <wp:docPr id="812456442" name="Imagen 1"/>
+            <wp:cNvGraphicFramePr>
+              <a:graphicFrameLocks xmlns:a="http://schemas.openxmlformats.org/drawingml/2006/main" noChangeAspect="1"/>
+            </wp:cNvGraphicFramePr>
+            <a:graphic xmlns:a="http://schemas.openxmlformats.org/drawingml/2006/main">
+              <a:graphicData uri="http://schemas.openxmlformats.org/drawingml/2006/picture">
+                <pic:pic xmlns:pic="http://schemas.openxmlformats.org/drawingml/2006/picture">
+                  <pic:nvPicPr>
+                    <pic:cNvPr id="812456442" name=""/>
+                    <pic:cNvPicPr/>
+                  </pic:nvPicPr>
+                  <pic:blipFill>
+                    <a:blip r:embed="rId6"/>
+                    <a:stretch>
+                      <a:fillRect/>
+                    </a:stretch>
+                  </pic:blipFill>
+                  <pic:spPr>
+                    <a:xfrm>
+                      <a:off x="0" y="0"/>
+                      <a:ext cx="5182049" cy="1623201"/>
+                    </a:xfrm>
+                    <a:prstGeom prst="rect">
+                      <a:avLst/>
+                    </a:prstGeom>
+                  </pic:spPr>
+                </pic:pic>
+              </a:graphicData>
+            </a:graphic>
+          </wp:inline>
+        </w:drawing>
+      </w:r>
+    </w:p>
+    <w:p>
+      <w:pPr>
+        <w:rPr>
+          <w:color w:val="EE0000"/>
+        </w:rPr>
+      </w:pPr>
+    </w:p>
+    <w:p>
+      <w:pPr>
+        <w:pBdr>
+          <w:top w:val="single" w:sz="4" w:space="1" w:color="auto"/>
+          <w:left w:val="single" w:sz="4" w:space="4" w:color="auto"/>
+          <w:bottom w:val="single" w:sz="4" w:space="1" w:color="auto"/>
+          <w:right w:val="single" w:sz="4" w:space="4" w:color="auto"/>
+        </w:pBdr>
+        <w:rPr>
+          <w:b/>
+          <w:bCs/>
+        </w:rPr>
+      </w:pPr>
+      <w:r>
+        <w:rPr>
+          <w:b/>
+          <w:bCs/>
+        </w:rPr>
+        <w:t>0).env</w:t>
+      </w:r>
+    </w:p>
+    <w:p>
+      <w:pPr>
+        <w:pBdr>
+          <w:top w:val="single" w:sz="4" w:space="1" w:color="auto"/>
+          <w:left w:val="single" w:sz="4" w:space="4" w:color="auto"/>
+          <w:bottom w:val="single" w:sz="4" w:space="1" w:color="auto"/>
+          <w:right w:val="single" w:sz="4" w:space="4" w:color="auto"/>
+        </w:pBdr>
+      </w:pPr>
+      <w:r>
+        <w:t>Para editar la configuración del email</w:t>
+      </w:r>
+    </w:p>
+    <w:p>
+      <w:pPr>
+        <w:pBdr>
+          <w:top w:val="single" w:sz="4" w:space="1" w:color="auto"/>
+          <w:left w:val="single" w:sz="4" w:space="4" w:color="auto"/>
+          <w:bottom w:val="single" w:sz="4" w:space="1" w:color="auto"/>
+          <w:right w:val="single" w:sz="4" w:space="4" w:color="auto"/>
+        </w:pBdr>
+        <w:rPr>
+          <w:b/>
+          <w:bCs/>
+        </w:rPr>
+      </w:pPr>
+    </w:p>
+    <w:p>
+      <w:pPr>
+        <w:pBdr>
+          <w:top w:val="single" w:sz="4" w:space="1" w:color="auto"/>
+          <w:left w:val="single" w:sz="4" w:space="4" w:color="auto"/>
+          <w:bottom w:val="single" w:sz="4" w:space="1" w:color="auto"/>
+          <w:right w:val="single" w:sz="4" w:space="4" w:color="auto"/>
+        </w:pBdr>
+        <w:rPr>
+          <w:b/>
+          <w:bCs/>
+          <w:lang w:val="de-DE"/>
+        </w:rPr>
+      </w:pPr>
+      <w:r>
+        <w:rPr>
+          <w:b/>
+          <w:bCs/>
+          <w:lang w:val="de-DE"/>
+        </w:rPr>
+        <w:t>1</w:t>
+      </w:r>
+      <w:r>
+        <w:rPr>
+          <w:b/>
+          <w:bCs/>
+          <w:highlight w:val="yellow"/>
+          <w:lang w:val="de-DE"/>
+        </w:rPr>
+        <w:t xml:space="preserve">) </w:t>
+      </w:r>
+      <w:r>
+        <w:rPr>
+          <w:b/>
+          <w:bCs/>
+          <w:color w:val="388600"/>
+          <w:highlight w:val="yellow"/>
+          <w:lang w:val="de-DE"/>
+        </w:rPr>
+        <w:t>routes/web.php (Rutas)</w:t>
+      </w:r>
+    </w:p>
+    <w:p>
+      <w:pPr>
+        <w:pBdr>
+          <w:top w:val="single" w:sz="4" w:space="1" w:color="auto"/>
+          <w:left w:val="single" w:sz="4" w:space="4" w:color="auto"/>
+          <w:bottom w:val="single" w:sz="4" w:space="1" w:color="auto"/>
+          <w:right w:val="single" w:sz="4" w:space="4" w:color="auto"/>
+        </w:pBdr>
+      </w:pPr>
+      <w:r>
+        <w:t>Define por dónde entra la petición (GET para ver el formulario, POST para enviarlo).</w:t>
+      </w:r>
+    </w:p>
+    <w:p>
+      <w:pPr>
+        <w:pBdr>
+          <w:top w:val="single" w:sz="4" w:space="1" w:color="auto"/>
+          <w:left w:val="single" w:sz="4" w:space="4" w:color="auto"/>
+          <w:bottom w:val="single" w:sz="4" w:space="1" w:color="auto"/>
+          <w:right w:val="single" w:sz="4" w:space="4" w:color="auto"/>
+        </w:pBdr>
+      </w:pPr>
+      <w:r>
+        <w:lastRenderedPageBreak/>
+        <w:t>Mantendremos tu ruta GET y añadiremos una POST.</w:t>
+      </w:r>
+    </w:p>
+    <w:p>
+      <w:pPr>
+        <w:pBdr>
+          <w:top w:val="single" w:sz="4" w:space="1" w:color="auto"/>
+          <w:left w:val="single" w:sz="4" w:space="4" w:color="auto"/>
+          <w:bottom w:val="single" w:sz="4" w:space="1" w:color="auto"/>
+          <w:right w:val="single" w:sz="4" w:space="4" w:color="auto"/>
+        </w:pBdr>
+      </w:pPr>
+      <w:r>
+        <w:t>Opcional: en vez de un closure, usar un Controlador nos da orden y escalabilidad.</w:t>
+      </w:r>
+    </w:p>
+    <w:p>
+      <w:pPr>
+        <w:pBdr>
+          <w:top w:val="single" w:sz="4" w:space="1" w:color="auto"/>
+          <w:left w:val="single" w:sz="4" w:space="4" w:color="auto"/>
+          <w:bottom w:val="single" w:sz="4" w:space="1" w:color="auto"/>
+          <w:right w:val="single" w:sz="4" w:space="4" w:color="auto"/>
+        </w:pBdr>
+        <w:rPr>
+          <w:b/>
+          <w:bCs/>
+          <w:color w:val="388600"/>
+        </w:rPr>
+      </w:pPr>
+      <w:r>
+        <w:rPr>
+          <w:b/>
+          <w:bCs/>
+          <w:color w:val="388600"/>
+          <w:highlight w:val="yellow"/>
+        </w:rPr>
+        <w:t>2)</w:t>
+      </w:r>
+      <w:r>
+        <w:rPr>
+          <w:b/>
+          <w:bCs/>
+          <w:color w:val="388600"/>
+          <w:highlight w:val="yellow"/>
+        </w:rPr>
+        <w:t>app/Http/Controllers/ContactController.php (Controlador)</w:t>
+      </w:r>
+      <w:r>
+        <w:rPr>
+          <w:b/>
+          <w:bCs/>
+          <w:color w:val="388600"/>
+        </w:rPr>
+        <w:t xml:space="preserve"> </w:t>
+      </w:r>
+    </w:p>
+    <w:p>
+      <w:pPr>
+        <w:pBdr>
+          <w:top w:val="single" w:sz="4" w:space="1" w:color="auto"/>
+          <w:left w:val="single" w:sz="4" w:space="4" w:color="auto"/>
+          <w:bottom w:val="single" w:sz="4" w:space="1" w:color="auto"/>
+          <w:right w:val="single" w:sz="4" w:space="4" w:color="auto"/>
+        </w:pBdr>
+      </w:pPr>
+      <w:r>
+        <w:t>Contiene la lógica cuando llega el POST: recibe datos, delega la validación (Form Request), y decide qué responder (redirigir con éxito o con errores).</w:t>
+      </w:r>
+    </w:p>
+    <w:p>
+      <w:pPr>
+        <w:pBdr>
+          <w:top w:val="single" w:sz="4" w:space="1" w:color="auto"/>
+          <w:left w:val="single" w:sz="4" w:space="4" w:color="auto"/>
+          <w:bottom w:val="single" w:sz="4" w:space="1" w:color="auto"/>
+          <w:right w:val="single" w:sz="4" w:space="4" w:color="auto"/>
+        </w:pBdr>
+        <w:rPr>
+          <w:b/>
+          <w:bCs/>
+          <w:color w:val="388600"/>
+        </w:rPr>
+      </w:pPr>
+      <w:r>
+        <w:rPr>
+          <w:b/>
+          <w:bCs/>
+          <w:color w:val="388600"/>
+          <w:highlight w:val="yellow"/>
+        </w:rPr>
+        <w:t>3)</w:t>
+      </w:r>
+      <w:r>
+        <w:rPr>
+          <w:b/>
+          <w:bCs/>
+          <w:color w:val="388600"/>
+          <w:highlight w:val="yellow"/>
+        </w:rPr>
+        <w:t>app/Http/Requests/StoreContactRequest.php (Form Request)</w:t>
+      </w:r>
+    </w:p>
+    <w:p>
+      <w:pPr>
+        <w:pBdr>
+          <w:top w:val="single" w:sz="4" w:space="1" w:color="auto"/>
+          <w:left w:val="single" w:sz="4" w:space="4" w:color="auto"/>
+          <w:bottom w:val="single" w:sz="4" w:space="1" w:color="auto"/>
+          <w:right w:val="single" w:sz="4" w:space="4" w:color="auto"/>
+        </w:pBdr>
+      </w:pPr>
+      <w:r>
+        <w:t>Validación en servidor de los datos del formulario. Así, aunque alguien intente saltarse la validación del navegador, el backend sigue protegiendo.</w:t>
+      </w:r>
+    </w:p>
+    <w:p>
+      <w:pPr>
+        <w:pBdr>
+          <w:top w:val="single" w:sz="4" w:space="1" w:color="auto"/>
+          <w:left w:val="single" w:sz="4" w:space="4" w:color="auto"/>
+          <w:bottom w:val="single" w:sz="4" w:space="1" w:color="auto"/>
+          <w:right w:val="single" w:sz="4" w:space="4" w:color="auto"/>
+        </w:pBdr>
+      </w:pPr>
+    </w:p>
+    <w:p>
+      <w:pPr>
+        <w:pBdr>
+          <w:top w:val="single" w:sz="4" w:space="1" w:color="auto"/>
+          <w:left w:val="single" w:sz="4" w:space="4" w:color="auto"/>
+          <w:bottom w:val="single" w:sz="4" w:space="1" w:color="auto"/>
+          <w:right w:val="single" w:sz="4" w:space="4" w:color="auto"/>
+        </w:pBdr>
+        <w:rPr>
+          <w:b/>
+          <w:bCs/>
+          <w:color w:val="388600"/>
+        </w:rPr>
+      </w:pPr>
+      <w:r>
+        <w:rPr>
+          <w:b/>
+          <w:bCs/>
+          <w:color w:val="388600"/>
+          <w:highlight w:val="yellow"/>
+        </w:rPr>
+        <w:t>4)App/Mail/ContactMessage.php</w:t>
+      </w:r>
+    </w:p>
+    <w:p>
+      <w:pPr>
+        <w:pBdr>
+          <w:top w:val="single" w:sz="4" w:space="1" w:color="auto"/>
+          <w:left w:val="single" w:sz="4" w:space="4" w:color="auto"/>
+          <w:bottom w:val="single" w:sz="4" w:space="1" w:color="auto"/>
+          <w:right w:val="single" w:sz="4" w:space="4" w:color="auto"/>
+        </w:pBdr>
+      </w:pPr>
+      <w:r>
+        <w:t>Define cómo se construye el email: asunto, vista, datos, etc</w:t>
+      </w:r>
+    </w:p>
+    <w:p>
+      <w:pPr>
+        <w:pBdr>
+          <w:top w:val="single" w:sz="4" w:space="1" w:color="auto"/>
+          <w:left w:val="single" w:sz="4" w:space="4" w:color="auto"/>
+          <w:bottom w:val="single" w:sz="4" w:space="1" w:color="auto"/>
+          <w:right w:val="single" w:sz="4" w:space="4" w:color="auto"/>
+        </w:pBdr>
+      </w:pPr>
+    </w:p>
+    <w:p>
+      <w:pPr>
+        <w:pBdr>
+          <w:top w:val="single" w:sz="4" w:space="1" w:color="auto"/>
+          <w:left w:val="single" w:sz="4" w:space="4" w:color="auto"/>
+          <w:bottom w:val="single" w:sz="4" w:space="1" w:color="auto"/>
+          <w:right w:val="single" w:sz="4" w:space="4" w:color="auto"/>
+        </w:pBdr>
+        <w:rPr>
+          <w:b/>
+          <w:bCs/>
+          <w:color w:val="388600"/>
+        </w:rPr>
+      </w:pPr>
+      <w:r>
+        <w:rPr>
+          <w:b/>
+          <w:bCs/>
+          <w:color w:val="388600"/>
+          <w:highlight w:val="yellow"/>
+        </w:rPr>
+        <w:t>5)Ressources/views/emails/contacto.blade.php</w:t>
+      </w:r>
+    </w:p>
+    <w:p>
+      <w:pPr>
+        <w:pBdr>
+          <w:top w:val="single" w:sz="4" w:space="1" w:color="auto"/>
+          <w:left w:val="single" w:sz="4" w:space="4" w:color="auto"/>
+          <w:bottom w:val="single" w:sz="4" w:space="1" w:color="auto"/>
+          <w:right w:val="single" w:sz="4" w:space="4" w:color="auto"/>
+        </w:pBdr>
+      </w:pPr>
+      <w:r>
+        <w:t>Es la vista del email. Es decir, la plantilla con el mensaje que recibiré.</w:t>
+      </w:r>
+    </w:p>
+    <w:p>
+      <w:pPr>
+        <w:pBdr>
+          <w:top w:val="single" w:sz="4" w:space="1" w:color="auto"/>
+          <w:left w:val="single" w:sz="4" w:space="4" w:color="auto"/>
+          <w:bottom w:val="single" w:sz="4" w:space="1" w:color="auto"/>
+          <w:right w:val="single" w:sz="4" w:space="4" w:color="auto"/>
+        </w:pBdr>
+      </w:pPr>
+    </w:p>
+    <w:p>
+      <w:pPr>
+        <w:pBdr>
+          <w:top w:val="single" w:sz="4" w:space="1" w:color="auto"/>
+          <w:left w:val="single" w:sz="4" w:space="4" w:color="auto"/>
+          <w:bottom w:val="single" w:sz="4" w:space="1" w:color="auto"/>
+          <w:right w:val="single" w:sz="4" w:space="4" w:color="auto"/>
+        </w:pBdr>
+        <w:rPr>
+          <w:b/>
+          <w:bCs/>
+          <w:color w:val="388600"/>
+        </w:rPr>
+      </w:pPr>
+      <w:r>
+        <w:rPr>
+          <w:b/>
+          <w:bCs/>
+          <w:color w:val="388600"/>
+          <w:highlight w:val="yellow"/>
+        </w:rPr>
+        <w:t>6)</w:t>
+      </w:r>
+      <w:r>
+        <w:rPr>
+          <w:b/>
+          <w:bCs/>
+          <w:color w:val="388600"/>
+          <w:highlight w:val="yellow"/>
+        </w:rPr>
+        <w:t>resources/views/contacto.blade.php (Vista)</w:t>
+      </w:r>
+    </w:p>
+    <w:p>
+      <w:pPr>
+        <w:pBdr>
+          <w:top w:val="single" w:sz="4" w:space="1" w:color="auto"/>
+          <w:left w:val="single" w:sz="4" w:space="4" w:color="auto"/>
+          <w:bottom w:val="single" w:sz="4" w:space="1" w:color="auto"/>
+          <w:right w:val="single" w:sz="4" w:space="4" w:color="auto"/>
+        </w:pBdr>
+      </w:pPr>
+      <w:r>
+        <w:t>Es la vista del</w:t>
+      </w:r>
+      <w:r>
+        <w:t xml:space="preserve"> formulario</w:t>
+      </w:r>
+      <w:r>
+        <w:t xml:space="preserve"> en la pagina web</w:t>
+      </w:r>
+      <w:r>
+        <w:t>.</w:t>
+      </w:r>
+    </w:p>
+    <w:p>
+      <w:pPr>
+        <w:pBdr>
+          <w:top w:val="single" w:sz="4" w:space="1" w:color="auto"/>
+          <w:left w:val="single" w:sz="4" w:space="4" w:color="auto"/>
+          <w:bottom w:val="single" w:sz="4" w:space="1" w:color="auto"/>
+          <w:right w:val="single" w:sz="4" w:space="4" w:color="auto"/>
+        </w:pBdr>
+      </w:pPr>
+      <w:r>
+        <w:t>Añadimos validación del lado del cliente (HTML5: required, minlength, maxlength, type="email", pattern para el teléfono) y un poquito de JS (contador de caracteres, bloqueo de doble envío).</w:t>
+      </w:r>
+    </w:p>
+    <w:p>
+      <w:pPr>
+        <w:rPr>
+          <w:b/>
+          <w:bCs/>
+        </w:rPr>
+      </w:pPr>
+    </w:p>
+    <w:p>
+      <w:pPr>
+        <w:rPr>
+          <w:b/>
+          <w:bCs/>
+        </w:rPr>
+      </w:pPr>
+      <w:r>
+        <w:rPr>
+          <w:b/>
+          <w:bCs/>
+        </w:rPr>
         <w:t>Para la sección de reservas:</w:t>
+      </w:r>
+    </w:p>
+    <w:p>
+      <w:pPr>
+        <w:rPr>
+          <w:color w:val="EE0000"/>
+        </w:rPr>
+      </w:pPr>
+      <w:r>
+        <w:rPr>
+          <w:color w:val="EE0000"/>
+        </w:rPr>
+        <w:t>*quizás esta sección la pueda mejorar pasando la lógica del routes/web.php a un controlador, para dejar el código más limpio</w:t>
       </w:r>
     </w:p>
     <w:p>
@@ -140,6 +731,7 @@
           <w:noProof/>
           <w:bdr w:val="single" w:sz="4" w:space="0" w:color="auto"/>
         </w:rPr>
+        <w:lastRenderedPageBreak/>
         <w:drawing>
           <wp:inline distT="0" distB="0" distL="0" distR="0" wp14:anchorId="6DC61F7E" wp14:editId="208FA0E6">
             <wp:extent cx="4794200" cy="4869180"/>
@@ -158,7 +750,7 @@
                     </pic:cNvPicPr>
                   </pic:nvPicPr>
                   <pic:blipFill>
-                    <a:blip r:embed="rId5">
+                    <a:blip r:embed="rId7">
                       <a:extLst>
                         <a:ext uri="{28A0092B-C50C-407E-A947-70E740481C1C}">
                           <a14:useLocalDpi xmlns:a14="http://schemas.microsoft.com/office/drawing/2010/main" val="0"/>
@@ -193,7 +785,6 @@
     <w:p/>
     <w:p>
       <w:r>
-        <w:lastRenderedPageBreak/>
         <w:t>Archivos de configuración para el envío automático del email:</w:t>
       </w:r>
     </w:p>
@@ -255,14 +846,7 @@
           <w:b/>
           <w:bCs/>
         </w:rPr>
-        <w:t>-Routes/web.php</w:t>
-      </w:r>
-      <w:r>
-        <w:rPr>
-          <w:b/>
-          <w:bCs/>
-        </w:rPr>
-        <w:t>:</w:t>
+        <w:t>-Routes/web.php:</w:t>
       </w:r>
       <w:r>
         <w:t xml:space="preserve"> Este interviene siempre en todos</w:t>
@@ -299,31 +883,7 @@
         <w:t>¿Qué me falta por hacer?</w:t>
       </w:r>
     </w:p>
-    <w:p>
-      <w:pPr>
-        <w:rPr>
-          <w:b/>
-          <w:bCs/>
-        </w:rPr>
-      </w:pPr>
-      <w:r>
-        <w:rPr>
-          <w:b/>
-          <w:bCs/>
-        </w:rPr>
-        <w:t>En reservas:</w:t>
-      </w:r>
-    </w:p>
-    <w:p>
-      <w:r>
-        <w:t>-Proporcionar al cliente un número de reserva, y que aparezca en pantalla un mensaje confirmando su reserva, o mejor aún, que esto se le envíe al email proporcionado.</w:t>
-      </w:r>
-    </w:p>
-    <w:p>
-      <w:r>
-        <w:t>-Separar el código de routes/web.php mediante un include?</w:t>
-      </w:r>
-    </w:p>
+    <w:p/>
     <w:sectPr>
       <w:pgSz w:w="11906" w:h="16838"/>
       <w:pgMar w:top="1417" w:right="1701" w:bottom="1417" w:left="1701" w:header="708" w:footer="708" w:gutter="0"/>

</xml_diff>

<commit_message>
envío de emails con cola en sección contacto
Se activó la opción de envío de emails con cola para el formulario de contacto
</commit_message>
<xml_diff>
--- a/Hector/mapa de archivos que componen el proyecto.docx
+++ b/Hector/mapa de archivos que componen el proyecto.docx
@@ -132,165 +132,6 @@
           <w:bCs/>
         </w:rPr>
         <w:t>Para la sección de contacto:</w:t>
-      </w:r>
-    </w:p>
-    <w:p>
-      <w:pPr>
-        <w:rPr>
-          <w:color w:val="EE0000"/>
-        </w:rPr>
-      </w:pPr>
-      <w:r>
-        <w:rPr>
-          <w:color w:val="EE0000"/>
-        </w:rPr>
-        <w:t>Funciona perfectamente! Ahora falta estudiarme el código</w:t>
-      </w:r>
-    </w:p>
-    <w:p>
-      <w:pPr>
-        <w:rPr>
-          <w:color w:val="EE0000"/>
-        </w:rPr>
-      </w:pPr>
-      <w:r>
-        <w:rPr>
-          <w:color w:val="EE0000"/>
-        </w:rPr>
-        <w:t>Y aplicarle posteriormente formatos para que se vea más bonito</w:t>
-      </w:r>
-    </w:p>
-    <w:p>
-      <w:pPr>
-        <w:rPr>
-          <w:color w:val="EE0000"/>
-        </w:rPr>
-      </w:pPr>
-      <w:r>
-        <w:rPr>
-          <w:color w:val="EE0000"/>
-        </w:rPr>
-        <w:t>Cambiar este texto:</w:t>
-      </w:r>
-    </w:p>
-    <w:p>
-      <w:pPr>
-        <w:rPr>
-          <w:color w:val="EE0000"/>
-        </w:rPr>
-      </w:pPr>
-      <w:r>
-        <w:rPr>
-          <w:color w:val="EE0000"/>
-        </w:rPr>
-        <w:drawing>
-          <wp:inline distT="0" distB="0" distL="0" distR="0" wp14:anchorId="35022EB8" wp14:editId="2FC72B60">
-            <wp:extent cx="5037257" cy="457240"/>
-            <wp:effectExtent l="0" t="0" r="0" b="0"/>
-            <wp:docPr id="2035204862" name="Imagen 1"/>
-            <wp:cNvGraphicFramePr>
-              <a:graphicFrameLocks xmlns:a="http://schemas.openxmlformats.org/drawingml/2006/main" noChangeAspect="1"/>
-            </wp:cNvGraphicFramePr>
-            <a:graphic xmlns:a="http://schemas.openxmlformats.org/drawingml/2006/main">
-              <a:graphicData uri="http://schemas.openxmlformats.org/drawingml/2006/picture">
-                <pic:pic xmlns:pic="http://schemas.openxmlformats.org/drawingml/2006/picture">
-                  <pic:nvPicPr>
-                    <pic:cNvPr id="2035204862" name=""/>
-                    <pic:cNvPicPr/>
-                  </pic:nvPicPr>
-                  <pic:blipFill>
-                    <a:blip r:embed="rId5"/>
-                    <a:stretch>
-                      <a:fillRect/>
-                    </a:stretch>
-                  </pic:blipFill>
-                  <pic:spPr>
-                    <a:xfrm>
-                      <a:off x="0" y="0"/>
-                      <a:ext cx="5037257" cy="457240"/>
-                    </a:xfrm>
-                    <a:prstGeom prst="rect">
-                      <a:avLst/>
-                    </a:prstGeom>
-                  </pic:spPr>
-                </pic:pic>
-              </a:graphicData>
-            </a:graphic>
-          </wp:inline>
-        </w:drawing>
-      </w:r>
-    </w:p>
-    <w:p>
-      <w:pPr>
-        <w:rPr>
-          <w:color w:val="EE0000"/>
-        </w:rPr>
-      </w:pPr>
-      <w:r>
-        <w:rPr>
-          <w:color w:val="EE0000"/>
-        </w:rPr>
-        <w:t>Y también este texto:</w:t>
-      </w:r>
-    </w:p>
-    <w:p>
-      <w:pPr>
-        <w:rPr>
-          <w:color w:val="EE0000"/>
-        </w:rPr>
-      </w:pPr>
-      <w:r>
-        <w:rPr>
-          <w:color w:val="EE0000"/>
-        </w:rPr>
-        <w:drawing>
-          <wp:inline distT="0" distB="0" distL="0" distR="0" wp14:anchorId="4028578B" wp14:editId="66B3443D">
-            <wp:extent cx="5182049" cy="1623201"/>
-            <wp:effectExtent l="0" t="0" r="0" b="0"/>
-            <wp:docPr id="812456442" name="Imagen 1"/>
-            <wp:cNvGraphicFramePr>
-              <a:graphicFrameLocks xmlns:a="http://schemas.openxmlformats.org/drawingml/2006/main" noChangeAspect="1"/>
-            </wp:cNvGraphicFramePr>
-            <a:graphic xmlns:a="http://schemas.openxmlformats.org/drawingml/2006/main">
-              <a:graphicData uri="http://schemas.openxmlformats.org/drawingml/2006/picture">
-                <pic:pic xmlns:pic="http://schemas.openxmlformats.org/drawingml/2006/picture">
-                  <pic:nvPicPr>
-                    <pic:cNvPr id="812456442" name=""/>
-                    <pic:cNvPicPr/>
-                  </pic:nvPicPr>
-                  <pic:blipFill>
-                    <a:blip r:embed="rId6"/>
-                    <a:stretch>
-                      <a:fillRect/>
-                    </a:stretch>
-                  </pic:blipFill>
-                  <pic:spPr>
-                    <a:xfrm>
-                      <a:off x="0" y="0"/>
-                      <a:ext cx="5182049" cy="1623201"/>
-                    </a:xfrm>
-                    <a:prstGeom prst="rect">
-                      <a:avLst/>
-                    </a:prstGeom>
-                  </pic:spPr>
-                </pic:pic>
-              </a:graphicData>
-            </a:graphic>
-          </wp:inline>
-        </w:drawing>
-      </w:r>
-    </w:p>
-    <w:p>
-      <w:pPr>
-        <w:rPr>
-          <w:color w:val="EE0000"/>
-        </w:rPr>
-      </w:pPr>
-      <w:r>
-        <w:rPr>
-          <w:color w:val="EE0000"/>
-        </w:rPr>
-        <w:t>Mejora importante: Configurar el envío de emails con cola (en vez de inmediato). Interviene mínimo el archivo 2.</w:t>
       </w:r>
     </w:p>
     <w:p>
@@ -391,7 +232,6 @@
         </w:pBdr>
       </w:pPr>
       <w:r>
-        <w:lastRenderedPageBreak/>
         <w:t>Define por dónde entra la petición (GET para ver el formulario, POST para enviarlo).</w:t>
       </w:r>
     </w:p>
@@ -607,6 +447,7 @@
         </w:pBdr>
       </w:pPr>
       <w:r>
+        <w:lastRenderedPageBreak/>
         <w:t>Es la vista del email. Es decir, la plantilla con el mensaje que recibiré.</w:t>
       </w:r>
     </w:p>
@@ -754,7 +595,6 @@
           <w:noProof/>
           <w:bdr w:val="single" w:sz="4" w:space="0" w:color="auto"/>
         </w:rPr>
-        <w:lastRenderedPageBreak/>
         <w:drawing>
           <wp:inline distT="0" distB="0" distL="0" distR="0" wp14:anchorId="6DC61F7E" wp14:editId="208FA0E6">
             <wp:extent cx="4794200" cy="4869180"/>
@@ -773,7 +613,7 @@
                     </pic:cNvPicPr>
                   </pic:nvPicPr>
                   <pic:blipFill>
-                    <a:blip r:embed="rId7">
+                    <a:blip r:embed="rId5">
                       <a:extLst>
                         <a:ext uri="{28A0092B-C50C-407E-A947-70E740481C1C}">
                           <a14:useLocalDpi xmlns:a14="http://schemas.microsoft.com/office/drawing/2010/main" val="0"/>
@@ -829,6 +669,7 @@
           <w:b/>
           <w:bCs/>
         </w:rPr>
+        <w:lastRenderedPageBreak/>
         <w:t>app\Mail\ReservaConfirmada.php</w:t>
       </w:r>
       <w:r>

</xml_diff>

<commit_message>
Lógica de reservas pasada a controlador
la lógica de las reservas estaba en la ruta (en routes/web.php) y lo he pasado a un controlador para separar la lógica de presentación de la lógica de negocio y seguir el patrón MVC
</commit_message>
<xml_diff>
--- a/Hector/mapa de archivos que componen el proyecto.docx
+++ b/Hector/mapa de archivos que componen el proyecto.docx
@@ -549,131 +549,7 @@
           <w:b/>
           <w:bCs/>
         </w:rPr>
-        <w:t>Para la sección de reservas:</w:t>
-      </w:r>
-    </w:p>
-    <w:p>
-      <w:pPr>
-        <w:rPr>
-          <w:color w:val="EE0000"/>
-        </w:rPr>
-      </w:pPr>
-      <w:r>
-        <w:rPr>
-          <w:b/>
-          <w:bCs/>
-        </w:rPr>
-        <w:t>-</w:t>
-      </w:r>
-      <w:r>
-        <w:rPr>
-          <w:color w:val="EE0000"/>
-        </w:rPr>
-        <w:t>Bajar mensaje de éxito o error al hacer una reserva abajo del todo</w:t>
-      </w:r>
-    </w:p>
-    <w:p>
-      <w:pPr>
-        <w:rPr>
-          <w:color w:val="EE0000"/>
-        </w:rPr>
-      </w:pPr>
-      <w:r>
-        <w:rPr>
-          <w:color w:val="EE0000"/>
-        </w:rPr>
-        <w:t xml:space="preserve">*quizás esta sección la pueda mejorar </w:t>
-      </w:r>
-      <w:r>
-        <w:rPr>
-          <w:color w:val="EE0000"/>
-        </w:rPr>
-        <w:t>encapsulando</w:t>
-      </w:r>
-      <w:r>
-        <w:rPr>
-          <w:color w:val="EE0000"/>
-        </w:rPr>
-        <w:t xml:space="preserve"> la lógica del routes/web.php </w:t>
-      </w:r>
-      <w:r>
-        <w:rPr>
-          <w:color w:val="EE0000"/>
-        </w:rPr>
-        <w:t>en</w:t>
-      </w:r>
-      <w:r>
-        <w:rPr>
-          <w:color w:val="EE0000"/>
-        </w:rPr>
-        <w:t xml:space="preserve"> un controlador, para dejar el código más limpio</w:t>
-      </w:r>
-    </w:p>
-    <w:p>
-      <w:r>
-        <w:rPr>
-          <w:noProof/>
-          <w:bdr w:val="single" w:sz="4" w:space="0" w:color="auto"/>
-        </w:rPr>
-        <w:drawing>
-          <wp:inline distT="0" distB="0" distL="0" distR="0" wp14:anchorId="6DC61F7E" wp14:editId="208FA0E6">
-            <wp:extent cx="4794200" cy="4869180"/>
-            <wp:effectExtent l="0" t="0" r="6985" b="0"/>
-            <wp:docPr id="247100409" name="Imagen 1"/>
-            <wp:cNvGraphicFramePr>
-              <a:graphicFrameLocks xmlns:a="http://schemas.openxmlformats.org/drawingml/2006/main" noChangeAspect="1"/>
-            </wp:cNvGraphicFramePr>
-            <a:graphic xmlns:a="http://schemas.openxmlformats.org/drawingml/2006/main">
-              <a:graphicData uri="http://schemas.openxmlformats.org/drawingml/2006/picture">
-                <pic:pic xmlns:pic="http://schemas.openxmlformats.org/drawingml/2006/picture">
-                  <pic:nvPicPr>
-                    <pic:cNvPr id="0" name="Picture 1"/>
-                    <pic:cNvPicPr>
-                      <a:picLocks noChangeAspect="1" noChangeArrowheads="1"/>
-                    </pic:cNvPicPr>
-                  </pic:nvPicPr>
-                  <pic:blipFill>
-                    <a:blip r:embed="rId5">
-                      <a:extLst>
-                        <a:ext uri="{28A0092B-C50C-407E-A947-70E740481C1C}">
-                          <a14:useLocalDpi xmlns:a14="http://schemas.microsoft.com/office/drawing/2010/main" val="0"/>
-                        </a:ext>
-                      </a:extLst>
-                    </a:blip>
-                    <a:srcRect/>
-                    <a:stretch>
-                      <a:fillRect/>
-                    </a:stretch>
-                  </pic:blipFill>
-                  <pic:spPr bwMode="auto">
-                    <a:xfrm>
-                      <a:off x="0" y="0"/>
-                      <a:ext cx="4821089" cy="4896490"/>
-                    </a:xfrm>
-                    <a:prstGeom prst="rect">
-                      <a:avLst/>
-                    </a:prstGeom>
-                    <a:noFill/>
-                    <a:ln>
-                      <a:noFill/>
-                    </a:ln>
-                  </pic:spPr>
-                </pic:pic>
-              </a:graphicData>
-            </a:graphic>
-          </wp:inline>
-        </w:drawing>
-      </w:r>
-    </w:p>
-    <w:p>
-      <w:r>
-        <w:t>App/Mail/ReservaConfirmada.php</w:t>
-      </w:r>
-    </w:p>
-    <w:p>
-      <w:r>
-        <w:lastRenderedPageBreak/>
-        <w:t>Archivos de configuración para el envío automático del email:</w:t>
+        <w:t>Estructura de la sección de reservas</w:t>
       </w:r>
     </w:p>
     <w:p>
@@ -687,17 +563,19 @@
         <w:rPr>
           <w:b/>
           <w:bCs/>
+          <w:sz w:val="22"/>
+          <w:szCs w:val="22"/>
         </w:rPr>
       </w:pPr>
       <w:r>
         <w:rPr>
           <w:b/>
           <w:bCs/>
-        </w:rPr>
-        <w:t>app\Mail\ReservaConfirmada.php</w:t>
-      </w:r>
-      <w:r>
-        <w:t>: la clase del email</w:t>
+          <w:sz w:val="22"/>
+          <w:szCs w:val="22"/>
+          <w:highlight w:val="yellow"/>
+        </w:rPr>
+        <w:t>1) routes/web.php</w:t>
       </w:r>
     </w:p>
     <w:p>
@@ -708,16 +586,27 @@
           <w:bottom w:val="single" w:sz="4" w:space="1" w:color="auto"/>
           <w:right w:val="single" w:sz="4" w:space="4" w:color="auto"/>
         </w:pBdr>
+        <w:rPr>
+          <w:sz w:val="22"/>
+          <w:szCs w:val="22"/>
+        </w:rPr>
       </w:pPr>
       <w:r>
         <w:rPr>
           <w:b/>
           <w:bCs/>
-        </w:rPr>
-        <w:t>resources\views\emails/reserva_confirmada.blade.php</w:t>
+          <w:sz w:val="22"/>
+          <w:szCs w:val="22"/>
+        </w:rPr>
+        <w:t>•</w:t>
       </w:r>
       <w:r>
-        <w:t>: la pantilla markdown del email</w:t>
+        <w:rPr>
+          <w:sz w:val="22"/>
+          <w:szCs w:val="22"/>
+        </w:rPr>
+        <w:tab/>
+        <w:t>Archivo de rutas web del proyecto.</w:t>
       </w:r>
     </w:p>
     <w:p>
@@ -728,16 +617,25 @@
           <w:bottom w:val="single" w:sz="4" w:space="1" w:color="auto"/>
           <w:right w:val="single" w:sz="4" w:space="4" w:color="auto"/>
         </w:pBdr>
+        <w:rPr>
+          <w:sz w:val="22"/>
+          <w:szCs w:val="22"/>
+        </w:rPr>
       </w:pPr>
       <w:r>
         <w:rPr>
-          <w:b/>
-          <w:bCs/>
-        </w:rPr>
-        <w:t>-Routes/web.php:</w:t>
+          <w:sz w:val="22"/>
+          <w:szCs w:val="22"/>
+        </w:rPr>
+        <w:t>•</w:t>
       </w:r>
       <w:r>
-        <w:t xml:space="preserve"> Este interviene siempre en todos</w:t>
+        <w:rPr>
+          <w:sz w:val="22"/>
+          <w:szCs w:val="22"/>
+        </w:rPr>
+        <w:tab/>
+        <w:t>Define rutas para /, /menu, /reservas (GET y POST) y /contacto.</w:t>
       </w:r>
     </w:p>
     <w:p>
@@ -749,29 +647,501 @@
           <w:right w:val="single" w:sz="4" w:space="4" w:color="auto"/>
         </w:pBdr>
         <w:rPr>
+          <w:sz w:val="22"/>
+          <w:szCs w:val="22"/>
+        </w:rPr>
+      </w:pPr>
+      <w:r>
+        <w:rPr>
+          <w:sz w:val="22"/>
+          <w:szCs w:val="22"/>
+        </w:rPr>
+        <w:t>•</w:t>
+      </w:r>
+      <w:r>
+        <w:rPr>
+          <w:sz w:val="22"/>
+          <w:szCs w:val="22"/>
+        </w:rPr>
+        <w:tab/>
+        <w:t>Incluye validación de datos y creación de reservas</w:t>
+      </w:r>
+    </w:p>
+    <w:p>
+      <w:pPr>
+        <w:pBdr>
+          <w:top w:val="single" w:sz="4" w:space="1" w:color="auto"/>
+          <w:left w:val="single" w:sz="4" w:space="4" w:color="auto"/>
+          <w:bottom w:val="single" w:sz="4" w:space="1" w:color="auto"/>
+          <w:right w:val="single" w:sz="4" w:space="4" w:color="auto"/>
+        </w:pBdr>
+        <w:rPr>
           <w:b/>
           <w:bCs/>
-        </w:rPr>
-      </w:pPr>
-    </w:p>
-    <w:p/>
-    <w:p>
-      <w:pPr>
+          <w:sz w:val="22"/>
+          <w:szCs w:val="22"/>
+        </w:rPr>
+      </w:pPr>
+      <w:r>
         <w:rPr>
           <w:b/>
           <w:bCs/>
+          <w:sz w:val="22"/>
+          <w:szCs w:val="22"/>
+          <w:highlight w:val="yellow"/>
+        </w:rPr>
+        <w:t>2)App/Http/Controllers/ReservaController.php</w:t>
+      </w:r>
+    </w:p>
+    <w:p>
+      <w:pPr>
+        <w:pBdr>
+          <w:top w:val="single" w:sz="4" w:space="1" w:color="auto"/>
+          <w:left w:val="single" w:sz="4" w:space="4" w:color="auto"/>
+          <w:bottom w:val="single" w:sz="4" w:space="1" w:color="auto"/>
+          <w:right w:val="single" w:sz="4" w:space="4" w:color="auto"/>
+        </w:pBdr>
+        <w:rPr>
+          <w:sz w:val="22"/>
+          <w:szCs w:val="22"/>
         </w:rPr>
       </w:pPr>
       <w:r>
+        <w:rPr>
+          <w:sz w:val="22"/>
+          <w:szCs w:val="22"/>
+        </w:rPr>
+        <w:t>•</w:t>
+      </w:r>
+      <w:r>
+        <w:rPr>
+          <w:sz w:val="22"/>
+          <w:szCs w:val="22"/>
+        </w:rPr>
+        <w:tab/>
+        <w:t>Define la lógica de creación de la reserva</w:t>
+      </w:r>
+    </w:p>
+    <w:p>
+      <w:pPr>
+        <w:pBdr>
+          <w:top w:val="single" w:sz="4" w:space="1" w:color="auto"/>
+          <w:left w:val="single" w:sz="4" w:space="4" w:color="auto"/>
+          <w:bottom w:val="single" w:sz="4" w:space="1" w:color="auto"/>
+          <w:right w:val="single" w:sz="4" w:space="4" w:color="auto"/>
+        </w:pBdr>
         <w:rPr>
           <w:b/>
           <w:bCs/>
+          <w:sz w:val="22"/>
+          <w:szCs w:val="22"/>
+        </w:rPr>
+      </w:pPr>
+    </w:p>
+    <w:p>
+      <w:pPr>
+        <w:pBdr>
+          <w:top w:val="single" w:sz="4" w:space="1" w:color="auto"/>
+          <w:left w:val="single" w:sz="4" w:space="4" w:color="auto"/>
+          <w:bottom w:val="single" w:sz="4" w:space="1" w:color="auto"/>
+          <w:right w:val="single" w:sz="4" w:space="4" w:color="auto"/>
+        </w:pBdr>
+        <w:rPr>
+          <w:b/>
+          <w:bCs/>
+          <w:sz w:val="22"/>
+          <w:szCs w:val="22"/>
+        </w:rPr>
+      </w:pPr>
+      <w:r>
+        <w:rPr>
+          <w:b/>
+          <w:bCs/>
+          <w:sz w:val="22"/>
+          <w:szCs w:val="22"/>
           <w:highlight w:val="yellow"/>
         </w:rPr>
-        <w:t>¿Qué me falta por hacer?</w:t>
+        <w:t>3)app/Models/Reserva.php</w:t>
       </w:r>
     </w:p>
-    <w:p/>
+    <w:p>
+      <w:pPr>
+        <w:pBdr>
+          <w:top w:val="single" w:sz="4" w:space="1" w:color="auto"/>
+          <w:left w:val="single" w:sz="4" w:space="4" w:color="auto"/>
+          <w:bottom w:val="single" w:sz="4" w:space="1" w:color="auto"/>
+          <w:right w:val="single" w:sz="4" w:space="4" w:color="auto"/>
+        </w:pBdr>
+        <w:rPr>
+          <w:sz w:val="22"/>
+          <w:szCs w:val="22"/>
+        </w:rPr>
+      </w:pPr>
+      <w:r>
+        <w:rPr>
+          <w:sz w:val="22"/>
+          <w:szCs w:val="22"/>
+        </w:rPr>
+        <w:t>•</w:t>
+      </w:r>
+      <w:r>
+        <w:rPr>
+          <w:sz w:val="22"/>
+          <w:szCs w:val="22"/>
+        </w:rPr>
+        <w:tab/>
+        <w:t>Modelo Eloquent para la tabla reservas.</w:t>
+      </w:r>
+    </w:p>
+    <w:p>
+      <w:pPr>
+        <w:pBdr>
+          <w:top w:val="single" w:sz="4" w:space="1" w:color="auto"/>
+          <w:left w:val="single" w:sz="4" w:space="4" w:color="auto"/>
+          <w:bottom w:val="single" w:sz="4" w:space="1" w:color="auto"/>
+          <w:right w:val="single" w:sz="4" w:space="4" w:color="auto"/>
+        </w:pBdr>
+        <w:rPr>
+          <w:sz w:val="22"/>
+          <w:szCs w:val="22"/>
+        </w:rPr>
+      </w:pPr>
+      <w:r>
+        <w:rPr>
+          <w:sz w:val="22"/>
+          <w:szCs w:val="22"/>
+        </w:rPr>
+        <w:t>•</w:t>
+      </w:r>
+      <w:r>
+        <w:rPr>
+          <w:sz w:val="22"/>
+          <w:szCs w:val="22"/>
+        </w:rPr>
+        <w:tab/>
+        <w:t>Define los campos que pueden asignarse de forma masiva ($fillable).</w:t>
+      </w:r>
+    </w:p>
+    <w:p>
+      <w:pPr>
+        <w:pBdr>
+          <w:top w:val="single" w:sz="4" w:space="1" w:color="auto"/>
+          <w:left w:val="single" w:sz="4" w:space="4" w:color="auto"/>
+          <w:bottom w:val="single" w:sz="4" w:space="1" w:color="auto"/>
+          <w:right w:val="single" w:sz="4" w:space="4" w:color="auto"/>
+        </w:pBdr>
+        <w:rPr>
+          <w:sz w:val="22"/>
+          <w:szCs w:val="22"/>
+        </w:rPr>
+      </w:pPr>
+      <w:r>
+        <w:rPr>
+          <w:b/>
+          <w:bCs/>
+          <w:sz w:val="22"/>
+          <w:szCs w:val="22"/>
+        </w:rPr>
+        <w:t>4</w:t>
+      </w:r>
+      <w:r>
+        <w:rPr>
+          <w:b/>
+          <w:bCs/>
+          <w:sz w:val="22"/>
+          <w:szCs w:val="22"/>
+          <w:highlight w:val="yellow"/>
+        </w:rPr>
+        <w:t>)database/migrations/2025_08_164036_create_reservas_table.php</w:t>
+      </w:r>
+    </w:p>
+    <w:p>
+      <w:pPr>
+        <w:pBdr>
+          <w:top w:val="single" w:sz="4" w:space="1" w:color="auto"/>
+          <w:left w:val="single" w:sz="4" w:space="4" w:color="auto"/>
+          <w:bottom w:val="single" w:sz="4" w:space="1" w:color="auto"/>
+          <w:right w:val="single" w:sz="4" w:space="4" w:color="auto"/>
+        </w:pBdr>
+        <w:rPr>
+          <w:sz w:val="22"/>
+          <w:szCs w:val="22"/>
+        </w:rPr>
+      </w:pPr>
+      <w:r>
+        <w:rPr>
+          <w:sz w:val="22"/>
+          <w:szCs w:val="22"/>
+        </w:rPr>
+        <w:t>•</w:t>
+      </w:r>
+      <w:r>
+        <w:rPr>
+          <w:sz w:val="22"/>
+          <w:szCs w:val="22"/>
+        </w:rPr>
+        <w:tab/>
+        <w:t>Migración que crea la tabla reservas en la base de datos.</w:t>
+      </w:r>
+    </w:p>
+    <w:p>
+      <w:pPr>
+        <w:pBdr>
+          <w:top w:val="single" w:sz="4" w:space="1" w:color="auto"/>
+          <w:left w:val="single" w:sz="4" w:space="4" w:color="auto"/>
+          <w:bottom w:val="single" w:sz="4" w:space="1" w:color="auto"/>
+          <w:right w:val="single" w:sz="4" w:space="4" w:color="auto"/>
+        </w:pBdr>
+        <w:rPr>
+          <w:sz w:val="22"/>
+          <w:szCs w:val="22"/>
+        </w:rPr>
+      </w:pPr>
+      <w:r>
+        <w:rPr>
+          <w:sz w:val="22"/>
+          <w:szCs w:val="22"/>
+        </w:rPr>
+        <w:t>•</w:t>
+      </w:r>
+      <w:r>
+        <w:rPr>
+          <w:sz w:val="22"/>
+          <w:szCs w:val="22"/>
+        </w:rPr>
+        <w:tab/>
+        <w:t>Define columnas (fecha, hora, personas, etc.) y métodos up()/down().</w:t>
+      </w:r>
+    </w:p>
+    <w:p>
+      <w:pPr>
+        <w:pBdr>
+          <w:top w:val="single" w:sz="4" w:space="1" w:color="auto"/>
+          <w:left w:val="single" w:sz="4" w:space="4" w:color="auto"/>
+          <w:bottom w:val="single" w:sz="4" w:space="1" w:color="auto"/>
+          <w:right w:val="single" w:sz="4" w:space="4" w:color="auto"/>
+        </w:pBdr>
+        <w:rPr>
+          <w:b/>
+          <w:bCs/>
+          <w:sz w:val="22"/>
+          <w:szCs w:val="22"/>
+        </w:rPr>
+      </w:pPr>
+      <w:r>
+        <w:rPr>
+          <w:b/>
+          <w:bCs/>
+          <w:sz w:val="22"/>
+          <w:szCs w:val="22"/>
+          <w:highlight w:val="yellow"/>
+        </w:rPr>
+        <w:t>5)resources/views/reservas.blade.php</w:t>
+      </w:r>
+    </w:p>
+    <w:p>
+      <w:pPr>
+        <w:pBdr>
+          <w:top w:val="single" w:sz="4" w:space="1" w:color="auto"/>
+          <w:left w:val="single" w:sz="4" w:space="4" w:color="auto"/>
+          <w:bottom w:val="single" w:sz="4" w:space="1" w:color="auto"/>
+          <w:right w:val="single" w:sz="4" w:space="4" w:color="auto"/>
+        </w:pBdr>
+        <w:rPr>
+          <w:sz w:val="22"/>
+          <w:szCs w:val="22"/>
+        </w:rPr>
+      </w:pPr>
+      <w:r>
+        <w:rPr>
+          <w:sz w:val="22"/>
+          <w:szCs w:val="22"/>
+        </w:rPr>
+        <w:t>•</w:t>
+      </w:r>
+      <w:r>
+        <w:rPr>
+          <w:sz w:val="22"/>
+          <w:szCs w:val="22"/>
+        </w:rPr>
+        <w:tab/>
+        <w:t>Vista Blade para el formulario de reserva.</w:t>
+      </w:r>
+    </w:p>
+    <w:p>
+      <w:pPr>
+        <w:pBdr>
+          <w:top w:val="single" w:sz="4" w:space="1" w:color="auto"/>
+          <w:left w:val="single" w:sz="4" w:space="4" w:color="auto"/>
+          <w:bottom w:val="single" w:sz="4" w:space="1" w:color="auto"/>
+          <w:right w:val="single" w:sz="4" w:space="4" w:color="auto"/>
+        </w:pBdr>
+        <w:rPr>
+          <w:b/>
+          <w:bCs/>
+          <w:sz w:val="22"/>
+          <w:szCs w:val="22"/>
+        </w:rPr>
+      </w:pPr>
+      <w:r>
+        <w:rPr>
+          <w:sz w:val="22"/>
+          <w:szCs w:val="22"/>
+        </w:rPr>
+        <w:t>•</w:t>
+      </w:r>
+      <w:r>
+        <w:rPr>
+          <w:sz w:val="22"/>
+          <w:szCs w:val="22"/>
+        </w:rPr>
+        <w:tab/>
+        <w:t>Muestra</w:t>
+      </w:r>
+      <w:r>
+        <w:rPr>
+          <w:b/>
+          <w:bCs/>
+          <w:sz w:val="22"/>
+          <w:szCs w:val="22"/>
+        </w:rPr>
+        <w:t xml:space="preserve"> </w:t>
+      </w:r>
+      <w:r>
+        <w:rPr>
+          <w:sz w:val="22"/>
+          <w:szCs w:val="22"/>
+        </w:rPr>
+        <w:t>mensajes de éxito y el formulario con selectores para fecha, personas y hora.</w:t>
+      </w:r>
+    </w:p>
+    <w:p>
+      <w:pPr>
+        <w:pBdr>
+          <w:top w:val="single" w:sz="4" w:space="1" w:color="auto"/>
+          <w:left w:val="single" w:sz="4" w:space="4" w:color="auto"/>
+          <w:bottom w:val="single" w:sz="4" w:space="1" w:color="auto"/>
+          <w:right w:val="single" w:sz="4" w:space="4" w:color="auto"/>
+        </w:pBdr>
+        <w:rPr>
+          <w:b/>
+          <w:bCs/>
+          <w:sz w:val="22"/>
+          <w:szCs w:val="22"/>
+        </w:rPr>
+      </w:pPr>
+      <w:r>
+        <w:rPr>
+          <w:b/>
+          <w:bCs/>
+          <w:sz w:val="22"/>
+          <w:szCs w:val="22"/>
+          <w:highlight w:val="yellow"/>
+        </w:rPr>
+        <w:t>6)App/Mail/ReservaConfirmada.php</w:t>
+      </w:r>
+    </w:p>
+    <w:p>
+      <w:pPr>
+        <w:pBdr>
+          <w:top w:val="single" w:sz="4" w:space="1" w:color="auto"/>
+          <w:left w:val="single" w:sz="4" w:space="4" w:color="auto"/>
+          <w:bottom w:val="single" w:sz="4" w:space="1" w:color="auto"/>
+          <w:right w:val="single" w:sz="4" w:space="4" w:color="auto"/>
+        </w:pBdr>
+        <w:rPr>
+          <w:sz w:val="22"/>
+          <w:szCs w:val="22"/>
+        </w:rPr>
+      </w:pPr>
+      <w:r>
+        <w:rPr>
+          <w:sz w:val="22"/>
+          <w:szCs w:val="22"/>
+        </w:rPr>
+        <w:t>•</w:t>
+      </w:r>
+      <w:r>
+        <w:rPr>
+          <w:sz w:val="22"/>
+          <w:szCs w:val="22"/>
+        </w:rPr>
+        <w:tab/>
+        <w:t>Archivos de configuración para el envío automático del email:</w:t>
+      </w:r>
+    </w:p>
+    <w:p>
+      <w:pPr>
+        <w:pBdr>
+          <w:top w:val="single" w:sz="4" w:space="1" w:color="auto"/>
+          <w:left w:val="single" w:sz="4" w:space="4" w:color="auto"/>
+          <w:bottom w:val="single" w:sz="4" w:space="1" w:color="auto"/>
+          <w:right w:val="single" w:sz="4" w:space="4" w:color="auto"/>
+        </w:pBdr>
+        <w:rPr>
+          <w:b/>
+          <w:bCs/>
+          <w:sz w:val="22"/>
+          <w:szCs w:val="22"/>
+        </w:rPr>
+      </w:pPr>
+    </w:p>
+    <w:p>
+      <w:pPr>
+        <w:pBdr>
+          <w:top w:val="single" w:sz="4" w:space="1" w:color="auto"/>
+          <w:left w:val="single" w:sz="4" w:space="4" w:color="auto"/>
+          <w:bottom w:val="single" w:sz="4" w:space="1" w:color="auto"/>
+          <w:right w:val="single" w:sz="4" w:space="4" w:color="auto"/>
+        </w:pBdr>
+        <w:rPr>
+          <w:b/>
+          <w:bCs/>
+          <w:sz w:val="22"/>
+          <w:szCs w:val="22"/>
+        </w:rPr>
+      </w:pPr>
+      <w:r>
+        <w:rPr>
+          <w:b/>
+          <w:bCs/>
+          <w:sz w:val="22"/>
+          <w:szCs w:val="22"/>
+          <w:highlight w:val="yellow"/>
+        </w:rPr>
+        <w:t>7)resources\views\emails/reserva_confirmada.blade.php:</w:t>
+      </w:r>
+    </w:p>
+    <w:p>
+      <w:pPr>
+        <w:pBdr>
+          <w:top w:val="single" w:sz="4" w:space="1" w:color="auto"/>
+          <w:left w:val="single" w:sz="4" w:space="4" w:color="auto"/>
+          <w:bottom w:val="single" w:sz="4" w:space="1" w:color="auto"/>
+          <w:right w:val="single" w:sz="4" w:space="4" w:color="auto"/>
+        </w:pBdr>
+        <w:rPr>
+          <w:sz w:val="22"/>
+          <w:szCs w:val="22"/>
+        </w:rPr>
+      </w:pPr>
+      <w:r>
+        <w:rPr>
+          <w:b/>
+          <w:bCs/>
+          <w:sz w:val="22"/>
+          <w:szCs w:val="22"/>
+        </w:rPr>
+        <w:t xml:space="preserve"> </w:t>
+      </w:r>
+      <w:r>
+        <w:rPr>
+          <w:sz w:val="22"/>
+          <w:szCs w:val="22"/>
+        </w:rPr>
+        <w:t>la pantilla markdown del email</w:t>
+      </w:r>
+    </w:p>
     <w:sectPr>
       <w:pgSz w:w="11906" w:h="16838"/>
       <w:pgMar w:top="1417" w:right="1701" w:bottom="1417" w:left="1701" w:header="708" w:footer="708" w:gutter="0"/>
@@ -785,6 +1155,155 @@
 <file path=word/numbering.xml><?xml version="1.0" encoding="utf-8"?>
 <w:numbering xmlns:wpc="http://schemas.microsoft.com/office/word/2010/wordprocessingCanvas" xmlns:cx="http://schemas.microsoft.com/office/drawing/2014/chartex" xmlns:cx1="http://schemas.microsoft.com/office/drawing/2015/9/8/chartex" xmlns:cx2="http://schemas.microsoft.com/office/drawing/2015/10/21/chartex" xmlns:cx3="http://schemas.microsoft.com/office/drawing/2016/5/9/chartex" xmlns:cx4="http://schemas.microsoft.com/office/drawing/2016/5/10/chartex" xmlns:cx5="http://schemas.microsoft.com/office/drawing/2016/5/11/chartex" xmlns:cx6="http://schemas.microsoft.com/office/drawing/2016/5/12/chartex" xmlns:cx7="http://schemas.microsoft.com/office/drawing/2016/5/13/chartex" xmlns:cx8="http://schemas.microsoft.com/office/drawing/2016/5/14/chartex" xmlns:mc="http://schemas.openxmlformats.org/markup-compatibility/2006" xmlns:aink="http://schemas.microsoft.com/office/drawing/2016/ink" xmlns:am3d="http://schemas.microsoft.com/office/drawing/2017/model3d" xmlns:o="urn:schemas-microsoft-com:office:office" xmlns:oel="http://schemas.microsoft.com/office/2019/extlst" xmlns:r="http://schemas.openxmlformats.org/officeDocument/2006/relationships" xmlns:m="http://schemas.openxmlformats.org/officeDocument/2006/math" xmlns:v="urn:schemas-microsoft-com:vml" xmlns:wp14="http://schemas.microsoft.com/office/word/2010/wordprocessingDrawing" xmlns:wp="http://schemas.openxmlformats.org/drawingml/2006/wordprocessingDrawing" xmlns:w10="urn:schemas-microsoft-com:office:word" xmlns:w="http://schemas.openxmlformats.org/wordprocessingml/2006/main" xmlns:w14="http://schemas.microsoft.com/office/word/2010/wordml" xmlns:w15="http://schemas.microsoft.com/office/word/2012/wordml" xmlns:w16cex="http://schemas.microsoft.com/office/word/2018/wordml/cex" xmlns:w16cid="http://schemas.microsoft.com/office/word/2016/wordml/cid" xmlns:w16="http://schemas.microsoft.com/office/word/2018/wordml" xmlns:w16du="http://schemas.microsoft.com/office/word/2023/wordml/word16du" xmlns:w16sdtdh="http://schemas.microsoft.com/office/word/2020/wordml/sdtdatahash" xmlns:w16sdtfl="http://schemas.microsoft.com/office/word/2024/wordml/sdtformatlock" xmlns:w16se="http://schemas.microsoft.com/office/word/2015/wordml/symex" xmlns:wpg="http://schemas.microsoft.com/office/word/2010/wordprocessingGroup" xmlns:wpi="http://schemas.microsoft.com/office/word/2010/wordprocessingInk" xmlns:wne="http://schemas.microsoft.com/office/word/2006/wordml" xmlns:wps="http://schemas.microsoft.com/office/word/2010/wordprocessingShape" mc:Ignorable="w14 w15 w16se w16cid w16 w16cex w16sdtdh w16sdtfl w16du wp14">
   <w:abstractNum w:abstractNumId="0" w15:restartNumberingAfterBreak="0">
+    <w:nsid w:val="00212D7E"/>
+    <w:multiLevelType w:val="multilevel"/>
+    <w:tmpl w:val="0C08D83A"/>
+    <w:lvl w:ilvl="0">
+      <w:start w:val="1"/>
+      <w:numFmt w:val="bullet"/>
+      <w:lvlText w:val=""/>
+      <w:lvlJc w:val="left"/>
+      <w:pPr>
+        <w:tabs>
+          <w:tab w:val="num" w:pos="720"/>
+        </w:tabs>
+        <w:ind w:left="720" w:hanging="360"/>
+      </w:pPr>
+      <w:rPr>
+        <w:rFonts w:ascii="Symbol" w:hAnsi="Symbol" w:hint="default"/>
+        <w:sz w:val="20"/>
+      </w:rPr>
+    </w:lvl>
+    <w:lvl w:ilvl="1" w:tentative="1">
+      <w:start w:val="1"/>
+      <w:numFmt w:val="bullet"/>
+      <w:lvlText w:val="o"/>
+      <w:lvlJc w:val="left"/>
+      <w:pPr>
+        <w:tabs>
+          <w:tab w:val="num" w:pos="1440"/>
+        </w:tabs>
+        <w:ind w:left="1440" w:hanging="360"/>
+      </w:pPr>
+      <w:rPr>
+        <w:rFonts w:ascii="Courier New" w:hAnsi="Courier New" w:hint="default"/>
+        <w:sz w:val="20"/>
+      </w:rPr>
+    </w:lvl>
+    <w:lvl w:ilvl="2" w:tentative="1">
+      <w:start w:val="1"/>
+      <w:numFmt w:val="bullet"/>
+      <w:lvlText w:val=""/>
+      <w:lvlJc w:val="left"/>
+      <w:pPr>
+        <w:tabs>
+          <w:tab w:val="num" w:pos="2160"/>
+        </w:tabs>
+        <w:ind w:left="2160" w:hanging="360"/>
+      </w:pPr>
+      <w:rPr>
+        <w:rFonts w:ascii="Wingdings" w:hAnsi="Wingdings" w:hint="default"/>
+        <w:sz w:val="20"/>
+      </w:rPr>
+    </w:lvl>
+    <w:lvl w:ilvl="3" w:tentative="1">
+      <w:start w:val="1"/>
+      <w:numFmt w:val="bullet"/>
+      <w:lvlText w:val=""/>
+      <w:lvlJc w:val="left"/>
+      <w:pPr>
+        <w:tabs>
+          <w:tab w:val="num" w:pos="2880"/>
+        </w:tabs>
+        <w:ind w:left="2880" w:hanging="360"/>
+      </w:pPr>
+      <w:rPr>
+        <w:rFonts w:ascii="Wingdings" w:hAnsi="Wingdings" w:hint="default"/>
+        <w:sz w:val="20"/>
+      </w:rPr>
+    </w:lvl>
+    <w:lvl w:ilvl="4" w:tentative="1">
+      <w:start w:val="1"/>
+      <w:numFmt w:val="bullet"/>
+      <w:lvlText w:val=""/>
+      <w:lvlJc w:val="left"/>
+      <w:pPr>
+        <w:tabs>
+          <w:tab w:val="num" w:pos="3600"/>
+        </w:tabs>
+        <w:ind w:left="3600" w:hanging="360"/>
+      </w:pPr>
+      <w:rPr>
+        <w:rFonts w:ascii="Wingdings" w:hAnsi="Wingdings" w:hint="default"/>
+        <w:sz w:val="20"/>
+      </w:rPr>
+    </w:lvl>
+    <w:lvl w:ilvl="5" w:tentative="1">
+      <w:start w:val="1"/>
+      <w:numFmt w:val="bullet"/>
+      <w:lvlText w:val=""/>
+      <w:lvlJc w:val="left"/>
+      <w:pPr>
+        <w:tabs>
+          <w:tab w:val="num" w:pos="4320"/>
+        </w:tabs>
+        <w:ind w:left="4320" w:hanging="360"/>
+      </w:pPr>
+      <w:rPr>
+        <w:rFonts w:ascii="Wingdings" w:hAnsi="Wingdings" w:hint="default"/>
+        <w:sz w:val="20"/>
+      </w:rPr>
+    </w:lvl>
+    <w:lvl w:ilvl="6" w:tentative="1">
+      <w:start w:val="1"/>
+      <w:numFmt w:val="bullet"/>
+      <w:lvlText w:val=""/>
+      <w:lvlJc w:val="left"/>
+      <w:pPr>
+        <w:tabs>
+          <w:tab w:val="num" w:pos="5040"/>
+        </w:tabs>
+        <w:ind w:left="5040" w:hanging="360"/>
+      </w:pPr>
+      <w:rPr>
+        <w:rFonts w:ascii="Wingdings" w:hAnsi="Wingdings" w:hint="default"/>
+        <w:sz w:val="20"/>
+      </w:rPr>
+    </w:lvl>
+    <w:lvl w:ilvl="7" w:tentative="1">
+      <w:start w:val="1"/>
+      <w:numFmt w:val="bullet"/>
+      <w:lvlText w:val=""/>
+      <w:lvlJc w:val="left"/>
+      <w:pPr>
+        <w:tabs>
+          <w:tab w:val="num" w:pos="5760"/>
+        </w:tabs>
+        <w:ind w:left="5760" w:hanging="360"/>
+      </w:pPr>
+      <w:rPr>
+        <w:rFonts w:ascii="Wingdings" w:hAnsi="Wingdings" w:hint="default"/>
+        <w:sz w:val="20"/>
+      </w:rPr>
+    </w:lvl>
+    <w:lvl w:ilvl="8" w:tentative="1">
+      <w:start w:val="1"/>
+      <w:numFmt w:val="bullet"/>
+      <w:lvlText w:val=""/>
+      <w:lvlJc w:val="left"/>
+      <w:pPr>
+        <w:tabs>
+          <w:tab w:val="num" w:pos="6480"/>
+        </w:tabs>
+        <w:ind w:left="6480" w:hanging="360"/>
+      </w:pPr>
+      <w:rPr>
+        <w:rFonts w:ascii="Wingdings" w:hAnsi="Wingdings" w:hint="default"/>
+        <w:sz w:val="20"/>
+      </w:rPr>
+    </w:lvl>
+  </w:abstractNum>
+  <w:abstractNum w:abstractNumId="1" w15:restartNumberingAfterBreak="0">
     <w:nsid w:val="038A6D7C"/>
     <w:multiLevelType w:val="multilevel"/>
     <w:tmpl w:val="D9BEF65E"/>
@@ -897,7 +1416,7 @@
       </w:pPr>
     </w:lvl>
   </w:abstractNum>
-  <w:abstractNum w:abstractNumId="1" w15:restartNumberingAfterBreak="0">
+  <w:abstractNum w:abstractNumId="2" w15:restartNumberingAfterBreak="0">
     <w:nsid w:val="047A6752"/>
     <w:multiLevelType w:val="hybridMultilevel"/>
     <w:tmpl w:val="3C60B46C"/>
@@ -986,7 +1505,156 @@
       </w:pPr>
     </w:lvl>
   </w:abstractNum>
-  <w:abstractNum w:abstractNumId="2" w15:restartNumberingAfterBreak="0">
+  <w:abstractNum w:abstractNumId="3" w15:restartNumberingAfterBreak="0">
+    <w:nsid w:val="060C3067"/>
+    <w:multiLevelType w:val="multilevel"/>
+    <w:tmpl w:val="5D842788"/>
+    <w:lvl w:ilvl="0">
+      <w:start w:val="1"/>
+      <w:numFmt w:val="bullet"/>
+      <w:lvlText w:val=""/>
+      <w:lvlJc w:val="left"/>
+      <w:pPr>
+        <w:tabs>
+          <w:tab w:val="num" w:pos="720"/>
+        </w:tabs>
+        <w:ind w:left="720" w:hanging="360"/>
+      </w:pPr>
+      <w:rPr>
+        <w:rFonts w:ascii="Symbol" w:hAnsi="Symbol" w:hint="default"/>
+        <w:sz w:val="20"/>
+      </w:rPr>
+    </w:lvl>
+    <w:lvl w:ilvl="1" w:tentative="1">
+      <w:start w:val="1"/>
+      <w:numFmt w:val="bullet"/>
+      <w:lvlText w:val="o"/>
+      <w:lvlJc w:val="left"/>
+      <w:pPr>
+        <w:tabs>
+          <w:tab w:val="num" w:pos="1440"/>
+        </w:tabs>
+        <w:ind w:left="1440" w:hanging="360"/>
+      </w:pPr>
+      <w:rPr>
+        <w:rFonts w:ascii="Courier New" w:hAnsi="Courier New" w:hint="default"/>
+        <w:sz w:val="20"/>
+      </w:rPr>
+    </w:lvl>
+    <w:lvl w:ilvl="2" w:tentative="1">
+      <w:start w:val="1"/>
+      <w:numFmt w:val="bullet"/>
+      <w:lvlText w:val=""/>
+      <w:lvlJc w:val="left"/>
+      <w:pPr>
+        <w:tabs>
+          <w:tab w:val="num" w:pos="2160"/>
+        </w:tabs>
+        <w:ind w:left="2160" w:hanging="360"/>
+      </w:pPr>
+      <w:rPr>
+        <w:rFonts w:ascii="Wingdings" w:hAnsi="Wingdings" w:hint="default"/>
+        <w:sz w:val="20"/>
+      </w:rPr>
+    </w:lvl>
+    <w:lvl w:ilvl="3" w:tentative="1">
+      <w:start w:val="1"/>
+      <w:numFmt w:val="bullet"/>
+      <w:lvlText w:val=""/>
+      <w:lvlJc w:val="left"/>
+      <w:pPr>
+        <w:tabs>
+          <w:tab w:val="num" w:pos="2880"/>
+        </w:tabs>
+        <w:ind w:left="2880" w:hanging="360"/>
+      </w:pPr>
+      <w:rPr>
+        <w:rFonts w:ascii="Wingdings" w:hAnsi="Wingdings" w:hint="default"/>
+        <w:sz w:val="20"/>
+      </w:rPr>
+    </w:lvl>
+    <w:lvl w:ilvl="4" w:tentative="1">
+      <w:start w:val="1"/>
+      <w:numFmt w:val="bullet"/>
+      <w:lvlText w:val=""/>
+      <w:lvlJc w:val="left"/>
+      <w:pPr>
+        <w:tabs>
+          <w:tab w:val="num" w:pos="3600"/>
+        </w:tabs>
+        <w:ind w:left="3600" w:hanging="360"/>
+      </w:pPr>
+      <w:rPr>
+        <w:rFonts w:ascii="Wingdings" w:hAnsi="Wingdings" w:hint="default"/>
+        <w:sz w:val="20"/>
+      </w:rPr>
+    </w:lvl>
+    <w:lvl w:ilvl="5" w:tentative="1">
+      <w:start w:val="1"/>
+      <w:numFmt w:val="bullet"/>
+      <w:lvlText w:val=""/>
+      <w:lvlJc w:val="left"/>
+      <w:pPr>
+        <w:tabs>
+          <w:tab w:val="num" w:pos="4320"/>
+        </w:tabs>
+        <w:ind w:left="4320" w:hanging="360"/>
+      </w:pPr>
+      <w:rPr>
+        <w:rFonts w:ascii="Wingdings" w:hAnsi="Wingdings" w:hint="default"/>
+        <w:sz w:val="20"/>
+      </w:rPr>
+    </w:lvl>
+    <w:lvl w:ilvl="6" w:tentative="1">
+      <w:start w:val="1"/>
+      <w:numFmt w:val="bullet"/>
+      <w:lvlText w:val=""/>
+      <w:lvlJc w:val="left"/>
+      <w:pPr>
+        <w:tabs>
+          <w:tab w:val="num" w:pos="5040"/>
+        </w:tabs>
+        <w:ind w:left="5040" w:hanging="360"/>
+      </w:pPr>
+      <w:rPr>
+        <w:rFonts w:ascii="Wingdings" w:hAnsi="Wingdings" w:hint="default"/>
+        <w:sz w:val="20"/>
+      </w:rPr>
+    </w:lvl>
+    <w:lvl w:ilvl="7" w:tentative="1">
+      <w:start w:val="1"/>
+      <w:numFmt w:val="bullet"/>
+      <w:lvlText w:val=""/>
+      <w:lvlJc w:val="left"/>
+      <w:pPr>
+        <w:tabs>
+          <w:tab w:val="num" w:pos="5760"/>
+        </w:tabs>
+        <w:ind w:left="5760" w:hanging="360"/>
+      </w:pPr>
+      <w:rPr>
+        <w:rFonts w:ascii="Wingdings" w:hAnsi="Wingdings" w:hint="default"/>
+        <w:sz w:val="20"/>
+      </w:rPr>
+    </w:lvl>
+    <w:lvl w:ilvl="8" w:tentative="1">
+      <w:start w:val="1"/>
+      <w:numFmt w:val="bullet"/>
+      <w:lvlText w:val=""/>
+      <w:lvlJc w:val="left"/>
+      <w:pPr>
+        <w:tabs>
+          <w:tab w:val="num" w:pos="6480"/>
+        </w:tabs>
+        <w:ind w:left="6480" w:hanging="360"/>
+      </w:pPr>
+      <w:rPr>
+        <w:rFonts w:ascii="Wingdings" w:hAnsi="Wingdings" w:hint="default"/>
+        <w:sz w:val="20"/>
+      </w:rPr>
+    </w:lvl>
+  </w:abstractNum>
+  <w:abstractNum w:abstractNumId="4" w15:restartNumberingAfterBreak="0">
     <w:nsid w:val="076B3923"/>
     <w:multiLevelType w:val="multilevel"/>
     <w:tmpl w:val="5250590C"/>
@@ -1107,7 +1775,7 @@
       </w:pPr>
     </w:lvl>
   </w:abstractNum>
-  <w:abstractNum w:abstractNumId="3" w15:restartNumberingAfterBreak="0">
+  <w:abstractNum w:abstractNumId="5" w15:restartNumberingAfterBreak="0">
     <w:nsid w:val="0CBB1785"/>
     <w:multiLevelType w:val="multilevel"/>
     <w:tmpl w:val="EA7C56A6"/>
@@ -1232,7 +1900,156 @@
       </w:pPr>
     </w:lvl>
   </w:abstractNum>
-  <w:abstractNum w:abstractNumId="4" w15:restartNumberingAfterBreak="0">
+  <w:abstractNum w:abstractNumId="6" w15:restartNumberingAfterBreak="0">
+    <w:nsid w:val="0F0A1A18"/>
+    <w:multiLevelType w:val="multilevel"/>
+    <w:tmpl w:val="79FA11A0"/>
+    <w:lvl w:ilvl="0">
+      <w:start w:val="1"/>
+      <w:numFmt w:val="bullet"/>
+      <w:lvlText w:val=""/>
+      <w:lvlJc w:val="left"/>
+      <w:pPr>
+        <w:tabs>
+          <w:tab w:val="num" w:pos="720"/>
+        </w:tabs>
+        <w:ind w:left="720" w:hanging="360"/>
+      </w:pPr>
+      <w:rPr>
+        <w:rFonts w:ascii="Symbol" w:hAnsi="Symbol" w:hint="default"/>
+        <w:sz w:val="20"/>
+      </w:rPr>
+    </w:lvl>
+    <w:lvl w:ilvl="1" w:tentative="1">
+      <w:start w:val="1"/>
+      <w:numFmt w:val="bullet"/>
+      <w:lvlText w:val="o"/>
+      <w:lvlJc w:val="left"/>
+      <w:pPr>
+        <w:tabs>
+          <w:tab w:val="num" w:pos="1440"/>
+        </w:tabs>
+        <w:ind w:left="1440" w:hanging="360"/>
+      </w:pPr>
+      <w:rPr>
+        <w:rFonts w:ascii="Courier New" w:hAnsi="Courier New" w:hint="default"/>
+        <w:sz w:val="20"/>
+      </w:rPr>
+    </w:lvl>
+    <w:lvl w:ilvl="2" w:tentative="1">
+      <w:start w:val="1"/>
+      <w:numFmt w:val="bullet"/>
+      <w:lvlText w:val=""/>
+      <w:lvlJc w:val="left"/>
+      <w:pPr>
+        <w:tabs>
+          <w:tab w:val="num" w:pos="2160"/>
+        </w:tabs>
+        <w:ind w:left="2160" w:hanging="360"/>
+      </w:pPr>
+      <w:rPr>
+        <w:rFonts w:ascii="Wingdings" w:hAnsi="Wingdings" w:hint="default"/>
+        <w:sz w:val="20"/>
+      </w:rPr>
+    </w:lvl>
+    <w:lvl w:ilvl="3" w:tentative="1">
+      <w:start w:val="1"/>
+      <w:numFmt w:val="bullet"/>
+      <w:lvlText w:val=""/>
+      <w:lvlJc w:val="left"/>
+      <w:pPr>
+        <w:tabs>
+          <w:tab w:val="num" w:pos="2880"/>
+        </w:tabs>
+        <w:ind w:left="2880" w:hanging="360"/>
+      </w:pPr>
+      <w:rPr>
+        <w:rFonts w:ascii="Wingdings" w:hAnsi="Wingdings" w:hint="default"/>
+        <w:sz w:val="20"/>
+      </w:rPr>
+    </w:lvl>
+    <w:lvl w:ilvl="4" w:tentative="1">
+      <w:start w:val="1"/>
+      <w:numFmt w:val="bullet"/>
+      <w:lvlText w:val=""/>
+      <w:lvlJc w:val="left"/>
+      <w:pPr>
+        <w:tabs>
+          <w:tab w:val="num" w:pos="3600"/>
+        </w:tabs>
+        <w:ind w:left="3600" w:hanging="360"/>
+      </w:pPr>
+      <w:rPr>
+        <w:rFonts w:ascii="Wingdings" w:hAnsi="Wingdings" w:hint="default"/>
+        <w:sz w:val="20"/>
+      </w:rPr>
+    </w:lvl>
+    <w:lvl w:ilvl="5" w:tentative="1">
+      <w:start w:val="1"/>
+      <w:numFmt w:val="bullet"/>
+      <w:lvlText w:val=""/>
+      <w:lvlJc w:val="left"/>
+      <w:pPr>
+        <w:tabs>
+          <w:tab w:val="num" w:pos="4320"/>
+        </w:tabs>
+        <w:ind w:left="4320" w:hanging="360"/>
+      </w:pPr>
+      <w:rPr>
+        <w:rFonts w:ascii="Wingdings" w:hAnsi="Wingdings" w:hint="default"/>
+        <w:sz w:val="20"/>
+      </w:rPr>
+    </w:lvl>
+    <w:lvl w:ilvl="6" w:tentative="1">
+      <w:start w:val="1"/>
+      <w:numFmt w:val="bullet"/>
+      <w:lvlText w:val=""/>
+      <w:lvlJc w:val="left"/>
+      <w:pPr>
+        <w:tabs>
+          <w:tab w:val="num" w:pos="5040"/>
+        </w:tabs>
+        <w:ind w:left="5040" w:hanging="360"/>
+      </w:pPr>
+      <w:rPr>
+        <w:rFonts w:ascii="Wingdings" w:hAnsi="Wingdings" w:hint="default"/>
+        <w:sz w:val="20"/>
+      </w:rPr>
+    </w:lvl>
+    <w:lvl w:ilvl="7" w:tentative="1">
+      <w:start w:val="1"/>
+      <w:numFmt w:val="bullet"/>
+      <w:lvlText w:val=""/>
+      <w:lvlJc w:val="left"/>
+      <w:pPr>
+        <w:tabs>
+          <w:tab w:val="num" w:pos="5760"/>
+        </w:tabs>
+        <w:ind w:left="5760" w:hanging="360"/>
+      </w:pPr>
+      <w:rPr>
+        <w:rFonts w:ascii="Wingdings" w:hAnsi="Wingdings" w:hint="default"/>
+        <w:sz w:val="20"/>
+      </w:rPr>
+    </w:lvl>
+    <w:lvl w:ilvl="8" w:tentative="1">
+      <w:start w:val="1"/>
+      <w:numFmt w:val="bullet"/>
+      <w:lvlText w:val=""/>
+      <w:lvlJc w:val="left"/>
+      <w:pPr>
+        <w:tabs>
+          <w:tab w:val="num" w:pos="6480"/>
+        </w:tabs>
+        <w:ind w:left="6480" w:hanging="360"/>
+      </w:pPr>
+      <w:rPr>
+        <w:rFonts w:ascii="Wingdings" w:hAnsi="Wingdings" w:hint="default"/>
+        <w:sz w:val="20"/>
+      </w:rPr>
+    </w:lvl>
+  </w:abstractNum>
+  <w:abstractNum w:abstractNumId="7" w15:restartNumberingAfterBreak="0">
     <w:nsid w:val="0F933FDA"/>
     <w:multiLevelType w:val="multilevel"/>
     <w:tmpl w:val="9D405152"/>
@@ -1381,7 +2198,7 @@
       </w:rPr>
     </w:lvl>
   </w:abstractNum>
-  <w:abstractNum w:abstractNumId="5" w15:restartNumberingAfterBreak="0">
+  <w:abstractNum w:abstractNumId="8" w15:restartNumberingAfterBreak="0">
     <w:nsid w:val="0FBB2043"/>
     <w:multiLevelType w:val="multilevel"/>
     <w:tmpl w:val="A886A0AE"/>
@@ -1530,7 +2347,7 @@
       </w:rPr>
     </w:lvl>
   </w:abstractNum>
-  <w:abstractNum w:abstractNumId="6" w15:restartNumberingAfterBreak="0">
+  <w:abstractNum w:abstractNumId="9" w15:restartNumberingAfterBreak="0">
     <w:nsid w:val="101E7580"/>
     <w:multiLevelType w:val="multilevel"/>
     <w:tmpl w:val="FEB65942"/>
@@ -1679,7 +2496,7 @@
       </w:rPr>
     </w:lvl>
   </w:abstractNum>
-  <w:abstractNum w:abstractNumId="7" w15:restartNumberingAfterBreak="0">
+  <w:abstractNum w:abstractNumId="10" w15:restartNumberingAfterBreak="0">
     <w:nsid w:val="15B7464E"/>
     <w:multiLevelType w:val="multilevel"/>
     <w:tmpl w:val="A1D4E2FA"/>
@@ -1828,7 +2645,7 @@
       </w:rPr>
     </w:lvl>
   </w:abstractNum>
-  <w:abstractNum w:abstractNumId="8" w15:restartNumberingAfterBreak="0">
+  <w:abstractNum w:abstractNumId="11" w15:restartNumberingAfterBreak="0">
     <w:nsid w:val="16225B93"/>
     <w:multiLevelType w:val="multilevel"/>
     <w:tmpl w:val="E50A60B4"/>
@@ -1941,7 +2758,7 @@
       </w:pPr>
     </w:lvl>
   </w:abstractNum>
-  <w:abstractNum w:abstractNumId="9" w15:restartNumberingAfterBreak="0">
+  <w:abstractNum w:abstractNumId="12" w15:restartNumberingAfterBreak="0">
     <w:nsid w:val="1AD04707"/>
     <w:multiLevelType w:val="multilevel"/>
     <w:tmpl w:val="2F7AD5FE"/>
@@ -2054,7 +2871,7 @@
       </w:pPr>
     </w:lvl>
   </w:abstractNum>
-  <w:abstractNum w:abstractNumId="10" w15:restartNumberingAfterBreak="0">
+  <w:abstractNum w:abstractNumId="13" w15:restartNumberingAfterBreak="0">
     <w:nsid w:val="1B7335B5"/>
     <w:multiLevelType w:val="multilevel"/>
     <w:tmpl w:val="370C54E6"/>
@@ -2203,7 +3020,7 @@
       </w:rPr>
     </w:lvl>
   </w:abstractNum>
-  <w:abstractNum w:abstractNumId="11" w15:restartNumberingAfterBreak="0">
+  <w:abstractNum w:abstractNumId="14" w15:restartNumberingAfterBreak="0">
     <w:nsid w:val="1BED0EC4"/>
     <w:multiLevelType w:val="multilevel"/>
     <w:tmpl w:val="4C50F108"/>
@@ -2352,7 +3169,7 @@
       </w:rPr>
     </w:lvl>
   </w:abstractNum>
-  <w:abstractNum w:abstractNumId="12" w15:restartNumberingAfterBreak="0">
+  <w:abstractNum w:abstractNumId="15" w15:restartNumberingAfterBreak="0">
     <w:nsid w:val="1BF12DB0"/>
     <w:multiLevelType w:val="multilevel"/>
     <w:tmpl w:val="F8E2A60E"/>
@@ -2465,7 +3282,7 @@
       </w:pPr>
     </w:lvl>
   </w:abstractNum>
-  <w:abstractNum w:abstractNumId="13" w15:restartNumberingAfterBreak="0">
+  <w:abstractNum w:abstractNumId="16" w15:restartNumberingAfterBreak="0">
     <w:nsid w:val="1F054692"/>
     <w:multiLevelType w:val="multilevel"/>
     <w:tmpl w:val="224E6594"/>
@@ -2578,7 +3395,7 @@
       </w:pPr>
     </w:lvl>
   </w:abstractNum>
-  <w:abstractNum w:abstractNumId="14" w15:restartNumberingAfterBreak="0">
+  <w:abstractNum w:abstractNumId="17" w15:restartNumberingAfterBreak="0">
     <w:nsid w:val="20064612"/>
     <w:multiLevelType w:val="multilevel"/>
     <w:tmpl w:val="A6E4E2EA"/>
@@ -2727,7 +3544,156 @@
       </w:rPr>
     </w:lvl>
   </w:abstractNum>
-  <w:abstractNum w:abstractNumId="15" w15:restartNumberingAfterBreak="0">
+  <w:abstractNum w:abstractNumId="18" w15:restartNumberingAfterBreak="0">
+    <w:nsid w:val="22F95C24"/>
+    <w:multiLevelType w:val="multilevel"/>
+    <w:tmpl w:val="596E43AE"/>
+    <w:lvl w:ilvl="0">
+      <w:start w:val="1"/>
+      <w:numFmt w:val="bullet"/>
+      <w:lvlText w:val=""/>
+      <w:lvlJc w:val="left"/>
+      <w:pPr>
+        <w:tabs>
+          <w:tab w:val="num" w:pos="720"/>
+        </w:tabs>
+        <w:ind w:left="720" w:hanging="360"/>
+      </w:pPr>
+      <w:rPr>
+        <w:rFonts w:ascii="Symbol" w:hAnsi="Symbol" w:hint="default"/>
+        <w:sz w:val="20"/>
+      </w:rPr>
+    </w:lvl>
+    <w:lvl w:ilvl="1" w:tentative="1">
+      <w:start w:val="1"/>
+      <w:numFmt w:val="bullet"/>
+      <w:lvlText w:val="o"/>
+      <w:lvlJc w:val="left"/>
+      <w:pPr>
+        <w:tabs>
+          <w:tab w:val="num" w:pos="1440"/>
+        </w:tabs>
+        <w:ind w:left="1440" w:hanging="360"/>
+      </w:pPr>
+      <w:rPr>
+        <w:rFonts w:ascii="Courier New" w:hAnsi="Courier New" w:hint="default"/>
+        <w:sz w:val="20"/>
+      </w:rPr>
+    </w:lvl>
+    <w:lvl w:ilvl="2" w:tentative="1">
+      <w:start w:val="1"/>
+      <w:numFmt w:val="bullet"/>
+      <w:lvlText w:val=""/>
+      <w:lvlJc w:val="left"/>
+      <w:pPr>
+        <w:tabs>
+          <w:tab w:val="num" w:pos="2160"/>
+        </w:tabs>
+        <w:ind w:left="2160" w:hanging="360"/>
+      </w:pPr>
+      <w:rPr>
+        <w:rFonts w:ascii="Wingdings" w:hAnsi="Wingdings" w:hint="default"/>
+        <w:sz w:val="20"/>
+      </w:rPr>
+    </w:lvl>
+    <w:lvl w:ilvl="3" w:tentative="1">
+      <w:start w:val="1"/>
+      <w:numFmt w:val="bullet"/>
+      <w:lvlText w:val=""/>
+      <w:lvlJc w:val="left"/>
+      <w:pPr>
+        <w:tabs>
+          <w:tab w:val="num" w:pos="2880"/>
+        </w:tabs>
+        <w:ind w:left="2880" w:hanging="360"/>
+      </w:pPr>
+      <w:rPr>
+        <w:rFonts w:ascii="Wingdings" w:hAnsi="Wingdings" w:hint="default"/>
+        <w:sz w:val="20"/>
+      </w:rPr>
+    </w:lvl>
+    <w:lvl w:ilvl="4" w:tentative="1">
+      <w:start w:val="1"/>
+      <w:numFmt w:val="bullet"/>
+      <w:lvlText w:val=""/>
+      <w:lvlJc w:val="left"/>
+      <w:pPr>
+        <w:tabs>
+          <w:tab w:val="num" w:pos="3600"/>
+        </w:tabs>
+        <w:ind w:left="3600" w:hanging="360"/>
+      </w:pPr>
+      <w:rPr>
+        <w:rFonts w:ascii="Wingdings" w:hAnsi="Wingdings" w:hint="default"/>
+        <w:sz w:val="20"/>
+      </w:rPr>
+    </w:lvl>
+    <w:lvl w:ilvl="5" w:tentative="1">
+      <w:start w:val="1"/>
+      <w:numFmt w:val="bullet"/>
+      <w:lvlText w:val=""/>
+      <w:lvlJc w:val="left"/>
+      <w:pPr>
+        <w:tabs>
+          <w:tab w:val="num" w:pos="4320"/>
+        </w:tabs>
+        <w:ind w:left="4320" w:hanging="360"/>
+      </w:pPr>
+      <w:rPr>
+        <w:rFonts w:ascii="Wingdings" w:hAnsi="Wingdings" w:hint="default"/>
+        <w:sz w:val="20"/>
+      </w:rPr>
+    </w:lvl>
+    <w:lvl w:ilvl="6" w:tentative="1">
+      <w:start w:val="1"/>
+      <w:numFmt w:val="bullet"/>
+      <w:lvlText w:val=""/>
+      <w:lvlJc w:val="left"/>
+      <w:pPr>
+        <w:tabs>
+          <w:tab w:val="num" w:pos="5040"/>
+        </w:tabs>
+        <w:ind w:left="5040" w:hanging="360"/>
+      </w:pPr>
+      <w:rPr>
+        <w:rFonts w:ascii="Wingdings" w:hAnsi="Wingdings" w:hint="default"/>
+        <w:sz w:val="20"/>
+      </w:rPr>
+    </w:lvl>
+    <w:lvl w:ilvl="7" w:tentative="1">
+      <w:start w:val="1"/>
+      <w:numFmt w:val="bullet"/>
+      <w:lvlText w:val=""/>
+      <w:lvlJc w:val="left"/>
+      <w:pPr>
+        <w:tabs>
+          <w:tab w:val="num" w:pos="5760"/>
+        </w:tabs>
+        <w:ind w:left="5760" w:hanging="360"/>
+      </w:pPr>
+      <w:rPr>
+        <w:rFonts w:ascii="Wingdings" w:hAnsi="Wingdings" w:hint="default"/>
+        <w:sz w:val="20"/>
+      </w:rPr>
+    </w:lvl>
+    <w:lvl w:ilvl="8" w:tentative="1">
+      <w:start w:val="1"/>
+      <w:numFmt w:val="bullet"/>
+      <w:lvlText w:val=""/>
+      <w:lvlJc w:val="left"/>
+      <w:pPr>
+        <w:tabs>
+          <w:tab w:val="num" w:pos="6480"/>
+        </w:tabs>
+        <w:ind w:left="6480" w:hanging="360"/>
+      </w:pPr>
+      <w:rPr>
+        <w:rFonts w:ascii="Wingdings" w:hAnsi="Wingdings" w:hint="default"/>
+        <w:sz w:val="20"/>
+      </w:rPr>
+    </w:lvl>
+  </w:abstractNum>
+  <w:abstractNum w:abstractNumId="19" w15:restartNumberingAfterBreak="0">
     <w:nsid w:val="25347553"/>
     <w:multiLevelType w:val="multilevel"/>
     <w:tmpl w:val="72C08F32"/>
@@ -2876,7 +3842,7 @@
       </w:rPr>
     </w:lvl>
   </w:abstractNum>
-  <w:abstractNum w:abstractNumId="16" w15:restartNumberingAfterBreak="0">
+  <w:abstractNum w:abstractNumId="20" w15:restartNumberingAfterBreak="0">
     <w:nsid w:val="27F109AB"/>
     <w:multiLevelType w:val="multilevel"/>
     <w:tmpl w:val="40F43D36"/>
@@ -2993,7 +3959,7 @@
       </w:pPr>
     </w:lvl>
   </w:abstractNum>
-  <w:abstractNum w:abstractNumId="17" w15:restartNumberingAfterBreak="0">
+  <w:abstractNum w:abstractNumId="21" w15:restartNumberingAfterBreak="0">
     <w:nsid w:val="29B65DEA"/>
     <w:multiLevelType w:val="multilevel"/>
     <w:tmpl w:val="3F249154"/>
@@ -3106,7 +4072,7 @@
       </w:pPr>
     </w:lvl>
   </w:abstractNum>
-  <w:abstractNum w:abstractNumId="18" w15:restartNumberingAfterBreak="0">
+  <w:abstractNum w:abstractNumId="22" w15:restartNumberingAfterBreak="0">
     <w:nsid w:val="2D362039"/>
     <w:multiLevelType w:val="multilevel"/>
     <w:tmpl w:val="D8E2FA4A"/>
@@ -3223,7 +4189,7 @@
       </w:pPr>
     </w:lvl>
   </w:abstractNum>
-  <w:abstractNum w:abstractNumId="19" w15:restartNumberingAfterBreak="0">
+  <w:abstractNum w:abstractNumId="23" w15:restartNumberingAfterBreak="0">
     <w:nsid w:val="360D3E2F"/>
     <w:multiLevelType w:val="multilevel"/>
     <w:tmpl w:val="C67650FC"/>
@@ -3344,7 +4310,7 @@
       </w:pPr>
     </w:lvl>
   </w:abstractNum>
-  <w:abstractNum w:abstractNumId="20" w15:restartNumberingAfterBreak="0">
+  <w:abstractNum w:abstractNumId="24" w15:restartNumberingAfterBreak="0">
     <w:nsid w:val="3E155B9B"/>
     <w:multiLevelType w:val="multilevel"/>
     <w:tmpl w:val="144041D2"/>
@@ -3493,7 +4459,7 @@
       </w:rPr>
     </w:lvl>
   </w:abstractNum>
-  <w:abstractNum w:abstractNumId="21" w15:restartNumberingAfterBreak="0">
+  <w:abstractNum w:abstractNumId="25" w15:restartNumberingAfterBreak="0">
     <w:nsid w:val="47DB6A07"/>
     <w:multiLevelType w:val="multilevel"/>
     <w:tmpl w:val="D78A5C5C"/>
@@ -3606,7 +4572,7 @@
       </w:pPr>
     </w:lvl>
   </w:abstractNum>
-  <w:abstractNum w:abstractNumId="22" w15:restartNumberingAfterBreak="0">
+  <w:abstractNum w:abstractNumId="26" w15:restartNumberingAfterBreak="0">
     <w:nsid w:val="4A5E2FCB"/>
     <w:multiLevelType w:val="hybridMultilevel"/>
     <w:tmpl w:val="753CD95E"/>
@@ -3719,7 +4685,7 @@
       </w:rPr>
     </w:lvl>
   </w:abstractNum>
-  <w:abstractNum w:abstractNumId="23" w15:restartNumberingAfterBreak="0">
+  <w:abstractNum w:abstractNumId="27" w15:restartNumberingAfterBreak="0">
     <w:nsid w:val="4ACA70BA"/>
     <w:multiLevelType w:val="multilevel"/>
     <w:tmpl w:val="AB323F56"/>
@@ -3840,7 +4806,7 @@
       </w:pPr>
     </w:lvl>
   </w:abstractNum>
-  <w:abstractNum w:abstractNumId="24" w15:restartNumberingAfterBreak="0">
+  <w:abstractNum w:abstractNumId="28" w15:restartNumberingAfterBreak="0">
     <w:nsid w:val="4C506EBD"/>
     <w:multiLevelType w:val="multilevel"/>
     <w:tmpl w:val="4A1698B2"/>
@@ -3953,7 +4919,7 @@
       </w:pPr>
     </w:lvl>
   </w:abstractNum>
-  <w:abstractNum w:abstractNumId="25" w15:restartNumberingAfterBreak="0">
+  <w:abstractNum w:abstractNumId="29" w15:restartNumberingAfterBreak="0">
     <w:nsid w:val="4D243087"/>
     <w:multiLevelType w:val="multilevel"/>
     <w:tmpl w:val="BDDE6B12"/>
@@ -4066,7 +5032,7 @@
       </w:pPr>
     </w:lvl>
   </w:abstractNum>
-  <w:abstractNum w:abstractNumId="26" w15:restartNumberingAfterBreak="0">
+  <w:abstractNum w:abstractNumId="30" w15:restartNumberingAfterBreak="0">
     <w:nsid w:val="52BE1148"/>
     <w:multiLevelType w:val="multilevel"/>
     <w:tmpl w:val="5156D554"/>
@@ -4179,7 +5145,7 @@
       </w:pPr>
     </w:lvl>
   </w:abstractNum>
-  <w:abstractNum w:abstractNumId="27" w15:restartNumberingAfterBreak="0">
+  <w:abstractNum w:abstractNumId="31" w15:restartNumberingAfterBreak="0">
     <w:nsid w:val="534A132A"/>
     <w:multiLevelType w:val="multilevel"/>
     <w:tmpl w:val="F050AB7A"/>
@@ -4328,7 +5294,7 @@
       </w:rPr>
     </w:lvl>
   </w:abstractNum>
-  <w:abstractNum w:abstractNumId="28" w15:restartNumberingAfterBreak="0">
+  <w:abstractNum w:abstractNumId="32" w15:restartNumberingAfterBreak="0">
     <w:nsid w:val="535C2656"/>
     <w:multiLevelType w:val="multilevel"/>
     <w:tmpl w:val="DACE99AA"/>
@@ -4441,7 +5407,7 @@
       </w:pPr>
     </w:lvl>
   </w:abstractNum>
-  <w:abstractNum w:abstractNumId="29" w15:restartNumberingAfterBreak="0">
+  <w:abstractNum w:abstractNumId="33" w15:restartNumberingAfterBreak="0">
     <w:nsid w:val="535D650E"/>
     <w:multiLevelType w:val="multilevel"/>
     <w:tmpl w:val="34BC7D6E"/>
@@ -4554,7 +5520,7 @@
       </w:pPr>
     </w:lvl>
   </w:abstractNum>
-  <w:abstractNum w:abstractNumId="30" w15:restartNumberingAfterBreak="0">
+  <w:abstractNum w:abstractNumId="34" w15:restartNumberingAfterBreak="0">
     <w:nsid w:val="5AE07A41"/>
     <w:multiLevelType w:val="multilevel"/>
     <w:tmpl w:val="CE842262"/>
@@ -4667,7 +5633,7 @@
       </w:pPr>
     </w:lvl>
   </w:abstractNum>
-  <w:abstractNum w:abstractNumId="31" w15:restartNumberingAfterBreak="0">
+  <w:abstractNum w:abstractNumId="35" w15:restartNumberingAfterBreak="0">
     <w:nsid w:val="5F574EB7"/>
     <w:multiLevelType w:val="multilevel"/>
     <w:tmpl w:val="1C96F4E4"/>
@@ -4780,7 +5746,454 @@
       </w:pPr>
     </w:lvl>
   </w:abstractNum>
-  <w:abstractNum w:abstractNumId="32" w15:restartNumberingAfterBreak="0">
+  <w:abstractNum w:abstractNumId="36" w15:restartNumberingAfterBreak="0">
+    <w:nsid w:val="65595167"/>
+    <w:multiLevelType w:val="multilevel"/>
+    <w:tmpl w:val="2C2E415A"/>
+    <w:lvl w:ilvl="0">
+      <w:start w:val="1"/>
+      <w:numFmt w:val="bullet"/>
+      <w:lvlText w:val=""/>
+      <w:lvlJc w:val="left"/>
+      <w:pPr>
+        <w:tabs>
+          <w:tab w:val="num" w:pos="720"/>
+        </w:tabs>
+        <w:ind w:left="720" w:hanging="360"/>
+      </w:pPr>
+      <w:rPr>
+        <w:rFonts w:ascii="Symbol" w:hAnsi="Symbol" w:hint="default"/>
+        <w:sz w:val="20"/>
+      </w:rPr>
+    </w:lvl>
+    <w:lvl w:ilvl="1" w:tentative="1">
+      <w:start w:val="1"/>
+      <w:numFmt w:val="bullet"/>
+      <w:lvlText w:val="o"/>
+      <w:lvlJc w:val="left"/>
+      <w:pPr>
+        <w:tabs>
+          <w:tab w:val="num" w:pos="1440"/>
+        </w:tabs>
+        <w:ind w:left="1440" w:hanging="360"/>
+      </w:pPr>
+      <w:rPr>
+        <w:rFonts w:ascii="Courier New" w:hAnsi="Courier New" w:hint="default"/>
+        <w:sz w:val="20"/>
+      </w:rPr>
+    </w:lvl>
+    <w:lvl w:ilvl="2" w:tentative="1">
+      <w:start w:val="1"/>
+      <w:numFmt w:val="bullet"/>
+      <w:lvlText w:val=""/>
+      <w:lvlJc w:val="left"/>
+      <w:pPr>
+        <w:tabs>
+          <w:tab w:val="num" w:pos="2160"/>
+        </w:tabs>
+        <w:ind w:left="2160" w:hanging="360"/>
+      </w:pPr>
+      <w:rPr>
+        <w:rFonts w:ascii="Wingdings" w:hAnsi="Wingdings" w:hint="default"/>
+        <w:sz w:val="20"/>
+      </w:rPr>
+    </w:lvl>
+    <w:lvl w:ilvl="3" w:tentative="1">
+      <w:start w:val="1"/>
+      <w:numFmt w:val="bullet"/>
+      <w:lvlText w:val=""/>
+      <w:lvlJc w:val="left"/>
+      <w:pPr>
+        <w:tabs>
+          <w:tab w:val="num" w:pos="2880"/>
+        </w:tabs>
+        <w:ind w:left="2880" w:hanging="360"/>
+      </w:pPr>
+      <w:rPr>
+        <w:rFonts w:ascii="Wingdings" w:hAnsi="Wingdings" w:hint="default"/>
+        <w:sz w:val="20"/>
+      </w:rPr>
+    </w:lvl>
+    <w:lvl w:ilvl="4" w:tentative="1">
+      <w:start w:val="1"/>
+      <w:numFmt w:val="bullet"/>
+      <w:lvlText w:val=""/>
+      <w:lvlJc w:val="left"/>
+      <w:pPr>
+        <w:tabs>
+          <w:tab w:val="num" w:pos="3600"/>
+        </w:tabs>
+        <w:ind w:left="3600" w:hanging="360"/>
+      </w:pPr>
+      <w:rPr>
+        <w:rFonts w:ascii="Wingdings" w:hAnsi="Wingdings" w:hint="default"/>
+        <w:sz w:val="20"/>
+      </w:rPr>
+    </w:lvl>
+    <w:lvl w:ilvl="5" w:tentative="1">
+      <w:start w:val="1"/>
+      <w:numFmt w:val="bullet"/>
+      <w:lvlText w:val=""/>
+      <w:lvlJc w:val="left"/>
+      <w:pPr>
+        <w:tabs>
+          <w:tab w:val="num" w:pos="4320"/>
+        </w:tabs>
+        <w:ind w:left="4320" w:hanging="360"/>
+      </w:pPr>
+      <w:rPr>
+        <w:rFonts w:ascii="Wingdings" w:hAnsi="Wingdings" w:hint="default"/>
+        <w:sz w:val="20"/>
+      </w:rPr>
+    </w:lvl>
+    <w:lvl w:ilvl="6" w:tentative="1">
+      <w:start w:val="1"/>
+      <w:numFmt w:val="bullet"/>
+      <w:lvlText w:val=""/>
+      <w:lvlJc w:val="left"/>
+      <w:pPr>
+        <w:tabs>
+          <w:tab w:val="num" w:pos="5040"/>
+        </w:tabs>
+        <w:ind w:left="5040" w:hanging="360"/>
+      </w:pPr>
+      <w:rPr>
+        <w:rFonts w:ascii="Wingdings" w:hAnsi="Wingdings" w:hint="default"/>
+        <w:sz w:val="20"/>
+      </w:rPr>
+    </w:lvl>
+    <w:lvl w:ilvl="7" w:tentative="1">
+      <w:start w:val="1"/>
+      <w:numFmt w:val="bullet"/>
+      <w:lvlText w:val=""/>
+      <w:lvlJc w:val="left"/>
+      <w:pPr>
+        <w:tabs>
+          <w:tab w:val="num" w:pos="5760"/>
+        </w:tabs>
+        <w:ind w:left="5760" w:hanging="360"/>
+      </w:pPr>
+      <w:rPr>
+        <w:rFonts w:ascii="Wingdings" w:hAnsi="Wingdings" w:hint="default"/>
+        <w:sz w:val="20"/>
+      </w:rPr>
+    </w:lvl>
+    <w:lvl w:ilvl="8" w:tentative="1">
+      <w:start w:val="1"/>
+      <w:numFmt w:val="bullet"/>
+      <w:lvlText w:val=""/>
+      <w:lvlJc w:val="left"/>
+      <w:pPr>
+        <w:tabs>
+          <w:tab w:val="num" w:pos="6480"/>
+        </w:tabs>
+        <w:ind w:left="6480" w:hanging="360"/>
+      </w:pPr>
+      <w:rPr>
+        <w:rFonts w:ascii="Wingdings" w:hAnsi="Wingdings" w:hint="default"/>
+        <w:sz w:val="20"/>
+      </w:rPr>
+    </w:lvl>
+  </w:abstractNum>
+  <w:abstractNum w:abstractNumId="37" w15:restartNumberingAfterBreak="0">
+    <w:nsid w:val="66B6325D"/>
+    <w:multiLevelType w:val="multilevel"/>
+    <w:tmpl w:val="D46E3D72"/>
+    <w:lvl w:ilvl="0">
+      <w:start w:val="1"/>
+      <w:numFmt w:val="bullet"/>
+      <w:lvlText w:val=""/>
+      <w:lvlJc w:val="left"/>
+      <w:pPr>
+        <w:tabs>
+          <w:tab w:val="num" w:pos="720"/>
+        </w:tabs>
+        <w:ind w:left="720" w:hanging="360"/>
+      </w:pPr>
+      <w:rPr>
+        <w:rFonts w:ascii="Symbol" w:hAnsi="Symbol" w:hint="default"/>
+        <w:sz w:val="20"/>
+      </w:rPr>
+    </w:lvl>
+    <w:lvl w:ilvl="1" w:tentative="1">
+      <w:start w:val="1"/>
+      <w:numFmt w:val="bullet"/>
+      <w:lvlText w:val="o"/>
+      <w:lvlJc w:val="left"/>
+      <w:pPr>
+        <w:tabs>
+          <w:tab w:val="num" w:pos="1440"/>
+        </w:tabs>
+        <w:ind w:left="1440" w:hanging="360"/>
+      </w:pPr>
+      <w:rPr>
+        <w:rFonts w:ascii="Courier New" w:hAnsi="Courier New" w:hint="default"/>
+        <w:sz w:val="20"/>
+      </w:rPr>
+    </w:lvl>
+    <w:lvl w:ilvl="2" w:tentative="1">
+      <w:start w:val="1"/>
+      <w:numFmt w:val="bullet"/>
+      <w:lvlText w:val=""/>
+      <w:lvlJc w:val="left"/>
+      <w:pPr>
+        <w:tabs>
+          <w:tab w:val="num" w:pos="2160"/>
+        </w:tabs>
+        <w:ind w:left="2160" w:hanging="360"/>
+      </w:pPr>
+      <w:rPr>
+        <w:rFonts w:ascii="Wingdings" w:hAnsi="Wingdings" w:hint="default"/>
+        <w:sz w:val="20"/>
+      </w:rPr>
+    </w:lvl>
+    <w:lvl w:ilvl="3" w:tentative="1">
+      <w:start w:val="1"/>
+      <w:numFmt w:val="bullet"/>
+      <w:lvlText w:val=""/>
+      <w:lvlJc w:val="left"/>
+      <w:pPr>
+        <w:tabs>
+          <w:tab w:val="num" w:pos="2880"/>
+        </w:tabs>
+        <w:ind w:left="2880" w:hanging="360"/>
+      </w:pPr>
+      <w:rPr>
+        <w:rFonts w:ascii="Wingdings" w:hAnsi="Wingdings" w:hint="default"/>
+        <w:sz w:val="20"/>
+      </w:rPr>
+    </w:lvl>
+    <w:lvl w:ilvl="4" w:tentative="1">
+      <w:start w:val="1"/>
+      <w:numFmt w:val="bullet"/>
+      <w:lvlText w:val=""/>
+      <w:lvlJc w:val="left"/>
+      <w:pPr>
+        <w:tabs>
+          <w:tab w:val="num" w:pos="3600"/>
+        </w:tabs>
+        <w:ind w:left="3600" w:hanging="360"/>
+      </w:pPr>
+      <w:rPr>
+        <w:rFonts w:ascii="Wingdings" w:hAnsi="Wingdings" w:hint="default"/>
+        <w:sz w:val="20"/>
+      </w:rPr>
+    </w:lvl>
+    <w:lvl w:ilvl="5" w:tentative="1">
+      <w:start w:val="1"/>
+      <w:numFmt w:val="bullet"/>
+      <w:lvlText w:val=""/>
+      <w:lvlJc w:val="left"/>
+      <w:pPr>
+        <w:tabs>
+          <w:tab w:val="num" w:pos="4320"/>
+        </w:tabs>
+        <w:ind w:left="4320" w:hanging="360"/>
+      </w:pPr>
+      <w:rPr>
+        <w:rFonts w:ascii="Wingdings" w:hAnsi="Wingdings" w:hint="default"/>
+        <w:sz w:val="20"/>
+      </w:rPr>
+    </w:lvl>
+    <w:lvl w:ilvl="6" w:tentative="1">
+      <w:start w:val="1"/>
+      <w:numFmt w:val="bullet"/>
+      <w:lvlText w:val=""/>
+      <w:lvlJc w:val="left"/>
+      <w:pPr>
+        <w:tabs>
+          <w:tab w:val="num" w:pos="5040"/>
+        </w:tabs>
+        <w:ind w:left="5040" w:hanging="360"/>
+      </w:pPr>
+      <w:rPr>
+        <w:rFonts w:ascii="Wingdings" w:hAnsi="Wingdings" w:hint="default"/>
+        <w:sz w:val="20"/>
+      </w:rPr>
+    </w:lvl>
+    <w:lvl w:ilvl="7" w:tentative="1">
+      <w:start w:val="1"/>
+      <w:numFmt w:val="bullet"/>
+      <w:lvlText w:val=""/>
+      <w:lvlJc w:val="left"/>
+      <w:pPr>
+        <w:tabs>
+          <w:tab w:val="num" w:pos="5760"/>
+        </w:tabs>
+        <w:ind w:left="5760" w:hanging="360"/>
+      </w:pPr>
+      <w:rPr>
+        <w:rFonts w:ascii="Wingdings" w:hAnsi="Wingdings" w:hint="default"/>
+        <w:sz w:val="20"/>
+      </w:rPr>
+    </w:lvl>
+    <w:lvl w:ilvl="8" w:tentative="1">
+      <w:start w:val="1"/>
+      <w:numFmt w:val="bullet"/>
+      <w:lvlText w:val=""/>
+      <w:lvlJc w:val="left"/>
+      <w:pPr>
+        <w:tabs>
+          <w:tab w:val="num" w:pos="6480"/>
+        </w:tabs>
+        <w:ind w:left="6480" w:hanging="360"/>
+      </w:pPr>
+      <w:rPr>
+        <w:rFonts w:ascii="Wingdings" w:hAnsi="Wingdings" w:hint="default"/>
+        <w:sz w:val="20"/>
+      </w:rPr>
+    </w:lvl>
+  </w:abstractNum>
+  <w:abstractNum w:abstractNumId="38" w15:restartNumberingAfterBreak="0">
+    <w:nsid w:val="67864CAB"/>
+    <w:multiLevelType w:val="multilevel"/>
+    <w:tmpl w:val="DE864960"/>
+    <w:lvl w:ilvl="0">
+      <w:start w:val="1"/>
+      <w:numFmt w:val="bullet"/>
+      <w:lvlText w:val=""/>
+      <w:lvlJc w:val="left"/>
+      <w:pPr>
+        <w:tabs>
+          <w:tab w:val="num" w:pos="720"/>
+        </w:tabs>
+        <w:ind w:left="720" w:hanging="360"/>
+      </w:pPr>
+      <w:rPr>
+        <w:rFonts w:ascii="Symbol" w:hAnsi="Symbol" w:hint="default"/>
+        <w:sz w:val="20"/>
+      </w:rPr>
+    </w:lvl>
+    <w:lvl w:ilvl="1" w:tentative="1">
+      <w:start w:val="1"/>
+      <w:numFmt w:val="bullet"/>
+      <w:lvlText w:val="o"/>
+      <w:lvlJc w:val="left"/>
+      <w:pPr>
+        <w:tabs>
+          <w:tab w:val="num" w:pos="1440"/>
+        </w:tabs>
+        <w:ind w:left="1440" w:hanging="360"/>
+      </w:pPr>
+      <w:rPr>
+        <w:rFonts w:ascii="Courier New" w:hAnsi="Courier New" w:hint="default"/>
+        <w:sz w:val="20"/>
+      </w:rPr>
+    </w:lvl>
+    <w:lvl w:ilvl="2" w:tentative="1">
+      <w:start w:val="1"/>
+      <w:numFmt w:val="bullet"/>
+      <w:lvlText w:val=""/>
+      <w:lvlJc w:val="left"/>
+      <w:pPr>
+        <w:tabs>
+          <w:tab w:val="num" w:pos="2160"/>
+        </w:tabs>
+        <w:ind w:left="2160" w:hanging="360"/>
+      </w:pPr>
+      <w:rPr>
+        <w:rFonts w:ascii="Wingdings" w:hAnsi="Wingdings" w:hint="default"/>
+        <w:sz w:val="20"/>
+      </w:rPr>
+    </w:lvl>
+    <w:lvl w:ilvl="3" w:tentative="1">
+      <w:start w:val="1"/>
+      <w:numFmt w:val="bullet"/>
+      <w:lvlText w:val=""/>
+      <w:lvlJc w:val="left"/>
+      <w:pPr>
+        <w:tabs>
+          <w:tab w:val="num" w:pos="2880"/>
+        </w:tabs>
+        <w:ind w:left="2880" w:hanging="360"/>
+      </w:pPr>
+      <w:rPr>
+        <w:rFonts w:ascii="Wingdings" w:hAnsi="Wingdings" w:hint="default"/>
+        <w:sz w:val="20"/>
+      </w:rPr>
+    </w:lvl>
+    <w:lvl w:ilvl="4" w:tentative="1">
+      <w:start w:val="1"/>
+      <w:numFmt w:val="bullet"/>
+      <w:lvlText w:val=""/>
+      <w:lvlJc w:val="left"/>
+      <w:pPr>
+        <w:tabs>
+          <w:tab w:val="num" w:pos="3600"/>
+        </w:tabs>
+        <w:ind w:left="3600" w:hanging="360"/>
+      </w:pPr>
+      <w:rPr>
+        <w:rFonts w:ascii="Wingdings" w:hAnsi="Wingdings" w:hint="default"/>
+        <w:sz w:val="20"/>
+      </w:rPr>
+    </w:lvl>
+    <w:lvl w:ilvl="5" w:tentative="1">
+      <w:start w:val="1"/>
+      <w:numFmt w:val="bullet"/>
+      <w:lvlText w:val=""/>
+      <w:lvlJc w:val="left"/>
+      <w:pPr>
+        <w:tabs>
+          <w:tab w:val="num" w:pos="4320"/>
+        </w:tabs>
+        <w:ind w:left="4320" w:hanging="360"/>
+      </w:pPr>
+      <w:rPr>
+        <w:rFonts w:ascii="Wingdings" w:hAnsi="Wingdings" w:hint="default"/>
+        <w:sz w:val="20"/>
+      </w:rPr>
+    </w:lvl>
+    <w:lvl w:ilvl="6" w:tentative="1">
+      <w:start w:val="1"/>
+      <w:numFmt w:val="bullet"/>
+      <w:lvlText w:val=""/>
+      <w:lvlJc w:val="left"/>
+      <w:pPr>
+        <w:tabs>
+          <w:tab w:val="num" w:pos="5040"/>
+        </w:tabs>
+        <w:ind w:left="5040" w:hanging="360"/>
+      </w:pPr>
+      <w:rPr>
+        <w:rFonts w:ascii="Wingdings" w:hAnsi="Wingdings" w:hint="default"/>
+        <w:sz w:val="20"/>
+      </w:rPr>
+    </w:lvl>
+    <w:lvl w:ilvl="7" w:tentative="1">
+      <w:start w:val="1"/>
+      <w:numFmt w:val="bullet"/>
+      <w:lvlText w:val=""/>
+      <w:lvlJc w:val="left"/>
+      <w:pPr>
+        <w:tabs>
+          <w:tab w:val="num" w:pos="5760"/>
+        </w:tabs>
+        <w:ind w:left="5760" w:hanging="360"/>
+      </w:pPr>
+      <w:rPr>
+        <w:rFonts w:ascii="Wingdings" w:hAnsi="Wingdings" w:hint="default"/>
+        <w:sz w:val="20"/>
+      </w:rPr>
+    </w:lvl>
+    <w:lvl w:ilvl="8" w:tentative="1">
+      <w:start w:val="1"/>
+      <w:numFmt w:val="bullet"/>
+      <w:lvlText w:val=""/>
+      <w:lvlJc w:val="left"/>
+      <w:pPr>
+        <w:tabs>
+          <w:tab w:val="num" w:pos="6480"/>
+        </w:tabs>
+        <w:ind w:left="6480" w:hanging="360"/>
+      </w:pPr>
+      <w:rPr>
+        <w:rFonts w:ascii="Wingdings" w:hAnsi="Wingdings" w:hint="default"/>
+        <w:sz w:val="20"/>
+      </w:rPr>
+    </w:lvl>
+  </w:abstractNum>
+  <w:abstractNum w:abstractNumId="39" w15:restartNumberingAfterBreak="0">
     <w:nsid w:val="68304AA6"/>
     <w:multiLevelType w:val="multilevel"/>
     <w:tmpl w:val="1D00D07E"/>
@@ -4897,7 +6310,7 @@
       </w:pPr>
     </w:lvl>
   </w:abstractNum>
-  <w:abstractNum w:abstractNumId="33" w15:restartNumberingAfterBreak="0">
+  <w:abstractNum w:abstractNumId="40" w15:restartNumberingAfterBreak="0">
     <w:nsid w:val="6C7C213D"/>
     <w:multiLevelType w:val="multilevel"/>
     <w:tmpl w:val="B40CCC9A"/>
@@ -5014,7 +6427,7 @@
       </w:pPr>
     </w:lvl>
   </w:abstractNum>
-  <w:abstractNum w:abstractNumId="34" w15:restartNumberingAfterBreak="0">
+  <w:abstractNum w:abstractNumId="41" w15:restartNumberingAfterBreak="0">
     <w:nsid w:val="6F7537AA"/>
     <w:multiLevelType w:val="multilevel"/>
     <w:tmpl w:val="5C127082"/>
@@ -5127,7 +6540,7 @@
       </w:pPr>
     </w:lvl>
   </w:abstractNum>
-  <w:abstractNum w:abstractNumId="35" w15:restartNumberingAfterBreak="0">
+  <w:abstractNum w:abstractNumId="42" w15:restartNumberingAfterBreak="0">
     <w:nsid w:val="7D296E76"/>
     <w:multiLevelType w:val="multilevel"/>
     <w:tmpl w:val="CC22C73A"/>
@@ -5276,7 +6689,7 @@
       </w:rPr>
     </w:lvl>
   </w:abstractNum>
-  <w:abstractNum w:abstractNumId="36" w15:restartNumberingAfterBreak="0">
+  <w:abstractNum w:abstractNumId="43" w15:restartNumberingAfterBreak="0">
     <w:nsid w:val="7E91423B"/>
     <w:multiLevelType w:val="multilevel"/>
     <w:tmpl w:val="1D4E7E04"/>
@@ -5390,22 +6803,22 @@
     </w:lvl>
   </w:abstractNum>
   <w:num w:numId="1" w16cid:durableId="273902699">
+    <w:abstractNumId w:val="12"/>
+  </w:num>
+  <w:num w:numId="2" w16cid:durableId="1603538362">
+    <w:abstractNumId w:val="26"/>
+  </w:num>
+  <w:num w:numId="3" w16cid:durableId="1085567193">
+    <w:abstractNumId w:val="2"/>
+  </w:num>
+  <w:num w:numId="4" w16cid:durableId="1791513759">
     <w:abstractNumId w:val="9"/>
   </w:num>
-  <w:num w:numId="2" w16cid:durableId="1603538362">
-    <w:abstractNumId w:val="22"/>
-  </w:num>
-  <w:num w:numId="3" w16cid:durableId="1085567193">
-    <w:abstractNumId w:val="1"/>
-  </w:num>
-  <w:num w:numId="4" w16cid:durableId="1791513759">
-    <w:abstractNumId w:val="6"/>
-  </w:num>
   <w:num w:numId="5" w16cid:durableId="1332216418">
-    <w:abstractNumId w:val="3"/>
+    <w:abstractNumId w:val="5"/>
   </w:num>
   <w:num w:numId="6" w16cid:durableId="1735591249">
-    <w:abstractNumId w:val="3"/>
+    <w:abstractNumId w:val="5"/>
     <w:lvlOverride w:ilvl="2">
       <w:lvl w:ilvl="2">
         <w:numFmt w:val="decimal"/>
@@ -5415,100 +6828,121 @@
     </w:lvlOverride>
   </w:num>
   <w:num w:numId="7" w16cid:durableId="890455334">
+    <w:abstractNumId w:val="22"/>
+  </w:num>
+  <w:num w:numId="8" w16cid:durableId="1117528558">
+    <w:abstractNumId w:val="4"/>
+  </w:num>
+  <w:num w:numId="9" w16cid:durableId="1833444044">
+    <w:abstractNumId w:val="40"/>
+  </w:num>
+  <w:num w:numId="10" w16cid:durableId="346175491">
+    <w:abstractNumId w:val="23"/>
+  </w:num>
+  <w:num w:numId="11" w16cid:durableId="1954900485">
+    <w:abstractNumId w:val="39"/>
+  </w:num>
+  <w:num w:numId="12" w16cid:durableId="189923784">
+    <w:abstractNumId w:val="10"/>
+  </w:num>
+  <w:num w:numId="13" w16cid:durableId="1524518864">
+    <w:abstractNumId w:val="8"/>
+  </w:num>
+  <w:num w:numId="14" w16cid:durableId="940334063">
+    <w:abstractNumId w:val="13"/>
+  </w:num>
+  <w:num w:numId="15" w16cid:durableId="1579055824">
+    <w:abstractNumId w:val="20"/>
+  </w:num>
+  <w:num w:numId="16" w16cid:durableId="552959911">
+    <w:abstractNumId w:val="27"/>
+  </w:num>
+  <w:num w:numId="17" w16cid:durableId="248124597">
+    <w:abstractNumId w:val="1"/>
+  </w:num>
+  <w:num w:numId="18" w16cid:durableId="992366949">
+    <w:abstractNumId w:val="11"/>
+  </w:num>
+  <w:num w:numId="19" w16cid:durableId="1199003730">
+    <w:abstractNumId w:val="32"/>
+  </w:num>
+  <w:num w:numId="20" w16cid:durableId="685329839">
+    <w:abstractNumId w:val="14"/>
+  </w:num>
+  <w:num w:numId="21" w16cid:durableId="2072461296">
+    <w:abstractNumId w:val="31"/>
+  </w:num>
+  <w:num w:numId="22" w16cid:durableId="1210922200">
+    <w:abstractNumId w:val="28"/>
+  </w:num>
+  <w:num w:numId="23" w16cid:durableId="1288926754">
+    <w:abstractNumId w:val="41"/>
+  </w:num>
+  <w:num w:numId="24" w16cid:durableId="1340161703">
+    <w:abstractNumId w:val="30"/>
+  </w:num>
+  <w:num w:numId="25" w16cid:durableId="620653386">
+    <w:abstractNumId w:val="33"/>
+  </w:num>
+  <w:num w:numId="26" w16cid:durableId="1581678278">
+    <w:abstractNumId w:val="25"/>
+  </w:num>
+  <w:num w:numId="27" w16cid:durableId="2015257929">
+    <w:abstractNumId w:val="29"/>
+  </w:num>
+  <w:num w:numId="28" w16cid:durableId="1146119728">
+    <w:abstractNumId w:val="35"/>
+  </w:num>
+  <w:num w:numId="29" w16cid:durableId="1739665902">
+    <w:abstractNumId w:val="43"/>
+  </w:num>
+  <w:num w:numId="30" w16cid:durableId="1776293454">
+    <w:abstractNumId w:val="21"/>
+  </w:num>
+  <w:num w:numId="31" w16cid:durableId="831527073">
+    <w:abstractNumId w:val="34"/>
+  </w:num>
+  <w:num w:numId="32" w16cid:durableId="32930297">
+    <w:abstractNumId w:val="15"/>
+  </w:num>
+  <w:num w:numId="33" w16cid:durableId="785852799">
+    <w:abstractNumId w:val="16"/>
+  </w:num>
+  <w:num w:numId="34" w16cid:durableId="1820070787">
+    <w:abstractNumId w:val="19"/>
+  </w:num>
+  <w:num w:numId="35" w16cid:durableId="191965885">
+    <w:abstractNumId w:val="7"/>
+  </w:num>
+  <w:num w:numId="36" w16cid:durableId="1018389847">
+    <w:abstractNumId w:val="24"/>
+  </w:num>
+  <w:num w:numId="37" w16cid:durableId="1357735189">
+    <w:abstractNumId w:val="42"/>
+  </w:num>
+  <w:num w:numId="38" w16cid:durableId="1725176347">
+    <w:abstractNumId w:val="17"/>
+  </w:num>
+  <w:num w:numId="39" w16cid:durableId="1202593826">
+    <w:abstractNumId w:val="36"/>
+  </w:num>
+  <w:num w:numId="40" w16cid:durableId="1527132226">
+    <w:abstractNumId w:val="0"/>
+  </w:num>
+  <w:num w:numId="41" w16cid:durableId="1838767289">
     <w:abstractNumId w:val="18"/>
   </w:num>
-  <w:num w:numId="8" w16cid:durableId="1117528558">
-    <w:abstractNumId w:val="2"/>
+  <w:num w:numId="42" w16cid:durableId="1679691226">
+    <w:abstractNumId w:val="37"/>
   </w:num>
-  <w:num w:numId="9" w16cid:durableId="1833444044">
-    <w:abstractNumId w:val="33"/>
+  <w:num w:numId="43" w16cid:durableId="964699044">
+    <w:abstractNumId w:val="6"/>
   </w:num>
-  <w:num w:numId="10" w16cid:durableId="346175491">
-    <w:abstractNumId w:val="19"/>
+  <w:num w:numId="44" w16cid:durableId="140082276">
+    <w:abstractNumId w:val="3"/>
   </w:num>
-  <w:num w:numId="11" w16cid:durableId="1954900485">
-    <w:abstractNumId w:val="32"/>
-  </w:num>
-  <w:num w:numId="12" w16cid:durableId="189923784">
-    <w:abstractNumId w:val="7"/>
-  </w:num>
-  <w:num w:numId="13" w16cid:durableId="1524518864">
-    <w:abstractNumId w:val="5"/>
-  </w:num>
-  <w:num w:numId="14" w16cid:durableId="940334063">
-    <w:abstractNumId w:val="10"/>
-  </w:num>
-  <w:num w:numId="15" w16cid:durableId="1579055824">
-    <w:abstractNumId w:val="16"/>
-  </w:num>
-  <w:num w:numId="16" w16cid:durableId="552959911">
-    <w:abstractNumId w:val="23"/>
-  </w:num>
-  <w:num w:numId="17" w16cid:durableId="248124597">
-    <w:abstractNumId w:val="0"/>
-  </w:num>
-  <w:num w:numId="18" w16cid:durableId="992366949">
-    <w:abstractNumId w:val="8"/>
-  </w:num>
-  <w:num w:numId="19" w16cid:durableId="1199003730">
-    <w:abstractNumId w:val="28"/>
-  </w:num>
-  <w:num w:numId="20" w16cid:durableId="685329839">
-    <w:abstractNumId w:val="11"/>
-  </w:num>
-  <w:num w:numId="21" w16cid:durableId="2072461296">
-    <w:abstractNumId w:val="27"/>
-  </w:num>
-  <w:num w:numId="22" w16cid:durableId="1210922200">
-    <w:abstractNumId w:val="24"/>
-  </w:num>
-  <w:num w:numId="23" w16cid:durableId="1288926754">
-    <w:abstractNumId w:val="34"/>
-  </w:num>
-  <w:num w:numId="24" w16cid:durableId="1340161703">
-    <w:abstractNumId w:val="26"/>
-  </w:num>
-  <w:num w:numId="25" w16cid:durableId="620653386">
-    <w:abstractNumId w:val="29"/>
-  </w:num>
-  <w:num w:numId="26" w16cid:durableId="1581678278">
-    <w:abstractNumId w:val="21"/>
-  </w:num>
-  <w:num w:numId="27" w16cid:durableId="2015257929">
-    <w:abstractNumId w:val="25"/>
-  </w:num>
-  <w:num w:numId="28" w16cid:durableId="1146119728">
-    <w:abstractNumId w:val="31"/>
-  </w:num>
-  <w:num w:numId="29" w16cid:durableId="1739665902">
-    <w:abstractNumId w:val="36"/>
-  </w:num>
-  <w:num w:numId="30" w16cid:durableId="1776293454">
-    <w:abstractNumId w:val="17"/>
-  </w:num>
-  <w:num w:numId="31" w16cid:durableId="831527073">
-    <w:abstractNumId w:val="30"/>
-  </w:num>
-  <w:num w:numId="32" w16cid:durableId="32930297">
-    <w:abstractNumId w:val="12"/>
-  </w:num>
-  <w:num w:numId="33" w16cid:durableId="785852799">
-    <w:abstractNumId w:val="13"/>
-  </w:num>
-  <w:num w:numId="34" w16cid:durableId="1820070787">
-    <w:abstractNumId w:val="15"/>
-  </w:num>
-  <w:num w:numId="35" w16cid:durableId="191965885">
-    <w:abstractNumId w:val="4"/>
-  </w:num>
-  <w:num w:numId="36" w16cid:durableId="1018389847">
-    <w:abstractNumId w:val="20"/>
-  </w:num>
-  <w:num w:numId="37" w16cid:durableId="1357735189">
-    <w:abstractNumId w:val="35"/>
-  </w:num>
-  <w:num w:numId="38" w16cid:durableId="1725176347">
-    <w:abstractNumId w:val="14"/>
+  <w:num w:numId="45" w16cid:durableId="754519294">
+    <w:abstractNumId w:val="38"/>
   </w:num>
 </w:numbering>
 </file>
@@ -6458,7 +7892,6 @@
     <w:name w:val="Normal (Web)"/>
     <w:basedOn w:val="Normal"/>
     <w:uiPriority w:val="99"/>
-    <w:semiHidden/>
     <w:unhideWhenUsed/>
     <w:rsid w:val="0010613F"/>
     <w:pPr>
@@ -6493,6 +7926,20 @@
       <w:rFonts w:ascii="Courier New" w:eastAsia="Times New Roman" w:hAnsi="Courier New" w:cs="Courier New"/>
       <w:sz w:val="20"/>
       <w:szCs w:val="20"/>
+    </w:rPr>
+  </w:style>
+  <w:style w:type="paragraph" w:customStyle="1" w:styleId="ng-tns-c2641837529-20">
+    <w:name w:val="ng-tns-c2641837529-20"/>
+    <w:basedOn w:val="Normal"/>
+    <w:rsid w:val="00A33E80"/>
+    <w:pPr>
+      <w:spacing w:before="100" w:beforeAutospacing="1" w:after="100" w:afterAutospacing="1" w:line="240" w:lineRule="auto"/>
+    </w:pPr>
+    <w:rPr>
+      <w:rFonts w:ascii="Times New Roman" w:eastAsia="Times New Roman" w:hAnsi="Times New Roman" w:cs="Times New Roman"/>
+      <w:kern w:val="0"/>
+      <w:lang w:eastAsia="es-ES"/>
+      <w14:ligatures w14:val="none"/>
     </w:rPr>
   </w:style>
 </w:styles>

</xml_diff>

<commit_message>
Sección gerencia para vista de reservas
Se crea una sección oculta donde la gerencia podrá visualizar fácilmente las reservas para los próximos 10 días
</commit_message>
<xml_diff>
--- a/Hector/mapa de archivos que componen el proyecto.docx
+++ b/Hector/mapa de archivos que componen el proyecto.docx
@@ -1393,7 +1393,7 @@
           <w:kern w:val="0"/>
           <w:sz w:val="20"/>
           <w:szCs w:val="20"/>
-          <w:highlight w:val="yellow"/>
+          <w:highlight w:val="green"/>
           <w:lang w:eastAsia="es-ES"/>
           <w14:ligatures w14:val="none"/>
         </w:rPr>
@@ -1407,7 +1407,7 @@
           <w:kern w:val="0"/>
           <w:sz w:val="20"/>
           <w:szCs w:val="20"/>
-          <w:highlight w:val="yellow"/>
+          <w:highlight w:val="green"/>
           <w:lang w:eastAsia="es-ES"/>
           <w14:ligatures w14:val="none"/>
         </w:rPr>

</xml_diff>

<commit_message>
js movido fuera de la vista, y vite activado
muevo el código js fuera de la vista index.blade.php
</commit_message>
<xml_diff>
--- a/Hector/mapa de archivos que componen el proyecto.docx
+++ b/Hector/mapa de archivos que componen el proyecto.docx
@@ -4113,6 +4113,7 @@
           <w:color w:val="0070C0"/>
           <w:sz w:val="22"/>
           <w:szCs w:val="22"/>
+          <w:highlight w:val="yellow"/>
         </w:rPr>
         <w:t>-</w:t>
       </w:r>
@@ -4121,6 +4122,7 @@
           <w:color w:val="0070C0"/>
           <w:sz w:val="22"/>
           <w:szCs w:val="22"/>
+          <w:highlight w:val="yellow"/>
         </w:rPr>
         <w:t>1)</w:t>
       </w:r>
@@ -4129,6 +4131,7 @@
           <w:color w:val="0070C0"/>
           <w:sz w:val="22"/>
           <w:szCs w:val="22"/>
+          <w:highlight w:val="yellow"/>
         </w:rPr>
         <w:t>Routes/web.php</w:t>
       </w:r>
@@ -4179,6 +4182,7 @@
           <w:color w:val="0070C0"/>
           <w:sz w:val="22"/>
           <w:szCs w:val="22"/>
+          <w:highlight w:val="yellow"/>
         </w:rPr>
         <w:t>-</w:t>
       </w:r>
@@ -4187,6 +4191,7 @@
           <w:color w:val="0070C0"/>
           <w:sz w:val="22"/>
           <w:szCs w:val="22"/>
+          <w:highlight w:val="yellow"/>
         </w:rPr>
         <w:t>2)</w:t>
       </w:r>
@@ -4195,6 +4200,7 @@
           <w:color w:val="0070C0"/>
           <w:sz w:val="22"/>
           <w:szCs w:val="22"/>
+          <w:highlight w:val="yellow"/>
         </w:rPr>
         <w:t>Config/reservas.php</w:t>
       </w:r>
@@ -4219,6 +4225,7 @@
           <w:color w:val="0070C0"/>
           <w:sz w:val="22"/>
           <w:szCs w:val="22"/>
+          <w:highlight w:val="yellow"/>
           <w:lang w:val="en-US"/>
         </w:rPr>
         <w:t>-</w:t>
@@ -4228,6 +4235,7 @@
           <w:color w:val="0070C0"/>
           <w:sz w:val="22"/>
           <w:szCs w:val="22"/>
+          <w:highlight w:val="yellow"/>
           <w:lang w:val="en-US"/>
         </w:rPr>
         <w:t>3)</w:t>
@@ -4237,6 +4245,7 @@
           <w:color w:val="0070C0"/>
           <w:sz w:val="22"/>
           <w:szCs w:val="22"/>
+          <w:highlight w:val="yellow"/>
           <w:lang w:val="en-US"/>
         </w:rPr>
         <w:t>app/Http/Controllers/GerenciaReservasController.php</w:t>

</xml_diff>

<commit_message>
Sección inicio sin estilos
</commit_message>
<xml_diff>
--- a/Hector/mapa de archivos que componen el proyecto.docx
+++ b/Hector/mapa de archivos que componen el proyecto.docx
@@ -1196,6 +1196,662 @@
         </w:rPr>
         <w:lastRenderedPageBreak/>
         <w:t>Estructura de la sección menu:</w:t>
+      </w:r>
+    </w:p>
+    <w:p>
+      <w:pPr>
+        <w:pBdr>
+          <w:top w:val="single" w:sz="4" w:space="1" w:color="auto"/>
+          <w:left w:val="single" w:sz="4" w:space="4" w:color="auto"/>
+          <w:bottom w:val="single" w:sz="4" w:space="1" w:color="auto"/>
+          <w:right w:val="single" w:sz="4" w:space="4" w:color="auto"/>
+        </w:pBdr>
+        <w:spacing w:before="100" w:beforeAutospacing="1" w:after="100" w:afterAutospacing="1" w:line="240" w:lineRule="auto"/>
+        <w:outlineLvl w:val="1"/>
+        <w:rPr>
+          <w:rFonts w:ascii="Times New Roman" w:eastAsia="Times New Roman" w:hAnsi="Times New Roman" w:cs="Times New Roman"/>
+          <w:b/>
+          <w:bCs/>
+          <w:kern w:val="0"/>
+          <w:lang w:eastAsia="es-ES"/>
+          <w14:ligatures w14:val="none"/>
+        </w:rPr>
+      </w:pPr>
+      <w:r>
+        <w:rPr>
+          <w:rFonts w:ascii="Times New Roman" w:eastAsia="Times New Roman" w:hAnsi="Times New Roman" w:cs="Times New Roman"/>
+          <w:b/>
+          <w:bCs/>
+          <w:kern w:val="0"/>
+          <w:lang w:eastAsia="es-ES"/>
+          <w14:ligatures w14:val="none"/>
+        </w:rPr>
+        <w:t>M (Modelo)</w:t>
+      </w:r>
+    </w:p>
+    <w:p>
+      <w:pPr>
+        <w:pBdr>
+          <w:top w:val="single" w:sz="4" w:space="1" w:color="auto"/>
+          <w:left w:val="single" w:sz="4" w:space="4" w:color="auto"/>
+          <w:bottom w:val="single" w:sz="4" w:space="1" w:color="auto"/>
+          <w:right w:val="single" w:sz="4" w:space="4" w:color="auto"/>
+        </w:pBdr>
+        <w:spacing w:before="100" w:beforeAutospacing="1" w:after="100" w:afterAutospacing="1" w:line="240" w:lineRule="auto"/>
+        <w:rPr>
+          <w:rFonts w:ascii="Times New Roman" w:eastAsia="Times New Roman" w:hAnsi="Times New Roman" w:cs="Times New Roman"/>
+          <w:kern w:val="0"/>
+          <w:lang w:eastAsia="es-ES"/>
+          <w14:ligatures w14:val="none"/>
+        </w:rPr>
+      </w:pPr>
+      <w:r>
+        <w:rPr>
+          <w:rFonts w:ascii="Courier New" w:eastAsia="Times New Roman" w:hAnsi="Courier New" w:cs="Courier New"/>
+          <w:b/>
+          <w:bCs/>
+          <w:kern w:val="0"/>
+          <w:sz w:val="20"/>
+          <w:szCs w:val="20"/>
+          <w:lang w:eastAsia="es-ES"/>
+          <w14:ligatures w14:val="none"/>
+        </w:rPr>
+        <w:t>1)</w:t>
+      </w:r>
+      <w:r>
+        <w:rPr>
+          <w:rFonts w:ascii="Courier New" w:eastAsia="Times New Roman" w:hAnsi="Courier New" w:cs="Courier New"/>
+          <w:b/>
+          <w:bCs/>
+          <w:kern w:val="0"/>
+          <w:sz w:val="20"/>
+          <w:szCs w:val="20"/>
+          <w:lang w:eastAsia="es-ES"/>
+          <w14:ligatures w14:val="none"/>
+        </w:rPr>
+        <w:t>app/Models/Plato.php</w:t>
+      </w:r>
+    </w:p>
+    <w:p>
+      <w:pPr>
+        <w:pBdr>
+          <w:top w:val="single" w:sz="4" w:space="1" w:color="auto"/>
+          <w:left w:val="single" w:sz="4" w:space="4" w:color="auto"/>
+          <w:bottom w:val="single" w:sz="4" w:space="1" w:color="auto"/>
+          <w:right w:val="single" w:sz="4" w:space="4" w:color="auto"/>
+        </w:pBdr>
+        <w:spacing w:before="100" w:beforeAutospacing="1" w:after="100" w:afterAutospacing="1" w:line="240" w:lineRule="auto"/>
+        <w:rPr>
+          <w:rFonts w:ascii="Times New Roman" w:eastAsia="Times New Roman" w:hAnsi="Times New Roman" w:cs="Times New Roman"/>
+          <w:kern w:val="0"/>
+          <w:lang w:eastAsia="es-ES"/>
+          <w14:ligatures w14:val="none"/>
+        </w:rPr>
+      </w:pPr>
+      <w:r>
+        <w:rPr>
+          <w:rFonts w:ascii="Times New Roman" w:eastAsia="Times New Roman" w:hAnsi="Times New Roman" w:cs="Times New Roman"/>
+          <w:kern w:val="0"/>
+          <w:lang w:eastAsia="es-ES"/>
+          <w14:ligatures w14:val="none"/>
+        </w:rPr>
+        <w:t xml:space="preserve">Representa la </w:t>
+      </w:r>
+      <w:r>
+        <w:rPr>
+          <w:rFonts w:ascii="Times New Roman" w:eastAsia="Times New Roman" w:hAnsi="Times New Roman" w:cs="Times New Roman"/>
+          <w:b/>
+          <w:bCs/>
+          <w:kern w:val="0"/>
+          <w:lang w:eastAsia="es-ES"/>
+          <w14:ligatures w14:val="none"/>
+        </w:rPr>
+        <w:t>entidad de dominio</w:t>
+      </w:r>
+      <w:r>
+        <w:rPr>
+          <w:rFonts w:ascii="Times New Roman" w:eastAsia="Times New Roman" w:hAnsi="Times New Roman" w:cs="Times New Roman"/>
+          <w:kern w:val="0"/>
+          <w:lang w:eastAsia="es-ES"/>
+          <w14:ligatures w14:val="none"/>
+        </w:rPr>
+        <w:t xml:space="preserve"> “Plato”.</w:t>
+      </w:r>
+    </w:p>
+    <w:p>
+      <w:pPr>
+        <w:pBdr>
+          <w:top w:val="single" w:sz="4" w:space="1" w:color="auto"/>
+          <w:left w:val="single" w:sz="4" w:space="4" w:color="auto"/>
+          <w:bottom w:val="single" w:sz="4" w:space="1" w:color="auto"/>
+          <w:right w:val="single" w:sz="4" w:space="4" w:color="auto"/>
+        </w:pBdr>
+        <w:spacing w:before="100" w:beforeAutospacing="1" w:after="100" w:afterAutospacing="1" w:line="240" w:lineRule="auto"/>
+        <w:rPr>
+          <w:rFonts w:ascii="Times New Roman" w:eastAsia="Times New Roman" w:hAnsi="Times New Roman" w:cs="Times New Roman"/>
+          <w:kern w:val="0"/>
+          <w:lang w:eastAsia="es-ES"/>
+          <w14:ligatures w14:val="none"/>
+        </w:rPr>
+      </w:pPr>
+      <w:r>
+        <w:rPr>
+          <w:rFonts w:ascii="Courier New" w:eastAsia="Times New Roman" w:hAnsi="Courier New" w:cs="Courier New"/>
+          <w:b/>
+          <w:bCs/>
+          <w:kern w:val="0"/>
+          <w:sz w:val="20"/>
+          <w:szCs w:val="20"/>
+          <w:lang w:eastAsia="es-ES"/>
+          <w14:ligatures w14:val="none"/>
+        </w:rPr>
+        <w:t>2)</w:t>
+      </w:r>
+      <w:r>
+        <w:rPr>
+          <w:rFonts w:ascii="Courier New" w:eastAsia="Times New Roman" w:hAnsi="Courier New" w:cs="Courier New"/>
+          <w:b/>
+          <w:bCs/>
+          <w:kern w:val="0"/>
+          <w:sz w:val="20"/>
+          <w:szCs w:val="20"/>
+          <w:lang w:eastAsia="es-ES"/>
+          <w14:ligatures w14:val="none"/>
+        </w:rPr>
+        <w:t>database/migrations/2025_08_16_135645_create_platos_table.php</w:t>
+      </w:r>
+    </w:p>
+    <w:p>
+      <w:pPr>
+        <w:pBdr>
+          <w:top w:val="single" w:sz="4" w:space="1" w:color="auto"/>
+          <w:left w:val="single" w:sz="4" w:space="4" w:color="auto"/>
+          <w:bottom w:val="single" w:sz="4" w:space="1" w:color="auto"/>
+          <w:right w:val="single" w:sz="4" w:space="4" w:color="auto"/>
+        </w:pBdr>
+        <w:spacing w:before="100" w:beforeAutospacing="1" w:after="100" w:afterAutospacing="1" w:line="240" w:lineRule="auto"/>
+        <w:rPr>
+          <w:rFonts w:ascii="Times New Roman" w:eastAsia="Times New Roman" w:hAnsi="Times New Roman" w:cs="Times New Roman"/>
+          <w:kern w:val="0"/>
+          <w:lang w:eastAsia="es-ES"/>
+          <w14:ligatures w14:val="none"/>
+        </w:rPr>
+      </w:pPr>
+      <w:r>
+        <w:rPr>
+          <w:rFonts w:ascii="Times New Roman" w:eastAsia="Times New Roman" w:hAnsi="Times New Roman" w:cs="Times New Roman"/>
+          <w:kern w:val="0"/>
+          <w:lang w:eastAsia="es-ES"/>
+          <w14:ligatures w14:val="none"/>
+        </w:rPr>
+        <w:t xml:space="preserve">Define la </w:t>
+      </w:r>
+      <w:r>
+        <w:rPr>
+          <w:rFonts w:ascii="Times New Roman" w:eastAsia="Times New Roman" w:hAnsi="Times New Roman" w:cs="Times New Roman"/>
+          <w:b/>
+          <w:bCs/>
+          <w:kern w:val="0"/>
+          <w:lang w:eastAsia="es-ES"/>
+          <w14:ligatures w14:val="none"/>
+        </w:rPr>
+        <w:t>forma</w:t>
+      </w:r>
+      <w:r>
+        <w:rPr>
+          <w:rFonts w:ascii="Times New Roman" w:eastAsia="Times New Roman" w:hAnsi="Times New Roman" w:cs="Times New Roman"/>
+          <w:kern w:val="0"/>
+          <w:lang w:eastAsia="es-ES"/>
+          <w14:ligatures w14:val="none"/>
+        </w:rPr>
+        <w:t xml:space="preserve"> de la tabla </w:t>
+      </w:r>
+      <w:r>
+        <w:rPr>
+          <w:rFonts w:ascii="Courier New" w:eastAsia="Times New Roman" w:hAnsi="Courier New" w:cs="Courier New"/>
+          <w:kern w:val="0"/>
+          <w:sz w:val="20"/>
+          <w:szCs w:val="20"/>
+          <w:lang w:eastAsia="es-ES"/>
+          <w14:ligatures w14:val="none"/>
+        </w:rPr>
+        <w:t>platos</w:t>
+      </w:r>
+      <w:r>
+        <w:rPr>
+          <w:rFonts w:ascii="Times New Roman" w:eastAsia="Times New Roman" w:hAnsi="Times New Roman" w:cs="Times New Roman"/>
+          <w:kern w:val="0"/>
+          <w:lang w:eastAsia="es-ES"/>
+          <w14:ligatures w14:val="none"/>
+        </w:rPr>
+        <w:t xml:space="preserve"> (nombre, precio, imagen_path…).</w:t>
+      </w:r>
+    </w:p>
+    <w:p>
+      <w:pPr>
+        <w:pBdr>
+          <w:top w:val="single" w:sz="4" w:space="1" w:color="auto"/>
+          <w:left w:val="single" w:sz="4" w:space="4" w:color="auto"/>
+          <w:bottom w:val="single" w:sz="4" w:space="1" w:color="auto"/>
+          <w:right w:val="single" w:sz="4" w:space="4" w:color="auto"/>
+        </w:pBdr>
+        <w:spacing w:before="100" w:beforeAutospacing="1" w:after="100" w:afterAutospacing="1" w:line="240" w:lineRule="auto"/>
+        <w:outlineLvl w:val="1"/>
+        <w:rPr>
+          <w:rFonts w:ascii="Times New Roman" w:eastAsia="Times New Roman" w:hAnsi="Times New Roman" w:cs="Times New Roman"/>
+          <w:b/>
+          <w:bCs/>
+          <w:kern w:val="0"/>
+          <w:lang w:val="en-US" w:eastAsia="es-ES"/>
+          <w14:ligatures w14:val="none"/>
+        </w:rPr>
+      </w:pPr>
+      <w:r>
+        <w:rPr>
+          <w:rFonts w:ascii="Times New Roman" w:eastAsia="Times New Roman" w:hAnsi="Times New Roman" w:cs="Times New Roman"/>
+          <w:b/>
+          <w:bCs/>
+          <w:kern w:val="0"/>
+          <w:lang w:val="en-US" w:eastAsia="es-ES"/>
+          <w14:ligatures w14:val="none"/>
+        </w:rPr>
+        <w:t>V (Vistas)</w:t>
+      </w:r>
+    </w:p>
+    <w:p>
+      <w:pPr>
+        <w:pBdr>
+          <w:top w:val="single" w:sz="4" w:space="1" w:color="auto"/>
+          <w:left w:val="single" w:sz="4" w:space="4" w:color="auto"/>
+          <w:bottom w:val="single" w:sz="4" w:space="1" w:color="auto"/>
+          <w:right w:val="single" w:sz="4" w:space="4" w:color="auto"/>
+        </w:pBdr>
+        <w:spacing w:before="100" w:beforeAutospacing="1" w:after="100" w:afterAutospacing="1" w:line="240" w:lineRule="auto"/>
+        <w:rPr>
+          <w:rFonts w:ascii="Times New Roman" w:eastAsia="Times New Roman" w:hAnsi="Times New Roman" w:cs="Times New Roman"/>
+          <w:kern w:val="0"/>
+          <w:lang w:val="en-US" w:eastAsia="es-ES"/>
+          <w14:ligatures w14:val="none"/>
+        </w:rPr>
+      </w:pPr>
+      <w:r>
+        <w:rPr>
+          <w:rFonts w:ascii="Courier New" w:eastAsia="Times New Roman" w:hAnsi="Courier New" w:cs="Courier New"/>
+          <w:b/>
+          <w:bCs/>
+          <w:kern w:val="0"/>
+          <w:sz w:val="20"/>
+          <w:szCs w:val="20"/>
+          <w:lang w:val="en-US" w:eastAsia="es-ES"/>
+          <w14:ligatures w14:val="none"/>
+        </w:rPr>
+        <w:t>3)</w:t>
+      </w:r>
+      <w:bookmarkStart w:id="2" w:name="_Hlk208058894"/>
+      <w:r>
+        <w:rPr>
+          <w:rFonts w:ascii="Courier New" w:eastAsia="Times New Roman" w:hAnsi="Courier New" w:cs="Courier New"/>
+          <w:b/>
+          <w:bCs/>
+          <w:kern w:val="0"/>
+          <w:sz w:val="20"/>
+          <w:szCs w:val="20"/>
+          <w:lang w:val="en-US" w:eastAsia="es-ES"/>
+          <w14:ligatures w14:val="none"/>
+        </w:rPr>
+        <w:t>resources/views/layout.blade.php</w:t>
+      </w:r>
+      <w:bookmarkEnd w:id="2"/>
+    </w:p>
+    <w:p>
+      <w:pPr>
+        <w:pBdr>
+          <w:top w:val="single" w:sz="4" w:space="1" w:color="auto"/>
+          <w:left w:val="single" w:sz="4" w:space="4" w:color="auto"/>
+          <w:bottom w:val="single" w:sz="4" w:space="1" w:color="auto"/>
+          <w:right w:val="single" w:sz="4" w:space="4" w:color="auto"/>
+        </w:pBdr>
+        <w:spacing w:before="100" w:beforeAutospacing="1" w:after="100" w:afterAutospacing="1" w:line="240" w:lineRule="auto"/>
+        <w:rPr>
+          <w:rFonts w:ascii="Times New Roman" w:eastAsia="Times New Roman" w:hAnsi="Times New Roman" w:cs="Times New Roman"/>
+          <w:kern w:val="0"/>
+          <w:lang w:eastAsia="es-ES"/>
+          <w14:ligatures w14:val="none"/>
+        </w:rPr>
+      </w:pPr>
+      <w:r>
+        <w:rPr>
+          <w:rFonts w:ascii="Times New Roman" w:eastAsia="Times New Roman" w:hAnsi="Times New Roman" w:cs="Times New Roman"/>
+          <w:kern w:val="0"/>
+          <w:lang w:eastAsia="es-ES"/>
+          <w14:ligatures w14:val="none"/>
+        </w:rPr>
+        <w:t xml:space="preserve">Es tu </w:t>
+      </w:r>
+      <w:r>
+        <w:rPr>
+          <w:rFonts w:ascii="Times New Roman" w:eastAsia="Times New Roman" w:hAnsi="Times New Roman" w:cs="Times New Roman"/>
+          <w:b/>
+          <w:bCs/>
+          <w:kern w:val="0"/>
+          <w:lang w:eastAsia="es-ES"/>
+          <w14:ligatures w14:val="none"/>
+        </w:rPr>
+        <w:t>plantilla base</w:t>
+      </w:r>
+      <w:r>
+        <w:rPr>
+          <w:rFonts w:ascii="Times New Roman" w:eastAsia="Times New Roman" w:hAnsi="Times New Roman" w:cs="Times New Roman"/>
+          <w:kern w:val="0"/>
+          <w:lang w:eastAsia="es-ES"/>
+          <w14:ligatures w14:val="none"/>
+        </w:rPr>
+        <w:t xml:space="preserve"> (layout). evita duplicar HTML en todas las páginas.</w:t>
+      </w:r>
+    </w:p>
+    <w:p>
+      <w:pPr>
+        <w:pBdr>
+          <w:top w:val="single" w:sz="4" w:space="1" w:color="auto"/>
+          <w:left w:val="single" w:sz="4" w:space="4" w:color="auto"/>
+          <w:bottom w:val="single" w:sz="4" w:space="1" w:color="auto"/>
+          <w:right w:val="single" w:sz="4" w:space="4" w:color="auto"/>
+        </w:pBdr>
+        <w:spacing w:before="100" w:beforeAutospacing="1" w:after="100" w:afterAutospacing="1" w:line="240" w:lineRule="auto"/>
+        <w:rPr>
+          <w:rFonts w:ascii="Times New Roman" w:eastAsia="Times New Roman" w:hAnsi="Times New Roman" w:cs="Times New Roman"/>
+          <w:kern w:val="0"/>
+          <w:lang w:eastAsia="es-ES"/>
+          <w14:ligatures w14:val="none"/>
+        </w:rPr>
+      </w:pPr>
+      <w:r>
+        <w:rPr>
+          <w:rFonts w:ascii="Courier New" w:eastAsia="Times New Roman" w:hAnsi="Courier New" w:cs="Courier New"/>
+          <w:b/>
+          <w:bCs/>
+          <w:kern w:val="0"/>
+          <w:sz w:val="20"/>
+          <w:szCs w:val="20"/>
+          <w:lang w:eastAsia="es-ES"/>
+          <w14:ligatures w14:val="none"/>
+        </w:rPr>
+        <w:t>4)</w:t>
+      </w:r>
+      <w:r>
+        <w:rPr>
+          <w:rFonts w:ascii="Courier New" w:eastAsia="Times New Roman" w:hAnsi="Courier New" w:cs="Courier New"/>
+          <w:b/>
+          <w:bCs/>
+          <w:kern w:val="0"/>
+          <w:sz w:val="20"/>
+          <w:szCs w:val="20"/>
+          <w:lang w:eastAsia="es-ES"/>
+          <w14:ligatures w14:val="none"/>
+        </w:rPr>
+        <w:t>resources/views/menu.blade.php</w:t>
+      </w:r>
+    </w:p>
+    <w:p>
+      <w:pPr>
+        <w:pBdr>
+          <w:top w:val="single" w:sz="4" w:space="1" w:color="auto"/>
+          <w:left w:val="single" w:sz="4" w:space="4" w:color="auto"/>
+          <w:bottom w:val="single" w:sz="4" w:space="1" w:color="auto"/>
+          <w:right w:val="single" w:sz="4" w:space="4" w:color="auto"/>
+        </w:pBdr>
+        <w:spacing w:before="100" w:beforeAutospacing="1" w:after="100" w:afterAutospacing="1" w:line="240" w:lineRule="auto"/>
+        <w:rPr>
+          <w:rFonts w:ascii="Times New Roman" w:eastAsia="Times New Roman" w:hAnsi="Times New Roman" w:cs="Times New Roman"/>
+          <w:color w:val="EE0000"/>
+          <w:kern w:val="0"/>
+          <w:lang w:val="en-US" w:eastAsia="es-ES"/>
+          <w14:ligatures w14:val="none"/>
+        </w:rPr>
+      </w:pPr>
+      <w:r>
+        <w:rPr>
+          <w:rFonts w:ascii="Courier New" w:eastAsia="Times New Roman" w:hAnsi="Courier New" w:cs="Courier New"/>
+          <w:b/>
+          <w:bCs/>
+          <w:color w:val="EE0000"/>
+          <w:kern w:val="0"/>
+          <w:sz w:val="20"/>
+          <w:szCs w:val="20"/>
+          <w:lang w:val="en-US" w:eastAsia="es-ES"/>
+          <w14:ligatures w14:val="none"/>
+        </w:rPr>
+        <w:t>5)</w:t>
+      </w:r>
+      <w:r>
+        <w:rPr>
+          <w:rFonts w:ascii="Courier New" w:eastAsia="Times New Roman" w:hAnsi="Courier New" w:cs="Courier New"/>
+          <w:b/>
+          <w:bCs/>
+          <w:color w:val="EE0000"/>
+          <w:kern w:val="0"/>
+          <w:sz w:val="20"/>
+          <w:szCs w:val="20"/>
+          <w:lang w:val="en-US" w:eastAsia="es-ES"/>
+          <w14:ligatures w14:val="none"/>
+        </w:rPr>
+        <w:t>resources/views/platos/create.blade.php</w:t>
+      </w:r>
+    </w:p>
+    <w:p>
+      <w:pPr>
+        <w:pBdr>
+          <w:top w:val="single" w:sz="4" w:space="1" w:color="auto"/>
+          <w:left w:val="single" w:sz="4" w:space="4" w:color="auto"/>
+          <w:bottom w:val="single" w:sz="4" w:space="1" w:color="auto"/>
+          <w:right w:val="single" w:sz="4" w:space="4" w:color="auto"/>
+        </w:pBdr>
+        <w:spacing w:before="100" w:beforeAutospacing="1" w:after="100" w:afterAutospacing="1" w:line="240" w:lineRule="auto"/>
+        <w:rPr>
+          <w:rFonts w:ascii="Times New Roman" w:eastAsia="Times New Roman" w:hAnsi="Times New Roman" w:cs="Times New Roman"/>
+          <w:kern w:val="0"/>
+          <w:lang w:eastAsia="es-ES"/>
+          <w14:ligatures w14:val="none"/>
+        </w:rPr>
+      </w:pPr>
+      <w:r>
+        <w:rPr>
+          <w:rFonts w:ascii="Times New Roman" w:eastAsia="Times New Roman" w:hAnsi="Times New Roman" w:cs="Times New Roman"/>
+          <w:kern w:val="0"/>
+          <w:lang w:eastAsia="es-ES"/>
+          <w14:ligatures w14:val="none"/>
+        </w:rPr>
+        <w:t xml:space="preserve">Vista del </w:t>
+      </w:r>
+      <w:r>
+        <w:rPr>
+          <w:rFonts w:ascii="Times New Roman" w:eastAsia="Times New Roman" w:hAnsi="Times New Roman" w:cs="Times New Roman"/>
+          <w:b/>
+          <w:bCs/>
+          <w:kern w:val="0"/>
+          <w:lang w:eastAsia="es-ES"/>
+          <w14:ligatures w14:val="none"/>
+        </w:rPr>
+        <w:t>formulario</w:t>
+      </w:r>
+      <w:r>
+        <w:rPr>
+          <w:rFonts w:ascii="Times New Roman" w:eastAsia="Times New Roman" w:hAnsi="Times New Roman" w:cs="Times New Roman"/>
+          <w:kern w:val="0"/>
+          <w:lang w:eastAsia="es-ES"/>
+          <w14:ligatures w14:val="none"/>
+        </w:rPr>
+        <w:t xml:space="preserve"> para crear platos (uso interno).</w:t>
+      </w:r>
+    </w:p>
+    <w:p>
+      <w:pPr>
+        <w:pBdr>
+          <w:top w:val="single" w:sz="4" w:space="1" w:color="auto"/>
+          <w:left w:val="single" w:sz="4" w:space="4" w:color="auto"/>
+          <w:bottom w:val="single" w:sz="4" w:space="1" w:color="auto"/>
+          <w:right w:val="single" w:sz="4" w:space="4" w:color="auto"/>
+        </w:pBdr>
+        <w:spacing w:before="100" w:beforeAutospacing="1" w:after="100" w:afterAutospacing="1" w:line="240" w:lineRule="auto"/>
+        <w:outlineLvl w:val="1"/>
+        <w:rPr>
+          <w:rFonts w:ascii="Times New Roman" w:eastAsia="Times New Roman" w:hAnsi="Times New Roman" w:cs="Times New Roman"/>
+          <w:b/>
+          <w:bCs/>
+          <w:kern w:val="0"/>
+          <w:lang w:eastAsia="es-ES"/>
+          <w14:ligatures w14:val="none"/>
+        </w:rPr>
+      </w:pPr>
+      <w:r>
+        <w:rPr>
+          <w:rFonts w:ascii="Times New Roman" w:eastAsia="Times New Roman" w:hAnsi="Times New Roman" w:cs="Times New Roman"/>
+          <w:b/>
+          <w:bCs/>
+          <w:kern w:val="0"/>
+          <w:lang w:eastAsia="es-ES"/>
+          <w14:ligatures w14:val="none"/>
+        </w:rPr>
+        <w:t>C (Controlador)</w:t>
+      </w:r>
+    </w:p>
+    <w:p>
+      <w:pPr>
+        <w:pBdr>
+          <w:top w:val="single" w:sz="4" w:space="1" w:color="auto"/>
+          <w:left w:val="single" w:sz="4" w:space="4" w:color="auto"/>
+          <w:bottom w:val="single" w:sz="4" w:space="1" w:color="auto"/>
+          <w:right w:val="single" w:sz="4" w:space="4" w:color="auto"/>
+        </w:pBdr>
+        <w:spacing w:before="100" w:beforeAutospacing="1" w:after="100" w:afterAutospacing="1" w:line="240" w:lineRule="auto"/>
+        <w:rPr>
+          <w:rFonts w:ascii="Times New Roman" w:eastAsia="Times New Roman" w:hAnsi="Times New Roman" w:cs="Times New Roman"/>
+          <w:kern w:val="0"/>
+          <w:lang w:eastAsia="es-ES"/>
+          <w14:ligatures w14:val="none"/>
+        </w:rPr>
+      </w:pPr>
+      <w:r>
+        <w:rPr>
+          <w:rFonts w:ascii="Courier New" w:eastAsia="Times New Roman" w:hAnsi="Courier New" w:cs="Courier New"/>
+          <w:b/>
+          <w:bCs/>
+          <w:kern w:val="0"/>
+          <w:sz w:val="20"/>
+          <w:szCs w:val="20"/>
+          <w:lang w:eastAsia="es-ES"/>
+          <w14:ligatures w14:val="none"/>
+        </w:rPr>
+        <w:t>6)</w:t>
+      </w:r>
+      <w:r>
+        <w:rPr>
+          <w:rFonts w:ascii="Courier New" w:eastAsia="Times New Roman" w:hAnsi="Courier New" w:cs="Courier New"/>
+          <w:b/>
+          <w:bCs/>
+          <w:kern w:val="0"/>
+          <w:sz w:val="20"/>
+          <w:szCs w:val="20"/>
+          <w:lang w:eastAsia="es-ES"/>
+          <w14:ligatures w14:val="none"/>
+        </w:rPr>
+        <w:t>app/Http/Controllers/PlatoController.php</w:t>
+      </w:r>
+    </w:p>
+    <w:p>
+      <w:pPr>
+        <w:pBdr>
+          <w:top w:val="single" w:sz="4" w:space="1" w:color="auto"/>
+          <w:left w:val="single" w:sz="4" w:space="4" w:color="auto"/>
+          <w:bottom w:val="single" w:sz="4" w:space="1" w:color="auto"/>
+          <w:right w:val="single" w:sz="4" w:space="4" w:color="auto"/>
+        </w:pBdr>
+        <w:spacing w:before="100" w:beforeAutospacing="1" w:after="100" w:afterAutospacing="1" w:line="240" w:lineRule="auto"/>
+        <w:outlineLvl w:val="1"/>
+        <w:rPr>
+          <w:rFonts w:ascii="Times New Roman" w:eastAsia="Times New Roman" w:hAnsi="Times New Roman" w:cs="Times New Roman"/>
+          <w:b/>
+          <w:bCs/>
+          <w:kern w:val="0"/>
+          <w:lang w:eastAsia="es-ES"/>
+          <w14:ligatures w14:val="none"/>
+        </w:rPr>
+      </w:pPr>
+      <w:r>
+        <w:rPr>
+          <w:rFonts w:ascii="Times New Roman" w:eastAsia="Times New Roman" w:hAnsi="Times New Roman" w:cs="Times New Roman"/>
+          <w:b/>
+          <w:bCs/>
+          <w:kern w:val="0"/>
+          <w:lang w:eastAsia="es-ES"/>
+          <w14:ligatures w14:val="none"/>
+        </w:rPr>
+        <w:t>Enrutado (no es parte de MVC, pero es el “pegamento”)</w:t>
+      </w:r>
+    </w:p>
+    <w:p>
+      <w:pPr>
+        <w:pBdr>
+          <w:top w:val="single" w:sz="4" w:space="1" w:color="auto"/>
+          <w:left w:val="single" w:sz="4" w:space="4" w:color="auto"/>
+          <w:bottom w:val="single" w:sz="4" w:space="1" w:color="auto"/>
+          <w:right w:val="single" w:sz="4" w:space="4" w:color="auto"/>
+        </w:pBdr>
+        <w:spacing w:before="100" w:beforeAutospacing="1" w:after="100" w:afterAutospacing="1" w:line="240" w:lineRule="auto"/>
+        <w:rPr>
+          <w:rFonts w:ascii="Times New Roman" w:eastAsia="Times New Roman" w:hAnsi="Times New Roman" w:cs="Times New Roman"/>
+          <w:kern w:val="0"/>
+          <w:lang w:eastAsia="es-ES"/>
+          <w14:ligatures w14:val="none"/>
+        </w:rPr>
+      </w:pPr>
+      <w:r>
+        <w:rPr>
+          <w:rFonts w:ascii="Courier New" w:eastAsia="Times New Roman" w:hAnsi="Courier New" w:cs="Courier New"/>
+          <w:b/>
+          <w:bCs/>
+          <w:kern w:val="0"/>
+          <w:sz w:val="20"/>
+          <w:szCs w:val="20"/>
+          <w:lang w:eastAsia="es-ES"/>
+          <w14:ligatures w14:val="none"/>
+        </w:rPr>
+        <w:t>7)</w:t>
+      </w:r>
+      <w:r>
+        <w:rPr>
+          <w:rFonts w:ascii="Courier New" w:eastAsia="Times New Roman" w:hAnsi="Courier New" w:cs="Courier New"/>
+          <w:b/>
+          <w:bCs/>
+          <w:kern w:val="0"/>
+          <w:sz w:val="20"/>
+          <w:szCs w:val="20"/>
+          <w:lang w:eastAsia="es-ES"/>
+          <w14:ligatures w14:val="none"/>
+        </w:rPr>
+        <w:t>routes/web.php</w:t>
+      </w:r>
+    </w:p>
+    <w:p>
+      <w:pPr>
+        <w:spacing w:after="0" w:line="240" w:lineRule="auto"/>
+        <w:rPr>
+          <w:rFonts w:ascii="Times New Roman" w:eastAsia="Times New Roman" w:hAnsi="Times New Roman" w:cs="Times New Roman"/>
+          <w:kern w:val="0"/>
+          <w:lang w:eastAsia="es-ES"/>
+          <w14:ligatures w14:val="none"/>
+        </w:rPr>
+      </w:pPr>
+      <w:r>
+        <w:rPr>
+          <w:rFonts w:ascii="Times New Roman" w:eastAsia="Times New Roman" w:hAnsi="Times New Roman" w:cs="Times New Roman"/>
+          <w:kern w:val="0"/>
+          <w:lang w:eastAsia="es-ES"/>
+          <w14:ligatures w14:val="none"/>
+        </w:rPr>
+        <w:pict w14:anchorId="4DB4F968">
+          <v:rect id="_x0000_i1030" style="width:0;height:1.5pt" o:hralign="center" o:hrstd="t" o:hr="t" fillcolor="#a0a0a0" stroked="f"/>
+        </w:pict>
       </w:r>
     </w:p>
     <w:p>
@@ -1224,11 +1880,15 @@
           <w:lang w:eastAsia="es-ES"/>
           <w14:ligatures w14:val="none"/>
         </w:rPr>
-        <w:t>M (Modelo)</w:t>
+        <w:t>Idea clave (el “por qué” de todo esto)</w:t>
       </w:r>
     </w:p>
     <w:p>
       <w:pPr>
+        <w:numPr>
+          <w:ilvl w:val="0"/>
+          <w:numId w:val="56"/>
+        </w:numPr>
         <w:spacing w:before="100" w:beforeAutospacing="1" w:after="100" w:afterAutospacing="1" w:line="240" w:lineRule="auto"/>
         <w:rPr>
           <w:rFonts w:ascii="Times New Roman" w:eastAsia="Times New Roman" w:hAnsi="Times New Roman" w:cs="Times New Roman"/>
@@ -1237,58 +1897,6 @@
           <w14:ligatures w14:val="none"/>
         </w:rPr>
       </w:pPr>
-      <w:r>
-        <w:rPr>
-          <w:rFonts w:ascii="Courier New" w:eastAsia="Times New Roman" w:hAnsi="Courier New" w:cs="Courier New"/>
-          <w:b/>
-          <w:bCs/>
-          <w:kern w:val="0"/>
-          <w:sz w:val="20"/>
-          <w:szCs w:val="20"/>
-          <w:highlight w:val="green"/>
-          <w:lang w:eastAsia="es-ES"/>
-          <w14:ligatures w14:val="none"/>
-        </w:rPr>
-        <w:t>1)</w:t>
-      </w:r>
-      <w:r>
-        <w:rPr>
-          <w:rFonts w:ascii="Courier New" w:eastAsia="Times New Roman" w:hAnsi="Courier New" w:cs="Courier New"/>
-          <w:b/>
-          <w:bCs/>
-          <w:kern w:val="0"/>
-          <w:sz w:val="20"/>
-          <w:szCs w:val="20"/>
-          <w:highlight w:val="green"/>
-          <w:lang w:eastAsia="es-ES"/>
-          <w14:ligatures w14:val="none"/>
-        </w:rPr>
-        <w:t>app/Models/Plato.php</w:t>
-      </w:r>
-    </w:p>
-    <w:p>
-      <w:pPr>
-        <w:numPr>
-          <w:ilvl w:val="0"/>
-          <w:numId w:val="46"/>
-        </w:numPr>
-        <w:spacing w:before="100" w:beforeAutospacing="1" w:after="100" w:afterAutospacing="1" w:line="240" w:lineRule="auto"/>
-        <w:rPr>
-          <w:rFonts w:ascii="Times New Roman" w:eastAsia="Times New Roman" w:hAnsi="Times New Roman" w:cs="Times New Roman"/>
-          <w:kern w:val="0"/>
-          <w:lang w:eastAsia="es-ES"/>
-          <w14:ligatures w14:val="none"/>
-        </w:rPr>
-      </w:pPr>
-      <w:r>
-        <w:rPr>
-          <w:rFonts w:ascii="Times New Roman" w:eastAsia="Times New Roman" w:hAnsi="Times New Roman" w:cs="Times New Roman"/>
-          <w:kern w:val="0"/>
-          <w:lang w:eastAsia="es-ES"/>
-          <w14:ligatures w14:val="none"/>
-        </w:rPr>
-        <w:t xml:space="preserve">Representa la </w:t>
-      </w:r>
       <w:r>
         <w:rPr>
           <w:rFonts w:ascii="Times New Roman" w:eastAsia="Times New Roman" w:hAnsi="Times New Roman" w:cs="Times New Roman"/>
@@ -1298,7 +1906,7 @@
           <w:lang w:eastAsia="es-ES"/>
           <w14:ligatures w14:val="none"/>
         </w:rPr>
-        <w:t>entidad de dominio</w:t>
+        <w:t>Modelo</w:t>
       </w:r>
       <w:r>
         <w:rPr>
@@ -1307,78 +1915,14 @@
           <w:lang w:eastAsia="es-ES"/>
           <w14:ligatures w14:val="none"/>
         </w:rPr>
-        <w:t xml:space="preserve"> “Plato”.</w:t>
+        <w:t>: habla con la BD y representa tus datos.</w:t>
       </w:r>
     </w:p>
     <w:p>
       <w:pPr>
         <w:numPr>
           <w:ilvl w:val="0"/>
-          <w:numId w:val="46"/>
-        </w:numPr>
-        <w:spacing w:before="100" w:beforeAutospacing="1" w:after="100" w:afterAutospacing="1" w:line="240" w:lineRule="auto"/>
-        <w:rPr>
-          <w:rFonts w:ascii="Times New Roman" w:eastAsia="Times New Roman" w:hAnsi="Times New Roman" w:cs="Times New Roman"/>
-          <w:kern w:val="0"/>
-          <w:lang w:eastAsia="es-ES"/>
-          <w14:ligatures w14:val="none"/>
-        </w:rPr>
-      </w:pPr>
-      <w:r>
-        <w:rPr>
-          <w:rFonts w:ascii="Times New Roman" w:eastAsia="Times New Roman" w:hAnsi="Times New Roman" w:cs="Times New Roman"/>
-          <w:kern w:val="0"/>
-          <w:lang w:eastAsia="es-ES"/>
-          <w14:ligatures w14:val="none"/>
-        </w:rPr>
-        <w:t xml:space="preserve">Encapsula cómo hablamos con la BD: gracias a Eloquent puedes hacer </w:t>
-      </w:r>
-      <w:r>
-        <w:rPr>
-          <w:rFonts w:ascii="Courier New" w:eastAsia="Times New Roman" w:hAnsi="Courier New" w:cs="Courier New"/>
-          <w:kern w:val="0"/>
-          <w:sz w:val="20"/>
-          <w:szCs w:val="20"/>
-          <w:lang w:eastAsia="es-ES"/>
-          <w14:ligatures w14:val="none"/>
-        </w:rPr>
-        <w:t>Plato::create()</w:t>
-      </w:r>
-      <w:r>
-        <w:rPr>
-          <w:rFonts w:ascii="Times New Roman" w:eastAsia="Times New Roman" w:hAnsi="Times New Roman" w:cs="Times New Roman"/>
-          <w:kern w:val="0"/>
-          <w:lang w:eastAsia="es-ES"/>
-          <w14:ligatures w14:val="none"/>
-        </w:rPr>
-        <w:t xml:space="preserve">, </w:t>
-      </w:r>
-      <w:r>
-        <w:rPr>
-          <w:rFonts w:ascii="Courier New" w:eastAsia="Times New Roman" w:hAnsi="Courier New" w:cs="Courier New"/>
-          <w:kern w:val="0"/>
-          <w:sz w:val="20"/>
-          <w:szCs w:val="20"/>
-          <w:lang w:eastAsia="es-ES"/>
-          <w14:ligatures w14:val="none"/>
-        </w:rPr>
-        <w:t>Plato::orderBy()-&gt;get()</w:t>
-      </w:r>
-      <w:r>
-        <w:rPr>
-          <w:rFonts w:ascii="Times New Roman" w:eastAsia="Times New Roman" w:hAnsi="Times New Roman" w:cs="Times New Roman"/>
-          <w:kern w:val="0"/>
-          <w:lang w:eastAsia="es-ES"/>
-          <w14:ligatures w14:val="none"/>
-        </w:rPr>
-        <w:t>, etc.</w:t>
-      </w:r>
-    </w:p>
-    <w:p>
-      <w:pPr>
-        <w:numPr>
-          <w:ilvl w:val="0"/>
-          <w:numId w:val="46"/>
+          <w:numId w:val="56"/>
         </w:numPr>
         <w:spacing w:before="100" w:beforeAutospacing="1" w:after="100" w:afterAutospacing="1" w:line="240" w:lineRule="auto"/>
         <w:rPr>
@@ -1397,7 +1941,7 @@
           <w:lang w:eastAsia="es-ES"/>
           <w14:ligatures w14:val="none"/>
         </w:rPr>
-        <w:t>Por qué</w:t>
+        <w:t>Vista</w:t>
       </w:r>
       <w:r>
         <w:rPr>
@@ -1406,11 +1950,15 @@
           <w:lang w:eastAsia="es-ES"/>
           <w14:ligatures w14:val="none"/>
         </w:rPr>
-        <w:t>: así no escribes SQL a mano por todas partes y centralizas la lógica de datos.</w:t>
+        <w:t>: solo pinta.</w:t>
       </w:r>
     </w:p>
     <w:p>
       <w:pPr>
+        <w:numPr>
+          <w:ilvl w:val="0"/>
+          <w:numId w:val="56"/>
+        </w:numPr>
         <w:spacing w:before="100" w:beforeAutospacing="1" w:after="100" w:afterAutospacing="1" w:line="240" w:lineRule="auto"/>
         <w:rPr>
           <w:rFonts w:ascii="Times New Roman" w:eastAsia="Times New Roman" w:hAnsi="Times New Roman" w:cs="Times New Roman"/>
@@ -1419,58 +1967,6 @@
           <w14:ligatures w14:val="none"/>
         </w:rPr>
       </w:pPr>
-      <w:r>
-        <w:rPr>
-          <w:rFonts w:ascii="Courier New" w:eastAsia="Times New Roman" w:hAnsi="Courier New" w:cs="Courier New"/>
-          <w:b/>
-          <w:bCs/>
-          <w:kern w:val="0"/>
-          <w:sz w:val="20"/>
-          <w:szCs w:val="20"/>
-          <w:highlight w:val="green"/>
-          <w:lang w:eastAsia="es-ES"/>
-          <w14:ligatures w14:val="none"/>
-        </w:rPr>
-        <w:t>2)</w:t>
-      </w:r>
-      <w:r>
-        <w:rPr>
-          <w:rFonts w:ascii="Courier New" w:eastAsia="Times New Roman" w:hAnsi="Courier New" w:cs="Courier New"/>
-          <w:b/>
-          <w:bCs/>
-          <w:kern w:val="0"/>
-          <w:sz w:val="20"/>
-          <w:szCs w:val="20"/>
-          <w:highlight w:val="green"/>
-          <w:lang w:eastAsia="es-ES"/>
-          <w14:ligatures w14:val="none"/>
-        </w:rPr>
-        <w:t>database/migrations/2025_08_16_135645_create_platos_table.php</w:t>
-      </w:r>
-    </w:p>
-    <w:p>
-      <w:pPr>
-        <w:numPr>
-          <w:ilvl w:val="0"/>
-          <w:numId w:val="47"/>
-        </w:numPr>
-        <w:spacing w:before="100" w:beforeAutospacing="1" w:after="100" w:afterAutospacing="1" w:line="240" w:lineRule="auto"/>
-        <w:rPr>
-          <w:rFonts w:ascii="Times New Roman" w:eastAsia="Times New Roman" w:hAnsi="Times New Roman" w:cs="Times New Roman"/>
-          <w:kern w:val="0"/>
-          <w:lang w:eastAsia="es-ES"/>
-          <w14:ligatures w14:val="none"/>
-        </w:rPr>
-      </w:pPr>
-      <w:r>
-        <w:rPr>
-          <w:rFonts w:ascii="Times New Roman" w:eastAsia="Times New Roman" w:hAnsi="Times New Roman" w:cs="Times New Roman"/>
-          <w:kern w:val="0"/>
-          <w:lang w:eastAsia="es-ES"/>
-          <w14:ligatures w14:val="none"/>
-        </w:rPr>
-        <w:t xml:space="preserve">Define la </w:t>
-      </w:r>
       <w:r>
         <w:rPr>
           <w:rFonts w:ascii="Times New Roman" w:eastAsia="Times New Roman" w:hAnsi="Times New Roman" w:cs="Times New Roman"/>
@@ -1480,7 +1976,7 @@
           <w:lang w:eastAsia="es-ES"/>
           <w14:ligatures w14:val="none"/>
         </w:rPr>
-        <w:t>forma</w:t>
+        <w:t>Controlador</w:t>
       </w:r>
       <w:r>
         <w:rPr>
@@ -1489,34 +1985,14 @@
           <w:lang w:eastAsia="es-ES"/>
           <w14:ligatures w14:val="none"/>
         </w:rPr>
-        <w:t xml:space="preserve"> de la tabla </w:t>
-      </w:r>
-      <w:r>
-        <w:rPr>
-          <w:rFonts w:ascii="Courier New" w:eastAsia="Times New Roman" w:hAnsi="Courier New" w:cs="Courier New"/>
-          <w:kern w:val="0"/>
-          <w:sz w:val="20"/>
-          <w:szCs w:val="20"/>
-          <w:lang w:eastAsia="es-ES"/>
-          <w14:ligatures w14:val="none"/>
-        </w:rPr>
-        <w:t>platos</w:t>
-      </w:r>
-      <w:r>
-        <w:rPr>
-          <w:rFonts w:ascii="Times New Roman" w:eastAsia="Times New Roman" w:hAnsi="Times New Roman" w:cs="Times New Roman"/>
-          <w:kern w:val="0"/>
-          <w:lang w:eastAsia="es-ES"/>
-          <w14:ligatures w14:val="none"/>
-        </w:rPr>
-        <w:t xml:space="preserve"> (nombre, precio, imagen_path…).</w:t>
+        <w:t>: traduce una petición HTTP en acciones sobre modelos y respuestas (vistas/redirects).</w:t>
       </w:r>
     </w:p>
     <w:p>
       <w:pPr>
         <w:numPr>
           <w:ilvl w:val="0"/>
-          <w:numId w:val="47"/>
+          <w:numId w:val="56"/>
         </w:numPr>
         <w:spacing w:before="100" w:beforeAutospacing="1" w:after="100" w:afterAutospacing="1" w:line="240" w:lineRule="auto"/>
         <w:rPr>
@@ -1535,7 +2011,7 @@
           <w:lang w:eastAsia="es-ES"/>
           <w14:ligatures w14:val="none"/>
         </w:rPr>
-        <w:t>Por qué</w:t>
+        <w:t>Rutas</w:t>
       </w:r>
       <w:r>
         <w:rPr>
@@ -1544,142 +2020,23 @@
           <w:lang w:eastAsia="es-ES"/>
           <w14:ligatures w14:val="none"/>
         </w:rPr>
-        <w:t xml:space="preserve">: versionas la estructura de tu BD. Con </w:t>
-      </w:r>
-      <w:r>
-        <w:rPr>
-          <w:rFonts w:ascii="Courier New" w:eastAsia="Times New Roman" w:hAnsi="Courier New" w:cs="Courier New"/>
-          <w:kern w:val="0"/>
-          <w:sz w:val="20"/>
-          <w:szCs w:val="20"/>
-          <w:lang w:eastAsia="es-ES"/>
-          <w14:ligatures w14:val="none"/>
-        </w:rPr>
-        <w:t>migrate</w:t>
-      </w:r>
-      <w:r>
+        <w:t>: mapa URL → Controlador.</w:t>
+      </w:r>
+    </w:p>
+    <w:p>
+      <w:pPr>
+        <w:numPr>
+          <w:ilvl w:val="0"/>
+          <w:numId w:val="56"/>
+        </w:numPr>
+        <w:spacing w:before="100" w:beforeAutospacing="1" w:after="100" w:afterAutospacing="1" w:line="240" w:lineRule="auto"/>
         <w:rPr>
           <w:rFonts w:ascii="Times New Roman" w:eastAsia="Times New Roman" w:hAnsi="Times New Roman" w:cs="Times New Roman"/>
           <w:kern w:val="0"/>
           <w:lang w:eastAsia="es-ES"/>
           <w14:ligatures w14:val="none"/>
         </w:rPr>
-        <w:t xml:space="preserve"> cualquier máquina crea la misma tabla igual.</w:t>
-      </w:r>
-    </w:p>
-    <w:p>
-      <w:pPr>
-        <w:spacing w:after="0" w:line="240" w:lineRule="auto"/>
-        <w:rPr>
-          <w:rFonts w:ascii="Times New Roman" w:eastAsia="Times New Roman" w:hAnsi="Times New Roman" w:cs="Times New Roman"/>
-          <w:kern w:val="0"/>
-          <w:lang w:eastAsia="es-ES"/>
-          <w14:ligatures w14:val="none"/>
-        </w:rPr>
-      </w:pPr>
-      <w:r>
-        <w:rPr>
-          <w:rFonts w:ascii="Times New Roman" w:eastAsia="Times New Roman" w:hAnsi="Times New Roman" w:cs="Times New Roman"/>
-          <w:kern w:val="0"/>
-          <w:lang w:eastAsia="es-ES"/>
-          <w14:ligatures w14:val="none"/>
-        </w:rPr>
-        <w:pict w14:anchorId="7F1854F8">
-          <v:rect id="_x0000_i1025" style="width:0;height:1.5pt" o:hralign="center" o:hrstd="t" o:hr="t" fillcolor="#a0a0a0" stroked="f"/>
-        </w:pict>
-      </w:r>
-    </w:p>
-    <w:p>
-      <w:pPr>
-        <w:spacing w:before="100" w:beforeAutospacing="1" w:after="100" w:afterAutospacing="1" w:line="240" w:lineRule="auto"/>
-        <w:outlineLvl w:val="1"/>
-        <w:rPr>
-          <w:rFonts w:ascii="Times New Roman" w:eastAsia="Times New Roman" w:hAnsi="Times New Roman" w:cs="Times New Roman"/>
-          <w:b/>
-          <w:bCs/>
-          <w:kern w:val="0"/>
-          <w:sz w:val="36"/>
-          <w:szCs w:val="36"/>
-          <w:lang w:val="en-US" w:eastAsia="es-ES"/>
-          <w14:ligatures w14:val="none"/>
-        </w:rPr>
-      </w:pPr>
-      <w:r>
-        <w:rPr>
-          <w:rFonts w:ascii="Times New Roman" w:eastAsia="Times New Roman" w:hAnsi="Times New Roman" w:cs="Times New Roman"/>
-          <w:b/>
-          <w:bCs/>
-          <w:kern w:val="0"/>
-          <w:sz w:val="36"/>
-          <w:szCs w:val="36"/>
-          <w:lang w:val="en-US" w:eastAsia="es-ES"/>
-          <w14:ligatures w14:val="none"/>
-        </w:rPr>
-        <w:t>V (Vistas)</w:t>
-      </w:r>
-    </w:p>
-    <w:p>
-      <w:pPr>
-        <w:spacing w:before="100" w:beforeAutospacing="1" w:after="100" w:afterAutospacing="1" w:line="240" w:lineRule="auto"/>
-        <w:rPr>
-          <w:rFonts w:ascii="Times New Roman" w:eastAsia="Times New Roman" w:hAnsi="Times New Roman" w:cs="Times New Roman"/>
-          <w:kern w:val="0"/>
-          <w:lang w:val="en-US" w:eastAsia="es-ES"/>
-          <w14:ligatures w14:val="none"/>
-        </w:rPr>
-      </w:pPr>
-      <w:r>
-        <w:rPr>
-          <w:rFonts w:ascii="Courier New" w:eastAsia="Times New Roman" w:hAnsi="Courier New" w:cs="Courier New"/>
-          <w:b/>
-          <w:bCs/>
-          <w:kern w:val="0"/>
-          <w:sz w:val="20"/>
-          <w:szCs w:val="20"/>
-          <w:highlight w:val="yellow"/>
-          <w:lang w:val="en-US" w:eastAsia="es-ES"/>
-          <w14:ligatures w14:val="none"/>
-        </w:rPr>
-        <w:t>3)</w:t>
-      </w:r>
-      <w:r>
-        <w:rPr>
-          <w:rFonts w:ascii="Courier New" w:eastAsia="Times New Roman" w:hAnsi="Courier New" w:cs="Courier New"/>
-          <w:b/>
-          <w:bCs/>
-          <w:kern w:val="0"/>
-          <w:sz w:val="20"/>
-          <w:szCs w:val="20"/>
-          <w:highlight w:val="yellow"/>
-          <w:lang w:val="en-US" w:eastAsia="es-ES"/>
-          <w14:ligatures w14:val="none"/>
-        </w:rPr>
-        <w:t>resources/views/layout.blade.php</w:t>
-      </w:r>
-    </w:p>
-    <w:p>
-      <w:pPr>
-        <w:numPr>
-          <w:ilvl w:val="0"/>
-          <w:numId w:val="48"/>
-        </w:numPr>
-        <w:spacing w:before="100" w:beforeAutospacing="1" w:after="100" w:afterAutospacing="1" w:line="240" w:lineRule="auto"/>
-        <w:rPr>
-          <w:rFonts w:ascii="Times New Roman" w:eastAsia="Times New Roman" w:hAnsi="Times New Roman" w:cs="Times New Roman"/>
-          <w:kern w:val="0"/>
-          <w:lang w:eastAsia="es-ES"/>
-          <w14:ligatures w14:val="none"/>
-        </w:rPr>
-      </w:pPr>
-      <w:r>
-        <w:rPr>
-          <w:rFonts w:ascii="Times New Roman" w:eastAsia="Times New Roman" w:hAnsi="Times New Roman" w:cs="Times New Roman"/>
-          <w:kern w:val="0"/>
-          <w:lang w:eastAsia="es-ES"/>
-          <w14:ligatures w14:val="none"/>
-        </w:rPr>
-        <w:t xml:space="preserve">Es tu </w:t>
-      </w:r>
+      </w:pPr>
       <w:r>
         <w:rPr>
           <w:rFonts w:ascii="Times New Roman" w:eastAsia="Times New Roman" w:hAnsi="Times New Roman" w:cs="Times New Roman"/>
@@ -1689,7 +2046,7 @@
           <w:lang w:eastAsia="es-ES"/>
           <w14:ligatures w14:val="none"/>
         </w:rPr>
-        <w:t>plantilla base</w:t>
+        <w:t>Migraciones</w:t>
       </w:r>
       <w:r>
         <w:rPr>
@@ -1698,54 +2055,14 @@
           <w:lang w:eastAsia="es-ES"/>
           <w14:ligatures w14:val="none"/>
         </w:rPr>
-        <w:t xml:space="preserve"> (layout). Solo estructura: </w:t>
-      </w:r>
-      <w:r>
-        <w:rPr>
-          <w:rFonts w:ascii="Courier New" w:eastAsia="Times New Roman" w:hAnsi="Courier New" w:cs="Courier New"/>
-          <w:kern w:val="0"/>
-          <w:sz w:val="20"/>
-          <w:szCs w:val="20"/>
-          <w:lang w:eastAsia="es-ES"/>
-          <w14:ligatures w14:val="none"/>
-        </w:rPr>
-        <w:t>&lt;nav&gt;</w:t>
-      </w:r>
-      <w:r>
-        <w:rPr>
-          <w:rFonts w:ascii="Times New Roman" w:eastAsia="Times New Roman" w:hAnsi="Times New Roman" w:cs="Times New Roman"/>
-          <w:kern w:val="0"/>
-          <w:lang w:eastAsia="es-ES"/>
-          <w14:ligatures w14:val="none"/>
-        </w:rPr>
-        <w:t xml:space="preserve">, </w:t>
-      </w:r>
-      <w:r>
-        <w:rPr>
-          <w:rFonts w:ascii="Courier New" w:eastAsia="Times New Roman" w:hAnsi="Courier New" w:cs="Courier New"/>
-          <w:kern w:val="0"/>
-          <w:sz w:val="20"/>
-          <w:szCs w:val="20"/>
-          <w:lang w:eastAsia="es-ES"/>
-          <w14:ligatures w14:val="none"/>
-        </w:rPr>
-        <w:t>@yield('content')</w:t>
-      </w:r>
-      <w:r>
-        <w:rPr>
-          <w:rFonts w:ascii="Times New Roman" w:eastAsia="Times New Roman" w:hAnsi="Times New Roman" w:cs="Times New Roman"/>
-          <w:kern w:val="0"/>
-          <w:lang w:eastAsia="es-ES"/>
-          <w14:ligatures w14:val="none"/>
-        </w:rPr>
-        <w:t>.</w:t>
+        <w:t>: versionan la estructura de tu BD (infraestructura).</w:t>
       </w:r>
     </w:p>
     <w:p>
       <w:pPr>
         <w:numPr>
           <w:ilvl w:val="0"/>
-          <w:numId w:val="48"/>
+          <w:numId w:val="56"/>
         </w:numPr>
         <w:spacing w:before="100" w:beforeAutospacing="1" w:after="100" w:afterAutospacing="1" w:line="240" w:lineRule="auto"/>
         <w:rPr>
@@ -1764,2273 +2081,6 @@
           <w:lang w:eastAsia="es-ES"/>
           <w14:ligatures w14:val="none"/>
         </w:rPr>
-        <w:t>Por qué</w:t>
-      </w:r>
-      <w:r>
-        <w:rPr>
-          <w:rFonts w:ascii="Times New Roman" w:eastAsia="Times New Roman" w:hAnsi="Times New Roman" w:cs="Times New Roman"/>
-          <w:kern w:val="0"/>
-          <w:lang w:eastAsia="es-ES"/>
-          <w14:ligatures w14:val="none"/>
-        </w:rPr>
-        <w:t>: evita duplicar HTML en todas las páginas.</w:t>
-      </w:r>
-    </w:p>
-    <w:p>
-      <w:pPr>
-        <w:spacing w:before="100" w:beforeAutospacing="1" w:after="100" w:afterAutospacing="1" w:line="240" w:lineRule="auto"/>
-        <w:rPr>
-          <w:rFonts w:ascii="Times New Roman" w:eastAsia="Times New Roman" w:hAnsi="Times New Roman" w:cs="Times New Roman"/>
-          <w:kern w:val="0"/>
-          <w:lang w:eastAsia="es-ES"/>
-          <w14:ligatures w14:val="none"/>
-        </w:rPr>
-      </w:pPr>
-      <w:r>
-        <w:rPr>
-          <w:rFonts w:ascii="Courier New" w:eastAsia="Times New Roman" w:hAnsi="Courier New" w:cs="Courier New"/>
-          <w:b/>
-          <w:bCs/>
-          <w:kern w:val="0"/>
-          <w:sz w:val="20"/>
-          <w:szCs w:val="20"/>
-          <w:highlight w:val="yellow"/>
-          <w:lang w:eastAsia="es-ES"/>
-          <w14:ligatures w14:val="none"/>
-        </w:rPr>
-        <w:t>4)</w:t>
-      </w:r>
-      <w:r>
-        <w:rPr>
-          <w:rFonts w:ascii="Courier New" w:eastAsia="Times New Roman" w:hAnsi="Courier New" w:cs="Courier New"/>
-          <w:b/>
-          <w:bCs/>
-          <w:kern w:val="0"/>
-          <w:sz w:val="20"/>
-          <w:szCs w:val="20"/>
-          <w:highlight w:val="yellow"/>
-          <w:lang w:eastAsia="es-ES"/>
-          <w14:ligatures w14:val="none"/>
-        </w:rPr>
-        <w:t>resources/views/menu.blade.php</w:t>
-      </w:r>
-    </w:p>
-    <w:p>
-      <w:pPr>
-        <w:numPr>
-          <w:ilvl w:val="0"/>
-          <w:numId w:val="49"/>
-        </w:numPr>
-        <w:spacing w:before="100" w:beforeAutospacing="1" w:after="100" w:afterAutospacing="1" w:line="240" w:lineRule="auto"/>
-        <w:rPr>
-          <w:rFonts w:ascii="Times New Roman" w:eastAsia="Times New Roman" w:hAnsi="Times New Roman" w:cs="Times New Roman"/>
-          <w:kern w:val="0"/>
-          <w:lang w:eastAsia="es-ES"/>
-          <w14:ligatures w14:val="none"/>
-        </w:rPr>
-      </w:pPr>
-      <w:r>
-        <w:rPr>
-          <w:rFonts w:ascii="Times New Roman" w:eastAsia="Times New Roman" w:hAnsi="Times New Roman" w:cs="Times New Roman"/>
-          <w:kern w:val="0"/>
-          <w:lang w:eastAsia="es-ES"/>
-          <w14:ligatures w14:val="none"/>
-        </w:rPr>
-        <w:t xml:space="preserve">Es la </w:t>
-      </w:r>
-      <w:r>
-        <w:rPr>
-          <w:rFonts w:ascii="Times New Roman" w:eastAsia="Times New Roman" w:hAnsi="Times New Roman" w:cs="Times New Roman"/>
-          <w:b/>
-          <w:bCs/>
-          <w:kern w:val="0"/>
-          <w:lang w:eastAsia="es-ES"/>
-          <w14:ligatures w14:val="none"/>
-        </w:rPr>
-        <w:t>vista concreta</w:t>
-      </w:r>
-      <w:r>
-        <w:rPr>
-          <w:rFonts w:ascii="Times New Roman" w:eastAsia="Times New Roman" w:hAnsi="Times New Roman" w:cs="Times New Roman"/>
-          <w:kern w:val="0"/>
-          <w:lang w:eastAsia="es-ES"/>
-          <w14:ligatures w14:val="none"/>
-        </w:rPr>
-        <w:t xml:space="preserve"> del menú: recibe </w:t>
-      </w:r>
-      <w:r>
-        <w:rPr>
-          <w:rFonts w:ascii="Courier New" w:eastAsia="Times New Roman" w:hAnsi="Courier New" w:cs="Courier New"/>
-          <w:kern w:val="0"/>
-          <w:sz w:val="20"/>
-          <w:szCs w:val="20"/>
-          <w:lang w:eastAsia="es-ES"/>
-          <w14:ligatures w14:val="none"/>
-        </w:rPr>
-        <w:t>$platos</w:t>
-      </w:r>
-      <w:r>
-        <w:rPr>
-          <w:rFonts w:ascii="Times New Roman" w:eastAsia="Times New Roman" w:hAnsi="Times New Roman" w:cs="Times New Roman"/>
-          <w:kern w:val="0"/>
-          <w:lang w:eastAsia="es-ES"/>
-          <w14:ligatures w14:val="none"/>
-        </w:rPr>
-        <w:t xml:space="preserve"> ya preparados y los pinta (Blade: </w:t>
-      </w:r>
-      <w:r>
-        <w:rPr>
-          <w:rFonts w:ascii="Courier New" w:eastAsia="Times New Roman" w:hAnsi="Courier New" w:cs="Courier New"/>
-          <w:kern w:val="0"/>
-          <w:sz w:val="20"/>
-          <w:szCs w:val="20"/>
-          <w:lang w:eastAsia="es-ES"/>
-          <w14:ligatures w14:val="none"/>
-        </w:rPr>
-        <w:t>@foreach</w:t>
-      </w:r>
-      <w:r>
-        <w:rPr>
-          <w:rFonts w:ascii="Times New Roman" w:eastAsia="Times New Roman" w:hAnsi="Times New Roman" w:cs="Times New Roman"/>
-          <w:kern w:val="0"/>
-          <w:lang w:eastAsia="es-ES"/>
-          <w14:ligatures w14:val="none"/>
-        </w:rPr>
-        <w:t xml:space="preserve">, </w:t>
-      </w:r>
-      <w:r>
-        <w:rPr>
-          <w:rFonts w:ascii="Courier New" w:eastAsia="Times New Roman" w:hAnsi="Courier New" w:cs="Courier New"/>
-          <w:kern w:val="0"/>
-          <w:sz w:val="20"/>
-          <w:szCs w:val="20"/>
-          <w:lang w:eastAsia="es-ES"/>
-          <w14:ligatures w14:val="none"/>
-        </w:rPr>
-        <w:t>asset('storage/...')</w:t>
-      </w:r>
-      <w:r>
-        <w:rPr>
-          <w:rFonts w:ascii="Times New Roman" w:eastAsia="Times New Roman" w:hAnsi="Times New Roman" w:cs="Times New Roman"/>
-          <w:kern w:val="0"/>
-          <w:lang w:eastAsia="es-ES"/>
-          <w14:ligatures w14:val="none"/>
-        </w:rPr>
-        <w:t>).</w:t>
-      </w:r>
-    </w:p>
-    <w:p>
-      <w:pPr>
-        <w:numPr>
-          <w:ilvl w:val="0"/>
-          <w:numId w:val="49"/>
-        </w:numPr>
-        <w:spacing w:before="100" w:beforeAutospacing="1" w:after="100" w:afterAutospacing="1" w:line="240" w:lineRule="auto"/>
-        <w:rPr>
-          <w:rFonts w:ascii="Times New Roman" w:eastAsia="Times New Roman" w:hAnsi="Times New Roman" w:cs="Times New Roman"/>
-          <w:kern w:val="0"/>
-          <w:lang w:eastAsia="es-ES"/>
-          <w14:ligatures w14:val="none"/>
-        </w:rPr>
-      </w:pPr>
-      <w:r>
-        <w:rPr>
-          <w:rFonts w:ascii="Times New Roman" w:eastAsia="Times New Roman" w:hAnsi="Times New Roman" w:cs="Times New Roman"/>
-          <w:b/>
-          <w:bCs/>
-          <w:kern w:val="0"/>
-          <w:lang w:eastAsia="es-ES"/>
-          <w14:ligatures w14:val="none"/>
-        </w:rPr>
-        <w:t>Por qué</w:t>
-      </w:r>
-      <w:r>
-        <w:rPr>
-          <w:rFonts w:ascii="Times New Roman" w:eastAsia="Times New Roman" w:hAnsi="Times New Roman" w:cs="Times New Roman"/>
-          <w:kern w:val="0"/>
-          <w:lang w:eastAsia="es-ES"/>
-          <w14:ligatures w14:val="none"/>
-        </w:rPr>
-        <w:t xml:space="preserve">: la vista no consulta BD ni valida; solo </w:t>
-      </w:r>
-      <w:r>
-        <w:rPr>
-          <w:rFonts w:ascii="Times New Roman" w:eastAsia="Times New Roman" w:hAnsi="Times New Roman" w:cs="Times New Roman"/>
-          <w:b/>
-          <w:bCs/>
-          <w:kern w:val="0"/>
-          <w:lang w:eastAsia="es-ES"/>
-          <w14:ligatures w14:val="none"/>
-        </w:rPr>
-        <w:t>presenta</w:t>
-      </w:r>
-      <w:r>
-        <w:rPr>
-          <w:rFonts w:ascii="Times New Roman" w:eastAsia="Times New Roman" w:hAnsi="Times New Roman" w:cs="Times New Roman"/>
-          <w:kern w:val="0"/>
-          <w:lang w:eastAsia="es-ES"/>
-          <w14:ligatures w14:val="none"/>
-        </w:rPr>
-        <w:t xml:space="preserve"> lo que le pasan.</w:t>
-      </w:r>
-    </w:p>
-    <w:p>
-      <w:pPr>
-        <w:spacing w:before="100" w:beforeAutospacing="1" w:after="100" w:afterAutospacing="1" w:line="240" w:lineRule="auto"/>
-        <w:rPr>
-          <w:rFonts w:ascii="Times New Roman" w:eastAsia="Times New Roman" w:hAnsi="Times New Roman" w:cs="Times New Roman"/>
-          <w:kern w:val="0"/>
-          <w:lang w:val="en-US" w:eastAsia="es-ES"/>
-          <w14:ligatures w14:val="none"/>
-        </w:rPr>
-      </w:pPr>
-      <w:r>
-        <w:rPr>
-          <w:rFonts w:ascii="Courier New" w:eastAsia="Times New Roman" w:hAnsi="Courier New" w:cs="Courier New"/>
-          <w:b/>
-          <w:bCs/>
-          <w:kern w:val="0"/>
-          <w:sz w:val="20"/>
-          <w:szCs w:val="20"/>
-          <w:highlight w:val="green"/>
-          <w:lang w:val="en-US" w:eastAsia="es-ES"/>
-          <w14:ligatures w14:val="none"/>
-        </w:rPr>
-        <w:t>5)</w:t>
-      </w:r>
-      <w:r>
-        <w:rPr>
-          <w:rFonts w:ascii="Courier New" w:eastAsia="Times New Roman" w:hAnsi="Courier New" w:cs="Courier New"/>
-          <w:b/>
-          <w:bCs/>
-          <w:kern w:val="0"/>
-          <w:sz w:val="20"/>
-          <w:szCs w:val="20"/>
-          <w:highlight w:val="green"/>
-          <w:lang w:val="en-US" w:eastAsia="es-ES"/>
-          <w14:ligatures w14:val="none"/>
-        </w:rPr>
-        <w:t>resources/views/platos/create.blade.php</w:t>
-      </w:r>
-    </w:p>
-    <w:p>
-      <w:pPr>
-        <w:numPr>
-          <w:ilvl w:val="0"/>
-          <w:numId w:val="50"/>
-        </w:numPr>
-        <w:spacing w:before="100" w:beforeAutospacing="1" w:after="100" w:afterAutospacing="1" w:line="240" w:lineRule="auto"/>
-        <w:rPr>
-          <w:rFonts w:ascii="Times New Roman" w:eastAsia="Times New Roman" w:hAnsi="Times New Roman" w:cs="Times New Roman"/>
-          <w:kern w:val="0"/>
-          <w:lang w:eastAsia="es-ES"/>
-          <w14:ligatures w14:val="none"/>
-        </w:rPr>
-      </w:pPr>
-      <w:r>
-        <w:rPr>
-          <w:rFonts w:ascii="Times New Roman" w:eastAsia="Times New Roman" w:hAnsi="Times New Roman" w:cs="Times New Roman"/>
-          <w:kern w:val="0"/>
-          <w:lang w:eastAsia="es-ES"/>
-          <w14:ligatures w14:val="none"/>
-        </w:rPr>
-        <w:t xml:space="preserve">Vista del </w:t>
-      </w:r>
-      <w:r>
-        <w:rPr>
-          <w:rFonts w:ascii="Times New Roman" w:eastAsia="Times New Roman" w:hAnsi="Times New Roman" w:cs="Times New Roman"/>
-          <w:b/>
-          <w:bCs/>
-          <w:kern w:val="0"/>
-          <w:lang w:eastAsia="es-ES"/>
-          <w14:ligatures w14:val="none"/>
-        </w:rPr>
-        <w:t>formulario</w:t>
-      </w:r>
-      <w:r>
-        <w:rPr>
-          <w:rFonts w:ascii="Times New Roman" w:eastAsia="Times New Roman" w:hAnsi="Times New Roman" w:cs="Times New Roman"/>
-          <w:kern w:val="0"/>
-          <w:lang w:eastAsia="es-ES"/>
-          <w14:ligatures w14:val="none"/>
-        </w:rPr>
-        <w:t xml:space="preserve"> para crear platos (uso interno).</w:t>
-      </w:r>
-    </w:p>
-    <w:p>
-      <w:pPr>
-        <w:numPr>
-          <w:ilvl w:val="0"/>
-          <w:numId w:val="50"/>
-        </w:numPr>
-        <w:spacing w:before="100" w:beforeAutospacing="1" w:after="100" w:afterAutospacing="1" w:line="240" w:lineRule="auto"/>
-        <w:rPr>
-          <w:rFonts w:ascii="Times New Roman" w:eastAsia="Times New Roman" w:hAnsi="Times New Roman" w:cs="Times New Roman"/>
-          <w:kern w:val="0"/>
-          <w:lang w:eastAsia="es-ES"/>
-          <w14:ligatures w14:val="none"/>
-        </w:rPr>
-      </w:pPr>
-      <w:r>
-        <w:rPr>
-          <w:rFonts w:ascii="Times New Roman" w:eastAsia="Times New Roman" w:hAnsi="Times New Roman" w:cs="Times New Roman"/>
-          <w:b/>
-          <w:bCs/>
-          <w:kern w:val="0"/>
-          <w:lang w:eastAsia="es-ES"/>
-          <w14:ligatures w14:val="none"/>
-        </w:rPr>
-        <w:t>Por qué</w:t>
-      </w:r>
-      <w:r>
-        <w:rPr>
-          <w:rFonts w:ascii="Times New Roman" w:eastAsia="Times New Roman" w:hAnsi="Times New Roman" w:cs="Times New Roman"/>
-          <w:kern w:val="0"/>
-          <w:lang w:eastAsia="es-ES"/>
-          <w14:ligatures w14:val="none"/>
-        </w:rPr>
-        <w:t>: separa UI de creación/edición de la lógica que guarda.</w:t>
-      </w:r>
-    </w:p>
-    <w:p>
-      <w:pPr>
-        <w:spacing w:after="0" w:line="240" w:lineRule="auto"/>
-        <w:rPr>
-          <w:rFonts w:ascii="Times New Roman" w:eastAsia="Times New Roman" w:hAnsi="Times New Roman" w:cs="Times New Roman"/>
-          <w:kern w:val="0"/>
-          <w:lang w:eastAsia="es-ES"/>
-          <w14:ligatures w14:val="none"/>
-        </w:rPr>
-      </w:pPr>
-      <w:r>
-        <w:rPr>
-          <w:rFonts w:ascii="Times New Roman" w:eastAsia="Times New Roman" w:hAnsi="Times New Roman" w:cs="Times New Roman"/>
-          <w:kern w:val="0"/>
-          <w:lang w:eastAsia="es-ES"/>
-          <w14:ligatures w14:val="none"/>
-        </w:rPr>
-        <w:pict w14:anchorId="6380A47B">
-          <v:rect id="_x0000_i1026" style="width:0;height:1.5pt" o:hralign="center" o:hrstd="t" o:hr="t" fillcolor="#a0a0a0" stroked="f"/>
-        </w:pict>
-      </w:r>
-    </w:p>
-    <w:p>
-      <w:pPr>
-        <w:spacing w:before="100" w:beforeAutospacing="1" w:after="100" w:afterAutospacing="1" w:line="240" w:lineRule="auto"/>
-        <w:outlineLvl w:val="1"/>
-        <w:rPr>
-          <w:rFonts w:ascii="Times New Roman" w:eastAsia="Times New Roman" w:hAnsi="Times New Roman" w:cs="Times New Roman"/>
-          <w:b/>
-          <w:bCs/>
-          <w:kern w:val="0"/>
-          <w:sz w:val="36"/>
-          <w:szCs w:val="36"/>
-          <w:lang w:eastAsia="es-ES"/>
-          <w14:ligatures w14:val="none"/>
-        </w:rPr>
-      </w:pPr>
-      <w:r>
-        <w:rPr>
-          <w:rFonts w:ascii="Times New Roman" w:eastAsia="Times New Roman" w:hAnsi="Times New Roman" w:cs="Times New Roman"/>
-          <w:b/>
-          <w:bCs/>
-          <w:kern w:val="0"/>
-          <w:sz w:val="36"/>
-          <w:szCs w:val="36"/>
-          <w:lang w:eastAsia="es-ES"/>
-          <w14:ligatures w14:val="none"/>
-        </w:rPr>
-        <w:t>C (Controlador)</w:t>
-      </w:r>
-    </w:p>
-    <w:p>
-      <w:pPr>
-        <w:spacing w:before="100" w:beforeAutospacing="1" w:after="100" w:afterAutospacing="1" w:line="240" w:lineRule="auto"/>
-        <w:rPr>
-          <w:rFonts w:ascii="Times New Roman" w:eastAsia="Times New Roman" w:hAnsi="Times New Roman" w:cs="Times New Roman"/>
-          <w:kern w:val="0"/>
-          <w:lang w:eastAsia="es-ES"/>
-          <w14:ligatures w14:val="none"/>
-        </w:rPr>
-      </w:pPr>
-      <w:r>
-        <w:rPr>
-          <w:rFonts w:ascii="Courier New" w:eastAsia="Times New Roman" w:hAnsi="Courier New" w:cs="Courier New"/>
-          <w:b/>
-          <w:bCs/>
-          <w:kern w:val="0"/>
-          <w:sz w:val="20"/>
-          <w:szCs w:val="20"/>
-          <w:highlight w:val="green"/>
-          <w:lang w:eastAsia="es-ES"/>
-          <w14:ligatures w14:val="none"/>
-        </w:rPr>
-        <w:t>6)</w:t>
-      </w:r>
-      <w:r>
-        <w:rPr>
-          <w:rFonts w:ascii="Courier New" w:eastAsia="Times New Roman" w:hAnsi="Courier New" w:cs="Courier New"/>
-          <w:b/>
-          <w:bCs/>
-          <w:kern w:val="0"/>
-          <w:sz w:val="20"/>
-          <w:szCs w:val="20"/>
-          <w:highlight w:val="green"/>
-          <w:lang w:eastAsia="es-ES"/>
-          <w14:ligatures w14:val="none"/>
-        </w:rPr>
-        <w:t>app/Http/Controllers/PlatoController.php</w:t>
-      </w:r>
-    </w:p>
-    <w:p>
-      <w:pPr>
-        <w:numPr>
-          <w:ilvl w:val="0"/>
-          <w:numId w:val="51"/>
-        </w:numPr>
-        <w:spacing w:before="100" w:beforeAutospacing="1" w:after="100" w:afterAutospacing="1" w:line="240" w:lineRule="auto"/>
-        <w:rPr>
-          <w:rFonts w:ascii="Times New Roman" w:eastAsia="Times New Roman" w:hAnsi="Times New Roman" w:cs="Times New Roman"/>
-          <w:kern w:val="0"/>
-          <w:lang w:eastAsia="es-ES"/>
-          <w14:ligatures w14:val="none"/>
-        </w:rPr>
-      </w:pPr>
-      <w:r>
-        <w:rPr>
-          <w:rFonts w:ascii="Courier New" w:eastAsia="Times New Roman" w:hAnsi="Courier New" w:cs="Courier New"/>
-          <w:b/>
-          <w:bCs/>
-          <w:kern w:val="0"/>
-          <w:sz w:val="20"/>
-          <w:szCs w:val="20"/>
-          <w:lang w:eastAsia="es-ES"/>
-          <w14:ligatures w14:val="none"/>
-        </w:rPr>
-        <w:t>index()</w:t>
-      </w:r>
-      <w:r>
-        <w:rPr>
-          <w:rFonts w:ascii="Times New Roman" w:eastAsia="Times New Roman" w:hAnsi="Times New Roman" w:cs="Times New Roman"/>
-          <w:kern w:val="0"/>
-          <w:lang w:eastAsia="es-ES"/>
-          <w14:ligatures w14:val="none"/>
-        </w:rPr>
-        <w:t>: pide datos al Modelo (</w:t>
-      </w:r>
-      <w:r>
-        <w:rPr>
-          <w:rFonts w:ascii="Courier New" w:eastAsia="Times New Roman" w:hAnsi="Courier New" w:cs="Courier New"/>
-          <w:kern w:val="0"/>
-          <w:sz w:val="20"/>
-          <w:szCs w:val="20"/>
-          <w:lang w:eastAsia="es-ES"/>
-          <w14:ligatures w14:val="none"/>
-        </w:rPr>
-        <w:t>Plato::…-&gt;get()</w:t>
-      </w:r>
-      <w:r>
-        <w:rPr>
-          <w:rFonts w:ascii="Times New Roman" w:eastAsia="Times New Roman" w:hAnsi="Times New Roman" w:cs="Times New Roman"/>
-          <w:kern w:val="0"/>
-          <w:lang w:eastAsia="es-ES"/>
-          <w14:ligatures w14:val="none"/>
-        </w:rPr>
-        <w:t xml:space="preserve">), los </w:t>
-      </w:r>
-      <w:r>
-        <w:rPr>
-          <w:rFonts w:ascii="Times New Roman" w:eastAsia="Times New Roman" w:hAnsi="Times New Roman" w:cs="Times New Roman"/>
-          <w:b/>
-          <w:bCs/>
-          <w:kern w:val="0"/>
-          <w:lang w:eastAsia="es-ES"/>
-          <w14:ligatures w14:val="none"/>
-        </w:rPr>
-        <w:t>prepara</w:t>
-      </w:r>
-      <w:r>
-        <w:rPr>
-          <w:rFonts w:ascii="Times New Roman" w:eastAsia="Times New Roman" w:hAnsi="Times New Roman" w:cs="Times New Roman"/>
-          <w:kern w:val="0"/>
-          <w:lang w:eastAsia="es-ES"/>
-          <w14:ligatures w14:val="none"/>
-        </w:rPr>
-        <w:t xml:space="preserve"> (agrupa por categoría) y los pasa a la Vista </w:t>
-      </w:r>
-      <w:r>
-        <w:rPr>
-          <w:rFonts w:ascii="Courier New" w:eastAsia="Times New Roman" w:hAnsi="Courier New" w:cs="Courier New"/>
-          <w:kern w:val="0"/>
-          <w:sz w:val="20"/>
-          <w:szCs w:val="20"/>
-          <w:lang w:eastAsia="es-ES"/>
-          <w14:ligatures w14:val="none"/>
-        </w:rPr>
-        <w:t>menu</w:t>
-      </w:r>
-      <w:r>
-        <w:rPr>
-          <w:rFonts w:ascii="Times New Roman" w:eastAsia="Times New Roman" w:hAnsi="Times New Roman" w:cs="Times New Roman"/>
-          <w:kern w:val="0"/>
-          <w:lang w:eastAsia="es-ES"/>
-          <w14:ligatures w14:val="none"/>
-        </w:rPr>
-        <w:t>.</w:t>
-      </w:r>
-    </w:p>
-    <w:p>
-      <w:pPr>
-        <w:numPr>
-          <w:ilvl w:val="0"/>
-          <w:numId w:val="51"/>
-        </w:numPr>
-        <w:spacing w:before="100" w:beforeAutospacing="1" w:after="100" w:afterAutospacing="1" w:line="240" w:lineRule="auto"/>
-        <w:rPr>
-          <w:rFonts w:ascii="Times New Roman" w:eastAsia="Times New Roman" w:hAnsi="Times New Roman" w:cs="Times New Roman"/>
-          <w:kern w:val="0"/>
-          <w:lang w:eastAsia="es-ES"/>
-          <w14:ligatures w14:val="none"/>
-        </w:rPr>
-      </w:pPr>
-      <w:r>
-        <w:rPr>
-          <w:rFonts w:ascii="Courier New" w:eastAsia="Times New Roman" w:hAnsi="Courier New" w:cs="Courier New"/>
-          <w:b/>
-          <w:bCs/>
-          <w:kern w:val="0"/>
-          <w:sz w:val="20"/>
-          <w:szCs w:val="20"/>
-          <w:lang w:eastAsia="es-ES"/>
-          <w14:ligatures w14:val="none"/>
-        </w:rPr>
-        <w:t>create()</w:t>
-      </w:r>
-      <w:r>
-        <w:rPr>
-          <w:rFonts w:ascii="Times New Roman" w:eastAsia="Times New Roman" w:hAnsi="Times New Roman" w:cs="Times New Roman"/>
-          <w:kern w:val="0"/>
-          <w:lang w:eastAsia="es-ES"/>
-          <w14:ligatures w14:val="none"/>
-        </w:rPr>
-        <w:t>: solo devuelve la vista del formulario.</w:t>
-      </w:r>
-    </w:p>
-    <w:p>
-      <w:pPr>
-        <w:numPr>
-          <w:ilvl w:val="0"/>
-          <w:numId w:val="51"/>
-        </w:numPr>
-        <w:spacing w:before="100" w:beforeAutospacing="1" w:after="100" w:afterAutospacing="1" w:line="240" w:lineRule="auto"/>
-        <w:rPr>
-          <w:rFonts w:ascii="Times New Roman" w:eastAsia="Times New Roman" w:hAnsi="Times New Roman" w:cs="Times New Roman"/>
-          <w:kern w:val="0"/>
-          <w:lang w:eastAsia="es-ES"/>
-          <w14:ligatures w14:val="none"/>
-        </w:rPr>
-      </w:pPr>
-      <w:r>
-        <w:rPr>
-          <w:rFonts w:ascii="Courier New" w:eastAsia="Times New Roman" w:hAnsi="Courier New" w:cs="Courier New"/>
-          <w:b/>
-          <w:bCs/>
-          <w:kern w:val="0"/>
-          <w:sz w:val="20"/>
-          <w:szCs w:val="20"/>
-          <w:lang w:eastAsia="es-ES"/>
-          <w14:ligatures w14:val="none"/>
-        </w:rPr>
-        <w:lastRenderedPageBreak/>
-        <w:t>store()</w:t>
-      </w:r>
-      <w:r>
-        <w:rPr>
-          <w:rFonts w:ascii="Times New Roman" w:eastAsia="Times New Roman" w:hAnsi="Times New Roman" w:cs="Times New Roman"/>
-          <w:kern w:val="0"/>
-          <w:lang w:eastAsia="es-ES"/>
-          <w14:ligatures w14:val="none"/>
-        </w:rPr>
-        <w:t xml:space="preserve">: recibe la Request, </w:t>
-      </w:r>
-      <w:r>
-        <w:rPr>
-          <w:rFonts w:ascii="Times New Roman" w:eastAsia="Times New Roman" w:hAnsi="Times New Roman" w:cs="Times New Roman"/>
-          <w:b/>
-          <w:bCs/>
-          <w:kern w:val="0"/>
-          <w:lang w:eastAsia="es-ES"/>
-          <w14:ligatures w14:val="none"/>
-        </w:rPr>
-        <w:t>valida</w:t>
-      </w:r>
-      <w:r>
-        <w:rPr>
-          <w:rFonts w:ascii="Times New Roman" w:eastAsia="Times New Roman" w:hAnsi="Times New Roman" w:cs="Times New Roman"/>
-          <w:kern w:val="0"/>
-          <w:lang w:eastAsia="es-ES"/>
-          <w14:ligatures w14:val="none"/>
-        </w:rPr>
-        <w:t xml:space="preserve">, guarda con el Modelo y, si hay imagen, la </w:t>
-      </w:r>
-      <w:r>
-        <w:rPr>
-          <w:rFonts w:ascii="Times New Roman" w:eastAsia="Times New Roman" w:hAnsi="Times New Roman" w:cs="Times New Roman"/>
-          <w:b/>
-          <w:bCs/>
-          <w:kern w:val="0"/>
-          <w:lang w:eastAsia="es-ES"/>
-          <w14:ligatures w14:val="none"/>
-        </w:rPr>
-        <w:t>sube</w:t>
-      </w:r>
-      <w:r>
-        <w:rPr>
-          <w:rFonts w:ascii="Times New Roman" w:eastAsia="Times New Roman" w:hAnsi="Times New Roman" w:cs="Times New Roman"/>
-          <w:kern w:val="0"/>
-          <w:lang w:eastAsia="es-ES"/>
-          <w14:ligatures w14:val="none"/>
-        </w:rPr>
-        <w:t xml:space="preserve"> al disco </w:t>
-      </w:r>
-      <w:r>
-        <w:rPr>
-          <w:rFonts w:ascii="Courier New" w:eastAsia="Times New Roman" w:hAnsi="Courier New" w:cs="Courier New"/>
-          <w:kern w:val="0"/>
-          <w:sz w:val="20"/>
-          <w:szCs w:val="20"/>
-          <w:lang w:eastAsia="es-ES"/>
-          <w14:ligatures w14:val="none"/>
-        </w:rPr>
-        <w:t>public</w:t>
-      </w:r>
-      <w:r>
-        <w:rPr>
-          <w:rFonts w:ascii="Times New Roman" w:eastAsia="Times New Roman" w:hAnsi="Times New Roman" w:cs="Times New Roman"/>
-          <w:kern w:val="0"/>
-          <w:lang w:eastAsia="es-ES"/>
-          <w14:ligatures w14:val="none"/>
-        </w:rPr>
-        <w:t xml:space="preserve">; después </w:t>
-      </w:r>
-      <w:r>
-        <w:rPr>
-          <w:rFonts w:ascii="Times New Roman" w:eastAsia="Times New Roman" w:hAnsi="Times New Roman" w:cs="Times New Roman"/>
-          <w:b/>
-          <w:bCs/>
-          <w:kern w:val="0"/>
-          <w:lang w:eastAsia="es-ES"/>
-          <w14:ligatures w14:val="none"/>
-        </w:rPr>
-        <w:t>redirecciona</w:t>
-      </w:r>
-      <w:r>
-        <w:rPr>
-          <w:rFonts w:ascii="Times New Roman" w:eastAsia="Times New Roman" w:hAnsi="Times New Roman" w:cs="Times New Roman"/>
-          <w:kern w:val="0"/>
-          <w:lang w:eastAsia="es-ES"/>
-          <w14:ligatures w14:val="none"/>
-        </w:rPr>
-        <w:t>.</w:t>
-      </w:r>
-    </w:p>
-    <w:p>
-      <w:pPr>
-        <w:numPr>
-          <w:ilvl w:val="0"/>
-          <w:numId w:val="51"/>
-        </w:numPr>
-        <w:spacing w:before="100" w:beforeAutospacing="1" w:after="100" w:afterAutospacing="1" w:line="240" w:lineRule="auto"/>
-        <w:rPr>
-          <w:rFonts w:ascii="Times New Roman" w:eastAsia="Times New Roman" w:hAnsi="Times New Roman" w:cs="Times New Roman"/>
-          <w:kern w:val="0"/>
-          <w:lang w:eastAsia="es-ES"/>
-          <w14:ligatures w14:val="none"/>
-        </w:rPr>
-      </w:pPr>
-      <w:r>
-        <w:rPr>
-          <w:rFonts w:ascii="Times New Roman" w:eastAsia="Times New Roman" w:hAnsi="Times New Roman" w:cs="Times New Roman"/>
-          <w:b/>
-          <w:bCs/>
-          <w:kern w:val="0"/>
-          <w:lang w:eastAsia="es-ES"/>
-          <w14:ligatures w14:val="none"/>
-        </w:rPr>
-        <w:t>Por qué</w:t>
-      </w:r>
-      <w:r>
-        <w:rPr>
-          <w:rFonts w:ascii="Times New Roman" w:eastAsia="Times New Roman" w:hAnsi="Times New Roman" w:cs="Times New Roman"/>
-          <w:kern w:val="0"/>
-          <w:lang w:eastAsia="es-ES"/>
-          <w14:ligatures w14:val="none"/>
-        </w:rPr>
-        <w:t>: el controlador orquesta el flujo HTTP → (Regla de negocio básica/validación) → Modelo → Vista/redirect.</w:t>
-      </w:r>
-    </w:p>
-    <w:p>
-      <w:pPr>
-        <w:spacing w:after="0" w:line="240" w:lineRule="auto"/>
-        <w:rPr>
-          <w:rFonts w:ascii="Times New Roman" w:eastAsia="Times New Roman" w:hAnsi="Times New Roman" w:cs="Times New Roman"/>
-          <w:kern w:val="0"/>
-          <w:lang w:eastAsia="es-ES"/>
-          <w14:ligatures w14:val="none"/>
-        </w:rPr>
-      </w:pPr>
-      <w:r>
-        <w:rPr>
-          <w:rFonts w:ascii="Times New Roman" w:eastAsia="Times New Roman" w:hAnsi="Times New Roman" w:cs="Times New Roman"/>
-          <w:kern w:val="0"/>
-          <w:lang w:eastAsia="es-ES"/>
-          <w14:ligatures w14:val="none"/>
-        </w:rPr>
-        <w:pict w14:anchorId="5932DC39">
-          <v:rect id="_x0000_i1027" style="width:0;height:1.5pt" o:hralign="center" o:hrstd="t" o:hr="t" fillcolor="#a0a0a0" stroked="f"/>
-        </w:pict>
-      </w:r>
-    </w:p>
-    <w:p>
-      <w:pPr>
-        <w:spacing w:before="100" w:beforeAutospacing="1" w:after="100" w:afterAutospacing="1" w:line="240" w:lineRule="auto"/>
-        <w:outlineLvl w:val="1"/>
-        <w:rPr>
-          <w:rFonts w:ascii="Times New Roman" w:eastAsia="Times New Roman" w:hAnsi="Times New Roman" w:cs="Times New Roman"/>
-          <w:b/>
-          <w:bCs/>
-          <w:kern w:val="0"/>
-          <w:sz w:val="36"/>
-          <w:szCs w:val="36"/>
-          <w:lang w:eastAsia="es-ES"/>
-          <w14:ligatures w14:val="none"/>
-        </w:rPr>
-      </w:pPr>
-      <w:r>
-        <w:rPr>
-          <w:rFonts w:ascii="Times New Roman" w:eastAsia="Times New Roman" w:hAnsi="Times New Roman" w:cs="Times New Roman"/>
-          <w:b/>
-          <w:bCs/>
-          <w:kern w:val="0"/>
-          <w:sz w:val="36"/>
-          <w:szCs w:val="36"/>
-          <w:lang w:eastAsia="es-ES"/>
-          <w14:ligatures w14:val="none"/>
-        </w:rPr>
-        <w:t>Enrutado (no es parte de MVC, pero es el “pegamento”)</w:t>
-      </w:r>
-    </w:p>
-    <w:p>
-      <w:pPr>
-        <w:spacing w:before="100" w:beforeAutospacing="1" w:after="100" w:afterAutospacing="1" w:line="240" w:lineRule="auto"/>
-        <w:rPr>
-          <w:rFonts w:ascii="Times New Roman" w:eastAsia="Times New Roman" w:hAnsi="Times New Roman" w:cs="Times New Roman"/>
-          <w:kern w:val="0"/>
-          <w:lang w:eastAsia="es-ES"/>
-          <w14:ligatures w14:val="none"/>
-        </w:rPr>
-      </w:pPr>
-      <w:r>
-        <w:rPr>
-          <w:rFonts w:ascii="Courier New" w:eastAsia="Times New Roman" w:hAnsi="Courier New" w:cs="Courier New"/>
-          <w:b/>
-          <w:bCs/>
-          <w:kern w:val="0"/>
-          <w:sz w:val="20"/>
-          <w:szCs w:val="20"/>
-          <w:highlight w:val="green"/>
-          <w:lang w:eastAsia="es-ES"/>
-          <w14:ligatures w14:val="none"/>
-        </w:rPr>
-        <w:t>7)</w:t>
-      </w:r>
-      <w:r>
-        <w:rPr>
-          <w:rFonts w:ascii="Courier New" w:eastAsia="Times New Roman" w:hAnsi="Courier New" w:cs="Courier New"/>
-          <w:b/>
-          <w:bCs/>
-          <w:kern w:val="0"/>
-          <w:sz w:val="20"/>
-          <w:szCs w:val="20"/>
-          <w:highlight w:val="green"/>
-          <w:lang w:eastAsia="es-ES"/>
-          <w14:ligatures w14:val="none"/>
-        </w:rPr>
-        <w:t>routes/web.php</w:t>
-      </w:r>
-    </w:p>
-    <w:p>
-      <w:pPr>
-        <w:numPr>
-          <w:ilvl w:val="0"/>
-          <w:numId w:val="52"/>
-        </w:numPr>
-        <w:spacing w:before="100" w:beforeAutospacing="1" w:after="100" w:afterAutospacing="1" w:line="240" w:lineRule="auto"/>
-        <w:rPr>
-          <w:rFonts w:ascii="Times New Roman" w:eastAsia="Times New Roman" w:hAnsi="Times New Roman" w:cs="Times New Roman"/>
-          <w:kern w:val="0"/>
-          <w:lang w:eastAsia="es-ES"/>
-          <w14:ligatures w14:val="none"/>
-        </w:rPr>
-      </w:pPr>
-      <w:r>
-        <w:rPr>
-          <w:rFonts w:ascii="Times New Roman" w:eastAsia="Times New Roman" w:hAnsi="Times New Roman" w:cs="Times New Roman"/>
-          <w:b/>
-          <w:bCs/>
-          <w:kern w:val="0"/>
-          <w:lang w:eastAsia="es-ES"/>
-          <w14:ligatures w14:val="none"/>
-        </w:rPr>
-        <w:t>Declara</w:t>
-      </w:r>
-      <w:r>
-        <w:rPr>
-          <w:rFonts w:ascii="Times New Roman" w:eastAsia="Times New Roman" w:hAnsi="Times New Roman" w:cs="Times New Roman"/>
-          <w:kern w:val="0"/>
-          <w:lang w:eastAsia="es-ES"/>
-          <w14:ligatures w14:val="none"/>
-        </w:rPr>
-        <w:t xml:space="preserve"> qué controlador maneja cada URL:</w:t>
-      </w:r>
-    </w:p>
-    <w:p>
-      <w:pPr>
-        <w:numPr>
-          <w:ilvl w:val="1"/>
-          <w:numId w:val="52"/>
-        </w:numPr>
-        <w:spacing w:before="100" w:beforeAutospacing="1" w:after="100" w:afterAutospacing="1" w:line="240" w:lineRule="auto"/>
-        <w:rPr>
-          <w:rFonts w:ascii="Times New Roman" w:eastAsia="Times New Roman" w:hAnsi="Times New Roman" w:cs="Times New Roman"/>
-          <w:kern w:val="0"/>
-          <w:lang w:eastAsia="es-ES"/>
-          <w14:ligatures w14:val="none"/>
-        </w:rPr>
-      </w:pPr>
-      <w:r>
-        <w:rPr>
-          <w:rFonts w:ascii="Courier New" w:eastAsia="Times New Roman" w:hAnsi="Courier New" w:cs="Courier New"/>
-          <w:kern w:val="0"/>
-          <w:sz w:val="20"/>
-          <w:szCs w:val="20"/>
-          <w:lang w:eastAsia="es-ES"/>
-          <w14:ligatures w14:val="none"/>
-        </w:rPr>
-        <w:t>GET /menu</w:t>
-      </w:r>
-      <w:r>
-        <w:rPr>
-          <w:rFonts w:ascii="Times New Roman" w:eastAsia="Times New Roman" w:hAnsi="Times New Roman" w:cs="Times New Roman"/>
-          <w:kern w:val="0"/>
-          <w:lang w:eastAsia="es-ES"/>
-          <w14:ligatures w14:val="none"/>
-        </w:rPr>
-        <w:t xml:space="preserve"> → </w:t>
-      </w:r>
-      <w:r>
-        <w:rPr>
-          <w:rFonts w:ascii="Courier New" w:eastAsia="Times New Roman" w:hAnsi="Courier New" w:cs="Courier New"/>
-          <w:kern w:val="0"/>
-          <w:sz w:val="20"/>
-          <w:szCs w:val="20"/>
-          <w:lang w:eastAsia="es-ES"/>
-          <w14:ligatures w14:val="none"/>
-        </w:rPr>
-        <w:t>PlatoController@index</w:t>
-      </w:r>
-      <w:r>
-        <w:rPr>
-          <w:rFonts w:ascii="Times New Roman" w:eastAsia="Times New Roman" w:hAnsi="Times New Roman" w:cs="Times New Roman"/>
-          <w:kern w:val="0"/>
-          <w:lang w:eastAsia="es-ES"/>
-          <w14:ligatures w14:val="none"/>
-        </w:rPr>
-        <w:t xml:space="preserve"> (listado público).</w:t>
-      </w:r>
-    </w:p>
-    <w:p>
-      <w:pPr>
-        <w:numPr>
-          <w:ilvl w:val="1"/>
-          <w:numId w:val="52"/>
-        </w:numPr>
-        <w:spacing w:before="100" w:beforeAutospacing="1" w:after="100" w:afterAutospacing="1" w:line="240" w:lineRule="auto"/>
-        <w:rPr>
-          <w:rFonts w:ascii="Times New Roman" w:eastAsia="Times New Roman" w:hAnsi="Times New Roman" w:cs="Times New Roman"/>
-          <w:kern w:val="0"/>
-          <w:lang w:val="en-US" w:eastAsia="es-ES"/>
-          <w14:ligatures w14:val="none"/>
-        </w:rPr>
-      </w:pPr>
-      <w:r>
-        <w:rPr>
-          <w:rFonts w:ascii="Courier New" w:eastAsia="Times New Roman" w:hAnsi="Courier New" w:cs="Courier New"/>
-          <w:kern w:val="0"/>
-          <w:sz w:val="20"/>
-          <w:szCs w:val="20"/>
-          <w:lang w:val="en-US" w:eastAsia="es-ES"/>
-          <w14:ligatures w14:val="none"/>
-        </w:rPr>
-        <w:t>GET /platos/create</w:t>
-      </w:r>
-      <w:r>
-        <w:rPr>
-          <w:rFonts w:ascii="Times New Roman" w:eastAsia="Times New Roman" w:hAnsi="Times New Roman" w:cs="Times New Roman"/>
-          <w:kern w:val="0"/>
-          <w:lang w:val="en-US" w:eastAsia="es-ES"/>
-          <w14:ligatures w14:val="none"/>
-        </w:rPr>
-        <w:t xml:space="preserve"> → </w:t>
-      </w:r>
-      <w:r>
-        <w:rPr>
-          <w:rFonts w:ascii="Courier New" w:eastAsia="Times New Roman" w:hAnsi="Courier New" w:cs="Courier New"/>
-          <w:kern w:val="0"/>
-          <w:sz w:val="20"/>
-          <w:szCs w:val="20"/>
-          <w:lang w:val="en-US" w:eastAsia="es-ES"/>
-          <w14:ligatures w14:val="none"/>
-        </w:rPr>
-        <w:t>PlatoController@create</w:t>
-      </w:r>
-      <w:r>
-        <w:rPr>
-          <w:rFonts w:ascii="Times New Roman" w:eastAsia="Times New Roman" w:hAnsi="Times New Roman" w:cs="Times New Roman"/>
-          <w:kern w:val="0"/>
-          <w:lang w:val="en-US" w:eastAsia="es-ES"/>
-          <w14:ligatures w14:val="none"/>
-        </w:rPr>
-        <w:t xml:space="preserve"> (formulario).</w:t>
-      </w:r>
-    </w:p>
-    <w:p>
-      <w:pPr>
-        <w:numPr>
-          <w:ilvl w:val="1"/>
-          <w:numId w:val="52"/>
-        </w:numPr>
-        <w:spacing w:before="100" w:beforeAutospacing="1" w:after="100" w:afterAutospacing="1" w:line="240" w:lineRule="auto"/>
-        <w:rPr>
-          <w:rFonts w:ascii="Times New Roman" w:eastAsia="Times New Roman" w:hAnsi="Times New Roman" w:cs="Times New Roman"/>
-          <w:kern w:val="0"/>
-          <w:lang w:eastAsia="es-ES"/>
-          <w14:ligatures w14:val="none"/>
-        </w:rPr>
-      </w:pPr>
-      <w:r>
-        <w:rPr>
-          <w:rFonts w:ascii="Courier New" w:eastAsia="Times New Roman" w:hAnsi="Courier New" w:cs="Courier New"/>
-          <w:kern w:val="0"/>
-          <w:sz w:val="20"/>
-          <w:szCs w:val="20"/>
-          <w:lang w:eastAsia="es-ES"/>
-          <w14:ligatures w14:val="none"/>
-        </w:rPr>
-        <w:t>POST /platos</w:t>
-      </w:r>
-      <w:r>
-        <w:rPr>
-          <w:rFonts w:ascii="Times New Roman" w:eastAsia="Times New Roman" w:hAnsi="Times New Roman" w:cs="Times New Roman"/>
-          <w:kern w:val="0"/>
-          <w:lang w:eastAsia="es-ES"/>
-          <w14:ligatures w14:val="none"/>
-        </w:rPr>
-        <w:t xml:space="preserve"> → </w:t>
-      </w:r>
-      <w:r>
-        <w:rPr>
-          <w:rFonts w:ascii="Courier New" w:eastAsia="Times New Roman" w:hAnsi="Courier New" w:cs="Courier New"/>
-          <w:kern w:val="0"/>
-          <w:sz w:val="20"/>
-          <w:szCs w:val="20"/>
-          <w:lang w:eastAsia="es-ES"/>
-          <w14:ligatures w14:val="none"/>
-        </w:rPr>
-        <w:t>PlatoController@store</w:t>
-      </w:r>
-      <w:r>
-        <w:rPr>
-          <w:rFonts w:ascii="Times New Roman" w:eastAsia="Times New Roman" w:hAnsi="Times New Roman" w:cs="Times New Roman"/>
-          <w:kern w:val="0"/>
-          <w:lang w:eastAsia="es-ES"/>
-          <w14:ligatures w14:val="none"/>
-        </w:rPr>
-        <w:t xml:space="preserve"> (guardar).</w:t>
-      </w:r>
-    </w:p>
-    <w:p>
-      <w:pPr>
-        <w:numPr>
-          <w:ilvl w:val="0"/>
-          <w:numId w:val="52"/>
-        </w:numPr>
-        <w:spacing w:before="100" w:beforeAutospacing="1" w:after="100" w:afterAutospacing="1" w:line="240" w:lineRule="auto"/>
-        <w:rPr>
-          <w:rFonts w:ascii="Times New Roman" w:eastAsia="Times New Roman" w:hAnsi="Times New Roman" w:cs="Times New Roman"/>
-          <w:kern w:val="0"/>
-          <w:lang w:eastAsia="es-ES"/>
-          <w14:ligatures w14:val="none"/>
-        </w:rPr>
-      </w:pPr>
-      <w:r>
-        <w:rPr>
-          <w:rFonts w:ascii="Times New Roman" w:eastAsia="Times New Roman" w:hAnsi="Times New Roman" w:cs="Times New Roman"/>
-          <w:b/>
-          <w:bCs/>
-          <w:kern w:val="0"/>
-          <w:lang w:eastAsia="es-ES"/>
-          <w14:ligatures w14:val="none"/>
-        </w:rPr>
-        <w:t>Por qué</w:t>
-      </w:r>
-      <w:r>
-        <w:rPr>
-          <w:rFonts w:ascii="Times New Roman" w:eastAsia="Times New Roman" w:hAnsi="Times New Roman" w:cs="Times New Roman"/>
-          <w:kern w:val="0"/>
-          <w:lang w:eastAsia="es-ES"/>
-          <w14:ligatures w14:val="none"/>
-        </w:rPr>
-        <w:t>: separa la capa HTTP (rutas) de la lógica (controladores). Es más legible y testeable.</w:t>
-      </w:r>
-    </w:p>
-    <w:p>
-      <w:pPr>
-        <w:spacing w:after="0" w:line="240" w:lineRule="auto"/>
-        <w:rPr>
-          <w:rFonts w:ascii="Times New Roman" w:eastAsia="Times New Roman" w:hAnsi="Times New Roman" w:cs="Times New Roman"/>
-          <w:kern w:val="0"/>
-          <w:lang w:eastAsia="es-ES"/>
-          <w14:ligatures w14:val="none"/>
-        </w:rPr>
-      </w:pPr>
-      <w:r>
-        <w:rPr>
-          <w:rFonts w:ascii="Times New Roman" w:eastAsia="Times New Roman" w:hAnsi="Times New Roman" w:cs="Times New Roman"/>
-          <w:kern w:val="0"/>
-          <w:lang w:eastAsia="es-ES"/>
-          <w14:ligatures w14:val="none"/>
-        </w:rPr>
-        <w:pict w14:anchorId="0F3752DF">
-          <v:rect id="_x0000_i1028" style="width:0;height:1.5pt" o:hralign="center" o:hrstd="t" o:hr="t" fillcolor="#a0a0a0" stroked="f"/>
-        </w:pict>
-      </w:r>
-    </w:p>
-    <w:p>
-      <w:pPr>
-        <w:spacing w:before="100" w:beforeAutospacing="1" w:after="100" w:afterAutospacing="1" w:line="240" w:lineRule="auto"/>
-        <w:outlineLvl w:val="1"/>
-        <w:rPr>
-          <w:rFonts w:ascii="Times New Roman" w:eastAsia="Times New Roman" w:hAnsi="Times New Roman" w:cs="Times New Roman"/>
-          <w:b/>
-          <w:bCs/>
-          <w:kern w:val="0"/>
-          <w:sz w:val="36"/>
-          <w:szCs w:val="36"/>
-          <w:lang w:eastAsia="es-ES"/>
-          <w14:ligatures w14:val="none"/>
-        </w:rPr>
-      </w:pPr>
-      <w:r>
-        <w:rPr>
-          <w:rFonts w:ascii="Times New Roman" w:eastAsia="Times New Roman" w:hAnsi="Times New Roman" w:cs="Times New Roman"/>
-          <w:b/>
-          <w:bCs/>
-          <w:kern w:val="0"/>
-          <w:sz w:val="36"/>
-          <w:szCs w:val="36"/>
-          <w:lang w:eastAsia="es-ES"/>
-          <w14:ligatures w14:val="none"/>
-        </w:rPr>
-        <w:t>Flujo de petición (resumen mental)</w:t>
-      </w:r>
-    </w:p>
-    <w:p>
-      <w:pPr>
-        <w:spacing w:before="100" w:beforeAutospacing="1" w:after="100" w:afterAutospacing="1" w:line="240" w:lineRule="auto"/>
-        <w:outlineLvl w:val="2"/>
-        <w:rPr>
-          <w:rFonts w:ascii="Times New Roman" w:eastAsia="Times New Roman" w:hAnsi="Times New Roman" w:cs="Times New Roman"/>
-          <w:b/>
-          <w:bCs/>
-          <w:kern w:val="0"/>
-          <w:sz w:val="27"/>
-          <w:szCs w:val="27"/>
-          <w:lang w:eastAsia="es-ES"/>
-          <w14:ligatures w14:val="none"/>
-        </w:rPr>
-      </w:pPr>
-      <w:r>
-        <w:rPr>
-          <w:rFonts w:ascii="Times New Roman" w:eastAsia="Times New Roman" w:hAnsi="Times New Roman" w:cs="Times New Roman"/>
-          <w:b/>
-          <w:bCs/>
-          <w:kern w:val="0"/>
-          <w:sz w:val="27"/>
-          <w:szCs w:val="27"/>
-          <w:lang w:eastAsia="es-ES"/>
-          <w14:ligatures w14:val="none"/>
-        </w:rPr>
-        <w:t xml:space="preserve">Listar menú (GET </w:t>
-      </w:r>
-      <w:r>
-        <w:rPr>
-          <w:rFonts w:ascii="Courier New" w:eastAsia="Times New Roman" w:hAnsi="Courier New" w:cs="Courier New"/>
-          <w:b/>
-          <w:bCs/>
-          <w:kern w:val="0"/>
-          <w:sz w:val="20"/>
-          <w:szCs w:val="20"/>
-          <w:lang w:eastAsia="es-ES"/>
-          <w14:ligatures w14:val="none"/>
-        </w:rPr>
-        <w:t>/menu</w:t>
-      </w:r>
-      <w:r>
-        <w:rPr>
-          <w:rFonts w:ascii="Times New Roman" w:eastAsia="Times New Roman" w:hAnsi="Times New Roman" w:cs="Times New Roman"/>
-          <w:b/>
-          <w:bCs/>
-          <w:kern w:val="0"/>
-          <w:sz w:val="27"/>
-          <w:szCs w:val="27"/>
-          <w:lang w:eastAsia="es-ES"/>
-          <w14:ligatures w14:val="none"/>
-        </w:rPr>
-        <w:t>)</w:t>
-      </w:r>
-    </w:p>
-    <w:p>
-      <w:pPr>
-        <w:numPr>
-          <w:ilvl w:val="0"/>
-          <w:numId w:val="53"/>
-        </w:numPr>
-        <w:spacing w:before="100" w:beforeAutospacing="1" w:after="100" w:afterAutospacing="1" w:line="240" w:lineRule="auto"/>
-        <w:rPr>
-          <w:rFonts w:ascii="Times New Roman" w:eastAsia="Times New Roman" w:hAnsi="Times New Roman" w:cs="Times New Roman"/>
-          <w:kern w:val="0"/>
-          <w:lang w:eastAsia="es-ES"/>
-          <w14:ligatures w14:val="none"/>
-        </w:rPr>
-      </w:pPr>
-      <w:r>
-        <w:rPr>
-          <w:rFonts w:ascii="Times New Roman" w:eastAsia="Times New Roman" w:hAnsi="Times New Roman" w:cs="Times New Roman"/>
-          <w:b/>
-          <w:bCs/>
-          <w:kern w:val="0"/>
-          <w:lang w:eastAsia="es-ES"/>
-          <w14:ligatures w14:val="none"/>
-        </w:rPr>
-        <w:t>Ruta</w:t>
-      </w:r>
-      <w:r>
-        <w:rPr>
-          <w:rFonts w:ascii="Times New Roman" w:eastAsia="Times New Roman" w:hAnsi="Times New Roman" w:cs="Times New Roman"/>
-          <w:kern w:val="0"/>
-          <w:lang w:eastAsia="es-ES"/>
-          <w14:ligatures w14:val="none"/>
-        </w:rPr>
-        <w:t xml:space="preserve"> </w:t>
-      </w:r>
-      <w:r>
-        <w:rPr>
-          <w:rFonts w:ascii="Courier New" w:eastAsia="Times New Roman" w:hAnsi="Courier New" w:cs="Courier New"/>
-          <w:kern w:val="0"/>
-          <w:sz w:val="20"/>
-          <w:szCs w:val="20"/>
-          <w:lang w:eastAsia="es-ES"/>
-          <w14:ligatures w14:val="none"/>
-        </w:rPr>
-        <w:t>GET /menu</w:t>
-      </w:r>
-    </w:p>
-    <w:p>
-      <w:pPr>
-        <w:numPr>
-          <w:ilvl w:val="0"/>
-          <w:numId w:val="53"/>
-        </w:numPr>
-        <w:spacing w:before="100" w:beforeAutospacing="1" w:after="100" w:afterAutospacing="1" w:line="240" w:lineRule="auto"/>
-        <w:rPr>
-          <w:rFonts w:ascii="Times New Roman" w:eastAsia="Times New Roman" w:hAnsi="Times New Roman" w:cs="Times New Roman"/>
-          <w:kern w:val="0"/>
-          <w:lang w:eastAsia="es-ES"/>
-          <w14:ligatures w14:val="none"/>
-        </w:rPr>
-      </w:pPr>
-      <w:r>
-        <w:rPr>
-          <w:rFonts w:ascii="Times New Roman" w:eastAsia="Times New Roman" w:hAnsi="Times New Roman" w:cs="Times New Roman"/>
-          <w:b/>
-          <w:bCs/>
-          <w:kern w:val="0"/>
-          <w:lang w:eastAsia="es-ES"/>
-          <w14:ligatures w14:val="none"/>
-        </w:rPr>
-        <w:t>Controlador</w:t>
-      </w:r>
-      <w:r>
-        <w:rPr>
-          <w:rFonts w:ascii="Times New Roman" w:eastAsia="Times New Roman" w:hAnsi="Times New Roman" w:cs="Times New Roman"/>
-          <w:kern w:val="0"/>
-          <w:lang w:eastAsia="es-ES"/>
-          <w14:ligatures w14:val="none"/>
-        </w:rPr>
-        <w:t xml:space="preserve"> </w:t>
-      </w:r>
-      <w:r>
-        <w:rPr>
-          <w:rFonts w:ascii="Courier New" w:eastAsia="Times New Roman" w:hAnsi="Courier New" w:cs="Courier New"/>
-          <w:kern w:val="0"/>
-          <w:sz w:val="20"/>
-          <w:szCs w:val="20"/>
-          <w:lang w:eastAsia="es-ES"/>
-          <w14:ligatures w14:val="none"/>
-        </w:rPr>
-        <w:t>index()</w:t>
-      </w:r>
-      <w:r>
-        <w:rPr>
-          <w:rFonts w:ascii="Times New Roman" w:eastAsia="Times New Roman" w:hAnsi="Times New Roman" w:cs="Times New Roman"/>
-          <w:kern w:val="0"/>
-          <w:lang w:eastAsia="es-ES"/>
-          <w14:ligatures w14:val="none"/>
-        </w:rPr>
-        <w:t xml:space="preserve"> → consulta Modelo </w:t>
-      </w:r>
-      <w:r>
-        <w:rPr>
-          <w:rFonts w:ascii="Courier New" w:eastAsia="Times New Roman" w:hAnsi="Courier New" w:cs="Courier New"/>
-          <w:kern w:val="0"/>
-          <w:sz w:val="20"/>
-          <w:szCs w:val="20"/>
-          <w:lang w:eastAsia="es-ES"/>
-          <w14:ligatures w14:val="none"/>
-        </w:rPr>
-        <w:t>Plato</w:t>
-      </w:r>
-      <w:r>
-        <w:rPr>
-          <w:rFonts w:ascii="Times New Roman" w:eastAsia="Times New Roman" w:hAnsi="Times New Roman" w:cs="Times New Roman"/>
-          <w:kern w:val="0"/>
-          <w:lang w:eastAsia="es-ES"/>
-          <w14:ligatures w14:val="none"/>
-        </w:rPr>
-        <w:t>, agrupa.</w:t>
-      </w:r>
-    </w:p>
-    <w:p>
-      <w:pPr>
-        <w:numPr>
-          <w:ilvl w:val="0"/>
-          <w:numId w:val="53"/>
-        </w:numPr>
-        <w:spacing w:before="100" w:beforeAutospacing="1" w:after="100" w:afterAutospacing="1" w:line="240" w:lineRule="auto"/>
-        <w:rPr>
-          <w:rFonts w:ascii="Times New Roman" w:eastAsia="Times New Roman" w:hAnsi="Times New Roman" w:cs="Times New Roman"/>
-          <w:kern w:val="0"/>
-          <w:lang w:eastAsia="es-ES"/>
-          <w14:ligatures w14:val="none"/>
-        </w:rPr>
-      </w:pPr>
-      <w:r>
-        <w:rPr>
-          <w:rFonts w:ascii="Times New Roman" w:eastAsia="Times New Roman" w:hAnsi="Times New Roman" w:cs="Times New Roman"/>
-          <w:b/>
-          <w:bCs/>
-          <w:kern w:val="0"/>
-          <w:lang w:eastAsia="es-ES"/>
-          <w14:ligatures w14:val="none"/>
-        </w:rPr>
-        <w:t>Vista</w:t>
-      </w:r>
-      <w:r>
-        <w:rPr>
-          <w:rFonts w:ascii="Times New Roman" w:eastAsia="Times New Roman" w:hAnsi="Times New Roman" w:cs="Times New Roman"/>
-          <w:kern w:val="0"/>
-          <w:lang w:eastAsia="es-ES"/>
-          <w14:ligatures w14:val="none"/>
-        </w:rPr>
-        <w:t xml:space="preserve"> </w:t>
-      </w:r>
-      <w:r>
-        <w:rPr>
-          <w:rFonts w:ascii="Courier New" w:eastAsia="Times New Roman" w:hAnsi="Courier New" w:cs="Courier New"/>
-          <w:kern w:val="0"/>
-          <w:sz w:val="20"/>
-          <w:szCs w:val="20"/>
-          <w:lang w:eastAsia="es-ES"/>
-          <w14:ligatures w14:val="none"/>
-        </w:rPr>
-        <w:t>menu.blade.php</w:t>
-      </w:r>
-      <w:r>
-        <w:rPr>
-          <w:rFonts w:ascii="Times New Roman" w:eastAsia="Times New Roman" w:hAnsi="Times New Roman" w:cs="Times New Roman"/>
-          <w:kern w:val="0"/>
-          <w:lang w:eastAsia="es-ES"/>
-          <w14:ligatures w14:val="none"/>
-        </w:rPr>
-        <w:t xml:space="preserve"> → pinta nombre, precio, </w:t>
-      </w:r>
-      <w:r>
-        <w:rPr>
-          <w:rFonts w:ascii="Times New Roman" w:eastAsia="Times New Roman" w:hAnsi="Times New Roman" w:cs="Times New Roman"/>
-          <w:b/>
-          <w:bCs/>
-          <w:kern w:val="0"/>
-          <w:lang w:eastAsia="es-ES"/>
-          <w14:ligatures w14:val="none"/>
-        </w:rPr>
-        <w:t>imagen</w:t>
-      </w:r>
-      <w:r>
-        <w:rPr>
-          <w:rFonts w:ascii="Times New Roman" w:eastAsia="Times New Roman" w:hAnsi="Times New Roman" w:cs="Times New Roman"/>
-          <w:kern w:val="0"/>
-          <w:lang w:eastAsia="es-ES"/>
-          <w14:ligatures w14:val="none"/>
-        </w:rPr>
-        <w:t xml:space="preserve"> con </w:t>
-      </w:r>
-      <w:r>
-        <w:rPr>
-          <w:rFonts w:ascii="Courier New" w:eastAsia="Times New Roman" w:hAnsi="Courier New" w:cs="Courier New"/>
-          <w:kern w:val="0"/>
-          <w:sz w:val="20"/>
-          <w:szCs w:val="20"/>
-          <w:lang w:eastAsia="es-ES"/>
-          <w14:ligatures w14:val="none"/>
-        </w:rPr>
-        <w:t>asset('storage/...')</w:t>
-      </w:r>
-      <w:r>
-        <w:rPr>
-          <w:rFonts w:ascii="Times New Roman" w:eastAsia="Times New Roman" w:hAnsi="Times New Roman" w:cs="Times New Roman"/>
-          <w:kern w:val="0"/>
-          <w:lang w:eastAsia="es-ES"/>
-          <w14:ligatures w14:val="none"/>
-        </w:rPr>
-        <w:t>.</w:t>
-      </w:r>
-    </w:p>
-    <w:p>
-      <w:pPr>
-        <w:spacing w:before="100" w:beforeAutospacing="1" w:after="100" w:afterAutospacing="1" w:line="240" w:lineRule="auto"/>
-        <w:outlineLvl w:val="2"/>
-        <w:rPr>
-          <w:rFonts w:ascii="Times New Roman" w:eastAsia="Times New Roman" w:hAnsi="Times New Roman" w:cs="Times New Roman"/>
-          <w:b/>
-          <w:bCs/>
-          <w:kern w:val="0"/>
-          <w:sz w:val="27"/>
-          <w:szCs w:val="27"/>
-          <w:lang w:eastAsia="es-ES"/>
-          <w14:ligatures w14:val="none"/>
-        </w:rPr>
-      </w:pPr>
-      <w:r>
-        <w:rPr>
-          <w:rFonts w:ascii="Times New Roman" w:eastAsia="Times New Roman" w:hAnsi="Times New Roman" w:cs="Times New Roman"/>
-          <w:b/>
-          <w:bCs/>
-          <w:kern w:val="0"/>
-          <w:sz w:val="27"/>
-          <w:szCs w:val="27"/>
-          <w:lang w:eastAsia="es-ES"/>
-          <w14:ligatures w14:val="none"/>
-        </w:rPr>
-        <w:t xml:space="preserve">Crear plato (POST </w:t>
-      </w:r>
-      <w:r>
-        <w:rPr>
-          <w:rFonts w:ascii="Courier New" w:eastAsia="Times New Roman" w:hAnsi="Courier New" w:cs="Courier New"/>
-          <w:b/>
-          <w:bCs/>
-          <w:kern w:val="0"/>
-          <w:sz w:val="20"/>
-          <w:szCs w:val="20"/>
-          <w:lang w:eastAsia="es-ES"/>
-          <w14:ligatures w14:val="none"/>
-        </w:rPr>
-        <w:t>/platos</w:t>
-      </w:r>
-      <w:r>
-        <w:rPr>
-          <w:rFonts w:ascii="Times New Roman" w:eastAsia="Times New Roman" w:hAnsi="Times New Roman" w:cs="Times New Roman"/>
-          <w:b/>
-          <w:bCs/>
-          <w:kern w:val="0"/>
-          <w:sz w:val="27"/>
-          <w:szCs w:val="27"/>
-          <w:lang w:eastAsia="es-ES"/>
-          <w14:ligatures w14:val="none"/>
-        </w:rPr>
-        <w:t>)</w:t>
-      </w:r>
-    </w:p>
-    <w:p>
-      <w:pPr>
-        <w:numPr>
-          <w:ilvl w:val="0"/>
-          <w:numId w:val="54"/>
-        </w:numPr>
-        <w:spacing w:before="100" w:beforeAutospacing="1" w:after="100" w:afterAutospacing="1" w:line="240" w:lineRule="auto"/>
-        <w:rPr>
-          <w:rFonts w:ascii="Times New Roman" w:eastAsia="Times New Roman" w:hAnsi="Times New Roman" w:cs="Times New Roman"/>
-          <w:kern w:val="0"/>
-          <w:lang w:eastAsia="es-ES"/>
-          <w14:ligatures w14:val="none"/>
-        </w:rPr>
-      </w:pPr>
-      <w:r>
-        <w:rPr>
-          <w:rFonts w:ascii="Times New Roman" w:eastAsia="Times New Roman" w:hAnsi="Times New Roman" w:cs="Times New Roman"/>
-          <w:b/>
-          <w:bCs/>
-          <w:kern w:val="0"/>
-          <w:lang w:eastAsia="es-ES"/>
-          <w14:ligatures w14:val="none"/>
-        </w:rPr>
-        <w:t>Formulario</w:t>
-      </w:r>
-      <w:r>
-        <w:rPr>
-          <w:rFonts w:ascii="Times New Roman" w:eastAsia="Times New Roman" w:hAnsi="Times New Roman" w:cs="Times New Roman"/>
-          <w:kern w:val="0"/>
-          <w:lang w:eastAsia="es-ES"/>
-          <w14:ligatures w14:val="none"/>
-        </w:rPr>
-        <w:t xml:space="preserve"> en </w:t>
-      </w:r>
-      <w:r>
-        <w:rPr>
-          <w:rFonts w:ascii="Courier New" w:eastAsia="Times New Roman" w:hAnsi="Courier New" w:cs="Courier New"/>
-          <w:kern w:val="0"/>
-          <w:sz w:val="20"/>
-          <w:szCs w:val="20"/>
-          <w:lang w:eastAsia="es-ES"/>
-          <w14:ligatures w14:val="none"/>
-        </w:rPr>
-        <w:t>platos/create</w:t>
-      </w:r>
-      <w:r>
-        <w:rPr>
-          <w:rFonts w:ascii="Times New Roman" w:eastAsia="Times New Roman" w:hAnsi="Times New Roman" w:cs="Times New Roman"/>
-          <w:kern w:val="0"/>
-          <w:lang w:eastAsia="es-ES"/>
-          <w14:ligatures w14:val="none"/>
-        </w:rPr>
-        <w:t xml:space="preserve"> envía </w:t>
-      </w:r>
-      <w:r>
-        <w:rPr>
-          <w:rFonts w:ascii="Courier New" w:eastAsia="Times New Roman" w:hAnsi="Courier New" w:cs="Courier New"/>
-          <w:kern w:val="0"/>
-          <w:sz w:val="20"/>
-          <w:szCs w:val="20"/>
-          <w:lang w:eastAsia="es-ES"/>
-          <w14:ligatures w14:val="none"/>
-        </w:rPr>
-        <w:t>multipart/form-data</w:t>
-      </w:r>
-      <w:r>
-        <w:rPr>
-          <w:rFonts w:ascii="Times New Roman" w:eastAsia="Times New Roman" w:hAnsi="Times New Roman" w:cs="Times New Roman"/>
-          <w:kern w:val="0"/>
-          <w:lang w:eastAsia="es-ES"/>
-          <w14:ligatures w14:val="none"/>
-        </w:rPr>
-        <w:t>.</w:t>
-      </w:r>
-    </w:p>
-    <w:p>
-      <w:pPr>
-        <w:numPr>
-          <w:ilvl w:val="0"/>
-          <w:numId w:val="54"/>
-        </w:numPr>
-        <w:spacing w:before="100" w:beforeAutospacing="1" w:after="100" w:afterAutospacing="1" w:line="240" w:lineRule="auto"/>
-        <w:rPr>
-          <w:rFonts w:ascii="Times New Roman" w:eastAsia="Times New Roman" w:hAnsi="Times New Roman" w:cs="Times New Roman"/>
-          <w:kern w:val="0"/>
-          <w:lang w:eastAsia="es-ES"/>
-          <w14:ligatures w14:val="none"/>
-        </w:rPr>
-      </w:pPr>
-      <w:r>
-        <w:rPr>
-          <w:rFonts w:ascii="Times New Roman" w:eastAsia="Times New Roman" w:hAnsi="Times New Roman" w:cs="Times New Roman"/>
-          <w:b/>
-          <w:bCs/>
-          <w:kern w:val="0"/>
-          <w:lang w:eastAsia="es-ES"/>
-          <w14:ligatures w14:val="none"/>
-        </w:rPr>
-        <w:t>Controlador</w:t>
-      </w:r>
-      <w:r>
-        <w:rPr>
-          <w:rFonts w:ascii="Times New Roman" w:eastAsia="Times New Roman" w:hAnsi="Times New Roman" w:cs="Times New Roman"/>
-          <w:kern w:val="0"/>
-          <w:lang w:eastAsia="es-ES"/>
-          <w14:ligatures w14:val="none"/>
-        </w:rPr>
-        <w:t xml:space="preserve"> </w:t>
-      </w:r>
-      <w:r>
-        <w:rPr>
-          <w:rFonts w:ascii="Courier New" w:eastAsia="Times New Roman" w:hAnsi="Courier New" w:cs="Courier New"/>
-          <w:kern w:val="0"/>
-          <w:sz w:val="20"/>
-          <w:szCs w:val="20"/>
-          <w:lang w:eastAsia="es-ES"/>
-          <w14:ligatures w14:val="none"/>
-        </w:rPr>
-        <w:t>store()</w:t>
-      </w:r>
-      <w:r>
-        <w:rPr>
-          <w:rFonts w:ascii="Times New Roman" w:eastAsia="Times New Roman" w:hAnsi="Times New Roman" w:cs="Times New Roman"/>
-          <w:kern w:val="0"/>
-          <w:lang w:eastAsia="es-ES"/>
-          <w14:ligatures w14:val="none"/>
-        </w:rPr>
-        <w:t>:</w:t>
-      </w:r>
-    </w:p>
-    <w:p>
-      <w:pPr>
-        <w:numPr>
-          <w:ilvl w:val="1"/>
-          <w:numId w:val="54"/>
-        </w:numPr>
-        <w:spacing w:before="100" w:beforeAutospacing="1" w:after="100" w:afterAutospacing="1" w:line="240" w:lineRule="auto"/>
-        <w:rPr>
-          <w:rFonts w:ascii="Times New Roman" w:eastAsia="Times New Roman" w:hAnsi="Times New Roman" w:cs="Times New Roman"/>
-          <w:kern w:val="0"/>
-          <w:lang w:eastAsia="es-ES"/>
-          <w14:ligatures w14:val="none"/>
-        </w:rPr>
-      </w:pPr>
-      <w:r>
-        <w:rPr>
-          <w:rFonts w:ascii="Times New Roman" w:eastAsia="Times New Roman" w:hAnsi="Times New Roman" w:cs="Times New Roman"/>
-          <w:kern w:val="0"/>
-          <w:lang w:eastAsia="es-ES"/>
-          <w14:ligatures w14:val="none"/>
-        </w:rPr>
-        <w:t>Valida campos (reglas → por qué: seguridad e integridad).</w:t>
-      </w:r>
-    </w:p>
-    <w:p>
-      <w:pPr>
-        <w:numPr>
-          <w:ilvl w:val="1"/>
-          <w:numId w:val="54"/>
-        </w:numPr>
-        <w:spacing w:before="100" w:beforeAutospacing="1" w:after="100" w:afterAutospacing="1" w:line="240" w:lineRule="auto"/>
-        <w:rPr>
-          <w:rFonts w:ascii="Times New Roman" w:eastAsia="Times New Roman" w:hAnsi="Times New Roman" w:cs="Times New Roman"/>
-          <w:kern w:val="0"/>
-          <w:lang w:eastAsia="es-ES"/>
-          <w14:ligatures w14:val="none"/>
-        </w:rPr>
-      </w:pPr>
-      <w:r>
-        <w:rPr>
-          <w:rFonts w:ascii="Times New Roman" w:eastAsia="Times New Roman" w:hAnsi="Times New Roman" w:cs="Times New Roman"/>
-          <w:kern w:val="0"/>
-          <w:lang w:eastAsia="es-ES"/>
-          <w14:ligatures w14:val="none"/>
-        </w:rPr>
-        <w:t xml:space="preserve">Crea el </w:t>
-      </w:r>
-      <w:r>
-        <w:rPr>
-          <w:rFonts w:ascii="Times New Roman" w:eastAsia="Times New Roman" w:hAnsi="Times New Roman" w:cs="Times New Roman"/>
-          <w:b/>
-          <w:bCs/>
-          <w:kern w:val="0"/>
-          <w:lang w:eastAsia="es-ES"/>
-          <w14:ligatures w14:val="none"/>
-        </w:rPr>
-        <w:t>Plato</w:t>
-      </w:r>
-      <w:r>
-        <w:rPr>
-          <w:rFonts w:ascii="Times New Roman" w:eastAsia="Times New Roman" w:hAnsi="Times New Roman" w:cs="Times New Roman"/>
-          <w:kern w:val="0"/>
-          <w:lang w:eastAsia="es-ES"/>
-          <w14:ligatures w14:val="none"/>
-        </w:rPr>
-        <w:t xml:space="preserve"> (Modelo/Eloquent).</w:t>
-      </w:r>
-    </w:p>
-    <w:p>
-      <w:pPr>
-        <w:numPr>
-          <w:ilvl w:val="1"/>
-          <w:numId w:val="54"/>
-        </w:numPr>
-        <w:spacing w:before="100" w:beforeAutospacing="1" w:after="100" w:afterAutospacing="1" w:line="240" w:lineRule="auto"/>
-        <w:rPr>
-          <w:rFonts w:ascii="Times New Roman" w:eastAsia="Times New Roman" w:hAnsi="Times New Roman" w:cs="Times New Roman"/>
-          <w:kern w:val="0"/>
-          <w:lang w:eastAsia="es-ES"/>
-          <w14:ligatures w14:val="none"/>
-        </w:rPr>
-      </w:pPr>
-      <w:r>
-        <w:rPr>
-          <w:rFonts w:ascii="Times New Roman" w:eastAsia="Times New Roman" w:hAnsi="Times New Roman" w:cs="Times New Roman"/>
-          <w:kern w:val="0"/>
-          <w:lang w:eastAsia="es-ES"/>
-          <w14:ligatures w14:val="none"/>
-        </w:rPr>
-        <w:t xml:space="preserve">Si hay imagen: </w:t>
-      </w:r>
-      <w:r>
-        <w:rPr>
-          <w:rFonts w:ascii="Courier New" w:eastAsia="Times New Roman" w:hAnsi="Courier New" w:cs="Courier New"/>
-          <w:kern w:val="0"/>
-          <w:sz w:val="20"/>
-          <w:szCs w:val="20"/>
-          <w:lang w:eastAsia="es-ES"/>
-          <w14:ligatures w14:val="none"/>
-        </w:rPr>
-        <w:t>store('platos','public')</w:t>
-      </w:r>
-      <w:r>
-        <w:rPr>
-          <w:rFonts w:ascii="Times New Roman" w:eastAsia="Times New Roman" w:hAnsi="Times New Roman" w:cs="Times New Roman"/>
-          <w:kern w:val="0"/>
-          <w:lang w:eastAsia="es-ES"/>
-          <w14:ligatures w14:val="none"/>
-        </w:rPr>
-        <w:t xml:space="preserve"> → guarda archivo en </w:t>
-      </w:r>
-      <w:r>
-        <w:rPr>
-          <w:rFonts w:ascii="Courier New" w:eastAsia="Times New Roman" w:hAnsi="Courier New" w:cs="Courier New"/>
-          <w:kern w:val="0"/>
-          <w:sz w:val="20"/>
-          <w:szCs w:val="20"/>
-          <w:lang w:eastAsia="es-ES"/>
-          <w14:ligatures w14:val="none"/>
-        </w:rPr>
-        <w:t>storage/app/public/platos/</w:t>
-      </w:r>
-      <w:r>
-        <w:rPr>
-          <w:rFonts w:ascii="Times New Roman" w:eastAsia="Times New Roman" w:hAnsi="Times New Roman" w:cs="Times New Roman"/>
-          <w:kern w:val="0"/>
-          <w:lang w:eastAsia="es-ES"/>
-          <w14:ligatures w14:val="none"/>
-        </w:rPr>
-        <w:t xml:space="preserve"> y persiste la </w:t>
-      </w:r>
-      <w:r>
-        <w:rPr>
-          <w:rFonts w:ascii="Times New Roman" w:eastAsia="Times New Roman" w:hAnsi="Times New Roman" w:cs="Times New Roman"/>
-          <w:b/>
-          <w:bCs/>
-          <w:kern w:val="0"/>
-          <w:lang w:eastAsia="es-ES"/>
-          <w14:ligatures w14:val="none"/>
-        </w:rPr>
-        <w:t>ruta</w:t>
-      </w:r>
-      <w:r>
-        <w:rPr>
-          <w:rFonts w:ascii="Times New Roman" w:eastAsia="Times New Roman" w:hAnsi="Times New Roman" w:cs="Times New Roman"/>
-          <w:kern w:val="0"/>
-          <w:lang w:eastAsia="es-ES"/>
-          <w14:ligatures w14:val="none"/>
-        </w:rPr>
-        <w:t xml:space="preserve"> (</w:t>
-      </w:r>
-      <w:r>
-        <w:rPr>
-          <w:rFonts w:ascii="Courier New" w:eastAsia="Times New Roman" w:hAnsi="Courier New" w:cs="Courier New"/>
-          <w:kern w:val="0"/>
-          <w:sz w:val="20"/>
-          <w:szCs w:val="20"/>
-          <w:lang w:eastAsia="es-ES"/>
-          <w14:ligatures w14:val="none"/>
-        </w:rPr>
-        <w:t>imagen_path</w:t>
-      </w:r>
-      <w:r>
-        <w:rPr>
-          <w:rFonts w:ascii="Times New Roman" w:eastAsia="Times New Roman" w:hAnsi="Times New Roman" w:cs="Times New Roman"/>
-          <w:kern w:val="0"/>
-          <w:lang w:eastAsia="es-ES"/>
-          <w14:ligatures w14:val="none"/>
-        </w:rPr>
-        <w:t>).</w:t>
-      </w:r>
-    </w:p>
-    <w:p>
-      <w:pPr>
-        <w:numPr>
-          <w:ilvl w:val="0"/>
-          <w:numId w:val="54"/>
-        </w:numPr>
-        <w:spacing w:before="100" w:beforeAutospacing="1" w:after="100" w:afterAutospacing="1" w:line="240" w:lineRule="auto"/>
-        <w:rPr>
-          <w:rFonts w:ascii="Times New Roman" w:eastAsia="Times New Roman" w:hAnsi="Times New Roman" w:cs="Times New Roman"/>
-          <w:kern w:val="0"/>
-          <w:lang w:eastAsia="es-ES"/>
-          <w14:ligatures w14:val="none"/>
-        </w:rPr>
-      </w:pPr>
-      <w:r>
-        <w:rPr>
-          <w:rFonts w:ascii="Times New Roman" w:eastAsia="Times New Roman" w:hAnsi="Times New Roman" w:cs="Times New Roman"/>
-          <w:b/>
-          <w:bCs/>
-          <w:kern w:val="0"/>
-          <w:lang w:eastAsia="es-ES"/>
-          <w14:ligatures w14:val="none"/>
-        </w:rPr>
-        <w:t>Redirect</w:t>
-      </w:r>
-      <w:r>
-        <w:rPr>
-          <w:rFonts w:ascii="Times New Roman" w:eastAsia="Times New Roman" w:hAnsi="Times New Roman" w:cs="Times New Roman"/>
-          <w:kern w:val="0"/>
-          <w:lang w:eastAsia="es-ES"/>
-          <w14:ligatures w14:val="none"/>
-        </w:rPr>
-        <w:t xml:space="preserve"> a </w:t>
-      </w:r>
-      <w:r>
-        <w:rPr>
-          <w:rFonts w:ascii="Courier New" w:eastAsia="Times New Roman" w:hAnsi="Courier New" w:cs="Courier New"/>
-          <w:kern w:val="0"/>
-          <w:sz w:val="20"/>
-          <w:szCs w:val="20"/>
-          <w:lang w:eastAsia="es-ES"/>
-          <w14:ligatures w14:val="none"/>
-        </w:rPr>
-        <w:t>platos.index</w:t>
-      </w:r>
-      <w:r>
-        <w:rPr>
-          <w:rFonts w:ascii="Times New Roman" w:eastAsia="Times New Roman" w:hAnsi="Times New Roman" w:cs="Times New Roman"/>
-          <w:kern w:val="0"/>
-          <w:lang w:eastAsia="es-ES"/>
-          <w14:ligatures w14:val="none"/>
-        </w:rPr>
-        <w:t xml:space="preserve"> (tu </w:t>
-      </w:r>
-      <w:r>
-        <w:rPr>
-          <w:rFonts w:ascii="Courier New" w:eastAsia="Times New Roman" w:hAnsi="Courier New" w:cs="Courier New"/>
-          <w:kern w:val="0"/>
-          <w:sz w:val="20"/>
-          <w:szCs w:val="20"/>
-          <w:lang w:eastAsia="es-ES"/>
-          <w14:ligatures w14:val="none"/>
-        </w:rPr>
-        <w:t>/menu</w:t>
-      </w:r>
-      <w:r>
-        <w:rPr>
-          <w:rFonts w:ascii="Times New Roman" w:eastAsia="Times New Roman" w:hAnsi="Times New Roman" w:cs="Times New Roman"/>
-          <w:kern w:val="0"/>
-          <w:lang w:eastAsia="es-ES"/>
-          <w14:ligatures w14:val="none"/>
-        </w:rPr>
-        <w:t>) → se ve el plato nuevo.</w:t>
-      </w:r>
-    </w:p>
-    <w:p>
-      <w:pPr>
-        <w:spacing w:after="0" w:line="240" w:lineRule="auto"/>
-        <w:rPr>
-          <w:rFonts w:ascii="Times New Roman" w:eastAsia="Times New Roman" w:hAnsi="Times New Roman" w:cs="Times New Roman"/>
-          <w:kern w:val="0"/>
-          <w:lang w:eastAsia="es-ES"/>
-          <w14:ligatures w14:val="none"/>
-        </w:rPr>
-      </w:pPr>
-      <w:r>
-        <w:rPr>
-          <w:rFonts w:ascii="Times New Roman" w:eastAsia="Times New Roman" w:hAnsi="Times New Roman" w:cs="Times New Roman"/>
-          <w:kern w:val="0"/>
-          <w:lang w:eastAsia="es-ES"/>
-          <w14:ligatures w14:val="none"/>
-        </w:rPr>
-        <w:pict w14:anchorId="5872F885">
-          <v:rect id="_x0000_i1029" style="width:0;height:1.5pt" o:hralign="center" o:hrstd="t" o:hr="t" fillcolor="#a0a0a0" stroked="f"/>
-        </w:pict>
-      </w:r>
-    </w:p>
-    <w:p>
-      <w:pPr>
-        <w:spacing w:before="100" w:beforeAutospacing="1" w:after="100" w:afterAutospacing="1" w:line="240" w:lineRule="auto"/>
-        <w:outlineLvl w:val="1"/>
-        <w:rPr>
-          <w:rFonts w:ascii="Times New Roman" w:eastAsia="Times New Roman" w:hAnsi="Times New Roman" w:cs="Times New Roman"/>
-          <w:b/>
-          <w:bCs/>
-          <w:kern w:val="0"/>
-          <w:sz w:val="36"/>
-          <w:szCs w:val="36"/>
-          <w:lang w:eastAsia="es-ES"/>
-          <w14:ligatures w14:val="none"/>
-        </w:rPr>
-      </w:pPr>
-      <w:r>
-        <w:rPr>
-          <w:rFonts w:ascii="Times New Roman" w:eastAsia="Times New Roman" w:hAnsi="Times New Roman" w:cs="Times New Roman"/>
-          <w:b/>
-          <w:bCs/>
-          <w:kern w:val="0"/>
-          <w:sz w:val="36"/>
-          <w:szCs w:val="36"/>
-          <w:lang w:eastAsia="es-ES"/>
-          <w14:ligatures w14:val="none"/>
-        </w:rPr>
-        <w:t xml:space="preserve">Dónde encaja </w:t>
-      </w:r>
-      <w:r>
-        <w:rPr>
-          <w:rFonts w:ascii="Courier New" w:eastAsia="Times New Roman" w:hAnsi="Courier New" w:cs="Courier New"/>
-          <w:b/>
-          <w:bCs/>
-          <w:kern w:val="0"/>
-          <w:sz w:val="20"/>
-          <w:szCs w:val="20"/>
-          <w:lang w:eastAsia="es-ES"/>
-          <w14:ligatures w14:val="none"/>
-        </w:rPr>
-        <w:t>storage:link</w:t>
-      </w:r>
-    </w:p>
-    <w:p>
-      <w:pPr>
-        <w:numPr>
-          <w:ilvl w:val="0"/>
-          <w:numId w:val="55"/>
-        </w:numPr>
-        <w:spacing w:before="100" w:beforeAutospacing="1" w:after="100" w:afterAutospacing="1" w:line="240" w:lineRule="auto"/>
-        <w:rPr>
-          <w:rFonts w:ascii="Times New Roman" w:eastAsia="Times New Roman" w:hAnsi="Times New Roman" w:cs="Times New Roman"/>
-          <w:kern w:val="0"/>
-          <w:lang w:val="en-US" w:eastAsia="es-ES"/>
-          <w14:ligatures w14:val="none"/>
-        </w:rPr>
-      </w:pPr>
-      <w:r>
-        <w:rPr>
-          <w:rFonts w:ascii="Times New Roman" w:eastAsia="Times New Roman" w:hAnsi="Times New Roman" w:cs="Times New Roman"/>
-          <w:kern w:val="0"/>
-          <w:lang w:val="en-US" w:eastAsia="es-ES"/>
-          <w14:ligatures w14:val="none"/>
-        </w:rPr>
-        <w:t xml:space="preserve">Crea el enlace </w:t>
-      </w:r>
-      <w:r>
-        <w:rPr>
-          <w:rFonts w:ascii="Courier New" w:eastAsia="Times New Roman" w:hAnsi="Courier New" w:cs="Courier New"/>
-          <w:b/>
-          <w:bCs/>
-          <w:kern w:val="0"/>
-          <w:sz w:val="20"/>
-          <w:szCs w:val="20"/>
-          <w:lang w:val="en-US" w:eastAsia="es-ES"/>
-          <w14:ligatures w14:val="none"/>
-        </w:rPr>
-        <w:t>public/storage</w:t>
-      </w:r>
-      <w:r>
-        <w:rPr>
-          <w:rFonts w:ascii="Times New Roman" w:eastAsia="Times New Roman" w:hAnsi="Times New Roman" w:cs="Times New Roman"/>
-          <w:b/>
-          <w:bCs/>
-          <w:kern w:val="0"/>
-          <w:lang w:val="en-US" w:eastAsia="es-ES"/>
-          <w14:ligatures w14:val="none"/>
-        </w:rPr>
-        <w:t xml:space="preserve"> → </w:t>
-      </w:r>
-      <w:r>
-        <w:rPr>
-          <w:rFonts w:ascii="Courier New" w:eastAsia="Times New Roman" w:hAnsi="Courier New" w:cs="Courier New"/>
-          <w:b/>
-          <w:bCs/>
-          <w:kern w:val="0"/>
-          <w:sz w:val="20"/>
-          <w:szCs w:val="20"/>
-          <w:lang w:val="en-US" w:eastAsia="es-ES"/>
-          <w14:ligatures w14:val="none"/>
-        </w:rPr>
-        <w:t>storage/app/public</w:t>
-      </w:r>
-      <w:r>
-        <w:rPr>
-          <w:rFonts w:ascii="Times New Roman" w:eastAsia="Times New Roman" w:hAnsi="Times New Roman" w:cs="Times New Roman"/>
-          <w:kern w:val="0"/>
-          <w:lang w:val="en-US" w:eastAsia="es-ES"/>
-          <w14:ligatures w14:val="none"/>
-        </w:rPr>
-        <w:t>.</w:t>
-      </w:r>
-    </w:p>
-    <w:p>
-      <w:pPr>
-        <w:numPr>
-          <w:ilvl w:val="0"/>
-          <w:numId w:val="55"/>
-        </w:numPr>
-        <w:spacing w:before="100" w:beforeAutospacing="1" w:after="100" w:afterAutospacing="1" w:line="240" w:lineRule="auto"/>
-        <w:rPr>
-          <w:rFonts w:ascii="Times New Roman" w:eastAsia="Times New Roman" w:hAnsi="Times New Roman" w:cs="Times New Roman"/>
-          <w:kern w:val="0"/>
-          <w:lang w:eastAsia="es-ES"/>
-          <w14:ligatures w14:val="none"/>
-        </w:rPr>
-      </w:pPr>
-      <w:r>
-        <w:rPr>
-          <w:rFonts w:ascii="Times New Roman" w:eastAsia="Times New Roman" w:hAnsi="Times New Roman" w:cs="Times New Roman"/>
-          <w:b/>
-          <w:bCs/>
-          <w:kern w:val="0"/>
-          <w:lang w:eastAsia="es-ES"/>
-          <w14:ligatures w14:val="none"/>
-        </w:rPr>
-        <w:t>Por qué</w:t>
-      </w:r>
-      <w:r>
-        <w:rPr>
-          <w:rFonts w:ascii="Times New Roman" w:eastAsia="Times New Roman" w:hAnsi="Times New Roman" w:cs="Times New Roman"/>
-          <w:kern w:val="0"/>
-          <w:lang w:eastAsia="es-ES"/>
-          <w14:ligatures w14:val="none"/>
-        </w:rPr>
-        <w:t xml:space="preserve">: los ficheros subidos (no van en </w:t>
-      </w:r>
-      <w:r>
-        <w:rPr>
-          <w:rFonts w:ascii="Courier New" w:eastAsia="Times New Roman" w:hAnsi="Courier New" w:cs="Courier New"/>
-          <w:kern w:val="0"/>
-          <w:sz w:val="20"/>
-          <w:szCs w:val="20"/>
-          <w:lang w:eastAsia="es-ES"/>
-          <w14:ligatures w14:val="none"/>
-        </w:rPr>
-        <w:t>public/</w:t>
-      </w:r>
-      <w:r>
-        <w:rPr>
-          <w:rFonts w:ascii="Times New Roman" w:eastAsia="Times New Roman" w:hAnsi="Times New Roman" w:cs="Times New Roman"/>
-          <w:kern w:val="0"/>
-          <w:lang w:eastAsia="es-ES"/>
-          <w14:ligatures w14:val="none"/>
-        </w:rPr>
-        <w:t xml:space="preserve"> directamente) se sirven de forma segura y estándar.</w:t>
-      </w:r>
-    </w:p>
-    <w:p>
-      <w:pPr>
-        <w:numPr>
-          <w:ilvl w:val="0"/>
-          <w:numId w:val="55"/>
-        </w:numPr>
-        <w:spacing w:before="100" w:beforeAutospacing="1" w:after="100" w:afterAutospacing="1" w:line="240" w:lineRule="auto"/>
-        <w:rPr>
-          <w:rFonts w:ascii="Times New Roman" w:eastAsia="Times New Roman" w:hAnsi="Times New Roman" w:cs="Times New Roman"/>
-          <w:kern w:val="0"/>
-          <w:lang w:eastAsia="es-ES"/>
-          <w14:ligatures w14:val="none"/>
-        </w:rPr>
-      </w:pPr>
-      <w:r>
-        <w:rPr>
-          <w:rFonts w:ascii="Times New Roman" w:eastAsia="Times New Roman" w:hAnsi="Times New Roman" w:cs="Times New Roman"/>
-          <w:kern w:val="0"/>
-          <w:lang w:eastAsia="es-ES"/>
-          <w14:ligatures w14:val="none"/>
-        </w:rPr>
-        <w:lastRenderedPageBreak/>
-        <w:t xml:space="preserve">En la Vista usas </w:t>
-      </w:r>
-      <w:r>
-        <w:rPr>
-          <w:rFonts w:ascii="Courier New" w:eastAsia="Times New Roman" w:hAnsi="Courier New" w:cs="Courier New"/>
-          <w:kern w:val="0"/>
-          <w:sz w:val="20"/>
-          <w:szCs w:val="20"/>
-          <w:lang w:eastAsia="es-ES"/>
-          <w14:ligatures w14:val="none"/>
-        </w:rPr>
-        <w:t>asset('storage/'.$plato-&gt;imagen_path)</w:t>
-      </w:r>
-      <w:r>
-        <w:rPr>
-          <w:rFonts w:ascii="Times New Roman" w:eastAsia="Times New Roman" w:hAnsi="Times New Roman" w:cs="Times New Roman"/>
-          <w:kern w:val="0"/>
-          <w:lang w:eastAsia="es-ES"/>
-          <w14:ligatures w14:val="none"/>
-        </w:rPr>
-        <w:t>.</w:t>
-      </w:r>
-    </w:p>
-    <w:p>
-      <w:pPr>
-        <w:spacing w:after="0" w:line="240" w:lineRule="auto"/>
-        <w:rPr>
-          <w:rFonts w:ascii="Times New Roman" w:eastAsia="Times New Roman" w:hAnsi="Times New Roman" w:cs="Times New Roman"/>
-          <w:kern w:val="0"/>
-          <w:lang w:eastAsia="es-ES"/>
-          <w14:ligatures w14:val="none"/>
-        </w:rPr>
-      </w:pPr>
-      <w:r>
-        <w:rPr>
-          <w:rFonts w:ascii="Times New Roman" w:eastAsia="Times New Roman" w:hAnsi="Times New Roman" w:cs="Times New Roman"/>
-          <w:kern w:val="0"/>
-          <w:lang w:eastAsia="es-ES"/>
-          <w14:ligatures w14:val="none"/>
-        </w:rPr>
-        <w:pict w14:anchorId="4DB4F968">
-          <v:rect id="_x0000_i1030" style="width:0;height:1.5pt" o:hralign="center" o:hrstd="t" o:hr="t" fillcolor="#a0a0a0" stroked="f"/>
-        </w:pict>
-      </w:r>
-    </w:p>
-    <w:p>
-      <w:pPr>
-        <w:spacing w:before="100" w:beforeAutospacing="1" w:after="100" w:afterAutospacing="1" w:line="240" w:lineRule="auto"/>
-        <w:outlineLvl w:val="1"/>
-        <w:rPr>
-          <w:rFonts w:ascii="Times New Roman" w:eastAsia="Times New Roman" w:hAnsi="Times New Roman" w:cs="Times New Roman"/>
-          <w:b/>
-          <w:bCs/>
-          <w:kern w:val="0"/>
-          <w:sz w:val="36"/>
-          <w:szCs w:val="36"/>
-          <w:lang w:eastAsia="es-ES"/>
-          <w14:ligatures w14:val="none"/>
-        </w:rPr>
-      </w:pPr>
-      <w:r>
-        <w:rPr>
-          <w:rFonts w:ascii="Times New Roman" w:eastAsia="Times New Roman" w:hAnsi="Times New Roman" w:cs="Times New Roman"/>
-          <w:b/>
-          <w:bCs/>
-          <w:kern w:val="0"/>
-          <w:sz w:val="36"/>
-          <w:szCs w:val="36"/>
-          <w:lang w:eastAsia="es-ES"/>
-          <w14:ligatures w14:val="none"/>
-        </w:rPr>
-        <w:t>Idea clave (el “por qué” de todo esto)</w:t>
-      </w:r>
-    </w:p>
-    <w:p>
-      <w:pPr>
-        <w:numPr>
-          <w:ilvl w:val="0"/>
-          <w:numId w:val="56"/>
-        </w:numPr>
-        <w:spacing w:before="100" w:beforeAutospacing="1" w:after="100" w:afterAutospacing="1" w:line="240" w:lineRule="auto"/>
-        <w:rPr>
-          <w:rFonts w:ascii="Times New Roman" w:eastAsia="Times New Roman" w:hAnsi="Times New Roman" w:cs="Times New Roman"/>
-          <w:kern w:val="0"/>
-          <w:lang w:eastAsia="es-ES"/>
-          <w14:ligatures w14:val="none"/>
-        </w:rPr>
-      </w:pPr>
-      <w:r>
-        <w:rPr>
-          <w:rFonts w:ascii="Times New Roman" w:eastAsia="Times New Roman" w:hAnsi="Times New Roman" w:cs="Times New Roman"/>
-          <w:b/>
-          <w:bCs/>
-          <w:kern w:val="0"/>
-          <w:lang w:eastAsia="es-ES"/>
-          <w14:ligatures w14:val="none"/>
-        </w:rPr>
-        <w:t>Modelo</w:t>
-      </w:r>
-      <w:r>
-        <w:rPr>
-          <w:rFonts w:ascii="Times New Roman" w:eastAsia="Times New Roman" w:hAnsi="Times New Roman" w:cs="Times New Roman"/>
-          <w:kern w:val="0"/>
-          <w:lang w:eastAsia="es-ES"/>
-          <w14:ligatures w14:val="none"/>
-        </w:rPr>
-        <w:t>: habla con la BD y representa tus datos.</w:t>
-      </w:r>
-    </w:p>
-    <w:p>
-      <w:pPr>
-        <w:numPr>
-          <w:ilvl w:val="0"/>
-          <w:numId w:val="56"/>
-        </w:numPr>
-        <w:spacing w:before="100" w:beforeAutospacing="1" w:after="100" w:afterAutospacing="1" w:line="240" w:lineRule="auto"/>
-        <w:rPr>
-          <w:rFonts w:ascii="Times New Roman" w:eastAsia="Times New Roman" w:hAnsi="Times New Roman" w:cs="Times New Roman"/>
-          <w:kern w:val="0"/>
-          <w:lang w:eastAsia="es-ES"/>
-          <w14:ligatures w14:val="none"/>
-        </w:rPr>
-      </w:pPr>
-      <w:r>
-        <w:rPr>
-          <w:rFonts w:ascii="Times New Roman" w:eastAsia="Times New Roman" w:hAnsi="Times New Roman" w:cs="Times New Roman"/>
-          <w:b/>
-          <w:bCs/>
-          <w:kern w:val="0"/>
-          <w:lang w:eastAsia="es-ES"/>
-          <w14:ligatures w14:val="none"/>
-        </w:rPr>
-        <w:t>Vista</w:t>
-      </w:r>
-      <w:r>
-        <w:rPr>
-          <w:rFonts w:ascii="Times New Roman" w:eastAsia="Times New Roman" w:hAnsi="Times New Roman" w:cs="Times New Roman"/>
-          <w:kern w:val="0"/>
-          <w:lang w:eastAsia="es-ES"/>
-          <w14:ligatures w14:val="none"/>
-        </w:rPr>
-        <w:t>: solo pinta.</w:t>
-      </w:r>
-    </w:p>
-    <w:p>
-      <w:pPr>
-        <w:numPr>
-          <w:ilvl w:val="0"/>
-          <w:numId w:val="56"/>
-        </w:numPr>
-        <w:spacing w:before="100" w:beforeAutospacing="1" w:after="100" w:afterAutospacing="1" w:line="240" w:lineRule="auto"/>
-        <w:rPr>
-          <w:rFonts w:ascii="Times New Roman" w:eastAsia="Times New Roman" w:hAnsi="Times New Roman" w:cs="Times New Roman"/>
-          <w:kern w:val="0"/>
-          <w:lang w:eastAsia="es-ES"/>
-          <w14:ligatures w14:val="none"/>
-        </w:rPr>
-      </w:pPr>
-      <w:r>
-        <w:rPr>
-          <w:rFonts w:ascii="Times New Roman" w:eastAsia="Times New Roman" w:hAnsi="Times New Roman" w:cs="Times New Roman"/>
-          <w:b/>
-          <w:bCs/>
-          <w:kern w:val="0"/>
-          <w:lang w:eastAsia="es-ES"/>
-          <w14:ligatures w14:val="none"/>
-        </w:rPr>
-        <w:t>Controlador</w:t>
-      </w:r>
-      <w:r>
-        <w:rPr>
-          <w:rFonts w:ascii="Times New Roman" w:eastAsia="Times New Roman" w:hAnsi="Times New Roman" w:cs="Times New Roman"/>
-          <w:kern w:val="0"/>
-          <w:lang w:eastAsia="es-ES"/>
-          <w14:ligatures w14:val="none"/>
-        </w:rPr>
-        <w:t>: traduce una petición HTTP en acciones sobre modelos y respuestas (vistas/redirects).</w:t>
-      </w:r>
-    </w:p>
-    <w:p>
-      <w:pPr>
-        <w:numPr>
-          <w:ilvl w:val="0"/>
-          <w:numId w:val="56"/>
-        </w:numPr>
-        <w:spacing w:before="100" w:beforeAutospacing="1" w:after="100" w:afterAutospacing="1" w:line="240" w:lineRule="auto"/>
-        <w:rPr>
-          <w:rFonts w:ascii="Times New Roman" w:eastAsia="Times New Roman" w:hAnsi="Times New Roman" w:cs="Times New Roman"/>
-          <w:kern w:val="0"/>
-          <w:lang w:eastAsia="es-ES"/>
-          <w14:ligatures w14:val="none"/>
-        </w:rPr>
-      </w:pPr>
-      <w:r>
-        <w:rPr>
-          <w:rFonts w:ascii="Times New Roman" w:eastAsia="Times New Roman" w:hAnsi="Times New Roman" w:cs="Times New Roman"/>
-          <w:b/>
-          <w:bCs/>
-          <w:kern w:val="0"/>
-          <w:lang w:eastAsia="es-ES"/>
-          <w14:ligatures w14:val="none"/>
-        </w:rPr>
-        <w:t>Rutas</w:t>
-      </w:r>
-      <w:r>
-        <w:rPr>
-          <w:rFonts w:ascii="Times New Roman" w:eastAsia="Times New Roman" w:hAnsi="Times New Roman" w:cs="Times New Roman"/>
-          <w:kern w:val="0"/>
-          <w:lang w:eastAsia="es-ES"/>
-          <w14:ligatures w14:val="none"/>
-        </w:rPr>
-        <w:t>: mapa URL → Controlador.</w:t>
-      </w:r>
-    </w:p>
-    <w:p>
-      <w:pPr>
-        <w:numPr>
-          <w:ilvl w:val="0"/>
-          <w:numId w:val="56"/>
-        </w:numPr>
-        <w:spacing w:before="100" w:beforeAutospacing="1" w:after="100" w:afterAutospacing="1" w:line="240" w:lineRule="auto"/>
-        <w:rPr>
-          <w:rFonts w:ascii="Times New Roman" w:eastAsia="Times New Roman" w:hAnsi="Times New Roman" w:cs="Times New Roman"/>
-          <w:kern w:val="0"/>
-          <w:lang w:eastAsia="es-ES"/>
-          <w14:ligatures w14:val="none"/>
-        </w:rPr>
-      </w:pPr>
-      <w:r>
-        <w:rPr>
-          <w:rFonts w:ascii="Times New Roman" w:eastAsia="Times New Roman" w:hAnsi="Times New Roman" w:cs="Times New Roman"/>
-          <w:b/>
-          <w:bCs/>
-          <w:kern w:val="0"/>
-          <w:lang w:eastAsia="es-ES"/>
-          <w14:ligatures w14:val="none"/>
-        </w:rPr>
-        <w:t>Migraciones</w:t>
-      </w:r>
-      <w:r>
-        <w:rPr>
-          <w:rFonts w:ascii="Times New Roman" w:eastAsia="Times New Roman" w:hAnsi="Times New Roman" w:cs="Times New Roman"/>
-          <w:kern w:val="0"/>
-          <w:lang w:eastAsia="es-ES"/>
-          <w14:ligatures w14:val="none"/>
-        </w:rPr>
-        <w:t>: versionan la estructura de tu BD (infraestructura).</w:t>
-      </w:r>
-    </w:p>
-    <w:p>
-      <w:pPr>
-        <w:numPr>
-          <w:ilvl w:val="0"/>
-          <w:numId w:val="56"/>
-        </w:numPr>
-        <w:spacing w:before="100" w:beforeAutospacing="1" w:after="100" w:afterAutospacing="1" w:line="240" w:lineRule="auto"/>
-        <w:rPr>
-          <w:rFonts w:ascii="Times New Roman" w:eastAsia="Times New Roman" w:hAnsi="Times New Roman" w:cs="Times New Roman"/>
-          <w:kern w:val="0"/>
-          <w:lang w:eastAsia="es-ES"/>
-          <w14:ligatures w14:val="none"/>
-        </w:rPr>
-      </w:pPr>
-      <w:r>
-        <w:rPr>
-          <w:rFonts w:ascii="Times New Roman" w:eastAsia="Times New Roman" w:hAnsi="Times New Roman" w:cs="Times New Roman"/>
-          <w:b/>
-          <w:bCs/>
-          <w:kern w:val="0"/>
-          <w:lang w:eastAsia="es-ES"/>
-          <w14:ligatures w14:val="none"/>
-        </w:rPr>
         <w:t>Storage</w:t>
       </w:r>
       <w:r>
@@ -4260,7 +2310,9 @@
           <w:right w:val="single" w:sz="4" w:space="4" w:color="auto"/>
         </w:pBdr>
         <w:rPr>
-          <w:color w:val="0070C0"/>
+          <w:b/>
+          <w:bCs/>
+          <w:color w:val="EE0000"/>
           <w:sz w:val="22"/>
           <w:szCs w:val="22"/>
           <w:lang w:val="en-US"/>
@@ -4268,7 +2320,9 @@
       </w:pPr>
       <w:r>
         <w:rPr>
-          <w:color w:val="0070C0"/>
+          <w:b/>
+          <w:bCs/>
+          <w:color w:val="EE0000"/>
           <w:sz w:val="22"/>
           <w:szCs w:val="22"/>
           <w:lang w:val="en-US"/>
@@ -4277,7 +2331,9 @@
       </w:r>
       <w:r>
         <w:rPr>
-          <w:color w:val="0070C0"/>
+          <w:b/>
+          <w:bCs/>
+          <w:color w:val="EE0000"/>
           <w:sz w:val="22"/>
           <w:szCs w:val="22"/>
           <w:lang w:val="en-US"/>
@@ -4286,7 +2342,9 @@
       </w:r>
       <w:r>
         <w:rPr>
-          <w:color w:val="0070C0"/>
+          <w:b/>
+          <w:bCs/>
+          <w:color w:val="EE0000"/>
           <w:sz w:val="22"/>
           <w:szCs w:val="22"/>
           <w:lang w:val="en-US"/>
@@ -4295,7 +2353,9 @@
       </w:r>
       <w:r>
         <w:rPr>
-          <w:color w:val="0070C0"/>
+          <w:b/>
+          <w:bCs/>
+          <w:color w:val="EE0000"/>
           <w:sz w:val="22"/>
           <w:szCs w:val="22"/>
           <w:lang w:val="en-US"/>
@@ -4453,122 +2513,165 @@
     </w:p>
     <w:p>
       <w:pPr>
-        <w:rPr>
-          <w:color w:val="EE0000"/>
+        <w:jc w:val="center"/>
+        <w:rPr>
+          <w:b/>
+          <w:bCs/>
+          <w:color w:val="212121"/>
+          <w:sz w:val="28"/>
+          <w:szCs w:val="28"/>
+        </w:rPr>
+      </w:pPr>
+      <w:r>
+        <w:rPr>
+          <w:b/>
+          <w:bCs/>
+          <w:color w:val="212121"/>
+          <w:sz w:val="28"/>
+          <w:szCs w:val="28"/>
+        </w:rPr>
+        <w:t>Archivos para la sección de inicio</w:t>
+      </w:r>
+    </w:p>
+    <w:p>
+      <w:pPr>
+        <w:pBdr>
+          <w:top w:val="single" w:sz="4" w:space="1" w:color="auto"/>
+          <w:left w:val="single" w:sz="4" w:space="4" w:color="auto"/>
+          <w:bottom w:val="single" w:sz="4" w:space="1" w:color="auto"/>
+          <w:right w:val="single" w:sz="4" w:space="4" w:color="auto"/>
+        </w:pBdr>
+        <w:rPr>
+          <w:color w:val="212121"/>
           <w:sz w:val="22"/>
           <w:szCs w:val="22"/>
-        </w:rPr>
-      </w:pPr>
-      <w:r>
-        <w:rPr>
-          <w:color w:val="EE0000"/>
+          <w:lang w:val="de-DE"/>
+        </w:rPr>
+      </w:pPr>
+      <w:r>
+        <w:rPr>
+          <w:color w:val="212121"/>
           <w:sz w:val="22"/>
           <w:szCs w:val="22"/>
-        </w:rPr>
-        <w:t>Paradas:</w:t>
+          <w:lang w:val="de-DE"/>
+        </w:rPr>
+        <w:t>1)</w:t>
+      </w:r>
+      <w:r>
+        <w:rPr>
+          <w:color w:val="212121"/>
+          <w:sz w:val="22"/>
+          <w:szCs w:val="22"/>
+          <w:lang w:val="de-DE"/>
+        </w:rPr>
+        <w:t xml:space="preserve"> </w:t>
+      </w:r>
+      <w:r>
+        <w:rPr>
+          <w:color w:val="212121"/>
+          <w:sz w:val="22"/>
+          <w:szCs w:val="22"/>
+          <w:lang w:val="de-DE"/>
+        </w:rPr>
+        <w:t>Routes/</w:t>
+      </w:r>
+      <w:r>
+        <w:rPr>
+          <w:color w:val="212121"/>
+          <w:sz w:val="22"/>
+          <w:szCs w:val="22"/>
+          <w:lang w:val="de-DE"/>
+        </w:rPr>
+        <w:t>Web.php</w:t>
       </w:r>
     </w:p>
     <w:p>
       <w:pPr>
-        <w:rPr>
-          <w:color w:val="EE0000"/>
+        <w:pBdr>
+          <w:top w:val="single" w:sz="4" w:space="1" w:color="auto"/>
+          <w:left w:val="single" w:sz="4" w:space="4" w:color="auto"/>
+          <w:bottom w:val="single" w:sz="4" w:space="1" w:color="auto"/>
+          <w:right w:val="single" w:sz="4" w:space="4" w:color="auto"/>
+        </w:pBdr>
+        <w:rPr>
+          <w:color w:val="212121"/>
           <w:sz w:val="22"/>
           <w:szCs w:val="22"/>
-        </w:rPr>
-      </w:pPr>
-      <w:r>
-        <w:rPr>
-          <w:color w:val="EE0000"/>
+          <w:lang w:val="de-DE"/>
+        </w:rPr>
+      </w:pPr>
+      <w:r>
+        <w:rPr>
+          <w:color w:val="212121"/>
           <w:sz w:val="22"/>
           <w:szCs w:val="22"/>
-        </w:rPr>
-        <w:t>Centro comercial islazul</w:t>
+          <w:lang w:val="de-DE"/>
+        </w:rPr>
+        <w:t xml:space="preserve">2) </w:t>
+      </w:r>
+      <w:r>
+        <w:rPr>
+          <w:color w:val="212121"/>
+          <w:sz w:val="22"/>
+          <w:szCs w:val="22"/>
+          <w:lang w:val="de-DE"/>
+        </w:rPr>
+        <w:t>resources/views/layout.blade.php</w:t>
       </w:r>
     </w:p>
     <w:p>
       <w:pPr>
-        <w:rPr>
-          <w:color w:val="EE0000"/>
+        <w:pBdr>
+          <w:top w:val="single" w:sz="4" w:space="1" w:color="auto"/>
+          <w:left w:val="single" w:sz="4" w:space="4" w:color="auto"/>
+          <w:bottom w:val="single" w:sz="4" w:space="1" w:color="auto"/>
+          <w:right w:val="single" w:sz="4" w:space="4" w:color="auto"/>
+        </w:pBdr>
+        <w:rPr>
+          <w:color w:val="212121"/>
           <w:sz w:val="22"/>
           <w:szCs w:val="22"/>
         </w:rPr>
       </w:pPr>
       <w:r>
         <w:rPr>
-          <w:color w:val="EE0000"/>
+          <w:color w:val="212121"/>
           <w:sz w:val="22"/>
           <w:szCs w:val="22"/>
         </w:rPr>
-        <w:t>Medina del campo</w:t>
-      </w:r>
-    </w:p>
-    <w:p>
-      <w:pPr>
-        <w:rPr>
-          <w:color w:val="EE0000"/>
+        <w:t>3</w:t>
+      </w:r>
+      <w:r>
+        <w:rPr>
+          <w:color w:val="212121"/>
           <w:sz w:val="22"/>
           <w:szCs w:val="22"/>
         </w:rPr>
-      </w:pPr>
-      <w:r>
-        <w:rPr>
-          <w:color w:val="EE0000"/>
+        <w:t>)</w:t>
+      </w:r>
+      <w:r>
+        <w:rPr>
+          <w:color w:val="212121"/>
           <w:sz w:val="22"/>
           <w:szCs w:val="22"/>
         </w:rPr>
-        <w:t>Tordesillas</w:t>
-      </w:r>
-    </w:p>
-    <w:p>
-      <w:pPr>
-        <w:rPr>
-          <w:color w:val="EE0000"/>
+        <w:t xml:space="preserve"> </w:t>
+      </w:r>
+      <w:r>
+        <w:rPr>
+          <w:color w:val="212121"/>
           <w:sz w:val="22"/>
           <w:szCs w:val="22"/>
         </w:rPr>
-      </w:pPr>
-      <w:r>
-        <w:rPr>
-          <w:color w:val="EE0000"/>
+        <w:t>resources/views/inicio.blade.p</w:t>
+      </w:r>
+      <w:r>
+        <w:rPr>
+          <w:color w:val="212121"/>
           <w:sz w:val="22"/>
           <w:szCs w:val="22"/>
         </w:rPr>
-        <w:lastRenderedPageBreak/>
-        <w:t>Benavente</w:t>
-      </w:r>
-    </w:p>
-    <w:p>
-      <w:pPr>
-        <w:rPr>
-          <w:color w:val="EE0000"/>
-          <w:sz w:val="22"/>
-          <w:szCs w:val="22"/>
-        </w:rPr>
-      </w:pPr>
-      <w:r>
-        <w:rPr>
-          <w:color w:val="EE0000"/>
-          <w:sz w:val="22"/>
-          <w:szCs w:val="22"/>
-        </w:rPr>
-        <w:t>Estadio de futbol, Mieres</w:t>
-      </w:r>
-    </w:p>
-    <w:p>
-      <w:pPr>
-        <w:rPr>
-          <w:color w:val="EE0000"/>
-          <w:sz w:val="22"/>
-          <w:szCs w:val="22"/>
-        </w:rPr>
-      </w:pPr>
-      <w:r>
-        <w:rPr>
-          <w:color w:val="EE0000"/>
-          <w:sz w:val="22"/>
-          <w:szCs w:val="22"/>
-        </w:rPr>
-        <w:t>Hotel Palacio de Asturias</w:t>
+        <w:t>hp</w:t>
       </w:r>
     </w:p>
     <w:p>

</xml_diff>

<commit_message>
Añadimos sección para editar platos de la carta
Anteriormente solo podíamos añadir platos, ahora podemos editar o eliminar platos también
</commit_message>
<xml_diff>
--- a/Hector/mapa de archivos que componen el proyecto.docx
+++ b/Hector/mapa de archivos que componen el proyecto.docx
@@ -7,19 +7,16 @@
         <w:rPr>
           <w:b/>
           <w:bCs/>
+          <w:color w:val="000000" w:themeColor="text1"/>
         </w:rPr>
       </w:pPr>
       <w:r>
         <w:rPr>
           <w:b/>
           <w:bCs/>
-        </w:rPr>
-        <w:t>Mapa de archivos proyecto Laravel</w:t>
-      </w:r>
-    </w:p>
-    <w:p>
-      <w:r>
-        <w:t>Estructura general de la página:</w:t>
+          <w:color w:val="000000" w:themeColor="text1"/>
+        </w:rPr>
+        <w:t>Enlaces a visitar por el gerente para gestionar todo:</w:t>
       </w:r>
     </w:p>
     <w:p>
@@ -30,10 +27,15 @@
           <w:bottom w:val="single" w:sz="4" w:space="1" w:color="auto"/>
           <w:right w:val="single" w:sz="4" w:space="4" w:color="auto"/>
         </w:pBdr>
-      </w:pPr>
-      <w:bookmarkStart w:id="0" w:name="_Hlk206234456"/>
-      <w:r>
-        <w:t>-Routes/web.php</w:t>
+        <w:rPr>
+          <w:color w:val="000000" w:themeColor="text1"/>
+        </w:rPr>
+      </w:pPr>
+      <w:r>
+        <w:rPr>
+          <w:color w:val="000000" w:themeColor="text1"/>
+        </w:rPr>
+        <w:t>Para editar o eliminar los platos de la carta:</w:t>
       </w:r>
     </w:p>
     <w:p>
@@ -44,16 +46,18 @@
           <w:bottom w:val="single" w:sz="4" w:space="1" w:color="auto"/>
           <w:right w:val="single" w:sz="4" w:space="4" w:color="auto"/>
         </w:pBdr>
-      </w:pPr>
-      <w:r>
-        <w:t xml:space="preserve">-resources/views/layout.blade.php </w:t>
-      </w:r>
-      <w:r>
-        <w:rPr>
-          <w:color w:val="4472C4" w:themeColor="accent1"/>
-        </w:rPr>
-        <w:t xml:space="preserve"> //Esta creo que es como una plantilla que usan las 4 siguientes</w:t>
-      </w:r>
+        <w:rPr>
+          <w:color w:val="000000" w:themeColor="text1"/>
+        </w:rPr>
+      </w:pPr>
+      <w:hyperlink r:id="rId5" w:history="1">
+        <w:r>
+          <w:rPr>
+            <w:rStyle w:val="Hipervnculo"/>
+          </w:rPr>
+          <w:t>http://127.0.0.1:8000/platos/editar</w:t>
+        </w:r>
+      </w:hyperlink>
     </w:p>
     <w:p>
       <w:pPr>
@@ -64,14 +68,14 @@
           <w:right w:val="single" w:sz="4" w:space="4" w:color="auto"/>
         </w:pBdr>
         <w:rPr>
-          <w:lang w:val="en-US"/>
-        </w:rPr>
-      </w:pPr>
-      <w:r>
-        <w:rPr>
-          <w:lang w:val="en-US"/>
-        </w:rPr>
-        <w:t>-resources/views/inicio.blade.php</w:t>
+          <w:color w:val="000000" w:themeColor="text1"/>
+        </w:rPr>
+      </w:pPr>
+      <w:r>
+        <w:rPr>
+          <w:color w:val="000000" w:themeColor="text1"/>
+        </w:rPr>
+        <w:t>Para insertar nuevos platos en la carta:</w:t>
       </w:r>
     </w:p>
     <w:p>
@@ -83,17 +87,18 @@
           <w:right w:val="single" w:sz="4" w:space="4" w:color="auto"/>
         </w:pBdr>
         <w:rPr>
-          <w:lang w:val="en-US"/>
-        </w:rPr>
-      </w:pPr>
-      <w:r>
-        <w:rPr>
-          <w:lang w:val="en-US"/>
-        </w:rPr>
-        <w:t>-resources/views/menu.blade.php</w:t>
-      </w:r>
+          <w:color w:val="000000" w:themeColor="text1"/>
+        </w:rPr>
+      </w:pPr>
+      <w:hyperlink r:id="rId6" w:history="1">
+        <w:r>
+          <w:rPr>
+            <w:rStyle w:val="Hipervnculo"/>
+          </w:rPr>
+          <w:t>http://127.0.0.1:8000/platos/create</w:t>
+        </w:r>
+      </w:hyperlink>
     </w:p>
-    <w:bookmarkEnd w:id="0"/>
     <w:p>
       <w:pPr>
         <w:pBdr>
@@ -103,14 +108,14 @@
           <w:right w:val="single" w:sz="4" w:space="4" w:color="auto"/>
         </w:pBdr>
         <w:rPr>
-          <w:lang w:val="en-US"/>
-        </w:rPr>
-      </w:pPr>
-      <w:r>
-        <w:rPr>
-          <w:lang w:val="en-US"/>
-        </w:rPr>
-        <w:t>-resources/views/reservas.blade.php</w:t>
+          <w:color w:val="000000" w:themeColor="text1"/>
+        </w:rPr>
+      </w:pPr>
+      <w:r>
+        <w:rPr>
+          <w:color w:val="000000" w:themeColor="text1"/>
+        </w:rPr>
+        <w:t>Para ver las reservas:</w:t>
       </w:r>
     </w:p>
     <w:p>
@@ -122,20 +127,23 @@
           <w:right w:val="single" w:sz="4" w:space="4" w:color="auto"/>
         </w:pBdr>
         <w:rPr>
-          <w:lang w:val="en-US"/>
-        </w:rPr>
-      </w:pPr>
-      <w:r>
-        <w:rPr>
-          <w:lang w:val="en-US"/>
-        </w:rPr>
-        <w:t>-resources/views/contacto.blade.php</w:t>
-      </w:r>
+          <w:color w:val="000000" w:themeColor="text1"/>
+        </w:rPr>
+      </w:pPr>
+      <w:hyperlink r:id="rId7" w:history="1">
+        <w:r>
+          <w:rPr>
+            <w:rStyle w:val="Hipervnculo"/>
+          </w:rPr>
+          <w:t>http://127.0.0.1:8000/gerencia/reservas</w:t>
+        </w:r>
+      </w:hyperlink>
     </w:p>
     <w:p>
       <w:pPr>
         <w:rPr>
-          <w:lang w:val="en-US"/>
+          <w:b/>
+          <w:bCs/>
         </w:rPr>
       </w:pPr>
     </w:p>
@@ -151,7 +159,12 @@
           <w:b/>
           <w:bCs/>
         </w:rPr>
-        <w:t>Para la sección de contacto:</w:t>
+        <w:t>Mapa de archivos proyecto Laravel</w:t>
+      </w:r>
+    </w:p>
+    <w:p>
+      <w:r>
+        <w:t>Estructura general de la página:</w:t>
       </w:r>
     </w:p>
     <w:p>
@@ -162,17 +175,10 @@
           <w:bottom w:val="single" w:sz="4" w:space="1" w:color="auto"/>
           <w:right w:val="single" w:sz="4" w:space="4" w:color="auto"/>
         </w:pBdr>
-        <w:rPr>
-          <w:b/>
-          <w:bCs/>
-        </w:rPr>
-      </w:pPr>
-      <w:r>
-        <w:rPr>
-          <w:b/>
-          <w:bCs/>
-        </w:rPr>
-        <w:t>0).env</w:t>
+      </w:pPr>
+      <w:bookmarkStart w:id="0" w:name="_Hlk206234456"/>
+      <w:r>
+        <w:t>-Routes/web.php</w:t>
       </w:r>
     </w:p>
     <w:p>
@@ -185,7 +191,13 @@
         </w:pBdr>
       </w:pPr>
       <w:r>
-        <w:t>Para editar la configuración del email</w:t>
+        <w:t xml:space="preserve">-resources/views/layout.blade.php </w:t>
+      </w:r>
+      <w:r>
+        <w:rPr>
+          <w:color w:val="4472C4" w:themeColor="accent1"/>
+        </w:rPr>
+        <w:t xml:space="preserve"> //Esta creo que es como una plantilla que usan las 4 siguientes</w:t>
       </w:r>
     </w:p>
     <w:p>
@@ -197,10 +209,15 @@
           <w:right w:val="single" w:sz="4" w:space="4" w:color="auto"/>
         </w:pBdr>
         <w:rPr>
-          <w:b/>
-          <w:bCs/>
-        </w:rPr>
-      </w:pPr>
+          <w:lang w:val="en-US"/>
+        </w:rPr>
+      </w:pPr>
+      <w:r>
+        <w:rPr>
+          <w:lang w:val="en-US"/>
+        </w:rPr>
+        <w:t>-resources/views/inicio.blade.php</w:t>
+      </w:r>
     </w:p>
     <w:p>
       <w:pPr>
@@ -211,26 +228,17 @@
           <w:right w:val="single" w:sz="4" w:space="4" w:color="auto"/>
         </w:pBdr>
         <w:rPr>
-          <w:b/>
-          <w:bCs/>
-        </w:rPr>
-      </w:pPr>
-      <w:r>
-        <w:rPr>
-          <w:b/>
-          <w:bCs/>
-        </w:rPr>
-        <w:t xml:space="preserve">1) </w:t>
-      </w:r>
-      <w:r>
-        <w:rPr>
-          <w:b/>
-          <w:bCs/>
-          <w:color w:val="388600"/>
-        </w:rPr>
-        <w:t>routes/web.php (Rutas)</w:t>
+          <w:lang w:val="en-US"/>
+        </w:rPr>
+      </w:pPr>
+      <w:r>
+        <w:rPr>
+          <w:lang w:val="en-US"/>
+        </w:rPr>
+        <w:t>-resources/views/menu.blade.php</w:t>
       </w:r>
     </w:p>
+    <w:bookmarkEnd w:id="0"/>
     <w:p>
       <w:pPr>
         <w:pBdr>
@@ -239,9 +247,15 @@
           <w:bottom w:val="single" w:sz="4" w:space="1" w:color="auto"/>
           <w:right w:val="single" w:sz="4" w:space="4" w:color="auto"/>
         </w:pBdr>
-      </w:pPr>
-      <w:r>
-        <w:t>Define por dónde entra la petición (GET para ver el formulario, POST para enviarlo).</w:t>
+        <w:rPr>
+          <w:lang w:val="en-US"/>
+        </w:rPr>
+      </w:pPr>
+      <w:r>
+        <w:rPr>
+          <w:lang w:val="en-US"/>
+        </w:rPr>
+        <w:t>-resources/views/reservas.blade.php</w:t>
       </w:r>
     </w:p>
     <w:p>
@@ -252,9 +266,37 @@
           <w:bottom w:val="single" w:sz="4" w:space="1" w:color="auto"/>
           <w:right w:val="single" w:sz="4" w:space="4" w:color="auto"/>
         </w:pBdr>
-      </w:pPr>
-      <w:r>
-        <w:t>Mantendremos tu ruta GET y añadiremos una POST.</w:t>
+        <w:rPr>
+          <w:lang w:val="en-US"/>
+        </w:rPr>
+      </w:pPr>
+      <w:r>
+        <w:rPr>
+          <w:lang w:val="en-US"/>
+        </w:rPr>
+        <w:t>-resources/views/contacto.blade.php</w:t>
+      </w:r>
+    </w:p>
+    <w:p>
+      <w:pPr>
+        <w:rPr>
+          <w:lang w:val="en-US"/>
+        </w:rPr>
+      </w:pPr>
+    </w:p>
+    <w:p>
+      <w:pPr>
+        <w:rPr>
+          <w:b/>
+          <w:bCs/>
+        </w:rPr>
+      </w:pPr>
+      <w:r>
+        <w:rPr>
+          <w:b/>
+          <w:bCs/>
+        </w:rPr>
+        <w:t>Para la sección de contacto:</w:t>
       </w:r>
     </w:p>
     <w:p>
@@ -265,9 +307,17 @@
           <w:bottom w:val="single" w:sz="4" w:space="1" w:color="auto"/>
           <w:right w:val="single" w:sz="4" w:space="4" w:color="auto"/>
         </w:pBdr>
-      </w:pPr>
-      <w:r>
-        <w:t>Opcional: en vez de un closure, usar un Controlador nos da orden y escalabilidad.</w:t>
+        <w:rPr>
+          <w:b/>
+          <w:bCs/>
+        </w:rPr>
+      </w:pPr>
+      <w:r>
+        <w:rPr>
+          <w:b/>
+          <w:bCs/>
+        </w:rPr>
+        <w:t>0).env</w:t>
       </w:r>
     </w:p>
     <w:p>
@@ -278,35 +328,9 @@
           <w:bottom w:val="single" w:sz="4" w:space="1" w:color="auto"/>
           <w:right w:val="single" w:sz="4" w:space="4" w:color="auto"/>
         </w:pBdr>
-        <w:rPr>
-          <w:b/>
-          <w:bCs/>
-          <w:color w:val="388600"/>
-        </w:rPr>
-      </w:pPr>
-      <w:r>
-        <w:rPr>
-          <w:b/>
-          <w:bCs/>
-          <w:color w:val="388600"/>
-        </w:rPr>
-        <w:t>2)</w:t>
-      </w:r>
-      <w:r>
-        <w:rPr>
-          <w:b/>
-          <w:bCs/>
-          <w:color w:val="388600"/>
-        </w:rPr>
-        <w:t>app/Http/Controllers/ContactController.php (Controlador)</w:t>
-      </w:r>
-      <w:r>
-        <w:rPr>
-          <w:b/>
-          <w:bCs/>
-          <w:color w:val="388600"/>
-        </w:rPr>
-        <w:t xml:space="preserve"> </w:t>
+      </w:pPr>
+      <w:r>
+        <w:t>Para editar la configuración del email</w:t>
       </w:r>
     </w:p>
     <w:p>
@@ -317,10 +341,11 @@
           <w:bottom w:val="single" w:sz="4" w:space="1" w:color="auto"/>
           <w:right w:val="single" w:sz="4" w:space="4" w:color="auto"/>
         </w:pBdr>
-      </w:pPr>
-      <w:r>
-        <w:t>Contiene la lógica cuando llega el POST: recibe datos, delega la validación (Form Request), y decide qué responder (redirigir con éxito o con errores).</w:t>
-      </w:r>
+        <w:rPr>
+          <w:b/>
+          <w:bCs/>
+        </w:rPr>
+      </w:pPr>
     </w:p>
     <w:p>
       <w:pPr>
@@ -333,27 +358,22 @@
         <w:rPr>
           <w:b/>
           <w:bCs/>
-          <w:color w:val="388600"/>
-          <w:lang w:val="en-US"/>
-        </w:rPr>
-      </w:pPr>
+        </w:rPr>
+      </w:pPr>
+      <w:r>
+        <w:rPr>
+          <w:b/>
+          <w:bCs/>
+        </w:rPr>
+        <w:t xml:space="preserve">1) </w:t>
+      </w:r>
       <w:r>
         <w:rPr>
           <w:b/>
           <w:bCs/>
           <w:color w:val="388600"/>
-          <w:lang w:val="en-US"/>
-        </w:rPr>
-        <w:t>3)</w:t>
-      </w:r>
-      <w:r>
-        <w:rPr>
-          <w:b/>
-          <w:bCs/>
-          <w:color w:val="388600"/>
-          <w:lang w:val="en-US"/>
-        </w:rPr>
-        <w:t>app/Http/Requests/StoreContactRequest.php (Form Request)</w:t>
+        </w:rPr>
+        <w:t>routes/web.php (Rutas)</w:t>
       </w:r>
     </w:p>
     <w:p>
@@ -366,7 +386,7 @@
         </w:pBdr>
       </w:pPr>
       <w:r>
-        <w:t>Validación en servidor de los datos del formulario. Así, aunque alguien intente saltarse la validación del navegador, el backend sigue protegiendo.</w:t>
+        <w:t>Define por dónde entra la petición (GET para ver el formulario, POST para enviarlo).</w:t>
       </w:r>
     </w:p>
     <w:p>
@@ -378,6 +398,9 @@
           <w:right w:val="single" w:sz="4" w:space="4" w:color="auto"/>
         </w:pBdr>
       </w:pPr>
+      <w:r>
+        <w:t>Mantendremos tu ruta GET y añadiremos una POST.</w:t>
+      </w:r>
     </w:p>
     <w:p>
       <w:pPr>
@@ -387,20 +410,9 @@
           <w:bottom w:val="single" w:sz="4" w:space="1" w:color="auto"/>
           <w:right w:val="single" w:sz="4" w:space="4" w:color="auto"/>
         </w:pBdr>
-        <w:rPr>
-          <w:b/>
-          <w:bCs/>
-          <w:color w:val="388600"/>
-        </w:rPr>
-      </w:pPr>
-      <w:r>
-        <w:rPr>
-          <w:b/>
-          <w:bCs/>
-          <w:color w:val="388600"/>
-          <w:highlight w:val="yellow"/>
-        </w:rPr>
-        <w:t>4)App/Mail/ContactMessage.php</w:t>
+      </w:pPr>
+      <w:r>
+        <w:t>Opcional: en vez de un closure, usar un Controlador nos da orden y escalabilidad.</w:t>
       </w:r>
     </w:p>
     <w:p>
@@ -411,9 +423,35 @@
           <w:bottom w:val="single" w:sz="4" w:space="1" w:color="auto"/>
           <w:right w:val="single" w:sz="4" w:space="4" w:color="auto"/>
         </w:pBdr>
-      </w:pPr>
-      <w:r>
-        <w:t>Define cómo se construye el email: asunto, vista, datos, etc</w:t>
+        <w:rPr>
+          <w:b/>
+          <w:bCs/>
+          <w:color w:val="388600"/>
+        </w:rPr>
+      </w:pPr>
+      <w:r>
+        <w:rPr>
+          <w:b/>
+          <w:bCs/>
+          <w:color w:val="388600"/>
+        </w:rPr>
+        <w:t>2)</w:t>
+      </w:r>
+      <w:r>
+        <w:rPr>
+          <w:b/>
+          <w:bCs/>
+          <w:color w:val="388600"/>
+        </w:rPr>
+        <w:t>app/Http/Controllers/ContactController.php (Controlador)</w:t>
+      </w:r>
+      <w:r>
+        <w:rPr>
+          <w:b/>
+          <w:bCs/>
+          <w:color w:val="388600"/>
+        </w:rPr>
+        <w:t xml:space="preserve"> </w:t>
       </w:r>
     </w:p>
     <w:p>
@@ -425,6 +463,10 @@
           <w:right w:val="single" w:sz="4" w:space="4" w:color="auto"/>
         </w:pBdr>
       </w:pPr>
+      <w:r>
+        <w:lastRenderedPageBreak/>
+        <w:t>Contiene la lógica cuando llega el POST: recibe datos, delega la validación (Form Request), y decide qué responder (redirigir con éxito o con errores).</w:t>
+      </w:r>
     </w:p>
     <w:p>
       <w:pPr>
@@ -448,7 +490,16 @@
           <w:color w:val="388600"/>
           <w:lang w:val="en-US"/>
         </w:rPr>
-        <w:t>5)Ressources/views/emails/contacto.blade.php</w:t>
+        <w:t>3)</w:t>
+      </w:r>
+      <w:r>
+        <w:rPr>
+          <w:b/>
+          <w:bCs/>
+          <w:color w:val="388600"/>
+          <w:lang w:val="en-US"/>
+        </w:rPr>
+        <w:t>app/Http/Requests/StoreContactRequest.php (Form Request)</w:t>
       </w:r>
     </w:p>
     <w:p>
@@ -461,8 +512,7 @@
         </w:pBdr>
       </w:pPr>
       <w:r>
-        <w:lastRenderedPageBreak/>
-        <w:t>Es la vista del email. Es decir, la plantilla con el mensaje que recibiré.</w:t>
+        <w:t>Validación en servidor de los datos del formulario. Así, aunque alguien intente saltarse la validación del navegador, el backend sigue protegiendo.</w:t>
       </w:r>
     </w:p>
     <w:p>
@@ -487,7 +537,6 @@
           <w:b/>
           <w:bCs/>
           <w:color w:val="388600"/>
-          <w:lang w:val="en-US"/>
         </w:rPr>
       </w:pPr>
       <w:r>
@@ -496,19 +545,8 @@
           <w:bCs/>
           <w:color w:val="388600"/>
           <w:highlight w:val="yellow"/>
-          <w:lang w:val="en-US"/>
-        </w:rPr>
-        <w:t>6)</w:t>
-      </w:r>
-      <w:r>
-        <w:rPr>
-          <w:b/>
-          <w:bCs/>
-          <w:color w:val="388600"/>
-          <w:highlight w:val="yellow"/>
-          <w:lang w:val="en-US"/>
-        </w:rPr>
-        <w:t>resources/views/contacto.blade.php (Vista)</w:t>
+        </w:rPr>
+        <w:t>4)App/Mail/ContactMessage.php</w:t>
       </w:r>
     </w:p>
     <w:p>
@@ -521,16 +559,7 @@
         </w:pBdr>
       </w:pPr>
       <w:r>
-        <w:t>Es la vista del</w:t>
-      </w:r>
-      <w:r>
-        <w:t xml:space="preserve"> formulario</w:t>
-      </w:r>
-      <w:r>
-        <w:t xml:space="preserve"> en la pagina web</w:t>
-      </w:r>
-      <w:r>
-        <w:t>.</w:t>
+        <w:t>Define cómo se construye el email: asunto, vista, datos, etc</w:t>
       </w:r>
     </w:p>
     <w:p>
@@ -542,32 +571,6 @@
           <w:right w:val="single" w:sz="4" w:space="4" w:color="auto"/>
         </w:pBdr>
       </w:pPr>
-      <w:r>
-        <w:t>Añadimos validación del lado del cliente (HTML5: required, minlength, maxlength, type="email", pattern para el teléfono) y un poquito de JS (contador de caracteres, bloqueo de doble envío).</w:t>
-      </w:r>
-    </w:p>
-    <w:p>
-      <w:pPr>
-        <w:rPr>
-          <w:b/>
-          <w:bCs/>
-        </w:rPr>
-      </w:pPr>
-    </w:p>
-    <w:p>
-      <w:pPr>
-        <w:rPr>
-          <w:b/>
-          <w:bCs/>
-        </w:rPr>
-      </w:pPr>
-      <w:r>
-        <w:rPr>
-          <w:b/>
-          <w:bCs/>
-        </w:rPr>
-        <w:t>Estructura de la sección de reservas</w:t>
-      </w:r>
     </w:p>
     <w:p>
       <w:pPr>
@@ -580,19 +583,18 @@
         <w:rPr>
           <w:b/>
           <w:bCs/>
-          <w:sz w:val="22"/>
-          <w:szCs w:val="22"/>
+          <w:color w:val="388600"/>
+          <w:lang w:val="en-US"/>
         </w:rPr>
       </w:pPr>
       <w:r>
         <w:rPr>
           <w:b/>
           <w:bCs/>
-          <w:sz w:val="22"/>
-          <w:szCs w:val="22"/>
-          <w:highlight w:val="yellow"/>
-        </w:rPr>
-        <w:t>1) routes/web.php</w:t>
+          <w:color w:val="388600"/>
+          <w:lang w:val="en-US"/>
+        </w:rPr>
+        <w:t>5)Ressources/views/emails/contacto.blade.php</w:t>
       </w:r>
     </w:p>
     <w:p>
@@ -603,27 +605,9 @@
           <w:bottom w:val="single" w:sz="4" w:space="1" w:color="auto"/>
           <w:right w:val="single" w:sz="4" w:space="4" w:color="auto"/>
         </w:pBdr>
-        <w:rPr>
-          <w:sz w:val="22"/>
-          <w:szCs w:val="22"/>
-        </w:rPr>
-      </w:pPr>
-      <w:r>
-        <w:rPr>
-          <w:b/>
-          <w:bCs/>
-          <w:sz w:val="22"/>
-          <w:szCs w:val="22"/>
-        </w:rPr>
-        <w:t>•</w:t>
-      </w:r>
-      <w:r>
-        <w:rPr>
-          <w:sz w:val="22"/>
-          <w:szCs w:val="22"/>
-        </w:rPr>
-        <w:tab/>
-        <w:t>Archivo de rutas web del proyecto.</w:t>
+      </w:pPr>
+      <w:r>
+        <w:t>Es la vista del email. Es decir, la plantilla con el mensaje que recibiré.</w:t>
       </w:r>
     </w:p>
     <w:p>
@@ -634,26 +618,7 @@
           <w:bottom w:val="single" w:sz="4" w:space="1" w:color="auto"/>
           <w:right w:val="single" w:sz="4" w:space="4" w:color="auto"/>
         </w:pBdr>
-        <w:rPr>
-          <w:sz w:val="22"/>
-          <w:szCs w:val="22"/>
-        </w:rPr>
-      </w:pPr>
-      <w:r>
-        <w:rPr>
-          <w:sz w:val="22"/>
-          <w:szCs w:val="22"/>
-        </w:rPr>
-        <w:t>•</w:t>
-      </w:r>
-      <w:r>
-        <w:rPr>
-          <w:sz w:val="22"/>
-          <w:szCs w:val="22"/>
-        </w:rPr>
-        <w:tab/>
-        <w:t>Define rutas para /, /menu, /reservas (GET y POST) y /contacto.</w:t>
-      </w:r>
+      </w:pPr>
     </w:p>
     <w:p>
       <w:pPr>
@@ -664,24 +629,31 @@
           <w:right w:val="single" w:sz="4" w:space="4" w:color="auto"/>
         </w:pBdr>
         <w:rPr>
-          <w:sz w:val="22"/>
-          <w:szCs w:val="22"/>
-        </w:rPr>
-      </w:pPr>
-      <w:r>
-        <w:rPr>
-          <w:sz w:val="22"/>
-          <w:szCs w:val="22"/>
-        </w:rPr>
-        <w:t>•</w:t>
-      </w:r>
-      <w:r>
-        <w:rPr>
-          <w:sz w:val="22"/>
-          <w:szCs w:val="22"/>
-        </w:rPr>
-        <w:tab/>
-        <w:t>Incluye validación de datos y creación de reservas</w:t>
+          <w:b/>
+          <w:bCs/>
+          <w:color w:val="388600"/>
+          <w:lang w:val="en-US"/>
+        </w:rPr>
+      </w:pPr>
+      <w:r>
+        <w:rPr>
+          <w:b/>
+          <w:bCs/>
+          <w:color w:val="388600"/>
+          <w:highlight w:val="yellow"/>
+          <w:lang w:val="en-US"/>
+        </w:rPr>
+        <w:t>6)</w:t>
+      </w:r>
+      <w:r>
+        <w:rPr>
+          <w:b/>
+          <w:bCs/>
+          <w:color w:val="388600"/>
+          <w:highlight w:val="yellow"/>
+          <w:lang w:val="en-US"/>
+        </w:rPr>
+        <w:t>resources/views/contacto.blade.php (Vista)</w:t>
       </w:r>
     </w:p>
     <w:p>
@@ -692,22 +664,18 @@
           <w:bottom w:val="single" w:sz="4" w:space="1" w:color="auto"/>
           <w:right w:val="single" w:sz="4" w:space="4" w:color="auto"/>
         </w:pBdr>
-        <w:rPr>
-          <w:b/>
-          <w:bCs/>
-          <w:sz w:val="22"/>
-          <w:szCs w:val="22"/>
-        </w:rPr>
-      </w:pPr>
-      <w:r>
-        <w:rPr>
-          <w:b/>
-          <w:bCs/>
-          <w:sz w:val="22"/>
-          <w:szCs w:val="22"/>
-          <w:highlight w:val="yellow"/>
-        </w:rPr>
-        <w:t>2)App/Http/Controllers/ReservaController.php</w:t>
+      </w:pPr>
+      <w:r>
+        <w:t>Es la vista del</w:t>
+      </w:r>
+      <w:r>
+        <w:t xml:space="preserve"> formulario</w:t>
+      </w:r>
+      <w:r>
+        <w:t xml:space="preserve"> en la pagina web</w:t>
+      </w:r>
+      <w:r>
+        <w:t>.</w:t>
       </w:r>
     </w:p>
     <w:p>
@@ -718,25 +686,32 @@
           <w:bottom w:val="single" w:sz="4" w:space="1" w:color="auto"/>
           <w:right w:val="single" w:sz="4" w:space="4" w:color="auto"/>
         </w:pBdr>
-        <w:rPr>
-          <w:sz w:val="22"/>
-          <w:szCs w:val="22"/>
-        </w:rPr>
-      </w:pPr>
-      <w:r>
-        <w:rPr>
-          <w:sz w:val="22"/>
-          <w:szCs w:val="22"/>
-        </w:rPr>
-        <w:t>•</w:t>
-      </w:r>
-      <w:r>
-        <w:rPr>
-          <w:sz w:val="22"/>
-          <w:szCs w:val="22"/>
-        </w:rPr>
-        <w:tab/>
-        <w:t>Define la lógica de creación de la reserva</w:t>
+      </w:pPr>
+      <w:r>
+        <w:t>Añadimos validación del lado del cliente (HTML5: required, minlength, maxlength, type="email", pattern para el teléfono) y un poquito de JS (contador de caracteres, bloqueo de doble envío).</w:t>
+      </w:r>
+    </w:p>
+    <w:p>
+      <w:pPr>
+        <w:rPr>
+          <w:b/>
+          <w:bCs/>
+        </w:rPr>
+      </w:pPr>
+    </w:p>
+    <w:p>
+      <w:pPr>
+        <w:rPr>
+          <w:b/>
+          <w:bCs/>
+        </w:rPr>
+      </w:pPr>
+      <w:r>
+        <w:rPr>
+          <w:b/>
+          <w:bCs/>
+        </w:rPr>
+        <w:t>Estructura de la sección de reservas</w:t>
       </w:r>
     </w:p>
     <w:p>
@@ -754,6 +729,16 @@
           <w:szCs w:val="22"/>
         </w:rPr>
       </w:pPr>
+      <w:r>
+        <w:rPr>
+          <w:b/>
+          <w:bCs/>
+          <w:sz w:val="22"/>
+          <w:szCs w:val="22"/>
+          <w:highlight w:val="yellow"/>
+        </w:rPr>
+        <w:t>1) routes/web.php</w:t>
+      </w:r>
     </w:p>
     <w:p>
       <w:pPr>
@@ -764,21 +749,26 @@
           <w:right w:val="single" w:sz="4" w:space="4" w:color="auto"/>
         </w:pBdr>
         <w:rPr>
+          <w:sz w:val="22"/>
+          <w:szCs w:val="22"/>
+        </w:rPr>
+      </w:pPr>
+      <w:r>
+        <w:rPr>
           <w:b/>
           <w:bCs/>
           <w:sz w:val="22"/>
           <w:szCs w:val="22"/>
         </w:rPr>
-      </w:pPr>
-      <w:r>
-        <w:rPr>
-          <w:b/>
-          <w:bCs/>
+        <w:t>•</w:t>
+      </w:r>
+      <w:r>
+        <w:rPr>
           <w:sz w:val="22"/>
           <w:szCs w:val="22"/>
-          <w:highlight w:val="yellow"/>
-        </w:rPr>
-        <w:t>3)app/Models/Reserva.php</w:t>
+        </w:rPr>
+        <w:tab/>
+        <w:t>Archivo de rutas web del proyecto.</w:t>
       </w:r>
     </w:p>
     <w:p>
@@ -807,7 +797,7 @@
           <w:szCs w:val="22"/>
         </w:rPr>
         <w:tab/>
-        <w:t>Modelo Eloquent para la tabla reservas.</w:t>
+        <w:t>Define rutas para /, /menu, /reservas (GET y POST) y /contacto.</w:t>
       </w:r>
     </w:p>
     <w:p>
@@ -836,7 +826,7 @@
           <w:szCs w:val="22"/>
         </w:rPr>
         <w:tab/>
-        <w:t>Define los campos que pueden asignarse de forma masiva ($fillable).</w:t>
+        <w:t>Incluye validación de datos y creación de reservas</w:t>
       </w:r>
     </w:p>
     <w:p>
@@ -848,6 +838,161 @@
           <w:right w:val="single" w:sz="4" w:space="4" w:color="auto"/>
         </w:pBdr>
         <w:rPr>
+          <w:b/>
+          <w:bCs/>
+          <w:sz w:val="22"/>
+          <w:szCs w:val="22"/>
+        </w:rPr>
+      </w:pPr>
+      <w:r>
+        <w:rPr>
+          <w:b/>
+          <w:bCs/>
+          <w:sz w:val="22"/>
+          <w:szCs w:val="22"/>
+          <w:highlight w:val="yellow"/>
+        </w:rPr>
+        <w:t>2)App/Http/Controllers/ReservaController.php</w:t>
+      </w:r>
+    </w:p>
+    <w:p>
+      <w:pPr>
+        <w:pBdr>
+          <w:top w:val="single" w:sz="4" w:space="1" w:color="auto"/>
+          <w:left w:val="single" w:sz="4" w:space="4" w:color="auto"/>
+          <w:bottom w:val="single" w:sz="4" w:space="1" w:color="auto"/>
+          <w:right w:val="single" w:sz="4" w:space="4" w:color="auto"/>
+        </w:pBdr>
+        <w:rPr>
+          <w:sz w:val="22"/>
+          <w:szCs w:val="22"/>
+        </w:rPr>
+      </w:pPr>
+      <w:r>
+        <w:rPr>
+          <w:sz w:val="22"/>
+          <w:szCs w:val="22"/>
+        </w:rPr>
+        <w:t>•</w:t>
+      </w:r>
+      <w:r>
+        <w:rPr>
+          <w:sz w:val="22"/>
+          <w:szCs w:val="22"/>
+        </w:rPr>
+        <w:tab/>
+        <w:t>Define la lógica de creación de la reserva</w:t>
+      </w:r>
+    </w:p>
+    <w:p>
+      <w:pPr>
+        <w:pBdr>
+          <w:top w:val="single" w:sz="4" w:space="1" w:color="auto"/>
+          <w:left w:val="single" w:sz="4" w:space="4" w:color="auto"/>
+          <w:bottom w:val="single" w:sz="4" w:space="1" w:color="auto"/>
+          <w:right w:val="single" w:sz="4" w:space="4" w:color="auto"/>
+        </w:pBdr>
+        <w:rPr>
+          <w:b/>
+          <w:bCs/>
+          <w:sz w:val="22"/>
+          <w:szCs w:val="22"/>
+        </w:rPr>
+      </w:pPr>
+    </w:p>
+    <w:p>
+      <w:pPr>
+        <w:pBdr>
+          <w:top w:val="single" w:sz="4" w:space="1" w:color="auto"/>
+          <w:left w:val="single" w:sz="4" w:space="4" w:color="auto"/>
+          <w:bottom w:val="single" w:sz="4" w:space="1" w:color="auto"/>
+          <w:right w:val="single" w:sz="4" w:space="4" w:color="auto"/>
+        </w:pBdr>
+        <w:rPr>
+          <w:b/>
+          <w:bCs/>
+          <w:sz w:val="22"/>
+          <w:szCs w:val="22"/>
+        </w:rPr>
+      </w:pPr>
+      <w:r>
+        <w:rPr>
+          <w:b/>
+          <w:bCs/>
+          <w:sz w:val="22"/>
+          <w:szCs w:val="22"/>
+          <w:highlight w:val="yellow"/>
+        </w:rPr>
+        <w:t>3)app/Models/Reserva.php</w:t>
+      </w:r>
+    </w:p>
+    <w:p>
+      <w:pPr>
+        <w:pBdr>
+          <w:top w:val="single" w:sz="4" w:space="1" w:color="auto"/>
+          <w:left w:val="single" w:sz="4" w:space="4" w:color="auto"/>
+          <w:bottom w:val="single" w:sz="4" w:space="1" w:color="auto"/>
+          <w:right w:val="single" w:sz="4" w:space="4" w:color="auto"/>
+        </w:pBdr>
+        <w:rPr>
+          <w:sz w:val="22"/>
+          <w:szCs w:val="22"/>
+        </w:rPr>
+      </w:pPr>
+      <w:r>
+        <w:rPr>
+          <w:sz w:val="22"/>
+          <w:szCs w:val="22"/>
+        </w:rPr>
+        <w:t>•</w:t>
+      </w:r>
+      <w:r>
+        <w:rPr>
+          <w:sz w:val="22"/>
+          <w:szCs w:val="22"/>
+        </w:rPr>
+        <w:tab/>
+        <w:t>Modelo Eloquent para la tabla reservas.</w:t>
+      </w:r>
+    </w:p>
+    <w:p>
+      <w:pPr>
+        <w:pBdr>
+          <w:top w:val="single" w:sz="4" w:space="1" w:color="auto"/>
+          <w:left w:val="single" w:sz="4" w:space="4" w:color="auto"/>
+          <w:bottom w:val="single" w:sz="4" w:space="1" w:color="auto"/>
+          <w:right w:val="single" w:sz="4" w:space="4" w:color="auto"/>
+        </w:pBdr>
+        <w:rPr>
+          <w:sz w:val="22"/>
+          <w:szCs w:val="22"/>
+        </w:rPr>
+      </w:pPr>
+      <w:r>
+        <w:rPr>
+          <w:sz w:val="22"/>
+          <w:szCs w:val="22"/>
+        </w:rPr>
+        <w:t>•</w:t>
+      </w:r>
+      <w:r>
+        <w:rPr>
+          <w:sz w:val="22"/>
+          <w:szCs w:val="22"/>
+        </w:rPr>
+        <w:tab/>
+        <w:t>Define los campos que pueden asignarse de forma masiva ($fillable).</w:t>
+      </w:r>
+    </w:p>
+    <w:p>
+      <w:pPr>
+        <w:pBdr>
+          <w:top w:val="single" w:sz="4" w:space="1" w:color="auto"/>
+          <w:left w:val="single" w:sz="4" w:space="4" w:color="auto"/>
+          <w:bottom w:val="single" w:sz="4" w:space="1" w:color="auto"/>
+          <w:right w:val="single" w:sz="4" w:space="4" w:color="auto"/>
+        </w:pBdr>
+        <w:rPr>
           <w:sz w:val="22"/>
           <w:szCs w:val="22"/>
           <w:lang w:val="en-US"/>
@@ -906,6 +1051,7 @@
           <w:sz w:val="22"/>
           <w:szCs w:val="22"/>
         </w:rPr>
+        <w:lastRenderedPageBreak/>
         <w:t>•</w:t>
       </w:r>
       <w:r>
@@ -1602,40 +1748,196 @@
         </w:pBdr>
         <w:spacing w:before="100" w:beforeAutospacing="1" w:after="100" w:afterAutospacing="1" w:line="240" w:lineRule="auto"/>
         <w:rPr>
-          <w:rFonts w:ascii="Times New Roman" w:eastAsia="Times New Roman" w:hAnsi="Times New Roman" w:cs="Times New Roman"/>
-          <w:color w:val="EE0000"/>
-          <w:kern w:val="0"/>
-          <w:lang w:val="en-US" w:eastAsia="es-ES"/>
-          <w14:ligatures w14:val="none"/>
-        </w:rPr>
-      </w:pPr>
-      <w:r>
-        <w:rPr>
           <w:rFonts w:ascii="Courier New" w:eastAsia="Times New Roman" w:hAnsi="Courier New" w:cs="Courier New"/>
           <w:b/>
           <w:bCs/>
-          <w:color w:val="EE0000"/>
+          <w:color w:val="000000" w:themeColor="text1"/>
           <w:kern w:val="0"/>
           <w:sz w:val="20"/>
           <w:szCs w:val="20"/>
           <w:lang w:val="en-US" w:eastAsia="es-ES"/>
           <w14:ligatures w14:val="none"/>
         </w:rPr>
-        <w:t>5)</w:t>
-      </w:r>
+      </w:pPr>
       <w:r>
         <w:rPr>
           <w:rFonts w:ascii="Courier New" w:eastAsia="Times New Roman" w:hAnsi="Courier New" w:cs="Courier New"/>
           <w:b/>
           <w:bCs/>
-          <w:color w:val="EE0000"/>
+          <w:color w:val="000000" w:themeColor="text1"/>
           <w:kern w:val="0"/>
           <w:sz w:val="20"/>
           <w:szCs w:val="20"/>
           <w:lang w:val="en-US" w:eastAsia="es-ES"/>
           <w14:ligatures w14:val="none"/>
         </w:rPr>
+        <w:t>5)</w:t>
+      </w:r>
+      <w:r>
+        <w:rPr>
+          <w:rFonts w:ascii="Courier New" w:eastAsia="Times New Roman" w:hAnsi="Courier New" w:cs="Courier New"/>
+          <w:b/>
+          <w:bCs/>
+          <w:color w:val="000000" w:themeColor="text1"/>
+          <w:kern w:val="0"/>
+          <w:sz w:val="20"/>
+          <w:szCs w:val="20"/>
+          <w:lang w:val="en-US" w:eastAsia="es-ES"/>
+          <w14:ligatures w14:val="none"/>
+        </w:rPr>
         <w:t>resources/views/platos/create.blade.php</w:t>
+      </w:r>
+    </w:p>
+    <w:p>
+      <w:pPr>
+        <w:pBdr>
+          <w:top w:val="single" w:sz="4" w:space="1" w:color="auto"/>
+          <w:left w:val="single" w:sz="4" w:space="4" w:color="auto"/>
+          <w:bottom w:val="single" w:sz="4" w:space="1" w:color="auto"/>
+          <w:right w:val="single" w:sz="4" w:space="4" w:color="auto"/>
+        </w:pBdr>
+        <w:spacing w:before="100" w:beforeAutospacing="1" w:after="100" w:afterAutospacing="1" w:line="240" w:lineRule="auto"/>
+        <w:rPr>
+          <w:rFonts w:ascii="Courier New" w:eastAsia="Times New Roman" w:hAnsi="Courier New" w:cs="Courier New"/>
+          <w:b/>
+          <w:bCs/>
+          <w:color w:val="000000" w:themeColor="text1"/>
+          <w:kern w:val="0"/>
+          <w:sz w:val="20"/>
+          <w:szCs w:val="20"/>
+          <w:lang w:val="en-US" w:eastAsia="es-ES"/>
+          <w14:ligatures w14:val="none"/>
+        </w:rPr>
+      </w:pPr>
+      <w:r>
+        <w:rPr>
+          <w:rFonts w:ascii="Courier New" w:eastAsia="Times New Roman" w:hAnsi="Courier New" w:cs="Courier New"/>
+          <w:b/>
+          <w:bCs/>
+          <w:color w:val="000000" w:themeColor="text1"/>
+          <w:kern w:val="0"/>
+          <w:sz w:val="20"/>
+          <w:szCs w:val="20"/>
+          <w:lang w:val="en-US" w:eastAsia="es-ES"/>
+          <w14:ligatures w14:val="none"/>
+        </w:rPr>
+        <w:t>6</w:t>
+      </w:r>
+      <w:r>
+        <w:rPr>
+          <w:rFonts w:ascii="Courier New" w:eastAsia="Times New Roman" w:hAnsi="Courier New" w:cs="Courier New"/>
+          <w:b/>
+          <w:bCs/>
+          <w:color w:val="000000" w:themeColor="text1"/>
+          <w:kern w:val="0"/>
+          <w:sz w:val="20"/>
+          <w:szCs w:val="20"/>
+          <w:lang w:val="en-US" w:eastAsia="es-ES"/>
+          <w14:ligatures w14:val="none"/>
+        </w:rPr>
+        <w:t>)resources/views/platos/</w:t>
+      </w:r>
+      <w:r>
+        <w:rPr>
+          <w:rFonts w:ascii="Courier New" w:eastAsia="Times New Roman" w:hAnsi="Courier New" w:cs="Courier New"/>
+          <w:b/>
+          <w:bCs/>
+          <w:color w:val="000000" w:themeColor="text1"/>
+          <w:kern w:val="0"/>
+          <w:sz w:val="20"/>
+          <w:szCs w:val="20"/>
+          <w:lang w:val="en-US" w:eastAsia="es-ES"/>
+          <w14:ligatures w14:val="none"/>
+        </w:rPr>
+        <w:t>edit</w:t>
+      </w:r>
+      <w:r>
+        <w:rPr>
+          <w:rFonts w:ascii="Courier New" w:eastAsia="Times New Roman" w:hAnsi="Courier New" w:cs="Courier New"/>
+          <w:b/>
+          <w:bCs/>
+          <w:color w:val="000000" w:themeColor="text1"/>
+          <w:kern w:val="0"/>
+          <w:sz w:val="20"/>
+          <w:szCs w:val="20"/>
+          <w:lang w:val="en-US" w:eastAsia="es-ES"/>
+          <w14:ligatures w14:val="none"/>
+        </w:rPr>
+        <w:t>.blade.php</w:t>
+      </w:r>
+    </w:p>
+    <w:p>
+      <w:pPr>
+        <w:pBdr>
+          <w:top w:val="single" w:sz="4" w:space="1" w:color="auto"/>
+          <w:left w:val="single" w:sz="4" w:space="4" w:color="auto"/>
+          <w:bottom w:val="single" w:sz="4" w:space="1" w:color="auto"/>
+          <w:right w:val="single" w:sz="4" w:space="4" w:color="auto"/>
+        </w:pBdr>
+        <w:spacing w:before="100" w:beforeAutospacing="1" w:after="100" w:afterAutospacing="1" w:line="240" w:lineRule="auto"/>
+        <w:rPr>
+          <w:rFonts w:ascii="Times New Roman" w:eastAsia="Times New Roman" w:hAnsi="Times New Roman" w:cs="Times New Roman"/>
+          <w:color w:val="000000" w:themeColor="text1"/>
+          <w:kern w:val="0"/>
+          <w:lang w:val="en-US" w:eastAsia="es-ES"/>
+          <w14:ligatures w14:val="none"/>
+        </w:rPr>
+      </w:pPr>
+      <w:r>
+        <w:rPr>
+          <w:rFonts w:ascii="Courier New" w:eastAsia="Times New Roman" w:hAnsi="Courier New" w:cs="Courier New"/>
+          <w:b/>
+          <w:bCs/>
+          <w:color w:val="000000" w:themeColor="text1"/>
+          <w:kern w:val="0"/>
+          <w:sz w:val="20"/>
+          <w:szCs w:val="20"/>
+          <w:lang w:val="en-US" w:eastAsia="es-ES"/>
+          <w14:ligatures w14:val="none"/>
+        </w:rPr>
+        <w:t>7</w:t>
+      </w:r>
+      <w:r>
+        <w:rPr>
+          <w:rFonts w:ascii="Courier New" w:eastAsia="Times New Roman" w:hAnsi="Courier New" w:cs="Courier New"/>
+          <w:b/>
+          <w:bCs/>
+          <w:color w:val="000000" w:themeColor="text1"/>
+          <w:kern w:val="0"/>
+          <w:sz w:val="20"/>
+          <w:szCs w:val="20"/>
+          <w:lang w:val="en-US" w:eastAsia="es-ES"/>
+          <w14:ligatures w14:val="none"/>
+        </w:rPr>
+        <w:t>)resources/views/platos/</w:t>
+      </w:r>
+      <w:r>
+        <w:rPr>
+          <w:rFonts w:ascii="Courier New" w:eastAsia="Times New Roman" w:hAnsi="Courier New" w:cs="Courier New"/>
+          <w:b/>
+          <w:bCs/>
+          <w:color w:val="000000" w:themeColor="text1"/>
+          <w:kern w:val="0"/>
+          <w:sz w:val="20"/>
+          <w:szCs w:val="20"/>
+          <w:lang w:val="en-US" w:eastAsia="es-ES"/>
+          <w14:ligatures w14:val="none"/>
+        </w:rPr>
+        <w:t>manage</w:t>
+      </w:r>
+      <w:r>
+        <w:rPr>
+          <w:rFonts w:ascii="Courier New" w:eastAsia="Times New Roman" w:hAnsi="Courier New" w:cs="Courier New"/>
+          <w:b/>
+          <w:bCs/>
+          <w:color w:val="000000" w:themeColor="text1"/>
+          <w:kern w:val="0"/>
+          <w:sz w:val="20"/>
+          <w:szCs w:val="20"/>
+          <w:lang w:val="en-US" w:eastAsia="es-ES"/>
+          <w14:ligatures w14:val="none"/>
+        </w:rPr>
+        <w:t>.blade.php</w:t>
       </w:r>
     </w:p>
     <w:p>
@@ -1742,7 +2044,7 @@
           <w:lang w:eastAsia="es-ES"/>
           <w14:ligatures w14:val="none"/>
         </w:rPr>
-        <w:t>6)</w:t>
+        <w:t>8</w:t>
       </w:r>
       <w:r>
         <w:rPr>
@@ -1755,6 +2057,19 @@
           <w:lang w:eastAsia="es-ES"/>
           <w14:ligatures w14:val="none"/>
         </w:rPr>
+        <w:t>)</w:t>
+      </w:r>
+      <w:r>
+        <w:rPr>
+          <w:rFonts w:ascii="Courier New" w:eastAsia="Times New Roman" w:hAnsi="Courier New" w:cs="Courier New"/>
+          <w:b/>
+          <w:bCs/>
+          <w:kern w:val="0"/>
+          <w:sz w:val="20"/>
+          <w:szCs w:val="20"/>
+          <w:lang w:eastAsia="es-ES"/>
+          <w14:ligatures w14:val="none"/>
+        </w:rPr>
         <w:t>app/Http/Controllers/PlatoController.php</w:t>
       </w:r>
     </w:p>
@@ -1816,7 +2131,7 @@
           <w:lang w:eastAsia="es-ES"/>
           <w14:ligatures w14:val="none"/>
         </w:rPr>
-        <w:t>7)</w:t>
+        <w:t>9</w:t>
       </w:r>
       <w:r>
         <w:rPr>
@@ -1829,6 +2144,19 @@
           <w:lang w:eastAsia="es-ES"/>
           <w14:ligatures w14:val="none"/>
         </w:rPr>
+        <w:t>)</w:t>
+      </w:r>
+      <w:r>
+        <w:rPr>
+          <w:rFonts w:ascii="Courier New" w:eastAsia="Times New Roman" w:hAnsi="Courier New" w:cs="Courier New"/>
+          <w:b/>
+          <w:bCs/>
+          <w:kern w:val="0"/>
+          <w:sz w:val="20"/>
+          <w:szCs w:val="20"/>
+          <w:lang w:eastAsia="es-ES"/>
+          <w14:ligatures w14:val="none"/>
+        </w:rPr>
         <w:t>routes/web.php</w:t>
       </w:r>
     </w:p>
@@ -1850,7 +2178,7 @@
           <w14:ligatures w14:val="none"/>
         </w:rPr>
         <w:pict w14:anchorId="4DB4F968">
-          <v:rect id="_x0000_i1030" style="width:0;height:1.5pt" o:hralign="center" o:hrstd="t" o:hr="t" fillcolor="#a0a0a0" stroked="f"/>
+          <v:rect id="_x0000_i1025" style="width:0;height:1.5pt" o:hralign="center" o:hrstd="t" o:hr="t" fillcolor="#a0a0a0" stroked="f"/>
         </w:pict>
       </w:r>
     </w:p>
@@ -2106,6 +2434,7 @@
         <w:rPr>
           <w:color w:val="EE0000"/>
         </w:rPr>
+        <w:lastRenderedPageBreak/>
         <w:t>*</w:t>
       </w:r>
       <w:r>
@@ -2545,7 +2874,6 @@
           <w:color w:val="212121"/>
           <w:sz w:val="22"/>
           <w:szCs w:val="22"/>
-          <w:lang w:val="de-DE"/>
         </w:rPr>
       </w:pPr>
       <w:r>
@@ -2553,7 +2881,6 @@
           <w:color w:val="212121"/>
           <w:sz w:val="22"/>
           <w:szCs w:val="22"/>
-          <w:lang w:val="de-DE"/>
         </w:rPr>
         <w:t>1)</w:t>
       </w:r>
@@ -2562,7 +2889,6 @@
           <w:color w:val="212121"/>
           <w:sz w:val="22"/>
           <w:szCs w:val="22"/>
-          <w:lang w:val="de-DE"/>
         </w:rPr>
         <w:t xml:space="preserve"> </w:t>
       </w:r>
@@ -2571,7 +2897,6 @@
           <w:color w:val="212121"/>
           <w:sz w:val="22"/>
           <w:szCs w:val="22"/>
-          <w:lang w:val="de-DE"/>
         </w:rPr>
         <w:t>Routes/</w:t>
       </w:r>
@@ -2580,7 +2905,6 @@
           <w:color w:val="212121"/>
           <w:sz w:val="22"/>
           <w:szCs w:val="22"/>
-          <w:lang w:val="de-DE"/>
         </w:rPr>
         <w:t>Web.php</w:t>
       </w:r>
@@ -2597,7 +2921,6 @@
           <w:color w:val="212121"/>
           <w:sz w:val="22"/>
           <w:szCs w:val="22"/>
-          <w:lang w:val="de-DE"/>
         </w:rPr>
       </w:pPr>
       <w:r>
@@ -2605,18 +2928,8 @@
           <w:color w:val="212121"/>
           <w:sz w:val="22"/>
           <w:szCs w:val="22"/>
-          <w:lang w:val="de-DE"/>
-        </w:rPr>
-        <w:t xml:space="preserve">2) </w:t>
-      </w:r>
-      <w:r>
-        <w:rPr>
-          <w:color w:val="212121"/>
-          <w:sz w:val="22"/>
-          <w:szCs w:val="22"/>
-          <w:lang w:val="de-DE"/>
-        </w:rPr>
-        <w:t>resources/views/layout.blade.php</w:t>
+        </w:rPr>
+        <w:t>2) resources/views/layout.blade.php</w:t>
       </w:r>
     </w:p>
     <w:p>
@@ -2686,28 +2999,9 @@
     <w:p>
       <w:pPr>
         <w:rPr>
-          <w:color w:val="EE0000"/>
-        </w:rPr>
-      </w:pPr>
-      <w:r>
-        <w:rPr>
-          <w:color w:val="EE0000"/>
-        </w:rPr>
-        <w:t>Mejoras:</w:t>
-      </w:r>
-    </w:p>
-    <w:p>
-      <w:pPr>
-        <w:rPr>
-          <w:color w:val="EE0000"/>
-        </w:rPr>
-      </w:pPr>
-      <w:r>
-        <w:rPr>
-          <w:color w:val="EE0000"/>
-        </w:rPr>
-        <w:t>Estilo de cuando la reserva te da un fallo</w:t>
-      </w:r>
+          <w:color w:val="000000" w:themeColor="text1"/>
+        </w:rPr>
+      </w:pPr>
     </w:p>
     <w:sectPr>
       <w:pgSz w:w="11906" w:h="16838"/>

</xml_diff>

<commit_message>
Preguntar antes de borrar plato
Introduzco corrección para que pregunte antes de borrar el plato
</commit_message>
<xml_diff>
--- a/Hector/mapa de archivos que componen el proyecto.docx
+++ b/Hector/mapa de archivos que componen el proyecto.docx
@@ -35,7 +35,19 @@
         <w:rPr>
           <w:color w:val="000000" w:themeColor="text1"/>
         </w:rPr>
-        <w:t>Para editar o eliminar los platos de la carta:</w:t>
+        <w:t xml:space="preserve">Para </w:t>
+      </w:r>
+      <w:r>
+        <w:rPr>
+          <w:color w:val="000000" w:themeColor="text1"/>
+        </w:rPr>
+        <w:t xml:space="preserve">añadir, </w:t>
+      </w:r>
+      <w:r>
+        <w:rPr>
+          <w:color w:val="000000" w:themeColor="text1"/>
+        </w:rPr>
+        <w:t>editar o eliminar los platos de la carta:</w:t>
       </w:r>
     </w:p>
     <w:p>
@@ -75,7 +87,7 @@
         <w:rPr>
           <w:color w:val="000000" w:themeColor="text1"/>
         </w:rPr>
-        <w:t>Para insertar nuevos platos en la carta:</w:t>
+        <w:t>Para ver las reservas:</w:t>
       </w:r>
     </w:p>
     <w:p>
@@ -91,46 +103,6 @@
         </w:rPr>
       </w:pPr>
       <w:hyperlink r:id="rId6" w:history="1">
-        <w:r>
-          <w:rPr>
-            <w:rStyle w:val="Hipervnculo"/>
-          </w:rPr>
-          <w:t>http://127.0.0.1:8000/platos/create</w:t>
-        </w:r>
-      </w:hyperlink>
-    </w:p>
-    <w:p>
-      <w:pPr>
-        <w:pBdr>
-          <w:top w:val="single" w:sz="4" w:space="1" w:color="auto"/>
-          <w:left w:val="single" w:sz="4" w:space="4" w:color="auto"/>
-          <w:bottom w:val="single" w:sz="4" w:space="1" w:color="auto"/>
-          <w:right w:val="single" w:sz="4" w:space="4" w:color="auto"/>
-        </w:pBdr>
-        <w:rPr>
-          <w:color w:val="000000" w:themeColor="text1"/>
-        </w:rPr>
-      </w:pPr>
-      <w:r>
-        <w:rPr>
-          <w:color w:val="000000" w:themeColor="text1"/>
-        </w:rPr>
-        <w:t>Para ver las reservas:</w:t>
-      </w:r>
-    </w:p>
-    <w:p>
-      <w:pPr>
-        <w:pBdr>
-          <w:top w:val="single" w:sz="4" w:space="1" w:color="auto"/>
-          <w:left w:val="single" w:sz="4" w:space="4" w:color="auto"/>
-          <w:bottom w:val="single" w:sz="4" w:space="1" w:color="auto"/>
-          <w:right w:val="single" w:sz="4" w:space="4" w:color="auto"/>
-        </w:pBdr>
-        <w:rPr>
-          <w:color w:val="000000" w:themeColor="text1"/>
-        </w:rPr>
-      </w:pPr>
-      <w:hyperlink r:id="rId7" w:history="1">
         <w:r>
           <w:rPr>
             <w:rStyle w:val="Hipervnculo"/>
@@ -464,7 +436,6 @@
         </w:pBdr>
       </w:pPr>
       <w:r>
-        <w:lastRenderedPageBreak/>
         <w:t>Contiene la lógica cuando llega el POST: recibe datos, delega la validación (Form Request), y decide qué responder (redirigir con éxito o con errores).</w:t>
       </w:r>
     </w:p>
@@ -512,6 +483,7 @@
         </w:pBdr>
       </w:pPr>
       <w:r>
+        <w:lastRenderedPageBreak/>
         <w:t>Validación en servidor de los datos del formulario. Así, aunque alguien intente saltarse la validación del navegador, el backend sigue protegiendo.</w:t>
       </w:r>
     </w:p>
@@ -1051,7 +1023,6 @@
           <w:sz w:val="22"/>
           <w:szCs w:val="22"/>
         </w:rPr>
-        <w:lastRenderedPageBreak/>
         <w:t>•</w:t>
       </w:r>
       <w:r>
@@ -1136,6 +1107,7 @@
           <w:sz w:val="22"/>
           <w:szCs w:val="22"/>
         </w:rPr>
+        <w:lastRenderedPageBreak/>
         <w:t>•</w:t>
       </w:r>
       <w:r>
@@ -1736,6 +1708,285 @@
           <w14:ligatures w14:val="none"/>
         </w:rPr>
         <w:t>resources/views/menu.blade.php</w:t>
+      </w:r>
+    </w:p>
+    <w:p>
+      <w:pPr>
+        <w:pBdr>
+          <w:top w:val="single" w:sz="4" w:space="1" w:color="auto"/>
+          <w:left w:val="single" w:sz="4" w:space="4" w:color="auto"/>
+          <w:bottom w:val="single" w:sz="4" w:space="1" w:color="auto"/>
+          <w:right w:val="single" w:sz="4" w:space="4" w:color="auto"/>
+        </w:pBdr>
+        <w:spacing w:before="100" w:beforeAutospacing="1" w:after="100" w:afterAutospacing="1" w:line="240" w:lineRule="auto"/>
+        <w:rPr>
+          <w:rFonts w:ascii="Times New Roman" w:eastAsia="Times New Roman" w:hAnsi="Times New Roman" w:cs="Times New Roman"/>
+          <w:kern w:val="0"/>
+          <w:lang w:eastAsia="es-ES"/>
+          <w14:ligatures w14:val="none"/>
+        </w:rPr>
+      </w:pPr>
+      <w:r>
+        <w:rPr>
+          <w:rFonts w:ascii="Times New Roman" w:eastAsia="Times New Roman" w:hAnsi="Times New Roman" w:cs="Times New Roman"/>
+          <w:kern w:val="0"/>
+          <w:lang w:eastAsia="es-ES"/>
+          <w14:ligatures w14:val="none"/>
+        </w:rPr>
+        <w:t xml:space="preserve">Vista del </w:t>
+      </w:r>
+      <w:r>
+        <w:rPr>
+          <w:rFonts w:ascii="Times New Roman" w:eastAsia="Times New Roman" w:hAnsi="Times New Roman" w:cs="Times New Roman"/>
+          <w:b/>
+          <w:bCs/>
+          <w:kern w:val="0"/>
+          <w:lang w:eastAsia="es-ES"/>
+          <w14:ligatures w14:val="none"/>
+        </w:rPr>
+        <w:t>formulario</w:t>
+      </w:r>
+      <w:r>
+        <w:rPr>
+          <w:rFonts w:ascii="Times New Roman" w:eastAsia="Times New Roman" w:hAnsi="Times New Roman" w:cs="Times New Roman"/>
+          <w:kern w:val="0"/>
+          <w:lang w:eastAsia="es-ES"/>
+          <w14:ligatures w14:val="none"/>
+        </w:rPr>
+        <w:t xml:space="preserve"> para crear platos (uso interno).</w:t>
+      </w:r>
+    </w:p>
+    <w:p>
+      <w:pPr>
+        <w:pBdr>
+          <w:top w:val="single" w:sz="4" w:space="1" w:color="auto"/>
+          <w:left w:val="single" w:sz="4" w:space="4" w:color="auto"/>
+          <w:bottom w:val="single" w:sz="4" w:space="1" w:color="auto"/>
+          <w:right w:val="single" w:sz="4" w:space="4" w:color="auto"/>
+        </w:pBdr>
+        <w:spacing w:before="100" w:beforeAutospacing="1" w:after="100" w:afterAutospacing="1" w:line="240" w:lineRule="auto"/>
+        <w:outlineLvl w:val="1"/>
+        <w:rPr>
+          <w:rFonts w:ascii="Times New Roman" w:eastAsia="Times New Roman" w:hAnsi="Times New Roman" w:cs="Times New Roman"/>
+          <w:b/>
+          <w:bCs/>
+          <w:kern w:val="0"/>
+          <w:lang w:eastAsia="es-ES"/>
+          <w14:ligatures w14:val="none"/>
+        </w:rPr>
+      </w:pPr>
+      <w:r>
+        <w:rPr>
+          <w:rFonts w:ascii="Times New Roman" w:eastAsia="Times New Roman" w:hAnsi="Times New Roman" w:cs="Times New Roman"/>
+          <w:b/>
+          <w:bCs/>
+          <w:kern w:val="0"/>
+          <w:lang w:eastAsia="es-ES"/>
+          <w14:ligatures w14:val="none"/>
+        </w:rPr>
+        <w:t>C (Controlador)</w:t>
+      </w:r>
+    </w:p>
+    <w:p>
+      <w:pPr>
+        <w:pBdr>
+          <w:top w:val="single" w:sz="4" w:space="1" w:color="auto"/>
+          <w:left w:val="single" w:sz="4" w:space="4" w:color="auto"/>
+          <w:bottom w:val="single" w:sz="4" w:space="1" w:color="auto"/>
+          <w:right w:val="single" w:sz="4" w:space="4" w:color="auto"/>
+        </w:pBdr>
+        <w:spacing w:before="100" w:beforeAutospacing="1" w:after="100" w:afterAutospacing="1" w:line="240" w:lineRule="auto"/>
+        <w:rPr>
+          <w:rFonts w:ascii="Times New Roman" w:eastAsia="Times New Roman" w:hAnsi="Times New Roman" w:cs="Times New Roman"/>
+          <w:kern w:val="0"/>
+          <w:lang w:val="de-DE" w:eastAsia="es-ES"/>
+          <w14:ligatures w14:val="none"/>
+        </w:rPr>
+      </w:pPr>
+      <w:r>
+        <w:rPr>
+          <w:rFonts w:ascii="Courier New" w:eastAsia="Times New Roman" w:hAnsi="Courier New" w:cs="Courier New"/>
+          <w:b/>
+          <w:bCs/>
+          <w:kern w:val="0"/>
+          <w:sz w:val="20"/>
+          <w:szCs w:val="20"/>
+          <w:lang w:val="de-DE" w:eastAsia="es-ES"/>
+          <w14:ligatures w14:val="none"/>
+        </w:rPr>
+        <w:t>5</w:t>
+      </w:r>
+      <w:r>
+        <w:rPr>
+          <w:rFonts w:ascii="Courier New" w:eastAsia="Times New Roman" w:hAnsi="Courier New" w:cs="Courier New"/>
+          <w:b/>
+          <w:bCs/>
+          <w:kern w:val="0"/>
+          <w:sz w:val="20"/>
+          <w:szCs w:val="20"/>
+          <w:lang w:val="de-DE" w:eastAsia="es-ES"/>
+          <w14:ligatures w14:val="none"/>
+        </w:rPr>
+        <w:t>)</w:t>
+      </w:r>
+      <w:r>
+        <w:rPr>
+          <w:rFonts w:ascii="Courier New" w:eastAsia="Times New Roman" w:hAnsi="Courier New" w:cs="Courier New"/>
+          <w:b/>
+          <w:bCs/>
+          <w:kern w:val="0"/>
+          <w:sz w:val="20"/>
+          <w:szCs w:val="20"/>
+          <w:lang w:val="de-DE" w:eastAsia="es-ES"/>
+          <w14:ligatures w14:val="none"/>
+        </w:rPr>
+        <w:t>app/Http/Controllers/PlatoController.php</w:t>
+      </w:r>
+    </w:p>
+    <w:p>
+      <w:pPr>
+        <w:pBdr>
+          <w:top w:val="single" w:sz="4" w:space="1" w:color="auto"/>
+          <w:left w:val="single" w:sz="4" w:space="4" w:color="auto"/>
+          <w:bottom w:val="single" w:sz="4" w:space="1" w:color="auto"/>
+          <w:right w:val="single" w:sz="4" w:space="4" w:color="auto"/>
+        </w:pBdr>
+        <w:spacing w:before="100" w:beforeAutospacing="1" w:after="100" w:afterAutospacing="1" w:line="240" w:lineRule="auto"/>
+        <w:outlineLvl w:val="1"/>
+        <w:rPr>
+          <w:rFonts w:ascii="Times New Roman" w:eastAsia="Times New Roman" w:hAnsi="Times New Roman" w:cs="Times New Roman"/>
+          <w:b/>
+          <w:bCs/>
+          <w:kern w:val="0"/>
+          <w:lang w:eastAsia="es-ES"/>
+          <w14:ligatures w14:val="none"/>
+        </w:rPr>
+      </w:pPr>
+      <w:r>
+        <w:rPr>
+          <w:rFonts w:ascii="Times New Roman" w:eastAsia="Times New Roman" w:hAnsi="Times New Roman" w:cs="Times New Roman"/>
+          <w:b/>
+          <w:bCs/>
+          <w:kern w:val="0"/>
+          <w:lang w:eastAsia="es-ES"/>
+          <w14:ligatures w14:val="none"/>
+        </w:rPr>
+        <w:t>Enrutado (no es parte de MVC, pero es el “pegamento”)</w:t>
+      </w:r>
+    </w:p>
+    <w:p>
+      <w:pPr>
+        <w:pBdr>
+          <w:top w:val="single" w:sz="4" w:space="1" w:color="auto"/>
+          <w:left w:val="single" w:sz="4" w:space="4" w:color="auto"/>
+          <w:bottom w:val="single" w:sz="4" w:space="1" w:color="auto"/>
+          <w:right w:val="single" w:sz="4" w:space="4" w:color="auto"/>
+        </w:pBdr>
+        <w:spacing w:before="100" w:beforeAutospacing="1" w:after="100" w:afterAutospacing="1" w:line="240" w:lineRule="auto"/>
+        <w:rPr>
+          <w:rFonts w:ascii="Courier New" w:eastAsia="Times New Roman" w:hAnsi="Courier New" w:cs="Courier New"/>
+          <w:b/>
+          <w:bCs/>
+          <w:kern w:val="0"/>
+          <w:sz w:val="20"/>
+          <w:szCs w:val="20"/>
+          <w:lang w:eastAsia="es-ES"/>
+          <w14:ligatures w14:val="none"/>
+        </w:rPr>
+      </w:pPr>
+      <w:r>
+        <w:rPr>
+          <w:rFonts w:ascii="Courier New" w:eastAsia="Times New Roman" w:hAnsi="Courier New" w:cs="Courier New"/>
+          <w:b/>
+          <w:bCs/>
+          <w:kern w:val="0"/>
+          <w:sz w:val="20"/>
+          <w:szCs w:val="20"/>
+          <w:lang w:eastAsia="es-ES"/>
+          <w14:ligatures w14:val="none"/>
+        </w:rPr>
+        <w:t>6</w:t>
+      </w:r>
+      <w:r>
+        <w:rPr>
+          <w:rFonts w:ascii="Courier New" w:eastAsia="Times New Roman" w:hAnsi="Courier New" w:cs="Courier New"/>
+          <w:b/>
+          <w:bCs/>
+          <w:kern w:val="0"/>
+          <w:sz w:val="20"/>
+          <w:szCs w:val="20"/>
+          <w:lang w:eastAsia="es-ES"/>
+          <w14:ligatures w14:val="none"/>
+        </w:rPr>
+        <w:t>)</w:t>
+      </w:r>
+      <w:r>
+        <w:rPr>
+          <w:rFonts w:ascii="Courier New" w:eastAsia="Times New Roman" w:hAnsi="Courier New" w:cs="Courier New"/>
+          <w:b/>
+          <w:bCs/>
+          <w:kern w:val="0"/>
+          <w:sz w:val="20"/>
+          <w:szCs w:val="20"/>
+          <w:lang w:eastAsia="es-ES"/>
+          <w14:ligatures w14:val="none"/>
+        </w:rPr>
+        <w:t>routes/web.php</w:t>
+      </w:r>
+    </w:p>
+    <w:p>
+      <w:pPr>
+        <w:pBdr>
+          <w:top w:val="single" w:sz="4" w:space="1" w:color="auto"/>
+          <w:left w:val="single" w:sz="4" w:space="4" w:color="auto"/>
+          <w:bottom w:val="single" w:sz="4" w:space="1" w:color="auto"/>
+          <w:right w:val="single" w:sz="4" w:space="4" w:color="auto"/>
+        </w:pBdr>
+        <w:spacing w:before="100" w:beforeAutospacing="1" w:after="100" w:afterAutospacing="1" w:line="240" w:lineRule="auto"/>
+        <w:rPr>
+          <w:rFonts w:ascii="Courier New" w:eastAsia="Times New Roman" w:hAnsi="Courier New" w:cs="Courier New"/>
+          <w:b/>
+          <w:bCs/>
+          <w:kern w:val="0"/>
+          <w:sz w:val="20"/>
+          <w:szCs w:val="20"/>
+          <w:lang w:eastAsia="es-ES"/>
+          <w14:ligatures w14:val="none"/>
+        </w:rPr>
+      </w:pPr>
+    </w:p>
+    <w:p>
+      <w:pPr>
+        <w:pBdr>
+          <w:top w:val="single" w:sz="4" w:space="1" w:color="auto"/>
+          <w:left w:val="single" w:sz="4" w:space="4" w:color="auto"/>
+          <w:bottom w:val="single" w:sz="4" w:space="1" w:color="auto"/>
+          <w:right w:val="single" w:sz="4" w:space="4" w:color="auto"/>
+        </w:pBdr>
+        <w:spacing w:before="100" w:beforeAutospacing="1" w:after="100" w:afterAutospacing="1" w:line="240" w:lineRule="auto"/>
+        <w:rPr>
+          <w:rFonts w:ascii="Courier New" w:eastAsia="Times New Roman" w:hAnsi="Courier New" w:cs="Courier New"/>
+          <w:b/>
+          <w:bCs/>
+          <w:kern w:val="0"/>
+          <w:sz w:val="20"/>
+          <w:szCs w:val="20"/>
+          <w:lang w:eastAsia="es-ES"/>
+          <w14:ligatures w14:val="none"/>
+        </w:rPr>
+      </w:pPr>
+      <w:r>
+        <w:rPr>
+          <w:rFonts w:ascii="Courier New" w:eastAsia="Times New Roman" w:hAnsi="Courier New" w:cs="Courier New"/>
+          <w:b/>
+          <w:bCs/>
+          <w:kern w:val="0"/>
+          <w:sz w:val="20"/>
+          <w:szCs w:val="20"/>
+          <w:lang w:eastAsia="es-ES"/>
+          <w14:ligatures w14:val="none"/>
+        </w:rPr>
+        <w:t>Sección para el gerente para editar la carta:</w:t>
       </w:r>
     </w:p>
     <w:p>
@@ -1771,7 +2022,7 @@
           <w:lang w:val="en-US" w:eastAsia="es-ES"/>
           <w14:ligatures w14:val="none"/>
         </w:rPr>
-        <w:t>5)</w:t>
+        <w:t>7</w:t>
       </w:r>
       <w:r>
         <w:rPr>
@@ -1785,7 +2036,7 @@
           <w:lang w:val="en-US" w:eastAsia="es-ES"/>
           <w14:ligatures w14:val="none"/>
         </w:rPr>
-        <w:t>resources/views/platos/create.blade.php</w:t>
+        <w:t>)resources/views/platos/create.blade.php</w:t>
       </w:r>
     </w:p>
     <w:p>
@@ -1821,7 +2072,7 @@
           <w:lang w:val="en-US" w:eastAsia="es-ES"/>
           <w14:ligatures w14:val="none"/>
         </w:rPr>
-        <w:t>6</w:t>
+        <w:t>8</w:t>
       </w:r>
       <w:r>
         <w:rPr>
@@ -1835,8 +2086,26 @@
           <w:lang w:val="en-US" w:eastAsia="es-ES"/>
           <w14:ligatures w14:val="none"/>
         </w:rPr>
-        <w:t>)resources/views/platos/</w:t>
-      </w:r>
+        <w:t>)resources/views/platos/edit.blade.php</w:t>
+      </w:r>
+    </w:p>
+    <w:p>
+      <w:pPr>
+        <w:pBdr>
+          <w:top w:val="single" w:sz="4" w:space="1" w:color="auto"/>
+          <w:left w:val="single" w:sz="4" w:space="4" w:color="auto"/>
+          <w:bottom w:val="single" w:sz="4" w:space="1" w:color="auto"/>
+          <w:right w:val="single" w:sz="4" w:space="4" w:color="auto"/>
+        </w:pBdr>
+        <w:spacing w:before="100" w:beforeAutospacing="1" w:after="100" w:afterAutospacing="1" w:line="240" w:lineRule="auto"/>
+        <w:rPr>
+          <w:rFonts w:ascii="Times New Roman" w:eastAsia="Times New Roman" w:hAnsi="Times New Roman" w:cs="Times New Roman"/>
+          <w:color w:val="000000" w:themeColor="text1"/>
+          <w:kern w:val="0"/>
+          <w:lang w:val="en-US" w:eastAsia="es-ES"/>
+          <w14:ligatures w14:val="none"/>
+        </w:rPr>
+      </w:pPr>
       <w:r>
         <w:rPr>
           <w:rFonts w:ascii="Courier New" w:eastAsia="Times New Roman" w:hAnsi="Courier New" w:cs="Courier New"/>
@@ -1849,7 +2118,7 @@
           <w:lang w:val="en-US" w:eastAsia="es-ES"/>
           <w14:ligatures w14:val="none"/>
         </w:rPr>
-        <w:t>edit</w:t>
+        <w:t>9</w:t>
       </w:r>
       <w:r>
         <w:rPr>
@@ -1863,26 +2132,8 @@
           <w:lang w:val="en-US" w:eastAsia="es-ES"/>
           <w14:ligatures w14:val="none"/>
         </w:rPr>
-        <w:t>.blade.php</w:t>
-      </w:r>
-    </w:p>
-    <w:p>
-      <w:pPr>
-        <w:pBdr>
-          <w:top w:val="single" w:sz="4" w:space="1" w:color="auto"/>
-          <w:left w:val="single" w:sz="4" w:space="4" w:color="auto"/>
-          <w:bottom w:val="single" w:sz="4" w:space="1" w:color="auto"/>
-          <w:right w:val="single" w:sz="4" w:space="4" w:color="auto"/>
-        </w:pBdr>
-        <w:spacing w:before="100" w:beforeAutospacing="1" w:after="100" w:afterAutospacing="1" w:line="240" w:lineRule="auto"/>
-        <w:rPr>
-          <w:rFonts w:ascii="Times New Roman" w:eastAsia="Times New Roman" w:hAnsi="Times New Roman" w:cs="Times New Roman"/>
-          <w:color w:val="000000" w:themeColor="text1"/>
-          <w:kern w:val="0"/>
-          <w:lang w:val="en-US" w:eastAsia="es-ES"/>
-          <w14:ligatures w14:val="none"/>
-        </w:rPr>
-      </w:pPr>
+        <w:t>)resources/views/platos/manage.blade.php</w:t>
+      </w:r>
       <w:r>
         <w:rPr>
           <w:rFonts w:ascii="Courier New" w:eastAsia="Times New Roman" w:hAnsi="Courier New" w:cs="Courier New"/>
@@ -1895,13 +2146,11 @@
           <w:lang w:val="en-US" w:eastAsia="es-ES"/>
           <w14:ligatures w14:val="none"/>
         </w:rPr>
-        <w:t>7</w:t>
+        <w:t xml:space="preserve"> </w:t>
       </w:r>
       <w:r>
         <w:rPr>
           <w:rFonts w:ascii="Courier New" w:eastAsia="Times New Roman" w:hAnsi="Courier New" w:cs="Courier New"/>
-          <w:b/>
-          <w:bCs/>
           <w:color w:val="000000" w:themeColor="text1"/>
           <w:kern w:val="0"/>
           <w:sz w:val="20"/>
@@ -1909,35 +2158,20 @@
           <w:lang w:val="en-US" w:eastAsia="es-ES"/>
           <w14:ligatures w14:val="none"/>
         </w:rPr>
-        <w:t>)resources/views/platos/</w:t>
+        <w:t xml:space="preserve">(es la que nos muestra la vista </w:t>
       </w:r>
       <w:r>
         <w:rPr>
           <w:rFonts w:ascii="Courier New" w:eastAsia="Times New Roman" w:hAnsi="Courier New" w:cs="Courier New"/>
-          <w:b/>
-          <w:bCs/>
-          <w:color w:val="000000" w:themeColor="text1"/>
+          <w:color w:val="007BB8"/>
           <w:kern w:val="0"/>
           <w:sz w:val="20"/>
           <w:szCs w:val="20"/>
+          <w:u w:val="single"/>
           <w:lang w:val="en-US" w:eastAsia="es-ES"/>
           <w14:ligatures w14:val="none"/>
         </w:rPr>
-        <w:t>manage</w:t>
-      </w:r>
-      <w:r>
-        <w:rPr>
-          <w:rFonts w:ascii="Courier New" w:eastAsia="Times New Roman" w:hAnsi="Courier New" w:cs="Courier New"/>
-          <w:b/>
-          <w:bCs/>
-          <w:color w:val="000000" w:themeColor="text1"/>
-          <w:kern w:val="0"/>
-          <w:sz w:val="20"/>
-          <w:szCs w:val="20"/>
-          <w:lang w:val="en-US" w:eastAsia="es-ES"/>
-          <w14:ligatures w14:val="none"/>
-        </w:rPr>
-        <w:t>.blade.php</w:t>
+        <w:t>platos/editar)</w:t>
       </w:r>
     </w:p>
     <w:p>
@@ -1956,209 +2190,6 @@
           <w14:ligatures w14:val="none"/>
         </w:rPr>
       </w:pPr>
-      <w:r>
-        <w:rPr>
-          <w:rFonts w:ascii="Times New Roman" w:eastAsia="Times New Roman" w:hAnsi="Times New Roman" w:cs="Times New Roman"/>
-          <w:kern w:val="0"/>
-          <w:lang w:eastAsia="es-ES"/>
-          <w14:ligatures w14:val="none"/>
-        </w:rPr>
-        <w:t xml:space="preserve">Vista del </w:t>
-      </w:r>
-      <w:r>
-        <w:rPr>
-          <w:rFonts w:ascii="Times New Roman" w:eastAsia="Times New Roman" w:hAnsi="Times New Roman" w:cs="Times New Roman"/>
-          <w:b/>
-          <w:bCs/>
-          <w:kern w:val="0"/>
-          <w:lang w:eastAsia="es-ES"/>
-          <w14:ligatures w14:val="none"/>
-        </w:rPr>
-        <w:t>formulario</w:t>
-      </w:r>
-      <w:r>
-        <w:rPr>
-          <w:rFonts w:ascii="Times New Roman" w:eastAsia="Times New Roman" w:hAnsi="Times New Roman" w:cs="Times New Roman"/>
-          <w:kern w:val="0"/>
-          <w:lang w:eastAsia="es-ES"/>
-          <w14:ligatures w14:val="none"/>
-        </w:rPr>
-        <w:t xml:space="preserve"> para crear platos (uso interno).</w:t>
-      </w:r>
-    </w:p>
-    <w:p>
-      <w:pPr>
-        <w:pBdr>
-          <w:top w:val="single" w:sz="4" w:space="1" w:color="auto"/>
-          <w:left w:val="single" w:sz="4" w:space="4" w:color="auto"/>
-          <w:bottom w:val="single" w:sz="4" w:space="1" w:color="auto"/>
-          <w:right w:val="single" w:sz="4" w:space="4" w:color="auto"/>
-        </w:pBdr>
-        <w:spacing w:before="100" w:beforeAutospacing="1" w:after="100" w:afterAutospacing="1" w:line="240" w:lineRule="auto"/>
-        <w:outlineLvl w:val="1"/>
-        <w:rPr>
-          <w:rFonts w:ascii="Times New Roman" w:eastAsia="Times New Roman" w:hAnsi="Times New Roman" w:cs="Times New Roman"/>
-          <w:b/>
-          <w:bCs/>
-          <w:kern w:val="0"/>
-          <w:lang w:eastAsia="es-ES"/>
-          <w14:ligatures w14:val="none"/>
-        </w:rPr>
-      </w:pPr>
-      <w:r>
-        <w:rPr>
-          <w:rFonts w:ascii="Times New Roman" w:eastAsia="Times New Roman" w:hAnsi="Times New Roman" w:cs="Times New Roman"/>
-          <w:b/>
-          <w:bCs/>
-          <w:kern w:val="0"/>
-          <w:lang w:eastAsia="es-ES"/>
-          <w14:ligatures w14:val="none"/>
-        </w:rPr>
-        <w:t>C (Controlador)</w:t>
-      </w:r>
-    </w:p>
-    <w:p>
-      <w:pPr>
-        <w:pBdr>
-          <w:top w:val="single" w:sz="4" w:space="1" w:color="auto"/>
-          <w:left w:val="single" w:sz="4" w:space="4" w:color="auto"/>
-          <w:bottom w:val="single" w:sz="4" w:space="1" w:color="auto"/>
-          <w:right w:val="single" w:sz="4" w:space="4" w:color="auto"/>
-        </w:pBdr>
-        <w:spacing w:before="100" w:beforeAutospacing="1" w:after="100" w:afterAutospacing="1" w:line="240" w:lineRule="auto"/>
-        <w:rPr>
-          <w:rFonts w:ascii="Times New Roman" w:eastAsia="Times New Roman" w:hAnsi="Times New Roman" w:cs="Times New Roman"/>
-          <w:kern w:val="0"/>
-          <w:lang w:eastAsia="es-ES"/>
-          <w14:ligatures w14:val="none"/>
-        </w:rPr>
-      </w:pPr>
-      <w:r>
-        <w:rPr>
-          <w:rFonts w:ascii="Courier New" w:eastAsia="Times New Roman" w:hAnsi="Courier New" w:cs="Courier New"/>
-          <w:b/>
-          <w:bCs/>
-          <w:kern w:val="0"/>
-          <w:sz w:val="20"/>
-          <w:szCs w:val="20"/>
-          <w:lang w:eastAsia="es-ES"/>
-          <w14:ligatures w14:val="none"/>
-        </w:rPr>
-        <w:t>8</w:t>
-      </w:r>
-      <w:r>
-        <w:rPr>
-          <w:rFonts w:ascii="Courier New" w:eastAsia="Times New Roman" w:hAnsi="Courier New" w:cs="Courier New"/>
-          <w:b/>
-          <w:bCs/>
-          <w:kern w:val="0"/>
-          <w:sz w:val="20"/>
-          <w:szCs w:val="20"/>
-          <w:lang w:eastAsia="es-ES"/>
-          <w14:ligatures w14:val="none"/>
-        </w:rPr>
-        <w:t>)</w:t>
-      </w:r>
-      <w:r>
-        <w:rPr>
-          <w:rFonts w:ascii="Courier New" w:eastAsia="Times New Roman" w:hAnsi="Courier New" w:cs="Courier New"/>
-          <w:b/>
-          <w:bCs/>
-          <w:kern w:val="0"/>
-          <w:sz w:val="20"/>
-          <w:szCs w:val="20"/>
-          <w:lang w:eastAsia="es-ES"/>
-          <w14:ligatures w14:val="none"/>
-        </w:rPr>
-        <w:t>app/Http/Controllers/PlatoController.php</w:t>
-      </w:r>
-    </w:p>
-    <w:p>
-      <w:pPr>
-        <w:pBdr>
-          <w:top w:val="single" w:sz="4" w:space="1" w:color="auto"/>
-          <w:left w:val="single" w:sz="4" w:space="4" w:color="auto"/>
-          <w:bottom w:val="single" w:sz="4" w:space="1" w:color="auto"/>
-          <w:right w:val="single" w:sz="4" w:space="4" w:color="auto"/>
-        </w:pBdr>
-        <w:spacing w:before="100" w:beforeAutospacing="1" w:after="100" w:afterAutospacing="1" w:line="240" w:lineRule="auto"/>
-        <w:outlineLvl w:val="1"/>
-        <w:rPr>
-          <w:rFonts w:ascii="Times New Roman" w:eastAsia="Times New Roman" w:hAnsi="Times New Roman" w:cs="Times New Roman"/>
-          <w:b/>
-          <w:bCs/>
-          <w:kern w:val="0"/>
-          <w:lang w:eastAsia="es-ES"/>
-          <w14:ligatures w14:val="none"/>
-        </w:rPr>
-      </w:pPr>
-      <w:r>
-        <w:rPr>
-          <w:rFonts w:ascii="Times New Roman" w:eastAsia="Times New Roman" w:hAnsi="Times New Roman" w:cs="Times New Roman"/>
-          <w:b/>
-          <w:bCs/>
-          <w:kern w:val="0"/>
-          <w:lang w:eastAsia="es-ES"/>
-          <w14:ligatures w14:val="none"/>
-        </w:rPr>
-        <w:t>Enrutado (no es parte de MVC, pero es el “pegamento”)</w:t>
-      </w:r>
-    </w:p>
-    <w:p>
-      <w:pPr>
-        <w:pBdr>
-          <w:top w:val="single" w:sz="4" w:space="1" w:color="auto"/>
-          <w:left w:val="single" w:sz="4" w:space="4" w:color="auto"/>
-          <w:bottom w:val="single" w:sz="4" w:space="1" w:color="auto"/>
-          <w:right w:val="single" w:sz="4" w:space="4" w:color="auto"/>
-        </w:pBdr>
-        <w:spacing w:before="100" w:beforeAutospacing="1" w:after="100" w:afterAutospacing="1" w:line="240" w:lineRule="auto"/>
-        <w:rPr>
-          <w:rFonts w:ascii="Times New Roman" w:eastAsia="Times New Roman" w:hAnsi="Times New Roman" w:cs="Times New Roman"/>
-          <w:kern w:val="0"/>
-          <w:lang w:eastAsia="es-ES"/>
-          <w14:ligatures w14:val="none"/>
-        </w:rPr>
-      </w:pPr>
-      <w:r>
-        <w:rPr>
-          <w:rFonts w:ascii="Courier New" w:eastAsia="Times New Roman" w:hAnsi="Courier New" w:cs="Courier New"/>
-          <w:b/>
-          <w:bCs/>
-          <w:kern w:val="0"/>
-          <w:sz w:val="20"/>
-          <w:szCs w:val="20"/>
-          <w:lang w:eastAsia="es-ES"/>
-          <w14:ligatures w14:val="none"/>
-        </w:rPr>
-        <w:t>9</w:t>
-      </w:r>
-      <w:r>
-        <w:rPr>
-          <w:rFonts w:ascii="Courier New" w:eastAsia="Times New Roman" w:hAnsi="Courier New" w:cs="Courier New"/>
-          <w:b/>
-          <w:bCs/>
-          <w:kern w:val="0"/>
-          <w:sz w:val="20"/>
-          <w:szCs w:val="20"/>
-          <w:lang w:eastAsia="es-ES"/>
-          <w14:ligatures w14:val="none"/>
-        </w:rPr>
-        <w:t>)</w:t>
-      </w:r>
-      <w:r>
-        <w:rPr>
-          <w:rFonts w:ascii="Courier New" w:eastAsia="Times New Roman" w:hAnsi="Courier New" w:cs="Courier New"/>
-          <w:b/>
-          <w:bCs/>
-          <w:kern w:val="0"/>
-          <w:sz w:val="20"/>
-          <w:szCs w:val="20"/>
-          <w:lang w:eastAsia="es-ES"/>
-          <w14:ligatures w14:val="none"/>
-        </w:rPr>
-        <w:t>routes/web.php</w:t>
-      </w:r>
     </w:p>
     <w:p>
       <w:pPr>
@@ -2304,6 +2335,7 @@
           <w:lang w:eastAsia="es-ES"/>
           <w14:ligatures w14:val="none"/>
         </w:rPr>
+        <w:lastRenderedPageBreak/>
         <w:t>Controlador</w:t>
       </w:r>
       <w:r>
@@ -2434,7 +2466,6 @@
         <w:rPr>
           <w:color w:val="EE0000"/>
         </w:rPr>
-        <w:lastRenderedPageBreak/>
         <w:t>*</w:t>
       </w:r>
       <w:r>

</xml_diff>

<commit_message>
Protección con contraseña de las secciones de gestión
Envuelvo con el middleware auto.basic las rutas internas de visualización de reservas y de edición del menú  para proteger con contraseña esas vistas
</commit_message>
<xml_diff>
--- a/Hector/mapa de archivos que componen el proyecto.docx
+++ b/Hector/mapa de archivos que componen el proyecto.docx
@@ -3026,6 +3026,90 @@
           <w:szCs w:val="22"/>
         </w:rPr>
       </w:pPr>
+    </w:p>
+    <w:p>
+      <w:pPr>
+        <w:rPr>
+          <w:b/>
+          <w:bCs/>
+          <w:color w:val="000000" w:themeColor="text1"/>
+        </w:rPr>
+      </w:pPr>
+      <w:r>
+        <w:rPr>
+          <w:b/>
+          <w:bCs/>
+          <w:color w:val="000000" w:themeColor="text1"/>
+        </w:rPr>
+        <w:t>Usuarios:</w:t>
+      </w:r>
+    </w:p>
+    <w:p>
+      <w:pPr>
+        <w:pStyle w:val="NormalWeb"/>
+        <w:numPr>
+          <w:ilvl w:val="0"/>
+          <w:numId w:val="57"/>
+        </w:numPr>
+        <w:pBdr>
+          <w:top w:val="single" w:sz="4" w:space="1" w:color="auto"/>
+          <w:left w:val="single" w:sz="4" w:space="4" w:color="auto"/>
+          <w:bottom w:val="single" w:sz="4" w:space="1" w:color="auto"/>
+          <w:right w:val="single" w:sz="4" w:space="4" w:color="auto"/>
+        </w:pBdr>
+      </w:pPr>
+      <w:r>
+        <w:rPr>
+          <w:rStyle w:val="Textoennegrita"/>
+          <w:rFonts w:eastAsiaTheme="majorEastAsia"/>
+        </w:rPr>
+        <w:t>Email</w:t>
+      </w:r>
+      <w:r>
+        <w:t xml:space="preserve">: </w:t>
+      </w:r>
+      <w:r>
+        <w:rPr>
+          <w:rStyle w:val="CdigoHTML"/>
+          <w:rFonts w:eastAsiaTheme="majorEastAsia"/>
+        </w:rPr>
+        <w:t>hectorortizsuarez3@gmail.com</w:t>
+      </w:r>
+    </w:p>
+    <w:p>
+      <w:pPr>
+        <w:pStyle w:val="NormalWeb"/>
+        <w:numPr>
+          <w:ilvl w:val="0"/>
+          <w:numId w:val="57"/>
+        </w:numPr>
+        <w:pBdr>
+          <w:top w:val="single" w:sz="4" w:space="1" w:color="auto"/>
+          <w:left w:val="single" w:sz="4" w:space="4" w:color="auto"/>
+          <w:bottom w:val="single" w:sz="4" w:space="1" w:color="auto"/>
+          <w:right w:val="single" w:sz="4" w:space="4" w:color="auto"/>
+        </w:pBdr>
+      </w:pPr>
+      <w:r>
+        <w:rPr>
+          <w:rStyle w:val="Textoennegrita"/>
+          <w:rFonts w:eastAsiaTheme="majorEastAsia"/>
+        </w:rPr>
+        <w:t>Password</w:t>
+      </w:r>
+      <w:r>
+        <w:t xml:space="preserve">: </w:t>
+      </w:r>
+      <w:r>
+        <w:rPr>
+          <w:rStyle w:val="CdigoHTML"/>
+          <w:rFonts w:eastAsiaTheme="majorEastAsia"/>
+        </w:rPr>
+        <w:t>123456</w:t>
+      </w:r>
+      <w:r>
+        <w:t xml:space="preserve"> (encriptada con bcrypt).</w:t>
+      </w:r>
     </w:p>
     <w:p>
       <w:pPr>
@@ -9327,6 +9411,155 @@
     </w:lvl>
   </w:abstractNum>
   <w:abstractNum w:abstractNumId="48" w15:restartNumberingAfterBreak="0">
+    <w:nsid w:val="6BA31174"/>
+    <w:multiLevelType w:val="multilevel"/>
+    <w:tmpl w:val="64E28DFC"/>
+    <w:lvl w:ilvl="0">
+      <w:start w:val="1"/>
+      <w:numFmt w:val="bullet"/>
+      <w:lvlText w:val=""/>
+      <w:lvlJc w:val="left"/>
+      <w:pPr>
+        <w:tabs>
+          <w:tab w:val="num" w:pos="720"/>
+        </w:tabs>
+        <w:ind w:left="720" w:hanging="360"/>
+      </w:pPr>
+      <w:rPr>
+        <w:rFonts w:ascii="Symbol" w:hAnsi="Symbol" w:hint="default"/>
+        <w:sz w:val="20"/>
+      </w:rPr>
+    </w:lvl>
+    <w:lvl w:ilvl="1" w:tentative="1">
+      <w:start w:val="1"/>
+      <w:numFmt w:val="bullet"/>
+      <w:lvlText w:val="o"/>
+      <w:lvlJc w:val="left"/>
+      <w:pPr>
+        <w:tabs>
+          <w:tab w:val="num" w:pos="1440"/>
+        </w:tabs>
+        <w:ind w:left="1440" w:hanging="360"/>
+      </w:pPr>
+      <w:rPr>
+        <w:rFonts w:ascii="Courier New" w:hAnsi="Courier New" w:hint="default"/>
+        <w:sz w:val="20"/>
+      </w:rPr>
+    </w:lvl>
+    <w:lvl w:ilvl="2" w:tentative="1">
+      <w:start w:val="1"/>
+      <w:numFmt w:val="bullet"/>
+      <w:lvlText w:val=""/>
+      <w:lvlJc w:val="left"/>
+      <w:pPr>
+        <w:tabs>
+          <w:tab w:val="num" w:pos="2160"/>
+        </w:tabs>
+        <w:ind w:left="2160" w:hanging="360"/>
+      </w:pPr>
+      <w:rPr>
+        <w:rFonts w:ascii="Wingdings" w:hAnsi="Wingdings" w:hint="default"/>
+        <w:sz w:val="20"/>
+      </w:rPr>
+    </w:lvl>
+    <w:lvl w:ilvl="3" w:tentative="1">
+      <w:start w:val="1"/>
+      <w:numFmt w:val="bullet"/>
+      <w:lvlText w:val=""/>
+      <w:lvlJc w:val="left"/>
+      <w:pPr>
+        <w:tabs>
+          <w:tab w:val="num" w:pos="2880"/>
+        </w:tabs>
+        <w:ind w:left="2880" w:hanging="360"/>
+      </w:pPr>
+      <w:rPr>
+        <w:rFonts w:ascii="Wingdings" w:hAnsi="Wingdings" w:hint="default"/>
+        <w:sz w:val="20"/>
+      </w:rPr>
+    </w:lvl>
+    <w:lvl w:ilvl="4" w:tentative="1">
+      <w:start w:val="1"/>
+      <w:numFmt w:val="bullet"/>
+      <w:lvlText w:val=""/>
+      <w:lvlJc w:val="left"/>
+      <w:pPr>
+        <w:tabs>
+          <w:tab w:val="num" w:pos="3600"/>
+        </w:tabs>
+        <w:ind w:left="3600" w:hanging="360"/>
+      </w:pPr>
+      <w:rPr>
+        <w:rFonts w:ascii="Wingdings" w:hAnsi="Wingdings" w:hint="default"/>
+        <w:sz w:val="20"/>
+      </w:rPr>
+    </w:lvl>
+    <w:lvl w:ilvl="5" w:tentative="1">
+      <w:start w:val="1"/>
+      <w:numFmt w:val="bullet"/>
+      <w:lvlText w:val=""/>
+      <w:lvlJc w:val="left"/>
+      <w:pPr>
+        <w:tabs>
+          <w:tab w:val="num" w:pos="4320"/>
+        </w:tabs>
+        <w:ind w:left="4320" w:hanging="360"/>
+      </w:pPr>
+      <w:rPr>
+        <w:rFonts w:ascii="Wingdings" w:hAnsi="Wingdings" w:hint="default"/>
+        <w:sz w:val="20"/>
+      </w:rPr>
+    </w:lvl>
+    <w:lvl w:ilvl="6" w:tentative="1">
+      <w:start w:val="1"/>
+      <w:numFmt w:val="bullet"/>
+      <w:lvlText w:val=""/>
+      <w:lvlJc w:val="left"/>
+      <w:pPr>
+        <w:tabs>
+          <w:tab w:val="num" w:pos="5040"/>
+        </w:tabs>
+        <w:ind w:left="5040" w:hanging="360"/>
+      </w:pPr>
+      <w:rPr>
+        <w:rFonts w:ascii="Wingdings" w:hAnsi="Wingdings" w:hint="default"/>
+        <w:sz w:val="20"/>
+      </w:rPr>
+    </w:lvl>
+    <w:lvl w:ilvl="7" w:tentative="1">
+      <w:start w:val="1"/>
+      <w:numFmt w:val="bullet"/>
+      <w:lvlText w:val=""/>
+      <w:lvlJc w:val="left"/>
+      <w:pPr>
+        <w:tabs>
+          <w:tab w:val="num" w:pos="5760"/>
+        </w:tabs>
+        <w:ind w:left="5760" w:hanging="360"/>
+      </w:pPr>
+      <w:rPr>
+        <w:rFonts w:ascii="Wingdings" w:hAnsi="Wingdings" w:hint="default"/>
+        <w:sz w:val="20"/>
+      </w:rPr>
+    </w:lvl>
+    <w:lvl w:ilvl="8" w:tentative="1">
+      <w:start w:val="1"/>
+      <w:numFmt w:val="bullet"/>
+      <w:lvlText w:val=""/>
+      <w:lvlJc w:val="left"/>
+      <w:pPr>
+        <w:tabs>
+          <w:tab w:val="num" w:pos="6480"/>
+        </w:tabs>
+        <w:ind w:left="6480" w:hanging="360"/>
+      </w:pPr>
+      <w:rPr>
+        <w:rFonts w:ascii="Wingdings" w:hAnsi="Wingdings" w:hint="default"/>
+        <w:sz w:val="20"/>
+      </w:rPr>
+    </w:lvl>
+  </w:abstractNum>
+  <w:abstractNum w:abstractNumId="49" w15:restartNumberingAfterBreak="0">
     <w:nsid w:val="6C7C213D"/>
     <w:multiLevelType w:val="multilevel"/>
     <w:tmpl w:val="B40CCC9A"/>
@@ -9443,7 +9676,7 @@
       </w:pPr>
     </w:lvl>
   </w:abstractNum>
-  <w:abstractNum w:abstractNumId="49" w15:restartNumberingAfterBreak="0">
+  <w:abstractNum w:abstractNumId="50" w15:restartNumberingAfterBreak="0">
     <w:nsid w:val="6F7537AA"/>
     <w:multiLevelType w:val="multilevel"/>
     <w:tmpl w:val="5C127082"/>
@@ -9556,7 +9789,7 @@
       </w:pPr>
     </w:lvl>
   </w:abstractNum>
-  <w:abstractNum w:abstractNumId="50" w15:restartNumberingAfterBreak="0">
+  <w:abstractNum w:abstractNumId="51" w15:restartNumberingAfterBreak="0">
     <w:nsid w:val="70007CD6"/>
     <w:multiLevelType w:val="multilevel"/>
     <w:tmpl w:val="E03AABF6"/>
@@ -9705,7 +9938,7 @@
       </w:rPr>
     </w:lvl>
   </w:abstractNum>
-  <w:abstractNum w:abstractNumId="51" w15:restartNumberingAfterBreak="0">
+  <w:abstractNum w:abstractNumId="52" w15:restartNumberingAfterBreak="0">
     <w:nsid w:val="78936250"/>
     <w:multiLevelType w:val="multilevel"/>
     <w:tmpl w:val="B04CD432"/>
@@ -9854,7 +10087,7 @@
       </w:rPr>
     </w:lvl>
   </w:abstractNum>
-  <w:abstractNum w:abstractNumId="52" w15:restartNumberingAfterBreak="0">
+  <w:abstractNum w:abstractNumId="53" w15:restartNumberingAfterBreak="0">
     <w:nsid w:val="7A420F6F"/>
     <w:multiLevelType w:val="multilevel"/>
     <w:tmpl w:val="914EEB44"/>
@@ -10003,7 +10236,7 @@
       </w:rPr>
     </w:lvl>
   </w:abstractNum>
-  <w:abstractNum w:abstractNumId="53" w15:restartNumberingAfterBreak="0">
+  <w:abstractNum w:abstractNumId="54" w15:restartNumberingAfterBreak="0">
     <w:nsid w:val="7D296E76"/>
     <w:multiLevelType w:val="multilevel"/>
     <w:tmpl w:val="CC22C73A"/>
@@ -10152,7 +10385,7 @@
       </w:rPr>
     </w:lvl>
   </w:abstractNum>
-  <w:abstractNum w:abstractNumId="54" w15:restartNumberingAfterBreak="0">
+  <w:abstractNum w:abstractNumId="55" w15:restartNumberingAfterBreak="0">
     <w:nsid w:val="7E91423B"/>
     <w:multiLevelType w:val="multilevel"/>
     <w:tmpl w:val="1D4E7E04"/>
@@ -10297,7 +10530,7 @@
     <w:abstractNumId w:val="5"/>
   </w:num>
   <w:num w:numId="9" w16cid:durableId="1833444044">
-    <w:abstractNumId w:val="48"/>
+    <w:abstractNumId w:val="49"/>
   </w:num>
   <w:num w:numId="10" w16cid:durableId="346175491">
     <w:abstractNumId w:val="28"/>
@@ -10339,7 +10572,7 @@
     <w:abstractNumId w:val="35"/>
   </w:num>
   <w:num w:numId="23" w16cid:durableId="1288926754">
-    <w:abstractNumId w:val="49"/>
+    <w:abstractNumId w:val="50"/>
   </w:num>
   <w:num w:numId="24" w16cid:durableId="1340161703">
     <w:abstractNumId w:val="38"/>
@@ -10357,7 +10590,7 @@
     <w:abstractNumId w:val="43"/>
   </w:num>
   <w:num w:numId="29" w16cid:durableId="1739665902">
-    <w:abstractNumId w:val="54"/>
+    <w:abstractNumId w:val="55"/>
   </w:num>
   <w:num w:numId="30" w16cid:durableId="1776293454">
     <w:abstractNumId w:val="24"/>
@@ -10381,7 +10614,7 @@
     <w:abstractNumId w:val="30"/>
   </w:num>
   <w:num w:numId="37" w16cid:durableId="1357735189">
-    <w:abstractNumId w:val="53"/>
+    <w:abstractNumId w:val="54"/>
   </w:num>
   <w:num w:numId="38" w16cid:durableId="1725176347">
     <w:abstractNumId w:val="18"/>
@@ -10423,10 +10656,10 @@
     <w:abstractNumId w:val="27"/>
   </w:num>
   <w:num w:numId="51" w16cid:durableId="2138326760">
-    <w:abstractNumId w:val="51"/>
+    <w:abstractNumId w:val="52"/>
   </w:num>
   <w:num w:numId="52" w16cid:durableId="526141739">
-    <w:abstractNumId w:val="52"/>
+    <w:abstractNumId w:val="53"/>
   </w:num>
   <w:num w:numId="53" w16cid:durableId="437336970">
     <w:abstractNumId w:val="23"/>
@@ -10438,7 +10671,10 @@
     <w:abstractNumId w:val="29"/>
   </w:num>
   <w:num w:numId="56" w16cid:durableId="1260024194">
-    <w:abstractNumId w:val="50"/>
+    <w:abstractNumId w:val="51"/>
+  </w:num>
+  <w:num w:numId="57" w16cid:durableId="1043139620">
+    <w:abstractNumId w:val="48"/>
   </w:num>
 </w:numbering>
 </file>

</xml_diff>

<commit_message>
Añado instrucciones para el despliegue en el Readme
</commit_message>
<xml_diff>
--- a/Hector/mapa de archivos que componen el proyecto.docx
+++ b/Hector/mapa de archivos que componen el proyecto.docx
@@ -2,6 +2,233 @@
 <file path=word/document.xml><?xml version="1.0" encoding="utf-8"?>
 <w:document xmlns:wpc="http://schemas.microsoft.com/office/word/2010/wordprocessingCanvas" xmlns:cx="http://schemas.microsoft.com/office/drawing/2014/chartex" xmlns:cx1="http://schemas.microsoft.com/office/drawing/2015/9/8/chartex" xmlns:cx2="http://schemas.microsoft.com/office/drawing/2015/10/21/chartex" xmlns:cx3="http://schemas.microsoft.com/office/drawing/2016/5/9/chartex" xmlns:cx4="http://schemas.microsoft.com/office/drawing/2016/5/10/chartex" xmlns:cx5="http://schemas.microsoft.com/office/drawing/2016/5/11/chartex" xmlns:cx6="http://schemas.microsoft.com/office/drawing/2016/5/12/chartex" xmlns:cx7="http://schemas.microsoft.com/office/drawing/2016/5/13/chartex" xmlns:cx8="http://schemas.microsoft.com/office/drawing/2016/5/14/chartex" xmlns:mc="http://schemas.openxmlformats.org/markup-compatibility/2006" xmlns:aink="http://schemas.microsoft.com/office/drawing/2016/ink" xmlns:am3d="http://schemas.microsoft.com/office/drawing/2017/model3d" xmlns:o="urn:schemas-microsoft-com:office:office" xmlns:oel="http://schemas.microsoft.com/office/2019/extlst" xmlns:r="http://schemas.openxmlformats.org/officeDocument/2006/relationships" xmlns:m="http://schemas.openxmlformats.org/officeDocument/2006/math" xmlns:v="urn:schemas-microsoft-com:vml" xmlns:wp14="http://schemas.microsoft.com/office/word/2010/wordprocessingDrawing" xmlns:wp="http://schemas.openxmlformats.org/drawingml/2006/wordprocessingDrawing" xmlns:w10="urn:schemas-microsoft-com:office:word" xmlns:w="http://schemas.openxmlformats.org/wordprocessingml/2006/main" xmlns:w14="http://schemas.microsoft.com/office/word/2010/wordml" xmlns:w15="http://schemas.microsoft.com/office/word/2012/wordml" xmlns:w16cex="http://schemas.microsoft.com/office/word/2018/wordml/cex" xmlns:w16cid="http://schemas.microsoft.com/office/word/2016/wordml/cid" xmlns:w16="http://schemas.microsoft.com/office/word/2018/wordml" xmlns:w16du="http://schemas.microsoft.com/office/word/2023/wordml/word16du" xmlns:w16sdtdh="http://schemas.microsoft.com/office/word/2020/wordml/sdtdatahash" xmlns:w16sdtfl="http://schemas.microsoft.com/office/word/2024/wordml/sdtformatlock" xmlns:w16se="http://schemas.microsoft.com/office/word/2015/wordml/symex" xmlns:wpg="http://schemas.microsoft.com/office/word/2010/wordprocessingGroup" xmlns:wpi="http://schemas.microsoft.com/office/word/2010/wordprocessingInk" xmlns:wne="http://schemas.microsoft.com/office/word/2006/wordml" xmlns:wps="http://schemas.microsoft.com/office/word/2010/wordprocessingShape" mc:Ignorable="w14 w15 w16se w16cid w16 w16cex w16sdtdh w16sdtfl w16du wp14">
   <w:body>
+    <w:p>
+      <w:pPr>
+        <w:spacing w:before="100" w:beforeAutospacing="1" w:after="100" w:afterAutospacing="1" w:line="240" w:lineRule="auto"/>
+        <w:ind w:left="720"/>
+        <w:rPr>
+          <w:rFonts w:ascii="Times New Roman" w:eastAsia="Times New Roman" w:hAnsi="Times New Roman" w:cs="Times New Roman"/>
+          <w:b/>
+          <w:bCs/>
+          <w:kern w:val="0"/>
+          <w:sz w:val="28"/>
+          <w:szCs w:val="28"/>
+          <w:lang w:eastAsia="es-ES"/>
+          <w14:ligatures w14:val="none"/>
+        </w:rPr>
+      </w:pPr>
+      <w:r>
+        <w:rPr>
+          <w:rFonts w:ascii="Times New Roman" w:eastAsia="Times New Roman" w:hAnsi="Times New Roman" w:cs="Times New Roman"/>
+          <w:b/>
+          <w:bCs/>
+          <w:kern w:val="0"/>
+          <w:sz w:val="28"/>
+          <w:szCs w:val="28"/>
+          <w:lang w:eastAsia="es-ES"/>
+          <w14:ligatures w14:val="none"/>
+        </w:rPr>
+        <w:t>Cosas a tener ejecutadas en el cuadro de comandos mientras trabajo</w:t>
+      </w:r>
+      <w:r>
+        <w:rPr>
+          <w:rFonts w:ascii="Times New Roman" w:eastAsia="Times New Roman" w:hAnsi="Times New Roman" w:cs="Times New Roman"/>
+          <w:b/>
+          <w:bCs/>
+          <w:kern w:val="0"/>
+          <w:sz w:val="28"/>
+          <w:szCs w:val="28"/>
+          <w:lang w:eastAsia="es-ES"/>
+          <w14:ligatures w14:val="none"/>
+        </w:rPr>
+        <w:t xml:space="preserve"> para que funcione el proyecto</w:t>
+      </w:r>
+      <w:r>
+        <w:rPr>
+          <w:rFonts w:ascii="Times New Roman" w:eastAsia="Times New Roman" w:hAnsi="Times New Roman" w:cs="Times New Roman"/>
+          <w:b/>
+          <w:bCs/>
+          <w:kern w:val="0"/>
+          <w:sz w:val="28"/>
+          <w:szCs w:val="28"/>
+          <w:lang w:eastAsia="es-ES"/>
+          <w14:ligatures w14:val="none"/>
+        </w:rPr>
+        <w:t>:</w:t>
+      </w:r>
+    </w:p>
+    <w:p>
+      <w:pPr>
+        <w:pStyle w:val="Prrafodelista"/>
+        <w:numPr>
+          <w:ilvl w:val="1"/>
+          <w:numId w:val="58"/>
+        </w:numPr>
+        <w:spacing w:before="100" w:beforeAutospacing="1" w:after="100" w:afterAutospacing="1" w:line="240" w:lineRule="auto"/>
+        <w:rPr>
+          <w:rFonts w:ascii="Times New Roman" w:eastAsia="Times New Roman" w:hAnsi="Times New Roman" w:cs="Times New Roman"/>
+          <w:b/>
+          <w:bCs/>
+          <w:kern w:val="0"/>
+          <w:lang w:eastAsia="es-ES"/>
+          <w14:ligatures w14:val="none"/>
+        </w:rPr>
+      </w:pPr>
+      <w:r>
+        <w:rPr>
+          <w:rFonts w:ascii="Times New Roman" w:eastAsia="Times New Roman" w:hAnsi="Times New Roman" w:cs="Times New Roman"/>
+          <w:kern w:val="0"/>
+          <w:lang w:eastAsia="es-ES"/>
+          <w14:ligatures w14:val="none"/>
+        </w:rPr>
+        <w:t>Servidor:</w:t>
+      </w:r>
+      <w:r>
+        <w:rPr>
+          <w:rFonts w:ascii="Times New Roman" w:eastAsia="Times New Roman" w:hAnsi="Times New Roman" w:cs="Times New Roman"/>
+          <w:b/>
+          <w:bCs/>
+          <w:kern w:val="0"/>
+          <w:lang w:eastAsia="es-ES"/>
+          <w14:ligatures w14:val="none"/>
+        </w:rPr>
+        <w:t xml:space="preserve"> </w:t>
+      </w:r>
+      <w:r>
+        <w:rPr>
+          <w:rFonts w:ascii="Times New Roman" w:eastAsia="Times New Roman" w:hAnsi="Times New Roman" w:cs="Times New Roman"/>
+          <w:b/>
+          <w:bCs/>
+          <w:kern w:val="0"/>
+          <w:highlight w:val="green"/>
+          <w:lang w:eastAsia="es-ES"/>
+          <w14:ligatures w14:val="none"/>
+        </w:rPr>
+        <w:t>Php artisan serve</w:t>
+      </w:r>
+    </w:p>
+    <w:p>
+      <w:pPr>
+        <w:pStyle w:val="Prrafodelista"/>
+        <w:numPr>
+          <w:ilvl w:val="1"/>
+          <w:numId w:val="58"/>
+        </w:numPr>
+        <w:spacing w:before="100" w:beforeAutospacing="1" w:after="100" w:afterAutospacing="1" w:line="240" w:lineRule="auto"/>
+        <w:rPr>
+          <w:rFonts w:ascii="Times New Roman" w:eastAsia="Times New Roman" w:hAnsi="Times New Roman" w:cs="Times New Roman"/>
+          <w:kern w:val="0"/>
+          <w:lang w:eastAsia="es-ES"/>
+          <w14:ligatures w14:val="none"/>
+        </w:rPr>
+      </w:pPr>
+      <w:r>
+        <w:rPr>
+          <w:rFonts w:ascii="Times New Roman" w:eastAsia="Times New Roman" w:hAnsi="Times New Roman" w:cs="Times New Roman"/>
+          <w:kern w:val="0"/>
+          <w:lang w:eastAsia="es-ES"/>
+          <w14:ligatures w14:val="none"/>
+        </w:rPr>
+        <w:t xml:space="preserve">Poner en funcionamiento el envío de emails en cola: </w:t>
+      </w:r>
+    </w:p>
+    <w:p>
+      <w:pPr>
+        <w:pStyle w:val="Prrafodelista"/>
+        <w:spacing w:before="100" w:beforeAutospacing="1" w:after="100" w:afterAutospacing="1" w:line="240" w:lineRule="auto"/>
+        <w:ind w:firstLine="696"/>
+        <w:rPr>
+          <w:rFonts w:ascii="Times New Roman" w:eastAsia="Times New Roman" w:hAnsi="Times New Roman" w:cs="Times New Roman"/>
+          <w:b/>
+          <w:bCs/>
+          <w:kern w:val="0"/>
+          <w:lang w:val="de-DE" w:eastAsia="es-ES"/>
+          <w14:ligatures w14:val="none"/>
+        </w:rPr>
+      </w:pPr>
+      <w:r>
+        <w:rPr>
+          <w:rFonts w:ascii="Times New Roman" w:eastAsia="Times New Roman" w:hAnsi="Times New Roman" w:cs="Times New Roman"/>
+          <w:b/>
+          <w:bCs/>
+          <w:kern w:val="0"/>
+          <w:highlight w:val="green"/>
+          <w:lang w:val="de-DE" w:eastAsia="es-ES"/>
+          <w14:ligatures w14:val="none"/>
+        </w:rPr>
+        <w:t>php artisan queue:work --queue=default --tries=3</w:t>
+      </w:r>
+    </w:p>
+    <w:p>
+      <w:pPr>
+        <w:pStyle w:val="Prrafodelista"/>
+        <w:numPr>
+          <w:ilvl w:val="1"/>
+          <w:numId w:val="58"/>
+        </w:numPr>
+        <w:spacing w:before="100" w:beforeAutospacing="1" w:after="100" w:afterAutospacing="1" w:line="240" w:lineRule="auto"/>
+        <w:rPr>
+          <w:rFonts w:ascii="Times New Roman" w:eastAsia="Times New Roman" w:hAnsi="Times New Roman" w:cs="Times New Roman"/>
+          <w:kern w:val="0"/>
+          <w:lang w:eastAsia="es-ES"/>
+          <w14:ligatures w14:val="none"/>
+        </w:rPr>
+      </w:pPr>
+      <w:r>
+        <w:rPr>
+          <w:rFonts w:ascii="Times New Roman" w:eastAsia="Times New Roman" w:hAnsi="Times New Roman" w:cs="Times New Roman"/>
+          <w:kern w:val="0"/>
+          <w:lang w:eastAsia="es-ES"/>
+          <w14:ligatures w14:val="none"/>
+        </w:rPr>
+        <w:t xml:space="preserve">Ver estilos de la hoja de estilos app.css (sin esto corriendo se verá la web sin estilos): </w:t>
+      </w:r>
+    </w:p>
+    <w:p>
+      <w:pPr>
+        <w:pStyle w:val="Prrafodelista"/>
+        <w:spacing w:before="100" w:beforeAutospacing="1" w:after="100" w:afterAutospacing="1" w:line="240" w:lineRule="auto"/>
+        <w:ind w:firstLine="696"/>
+        <w:rPr>
+          <w:rFonts w:ascii="Times New Roman" w:eastAsia="Times New Roman" w:hAnsi="Times New Roman" w:cs="Times New Roman"/>
+          <w:b/>
+          <w:bCs/>
+          <w:kern w:val="0"/>
+          <w:lang w:eastAsia="es-ES"/>
+          <w14:ligatures w14:val="none"/>
+        </w:rPr>
+      </w:pPr>
+      <w:r>
+        <w:rPr>
+          <w:rFonts w:ascii="Times New Roman" w:eastAsia="Times New Roman" w:hAnsi="Times New Roman" w:cs="Times New Roman"/>
+          <w:b/>
+          <w:bCs/>
+          <w:kern w:val="0"/>
+          <w:highlight w:val="green"/>
+          <w:lang w:eastAsia="es-ES"/>
+          <w14:ligatures w14:val="none"/>
+        </w:rPr>
+        <w:t>npm run dev</w:t>
+      </w:r>
+    </w:p>
+    <w:p>
+      <w:pPr>
+        <w:rPr>
+          <w:b/>
+          <w:bCs/>
+          <w:color w:val="000000" w:themeColor="text1"/>
+        </w:rPr>
+      </w:pPr>
+    </w:p>
+    <w:p>
+      <w:pPr>
+        <w:rPr>
+          <w:b/>
+          <w:bCs/>
+          <w:color w:val="000000" w:themeColor="text1"/>
+        </w:rPr>
+      </w:pPr>
+    </w:p>
     <w:p>
       <w:pPr>
         <w:rPr>
@@ -337,6 +564,7 @@
           <w:b/>
           <w:bCs/>
         </w:rPr>
+        <w:lastRenderedPageBreak/>
         <w:t xml:space="preserve">1) </w:t>
       </w:r>
       <w:r>
@@ -483,7 +711,6 @@
         </w:pBdr>
       </w:pPr>
       <w:r>
-        <w:lastRenderedPageBreak/>
         <w:t>Validación en servidor de los datos del formulario. Así, aunque alguien intente saltarse la validación del navegador, el backend sigue protegiendo.</w:t>
       </w:r>
     </w:p>
@@ -678,6 +905,118 @@
           <w:bCs/>
         </w:rPr>
       </w:pPr>
+    </w:p>
+    <w:p>
+      <w:pPr>
+        <w:rPr>
+          <w:b/>
+          <w:bCs/>
+        </w:rPr>
+      </w:pPr>
+    </w:p>
+    <w:p>
+      <w:pPr>
+        <w:rPr>
+          <w:b/>
+          <w:bCs/>
+        </w:rPr>
+      </w:pPr>
+    </w:p>
+    <w:p>
+      <w:pPr>
+        <w:rPr>
+          <w:b/>
+          <w:bCs/>
+        </w:rPr>
+      </w:pPr>
+    </w:p>
+    <w:p>
+      <w:pPr>
+        <w:rPr>
+          <w:b/>
+          <w:bCs/>
+        </w:rPr>
+      </w:pPr>
+    </w:p>
+    <w:p>
+      <w:pPr>
+        <w:rPr>
+          <w:b/>
+          <w:bCs/>
+        </w:rPr>
+      </w:pPr>
+    </w:p>
+    <w:p>
+      <w:pPr>
+        <w:rPr>
+          <w:b/>
+          <w:bCs/>
+        </w:rPr>
+      </w:pPr>
+    </w:p>
+    <w:p>
+      <w:pPr>
+        <w:rPr>
+          <w:b/>
+          <w:bCs/>
+        </w:rPr>
+      </w:pPr>
+    </w:p>
+    <w:p>
+      <w:pPr>
+        <w:rPr>
+          <w:b/>
+          <w:bCs/>
+        </w:rPr>
+      </w:pPr>
+    </w:p>
+    <w:p>
+      <w:pPr>
+        <w:rPr>
+          <w:b/>
+          <w:bCs/>
+        </w:rPr>
+      </w:pPr>
+    </w:p>
+    <w:p>
+      <w:pPr>
+        <w:rPr>
+          <w:b/>
+          <w:bCs/>
+        </w:rPr>
+      </w:pPr>
+    </w:p>
+    <w:p>
+      <w:pPr>
+        <w:rPr>
+          <w:b/>
+          <w:bCs/>
+        </w:rPr>
+      </w:pPr>
+    </w:p>
+    <w:p>
+      <w:pPr>
+        <w:rPr>
+          <w:b/>
+          <w:bCs/>
+        </w:rPr>
+      </w:pPr>
+    </w:p>
+    <w:p>
+      <w:pPr>
+        <w:rPr>
+          <w:b/>
+          <w:bCs/>
+        </w:rPr>
+      </w:pPr>
+    </w:p>
+    <w:p>
+      <w:pPr>
+        <w:rPr>
+          <w:b/>
+          <w:bCs/>
+        </w:rPr>
+      </w:pPr>
       <w:r>
         <w:rPr>
           <w:b/>
@@ -1107,7 +1446,6 @@
           <w:sz w:val="22"/>
           <w:szCs w:val="22"/>
         </w:rPr>
-        <w:lastRenderedPageBreak/>
         <w:t>•</w:t>
       </w:r>
       <w:r>
@@ -1286,6 +1624,7 @@
           <w:szCs w:val="22"/>
           <w:lang w:val="en-US"/>
         </w:rPr>
+        <w:lastRenderedPageBreak/>
         <w:t xml:space="preserve"> </w:t>
       </w:r>
       <w:r>
@@ -4622,6 +4961,151 @@
     </w:lvl>
   </w:abstractNum>
   <w:abstractNum w:abstractNumId="11" w15:restartNumberingAfterBreak="0">
+    <w:nsid w:val="138468D7"/>
+    <w:multiLevelType w:val="multilevel"/>
+    <w:tmpl w:val="BB24FD94"/>
+    <w:lvl w:ilvl="0">
+      <w:start w:val="1"/>
+      <w:numFmt w:val="bullet"/>
+      <w:lvlText w:val=""/>
+      <w:lvlJc w:val="left"/>
+      <w:pPr>
+        <w:tabs>
+          <w:tab w:val="num" w:pos="720"/>
+        </w:tabs>
+        <w:ind w:left="720" w:hanging="360"/>
+      </w:pPr>
+      <w:rPr>
+        <w:rFonts w:ascii="Symbol" w:hAnsi="Symbol" w:hint="default"/>
+        <w:sz w:val="20"/>
+      </w:rPr>
+    </w:lvl>
+    <w:lvl w:ilvl="1">
+      <w:start w:val="1"/>
+      <w:numFmt w:val="decimal"/>
+      <w:lvlText w:val="%2)"/>
+      <w:lvlJc w:val="left"/>
+      <w:pPr>
+        <w:ind w:left="1440" w:hanging="360"/>
+      </w:pPr>
+      <w:rPr>
+        <w:rFonts w:hint="default"/>
+      </w:rPr>
+    </w:lvl>
+    <w:lvl w:ilvl="2" w:tentative="1">
+      <w:start w:val="1"/>
+      <w:numFmt w:val="bullet"/>
+      <w:lvlText w:val=""/>
+      <w:lvlJc w:val="left"/>
+      <w:pPr>
+        <w:tabs>
+          <w:tab w:val="num" w:pos="2160"/>
+        </w:tabs>
+        <w:ind w:left="2160" w:hanging="360"/>
+      </w:pPr>
+      <w:rPr>
+        <w:rFonts w:ascii="Wingdings" w:hAnsi="Wingdings" w:hint="default"/>
+        <w:sz w:val="20"/>
+      </w:rPr>
+    </w:lvl>
+    <w:lvl w:ilvl="3" w:tentative="1">
+      <w:start w:val="1"/>
+      <w:numFmt w:val="bullet"/>
+      <w:lvlText w:val=""/>
+      <w:lvlJc w:val="left"/>
+      <w:pPr>
+        <w:tabs>
+          <w:tab w:val="num" w:pos="2880"/>
+        </w:tabs>
+        <w:ind w:left="2880" w:hanging="360"/>
+      </w:pPr>
+      <w:rPr>
+        <w:rFonts w:ascii="Wingdings" w:hAnsi="Wingdings" w:hint="default"/>
+        <w:sz w:val="20"/>
+      </w:rPr>
+    </w:lvl>
+    <w:lvl w:ilvl="4" w:tentative="1">
+      <w:start w:val="1"/>
+      <w:numFmt w:val="bullet"/>
+      <w:lvlText w:val=""/>
+      <w:lvlJc w:val="left"/>
+      <w:pPr>
+        <w:tabs>
+          <w:tab w:val="num" w:pos="3600"/>
+        </w:tabs>
+        <w:ind w:left="3600" w:hanging="360"/>
+      </w:pPr>
+      <w:rPr>
+        <w:rFonts w:ascii="Wingdings" w:hAnsi="Wingdings" w:hint="default"/>
+        <w:sz w:val="20"/>
+      </w:rPr>
+    </w:lvl>
+    <w:lvl w:ilvl="5" w:tentative="1">
+      <w:start w:val="1"/>
+      <w:numFmt w:val="bullet"/>
+      <w:lvlText w:val=""/>
+      <w:lvlJc w:val="left"/>
+      <w:pPr>
+        <w:tabs>
+          <w:tab w:val="num" w:pos="4320"/>
+        </w:tabs>
+        <w:ind w:left="4320" w:hanging="360"/>
+      </w:pPr>
+      <w:rPr>
+        <w:rFonts w:ascii="Wingdings" w:hAnsi="Wingdings" w:hint="default"/>
+        <w:sz w:val="20"/>
+      </w:rPr>
+    </w:lvl>
+    <w:lvl w:ilvl="6" w:tentative="1">
+      <w:start w:val="1"/>
+      <w:numFmt w:val="bullet"/>
+      <w:lvlText w:val=""/>
+      <w:lvlJc w:val="left"/>
+      <w:pPr>
+        <w:tabs>
+          <w:tab w:val="num" w:pos="5040"/>
+        </w:tabs>
+        <w:ind w:left="5040" w:hanging="360"/>
+      </w:pPr>
+      <w:rPr>
+        <w:rFonts w:ascii="Wingdings" w:hAnsi="Wingdings" w:hint="default"/>
+        <w:sz w:val="20"/>
+      </w:rPr>
+    </w:lvl>
+    <w:lvl w:ilvl="7" w:tentative="1">
+      <w:start w:val="1"/>
+      <w:numFmt w:val="bullet"/>
+      <w:lvlText w:val=""/>
+      <w:lvlJc w:val="left"/>
+      <w:pPr>
+        <w:tabs>
+          <w:tab w:val="num" w:pos="5760"/>
+        </w:tabs>
+        <w:ind w:left="5760" w:hanging="360"/>
+      </w:pPr>
+      <w:rPr>
+        <w:rFonts w:ascii="Wingdings" w:hAnsi="Wingdings" w:hint="default"/>
+        <w:sz w:val="20"/>
+      </w:rPr>
+    </w:lvl>
+    <w:lvl w:ilvl="8" w:tentative="1">
+      <w:start w:val="1"/>
+      <w:numFmt w:val="bullet"/>
+      <w:lvlText w:val=""/>
+      <w:lvlJc w:val="left"/>
+      <w:pPr>
+        <w:tabs>
+          <w:tab w:val="num" w:pos="6480"/>
+        </w:tabs>
+        <w:ind w:left="6480" w:hanging="360"/>
+      </w:pPr>
+      <w:rPr>
+        <w:rFonts w:ascii="Wingdings" w:hAnsi="Wingdings" w:hint="default"/>
+        <w:sz w:val="20"/>
+      </w:rPr>
+    </w:lvl>
+  </w:abstractNum>
+  <w:abstractNum w:abstractNumId="12" w15:restartNumberingAfterBreak="0">
     <w:nsid w:val="15B7464E"/>
     <w:multiLevelType w:val="multilevel"/>
     <w:tmpl w:val="A1D4E2FA"/>
@@ -4770,7 +5254,7 @@
       </w:rPr>
     </w:lvl>
   </w:abstractNum>
-  <w:abstractNum w:abstractNumId="12" w15:restartNumberingAfterBreak="0">
+  <w:abstractNum w:abstractNumId="13" w15:restartNumberingAfterBreak="0">
     <w:nsid w:val="16225B93"/>
     <w:multiLevelType w:val="multilevel"/>
     <w:tmpl w:val="E50A60B4"/>
@@ -4883,7 +5367,7 @@
       </w:pPr>
     </w:lvl>
   </w:abstractNum>
-  <w:abstractNum w:abstractNumId="13" w15:restartNumberingAfterBreak="0">
+  <w:abstractNum w:abstractNumId="14" w15:restartNumberingAfterBreak="0">
     <w:nsid w:val="1AD04707"/>
     <w:multiLevelType w:val="multilevel"/>
     <w:tmpl w:val="2F7AD5FE"/>
@@ -4996,7 +5480,7 @@
       </w:pPr>
     </w:lvl>
   </w:abstractNum>
-  <w:abstractNum w:abstractNumId="14" w15:restartNumberingAfterBreak="0">
+  <w:abstractNum w:abstractNumId="15" w15:restartNumberingAfterBreak="0">
     <w:nsid w:val="1B7335B5"/>
     <w:multiLevelType w:val="multilevel"/>
     <w:tmpl w:val="370C54E6"/>
@@ -5145,7 +5629,7 @@
       </w:rPr>
     </w:lvl>
   </w:abstractNum>
-  <w:abstractNum w:abstractNumId="15" w15:restartNumberingAfterBreak="0">
+  <w:abstractNum w:abstractNumId="16" w15:restartNumberingAfterBreak="0">
     <w:nsid w:val="1BED0EC4"/>
     <w:multiLevelType w:val="multilevel"/>
     <w:tmpl w:val="4C50F108"/>
@@ -5294,7 +5778,7 @@
       </w:rPr>
     </w:lvl>
   </w:abstractNum>
-  <w:abstractNum w:abstractNumId="16" w15:restartNumberingAfterBreak="0">
+  <w:abstractNum w:abstractNumId="17" w15:restartNumberingAfterBreak="0">
     <w:nsid w:val="1BF12DB0"/>
     <w:multiLevelType w:val="multilevel"/>
     <w:tmpl w:val="F8E2A60E"/>
@@ -5407,7 +5891,7 @@
       </w:pPr>
     </w:lvl>
   </w:abstractNum>
-  <w:abstractNum w:abstractNumId="17" w15:restartNumberingAfterBreak="0">
+  <w:abstractNum w:abstractNumId="18" w15:restartNumberingAfterBreak="0">
     <w:nsid w:val="1F054692"/>
     <w:multiLevelType w:val="multilevel"/>
     <w:tmpl w:val="224E6594"/>
@@ -5520,7 +6004,7 @@
       </w:pPr>
     </w:lvl>
   </w:abstractNum>
-  <w:abstractNum w:abstractNumId="18" w15:restartNumberingAfterBreak="0">
+  <w:abstractNum w:abstractNumId="19" w15:restartNumberingAfterBreak="0">
     <w:nsid w:val="20064612"/>
     <w:multiLevelType w:val="multilevel"/>
     <w:tmpl w:val="A6E4E2EA"/>
@@ -5669,7 +6153,7 @@
       </w:rPr>
     </w:lvl>
   </w:abstractNum>
-  <w:abstractNum w:abstractNumId="19" w15:restartNumberingAfterBreak="0">
+  <w:abstractNum w:abstractNumId="20" w15:restartNumberingAfterBreak="0">
     <w:nsid w:val="22F95C24"/>
     <w:multiLevelType w:val="multilevel"/>
     <w:tmpl w:val="596E43AE"/>
@@ -5818,7 +6302,7 @@
       </w:rPr>
     </w:lvl>
   </w:abstractNum>
-  <w:abstractNum w:abstractNumId="20" w15:restartNumberingAfterBreak="0">
+  <w:abstractNum w:abstractNumId="21" w15:restartNumberingAfterBreak="0">
     <w:nsid w:val="25347553"/>
     <w:multiLevelType w:val="multilevel"/>
     <w:tmpl w:val="72C08F32"/>
@@ -5967,7 +6451,7 @@
       </w:rPr>
     </w:lvl>
   </w:abstractNum>
-  <w:abstractNum w:abstractNumId="21" w15:restartNumberingAfterBreak="0">
+  <w:abstractNum w:abstractNumId="22" w15:restartNumberingAfterBreak="0">
     <w:nsid w:val="25AC7FDE"/>
     <w:multiLevelType w:val="multilevel"/>
     <w:tmpl w:val="7DC0C330"/>
@@ -6116,7 +6600,7 @@
       </w:rPr>
     </w:lvl>
   </w:abstractNum>
-  <w:abstractNum w:abstractNumId="22" w15:restartNumberingAfterBreak="0">
+  <w:abstractNum w:abstractNumId="23" w15:restartNumberingAfterBreak="0">
     <w:nsid w:val="27F109AB"/>
     <w:multiLevelType w:val="multilevel"/>
     <w:tmpl w:val="40F43D36"/>
@@ -6233,7 +6717,7 @@
       </w:pPr>
     </w:lvl>
   </w:abstractNum>
-  <w:abstractNum w:abstractNumId="23" w15:restartNumberingAfterBreak="0">
+  <w:abstractNum w:abstractNumId="24" w15:restartNumberingAfterBreak="0">
     <w:nsid w:val="295D7DB1"/>
     <w:multiLevelType w:val="multilevel"/>
     <w:tmpl w:val="97541FFA"/>
@@ -6346,7 +6830,7 @@
       </w:pPr>
     </w:lvl>
   </w:abstractNum>
-  <w:abstractNum w:abstractNumId="24" w15:restartNumberingAfterBreak="0">
+  <w:abstractNum w:abstractNumId="25" w15:restartNumberingAfterBreak="0">
     <w:nsid w:val="29B65DEA"/>
     <w:multiLevelType w:val="multilevel"/>
     <w:tmpl w:val="3F249154"/>
@@ -6459,7 +6943,7 @@
       </w:pPr>
     </w:lvl>
   </w:abstractNum>
-  <w:abstractNum w:abstractNumId="25" w15:restartNumberingAfterBreak="0">
+  <w:abstractNum w:abstractNumId="26" w15:restartNumberingAfterBreak="0">
     <w:nsid w:val="2D2D450E"/>
     <w:multiLevelType w:val="multilevel"/>
     <w:tmpl w:val="C40226DC"/>
@@ -6608,7 +7092,7 @@
       </w:rPr>
     </w:lvl>
   </w:abstractNum>
-  <w:abstractNum w:abstractNumId="26" w15:restartNumberingAfterBreak="0">
+  <w:abstractNum w:abstractNumId="27" w15:restartNumberingAfterBreak="0">
     <w:nsid w:val="2D362039"/>
     <w:multiLevelType w:val="multilevel"/>
     <w:tmpl w:val="D8E2FA4A"/>
@@ -6725,7 +7209,7 @@
       </w:pPr>
     </w:lvl>
   </w:abstractNum>
-  <w:abstractNum w:abstractNumId="27" w15:restartNumberingAfterBreak="0">
+  <w:abstractNum w:abstractNumId="28" w15:restartNumberingAfterBreak="0">
     <w:nsid w:val="2F3E0B80"/>
     <w:multiLevelType w:val="multilevel"/>
     <w:tmpl w:val="A2528BFE"/>
@@ -6874,7 +7358,7 @@
       </w:rPr>
     </w:lvl>
   </w:abstractNum>
-  <w:abstractNum w:abstractNumId="28" w15:restartNumberingAfterBreak="0">
+  <w:abstractNum w:abstractNumId="29" w15:restartNumberingAfterBreak="0">
     <w:nsid w:val="360D3E2F"/>
     <w:multiLevelType w:val="multilevel"/>
     <w:tmpl w:val="C67650FC"/>
@@ -6995,7 +7479,7 @@
       </w:pPr>
     </w:lvl>
   </w:abstractNum>
-  <w:abstractNum w:abstractNumId="29" w15:restartNumberingAfterBreak="0">
+  <w:abstractNum w:abstractNumId="30" w15:restartNumberingAfterBreak="0">
     <w:nsid w:val="3C612023"/>
     <w:multiLevelType w:val="multilevel"/>
     <w:tmpl w:val="52FE36A2"/>
@@ -7144,7 +7628,7 @@
       </w:rPr>
     </w:lvl>
   </w:abstractNum>
-  <w:abstractNum w:abstractNumId="30" w15:restartNumberingAfterBreak="0">
+  <w:abstractNum w:abstractNumId="31" w15:restartNumberingAfterBreak="0">
     <w:nsid w:val="3E155B9B"/>
     <w:multiLevelType w:val="multilevel"/>
     <w:tmpl w:val="144041D2"/>
@@ -7293,7 +7777,7 @@
       </w:rPr>
     </w:lvl>
   </w:abstractNum>
-  <w:abstractNum w:abstractNumId="31" w15:restartNumberingAfterBreak="0">
+  <w:abstractNum w:abstractNumId="32" w15:restartNumberingAfterBreak="0">
     <w:nsid w:val="3E684BF1"/>
     <w:multiLevelType w:val="multilevel"/>
     <w:tmpl w:val="34F02F3E"/>
@@ -7442,7 +7926,7 @@
       </w:rPr>
     </w:lvl>
   </w:abstractNum>
-  <w:abstractNum w:abstractNumId="32" w15:restartNumberingAfterBreak="0">
+  <w:abstractNum w:abstractNumId="33" w15:restartNumberingAfterBreak="0">
     <w:nsid w:val="47DB6A07"/>
     <w:multiLevelType w:val="multilevel"/>
     <w:tmpl w:val="D78A5C5C"/>
@@ -7555,7 +8039,7 @@
       </w:pPr>
     </w:lvl>
   </w:abstractNum>
-  <w:abstractNum w:abstractNumId="33" w15:restartNumberingAfterBreak="0">
+  <w:abstractNum w:abstractNumId="34" w15:restartNumberingAfterBreak="0">
     <w:nsid w:val="4A5E2FCB"/>
     <w:multiLevelType w:val="hybridMultilevel"/>
     <w:tmpl w:val="753CD95E"/>
@@ -7668,7 +8152,7 @@
       </w:rPr>
     </w:lvl>
   </w:abstractNum>
-  <w:abstractNum w:abstractNumId="34" w15:restartNumberingAfterBreak="0">
+  <w:abstractNum w:abstractNumId="35" w15:restartNumberingAfterBreak="0">
     <w:nsid w:val="4ACA70BA"/>
     <w:multiLevelType w:val="multilevel"/>
     <w:tmpl w:val="AB323F56"/>
@@ -7789,7 +8273,7 @@
       </w:pPr>
     </w:lvl>
   </w:abstractNum>
-  <w:abstractNum w:abstractNumId="35" w15:restartNumberingAfterBreak="0">
+  <w:abstractNum w:abstractNumId="36" w15:restartNumberingAfterBreak="0">
     <w:nsid w:val="4C506EBD"/>
     <w:multiLevelType w:val="multilevel"/>
     <w:tmpl w:val="4A1698B2"/>
@@ -7902,7 +8386,7 @@
       </w:pPr>
     </w:lvl>
   </w:abstractNum>
-  <w:abstractNum w:abstractNumId="36" w15:restartNumberingAfterBreak="0">
+  <w:abstractNum w:abstractNumId="37" w15:restartNumberingAfterBreak="0">
     <w:nsid w:val="4C7977F7"/>
     <w:multiLevelType w:val="multilevel"/>
     <w:tmpl w:val="15666520"/>
@@ -8019,7 +8503,7 @@
       </w:pPr>
     </w:lvl>
   </w:abstractNum>
-  <w:abstractNum w:abstractNumId="37" w15:restartNumberingAfterBreak="0">
+  <w:abstractNum w:abstractNumId="38" w15:restartNumberingAfterBreak="0">
     <w:nsid w:val="4D243087"/>
     <w:multiLevelType w:val="multilevel"/>
     <w:tmpl w:val="BDDE6B12"/>
@@ -8132,7 +8616,7 @@
       </w:pPr>
     </w:lvl>
   </w:abstractNum>
-  <w:abstractNum w:abstractNumId="38" w15:restartNumberingAfterBreak="0">
+  <w:abstractNum w:abstractNumId="39" w15:restartNumberingAfterBreak="0">
     <w:nsid w:val="52BE1148"/>
     <w:multiLevelType w:val="multilevel"/>
     <w:tmpl w:val="5156D554"/>
@@ -8245,7 +8729,7 @@
       </w:pPr>
     </w:lvl>
   </w:abstractNum>
-  <w:abstractNum w:abstractNumId="39" w15:restartNumberingAfterBreak="0">
+  <w:abstractNum w:abstractNumId="40" w15:restartNumberingAfterBreak="0">
     <w:nsid w:val="534A132A"/>
     <w:multiLevelType w:val="multilevel"/>
     <w:tmpl w:val="F050AB7A"/>
@@ -8394,7 +8878,7 @@
       </w:rPr>
     </w:lvl>
   </w:abstractNum>
-  <w:abstractNum w:abstractNumId="40" w15:restartNumberingAfterBreak="0">
+  <w:abstractNum w:abstractNumId="41" w15:restartNumberingAfterBreak="0">
     <w:nsid w:val="535C2656"/>
     <w:multiLevelType w:val="multilevel"/>
     <w:tmpl w:val="DACE99AA"/>
@@ -8507,7 +8991,7 @@
       </w:pPr>
     </w:lvl>
   </w:abstractNum>
-  <w:abstractNum w:abstractNumId="41" w15:restartNumberingAfterBreak="0">
+  <w:abstractNum w:abstractNumId="42" w15:restartNumberingAfterBreak="0">
     <w:nsid w:val="535D650E"/>
     <w:multiLevelType w:val="multilevel"/>
     <w:tmpl w:val="34BC7D6E"/>
@@ -8620,7 +9104,7 @@
       </w:pPr>
     </w:lvl>
   </w:abstractNum>
-  <w:abstractNum w:abstractNumId="42" w15:restartNumberingAfterBreak="0">
+  <w:abstractNum w:abstractNumId="43" w15:restartNumberingAfterBreak="0">
     <w:nsid w:val="5AE07A41"/>
     <w:multiLevelType w:val="multilevel"/>
     <w:tmpl w:val="CE842262"/>
@@ -8733,7 +9217,7 @@
       </w:pPr>
     </w:lvl>
   </w:abstractNum>
-  <w:abstractNum w:abstractNumId="43" w15:restartNumberingAfterBreak="0">
+  <w:abstractNum w:abstractNumId="44" w15:restartNumberingAfterBreak="0">
     <w:nsid w:val="5F574EB7"/>
     <w:multiLevelType w:val="multilevel"/>
     <w:tmpl w:val="1C96F4E4"/>
@@ -8846,7 +9330,7 @@
       </w:pPr>
     </w:lvl>
   </w:abstractNum>
-  <w:abstractNum w:abstractNumId="44" w15:restartNumberingAfterBreak="0">
+  <w:abstractNum w:abstractNumId="45" w15:restartNumberingAfterBreak="0">
     <w:nsid w:val="65595167"/>
     <w:multiLevelType w:val="multilevel"/>
     <w:tmpl w:val="2C2E415A"/>
@@ -8995,7 +9479,7 @@
       </w:rPr>
     </w:lvl>
   </w:abstractNum>
-  <w:abstractNum w:abstractNumId="45" w15:restartNumberingAfterBreak="0">
+  <w:abstractNum w:abstractNumId="46" w15:restartNumberingAfterBreak="0">
     <w:nsid w:val="66B6325D"/>
     <w:multiLevelType w:val="multilevel"/>
     <w:tmpl w:val="D46E3D72"/>
@@ -9144,7 +9628,7 @@
       </w:rPr>
     </w:lvl>
   </w:abstractNum>
-  <w:abstractNum w:abstractNumId="46" w15:restartNumberingAfterBreak="0">
+  <w:abstractNum w:abstractNumId="47" w15:restartNumberingAfterBreak="0">
     <w:nsid w:val="67864CAB"/>
     <w:multiLevelType w:val="multilevel"/>
     <w:tmpl w:val="DE864960"/>
@@ -9293,7 +9777,7 @@
       </w:rPr>
     </w:lvl>
   </w:abstractNum>
-  <w:abstractNum w:abstractNumId="47" w15:restartNumberingAfterBreak="0">
+  <w:abstractNum w:abstractNumId="48" w15:restartNumberingAfterBreak="0">
     <w:nsid w:val="68304AA6"/>
     <w:multiLevelType w:val="multilevel"/>
     <w:tmpl w:val="1D00D07E"/>
@@ -9410,7 +9894,7 @@
       </w:pPr>
     </w:lvl>
   </w:abstractNum>
-  <w:abstractNum w:abstractNumId="48" w15:restartNumberingAfterBreak="0">
+  <w:abstractNum w:abstractNumId="49" w15:restartNumberingAfterBreak="0">
     <w:nsid w:val="6BA31174"/>
     <w:multiLevelType w:val="multilevel"/>
     <w:tmpl w:val="64E28DFC"/>
@@ -9559,7 +10043,7 @@
       </w:rPr>
     </w:lvl>
   </w:abstractNum>
-  <w:abstractNum w:abstractNumId="49" w15:restartNumberingAfterBreak="0">
+  <w:abstractNum w:abstractNumId="50" w15:restartNumberingAfterBreak="0">
     <w:nsid w:val="6C7C213D"/>
     <w:multiLevelType w:val="multilevel"/>
     <w:tmpl w:val="B40CCC9A"/>
@@ -9676,7 +10160,7 @@
       </w:pPr>
     </w:lvl>
   </w:abstractNum>
-  <w:abstractNum w:abstractNumId="50" w15:restartNumberingAfterBreak="0">
+  <w:abstractNum w:abstractNumId="51" w15:restartNumberingAfterBreak="0">
     <w:nsid w:val="6F7537AA"/>
     <w:multiLevelType w:val="multilevel"/>
     <w:tmpl w:val="5C127082"/>
@@ -9789,7 +10273,7 @@
       </w:pPr>
     </w:lvl>
   </w:abstractNum>
-  <w:abstractNum w:abstractNumId="51" w15:restartNumberingAfterBreak="0">
+  <w:abstractNum w:abstractNumId="52" w15:restartNumberingAfterBreak="0">
     <w:nsid w:val="70007CD6"/>
     <w:multiLevelType w:val="multilevel"/>
     <w:tmpl w:val="E03AABF6"/>
@@ -9938,7 +10422,7 @@
       </w:rPr>
     </w:lvl>
   </w:abstractNum>
-  <w:abstractNum w:abstractNumId="52" w15:restartNumberingAfterBreak="0">
+  <w:abstractNum w:abstractNumId="53" w15:restartNumberingAfterBreak="0">
     <w:nsid w:val="78936250"/>
     <w:multiLevelType w:val="multilevel"/>
     <w:tmpl w:val="B04CD432"/>
@@ -10087,7 +10571,7 @@
       </w:rPr>
     </w:lvl>
   </w:abstractNum>
-  <w:abstractNum w:abstractNumId="53" w15:restartNumberingAfterBreak="0">
+  <w:abstractNum w:abstractNumId="54" w15:restartNumberingAfterBreak="0">
     <w:nsid w:val="7A420F6F"/>
     <w:multiLevelType w:val="multilevel"/>
     <w:tmpl w:val="914EEB44"/>
@@ -10236,7 +10720,7 @@
       </w:rPr>
     </w:lvl>
   </w:abstractNum>
-  <w:abstractNum w:abstractNumId="54" w15:restartNumberingAfterBreak="0">
+  <w:abstractNum w:abstractNumId="55" w15:restartNumberingAfterBreak="0">
     <w:nsid w:val="7D296E76"/>
     <w:multiLevelType w:val="multilevel"/>
     <w:tmpl w:val="CC22C73A"/>
@@ -10385,7 +10869,7 @@
       </w:rPr>
     </w:lvl>
   </w:abstractNum>
-  <w:abstractNum w:abstractNumId="55" w15:restartNumberingAfterBreak="0">
+  <w:abstractNum w:abstractNumId="56" w15:restartNumberingAfterBreak="0">
     <w:nsid w:val="7E91423B"/>
     <w:multiLevelType w:val="multilevel"/>
     <w:tmpl w:val="1D4E7E04"/>
@@ -10499,10 +10983,10 @@
     </w:lvl>
   </w:abstractNum>
   <w:num w:numId="1" w16cid:durableId="273902699">
-    <w:abstractNumId w:val="13"/>
+    <w:abstractNumId w:val="14"/>
   </w:num>
   <w:num w:numId="2" w16cid:durableId="1603538362">
-    <w:abstractNumId w:val="33"/>
+    <w:abstractNumId w:val="34"/>
   </w:num>
   <w:num w:numId="3" w16cid:durableId="1085567193">
     <w:abstractNumId w:val="3"/>
@@ -10524,112 +11008,112 @@
     </w:lvlOverride>
   </w:num>
   <w:num w:numId="7" w16cid:durableId="890455334">
-    <w:abstractNumId w:val="26"/>
+    <w:abstractNumId w:val="27"/>
   </w:num>
   <w:num w:numId="8" w16cid:durableId="1117528558">
     <w:abstractNumId w:val="5"/>
   </w:num>
   <w:num w:numId="9" w16cid:durableId="1833444044">
-    <w:abstractNumId w:val="49"/>
+    <w:abstractNumId w:val="50"/>
   </w:num>
   <w:num w:numId="10" w16cid:durableId="346175491">
-    <w:abstractNumId w:val="28"/>
+    <w:abstractNumId w:val="29"/>
   </w:num>
   <w:num w:numId="11" w16cid:durableId="1954900485">
-    <w:abstractNumId w:val="47"/>
+    <w:abstractNumId w:val="48"/>
   </w:num>
   <w:num w:numId="12" w16cid:durableId="189923784">
-    <w:abstractNumId w:val="11"/>
+    <w:abstractNumId w:val="12"/>
   </w:num>
   <w:num w:numId="13" w16cid:durableId="1524518864">
     <w:abstractNumId w:val="9"/>
   </w:num>
   <w:num w:numId="14" w16cid:durableId="940334063">
-    <w:abstractNumId w:val="14"/>
+    <w:abstractNumId w:val="15"/>
   </w:num>
   <w:num w:numId="15" w16cid:durableId="1579055824">
-    <w:abstractNumId w:val="22"/>
+    <w:abstractNumId w:val="23"/>
   </w:num>
   <w:num w:numId="16" w16cid:durableId="552959911">
-    <w:abstractNumId w:val="34"/>
+    <w:abstractNumId w:val="35"/>
   </w:num>
   <w:num w:numId="17" w16cid:durableId="248124597">
     <w:abstractNumId w:val="2"/>
   </w:num>
   <w:num w:numId="18" w16cid:durableId="992366949">
-    <w:abstractNumId w:val="12"/>
+    <w:abstractNumId w:val="13"/>
   </w:num>
   <w:num w:numId="19" w16cid:durableId="1199003730">
+    <w:abstractNumId w:val="41"/>
+  </w:num>
+  <w:num w:numId="20" w16cid:durableId="685329839">
+    <w:abstractNumId w:val="16"/>
+  </w:num>
+  <w:num w:numId="21" w16cid:durableId="2072461296">
     <w:abstractNumId w:val="40"/>
   </w:num>
-  <w:num w:numId="20" w16cid:durableId="685329839">
-    <w:abstractNumId w:val="15"/>
+  <w:num w:numId="22" w16cid:durableId="1210922200">
+    <w:abstractNumId w:val="36"/>
   </w:num>
-  <w:num w:numId="21" w16cid:durableId="2072461296">
+  <w:num w:numId="23" w16cid:durableId="1288926754">
+    <w:abstractNumId w:val="51"/>
+  </w:num>
+  <w:num w:numId="24" w16cid:durableId="1340161703">
     <w:abstractNumId w:val="39"/>
   </w:num>
-  <w:num w:numId="22" w16cid:durableId="1210922200">
-    <w:abstractNumId w:val="35"/>
+  <w:num w:numId="25" w16cid:durableId="620653386">
+    <w:abstractNumId w:val="42"/>
   </w:num>
-  <w:num w:numId="23" w16cid:durableId="1288926754">
-    <w:abstractNumId w:val="50"/>
+  <w:num w:numId="26" w16cid:durableId="1581678278">
+    <w:abstractNumId w:val="33"/>
   </w:num>
-  <w:num w:numId="24" w16cid:durableId="1340161703">
+  <w:num w:numId="27" w16cid:durableId="2015257929">
     <w:abstractNumId w:val="38"/>
   </w:num>
-  <w:num w:numId="25" w16cid:durableId="620653386">
-    <w:abstractNumId w:val="41"/>
+  <w:num w:numId="28" w16cid:durableId="1146119728">
+    <w:abstractNumId w:val="44"/>
   </w:num>
-  <w:num w:numId="26" w16cid:durableId="1581678278">
-    <w:abstractNumId w:val="32"/>
+  <w:num w:numId="29" w16cid:durableId="1739665902">
+    <w:abstractNumId w:val="56"/>
   </w:num>
-  <w:num w:numId="27" w16cid:durableId="2015257929">
-    <w:abstractNumId w:val="37"/>
+  <w:num w:numId="30" w16cid:durableId="1776293454">
+    <w:abstractNumId w:val="25"/>
   </w:num>
-  <w:num w:numId="28" w16cid:durableId="1146119728">
+  <w:num w:numId="31" w16cid:durableId="831527073">
     <w:abstractNumId w:val="43"/>
   </w:num>
-  <w:num w:numId="29" w16cid:durableId="1739665902">
-    <w:abstractNumId w:val="55"/>
-  </w:num>
-  <w:num w:numId="30" w16cid:durableId="1776293454">
-    <w:abstractNumId w:val="24"/>
-  </w:num>
-  <w:num w:numId="31" w16cid:durableId="831527073">
-    <w:abstractNumId w:val="42"/>
-  </w:num>
   <w:num w:numId="32" w16cid:durableId="32930297">
-    <w:abstractNumId w:val="16"/>
+    <w:abstractNumId w:val="17"/>
   </w:num>
   <w:num w:numId="33" w16cid:durableId="785852799">
-    <w:abstractNumId w:val="17"/>
+    <w:abstractNumId w:val="18"/>
   </w:num>
   <w:num w:numId="34" w16cid:durableId="1820070787">
-    <w:abstractNumId w:val="20"/>
+    <w:abstractNumId w:val="21"/>
   </w:num>
   <w:num w:numId="35" w16cid:durableId="191965885">
     <w:abstractNumId w:val="8"/>
   </w:num>
   <w:num w:numId="36" w16cid:durableId="1018389847">
-    <w:abstractNumId w:val="30"/>
+    <w:abstractNumId w:val="31"/>
   </w:num>
   <w:num w:numId="37" w16cid:durableId="1357735189">
-    <w:abstractNumId w:val="54"/>
+    <w:abstractNumId w:val="55"/>
   </w:num>
   <w:num w:numId="38" w16cid:durableId="1725176347">
-    <w:abstractNumId w:val="18"/>
+    <w:abstractNumId w:val="19"/>
   </w:num>
   <w:num w:numId="39" w16cid:durableId="1202593826">
-    <w:abstractNumId w:val="44"/>
+    <w:abstractNumId w:val="45"/>
   </w:num>
   <w:num w:numId="40" w16cid:durableId="1527132226">
     <w:abstractNumId w:val="0"/>
   </w:num>
   <w:num w:numId="41" w16cid:durableId="1838767289">
-    <w:abstractNumId w:val="19"/>
+    <w:abstractNumId w:val="20"/>
   </w:num>
   <w:num w:numId="42" w16cid:durableId="1679691226">
-    <w:abstractNumId w:val="45"/>
+    <w:abstractNumId w:val="46"/>
   </w:num>
   <w:num w:numId="43" w16cid:durableId="964699044">
     <w:abstractNumId w:val="7"/>
@@ -10638,43 +11122,46 @@
     <w:abstractNumId w:val="4"/>
   </w:num>
   <w:num w:numId="45" w16cid:durableId="754519294">
-    <w:abstractNumId w:val="46"/>
+    <w:abstractNumId w:val="47"/>
   </w:num>
   <w:num w:numId="46" w16cid:durableId="1591815388">
-    <w:abstractNumId w:val="21"/>
+    <w:abstractNumId w:val="22"/>
   </w:num>
   <w:num w:numId="47" w16cid:durableId="682366576">
-    <w:abstractNumId w:val="25"/>
+    <w:abstractNumId w:val="26"/>
   </w:num>
   <w:num w:numId="48" w16cid:durableId="1883324708">
     <w:abstractNumId w:val="1"/>
   </w:num>
   <w:num w:numId="49" w16cid:durableId="1531062859">
-    <w:abstractNumId w:val="31"/>
+    <w:abstractNumId w:val="32"/>
   </w:num>
   <w:num w:numId="50" w16cid:durableId="404037656">
-    <w:abstractNumId w:val="27"/>
+    <w:abstractNumId w:val="28"/>
   </w:num>
   <w:num w:numId="51" w16cid:durableId="2138326760">
+    <w:abstractNumId w:val="53"/>
+  </w:num>
+  <w:num w:numId="52" w16cid:durableId="526141739">
+    <w:abstractNumId w:val="54"/>
+  </w:num>
+  <w:num w:numId="53" w16cid:durableId="437336970">
+    <w:abstractNumId w:val="24"/>
+  </w:num>
+  <w:num w:numId="54" w16cid:durableId="25983816">
+    <w:abstractNumId w:val="37"/>
+  </w:num>
+  <w:num w:numId="55" w16cid:durableId="992176571">
+    <w:abstractNumId w:val="30"/>
+  </w:num>
+  <w:num w:numId="56" w16cid:durableId="1260024194">
     <w:abstractNumId w:val="52"/>
   </w:num>
-  <w:num w:numId="52" w16cid:durableId="526141739">
-    <w:abstractNumId w:val="53"/>
+  <w:num w:numId="57" w16cid:durableId="1043139620">
+    <w:abstractNumId w:val="49"/>
   </w:num>
-  <w:num w:numId="53" w16cid:durableId="437336970">
-    <w:abstractNumId w:val="23"/>
-  </w:num>
-  <w:num w:numId="54" w16cid:durableId="25983816">
-    <w:abstractNumId w:val="36"/>
-  </w:num>
-  <w:num w:numId="55" w16cid:durableId="992176571">
-    <w:abstractNumId w:val="29"/>
-  </w:num>
-  <w:num w:numId="56" w16cid:durableId="1260024194">
-    <w:abstractNumId w:val="51"/>
-  </w:num>
-  <w:num w:numId="57" w16cid:durableId="1043139620">
-    <w:abstractNumId w:val="48"/>
+  <w:num w:numId="58" w16cid:durableId="909728026">
+    <w:abstractNumId w:val="11"/>
   </w:num>
 </w:numbering>
 </file>

</xml_diff>

<commit_message>
Sección imágenes añadida al readme
</commit_message>
<xml_diff>
--- a/Hector/mapa de archivos que componen el proyecto.docx
+++ b/Hector/mapa de archivos que componen el proyecto.docx
@@ -4,8 +4,6 @@
   <w:body>
     <w:p>
       <w:pPr>
-        <w:spacing w:before="100" w:beforeAutospacing="1" w:after="100" w:afterAutospacing="1" w:line="240" w:lineRule="auto"/>
-        <w:ind w:left="720"/>
         <w:rPr>
           <w:rFonts w:ascii="Times New Roman" w:eastAsia="Times New Roman" w:hAnsi="Times New Roman" w:cs="Times New Roman"/>
           <w:b/>
@@ -28,9 +26,18 @@
           <w:lang w:eastAsia="es-ES"/>
           <w14:ligatures w14:val="none"/>
         </w:rPr>
-        <w:t>Cosas a tener ejecutadas en el cuadro de comandos mientras trabajo</w:t>
-      </w:r>
-      <w:r>
+        <w:t>Instrucciones para iniciar el proyecto:</w:t>
+      </w:r>
+    </w:p>
+    <w:p>
+      <w:pPr>
+        <w:pBdr>
+          <w:top w:val="single" w:sz="4" w:space="1" w:color="auto"/>
+          <w:left w:val="single" w:sz="4" w:space="4" w:color="auto"/>
+          <w:bottom w:val="single" w:sz="4" w:space="1" w:color="auto"/>
+          <w:right w:val="single" w:sz="4" w:space="4" w:color="auto"/>
+        </w:pBdr>
+        <w:spacing w:before="100" w:beforeAutospacing="1" w:after="100" w:afterAutospacing="1" w:line="240" w:lineRule="auto"/>
         <w:rPr>
           <w:rFonts w:ascii="Times New Roman" w:eastAsia="Times New Roman" w:hAnsi="Times New Roman" w:cs="Times New Roman"/>
           <w:b/>
@@ -41,8 +48,7 @@
           <w:lang w:eastAsia="es-ES"/>
           <w14:ligatures w14:val="none"/>
         </w:rPr>
-        <w:t xml:space="preserve"> para que funcione el proyecto</w:t>
-      </w:r>
+      </w:pPr>
       <w:r>
         <w:rPr>
           <w:rFonts w:ascii="Times New Roman" w:eastAsia="Times New Roman" w:hAnsi="Times New Roman" w:cs="Times New Roman"/>
@@ -54,16 +60,83 @@
           <w:lang w:eastAsia="es-ES"/>
           <w14:ligatures w14:val="none"/>
         </w:rPr>
-        <w:t>:</w:t>
-      </w:r>
-    </w:p>
-    <w:p>
-      <w:pPr>
-        <w:pStyle w:val="Prrafodelista"/>
-        <w:numPr>
-          <w:ilvl w:val="1"/>
-          <w:numId w:val="58"/>
-        </w:numPr>
+        <w:t>Página web principal:</w:t>
+      </w:r>
+    </w:p>
+    <w:p>
+      <w:pPr>
+        <w:pBdr>
+          <w:top w:val="single" w:sz="4" w:space="1" w:color="auto"/>
+          <w:left w:val="single" w:sz="4" w:space="4" w:color="auto"/>
+          <w:bottom w:val="single" w:sz="4" w:space="1" w:color="auto"/>
+          <w:right w:val="single" w:sz="4" w:space="4" w:color="auto"/>
+        </w:pBdr>
+        <w:spacing w:before="100" w:beforeAutospacing="1" w:after="100" w:afterAutospacing="1" w:line="240" w:lineRule="auto"/>
+        <w:rPr>
+          <w:rFonts w:ascii="Times New Roman" w:eastAsia="Times New Roman" w:hAnsi="Times New Roman" w:cs="Times New Roman"/>
+          <w:color w:val="4472C4" w:themeColor="accent1"/>
+          <w:kern w:val="0"/>
+          <w:sz w:val="28"/>
+          <w:szCs w:val="28"/>
+          <w:lang w:eastAsia="es-ES"/>
+          <w14:ligatures w14:val="none"/>
+        </w:rPr>
+      </w:pPr>
+      <w:r>
+        <w:rPr>
+          <w:rFonts w:ascii="Times New Roman" w:eastAsia="Times New Roman" w:hAnsi="Times New Roman" w:cs="Times New Roman"/>
+          <w:color w:val="4472C4" w:themeColor="accent1"/>
+          <w:kern w:val="0"/>
+          <w:sz w:val="28"/>
+          <w:szCs w:val="28"/>
+          <w:lang w:eastAsia="es-ES"/>
+          <w14:ligatures w14:val="none"/>
+        </w:rPr>
+        <w:t>http://127.0.0.1:8000/</w:t>
+      </w:r>
+    </w:p>
+    <w:p>
+      <w:pPr>
+        <w:pBdr>
+          <w:top w:val="single" w:sz="4" w:space="1" w:color="auto"/>
+          <w:left w:val="single" w:sz="4" w:space="4" w:color="auto"/>
+          <w:bottom w:val="single" w:sz="4" w:space="1" w:color="auto"/>
+          <w:right w:val="single" w:sz="4" w:space="4" w:color="auto"/>
+        </w:pBdr>
+        <w:spacing w:before="100" w:beforeAutospacing="1" w:after="100" w:afterAutospacing="1" w:line="240" w:lineRule="auto"/>
+        <w:rPr>
+          <w:rFonts w:ascii="Times New Roman" w:eastAsia="Times New Roman" w:hAnsi="Times New Roman" w:cs="Times New Roman"/>
+          <w:b/>
+          <w:bCs/>
+          <w:kern w:val="0"/>
+          <w:sz w:val="28"/>
+          <w:szCs w:val="28"/>
+          <w:lang w:eastAsia="es-ES"/>
+          <w14:ligatures w14:val="none"/>
+        </w:rPr>
+      </w:pPr>
+      <w:r>
+        <w:rPr>
+          <w:rFonts w:ascii="Times New Roman" w:eastAsia="Times New Roman" w:hAnsi="Times New Roman" w:cs="Times New Roman"/>
+          <w:b/>
+          <w:bCs/>
+          <w:kern w:val="0"/>
+          <w:sz w:val="28"/>
+          <w:szCs w:val="28"/>
+          <w:lang w:eastAsia="es-ES"/>
+          <w14:ligatures w14:val="none"/>
+        </w:rPr>
+        <w:t>Cosas a tener ejecutadas en el cuadro de comandos mientras trabajo para que funcione el proyecto:</w:t>
+      </w:r>
+    </w:p>
+    <w:p>
+      <w:pPr>
+        <w:pBdr>
+          <w:top w:val="single" w:sz="4" w:space="1" w:color="auto"/>
+          <w:left w:val="single" w:sz="4" w:space="4" w:color="auto"/>
+          <w:bottom w:val="single" w:sz="4" w:space="1" w:color="auto"/>
+          <w:right w:val="single" w:sz="4" w:space="4" w:color="auto"/>
+        </w:pBdr>
         <w:spacing w:before="100" w:beforeAutospacing="1" w:after="100" w:afterAutospacing="1" w:line="240" w:lineRule="auto"/>
         <w:rPr>
           <w:rFonts w:ascii="Times New Roman" w:eastAsia="Times New Roman" w:hAnsi="Times New Roman" w:cs="Times New Roman"/>
@@ -109,11 +182,12 @@
     </w:p>
     <w:p>
       <w:pPr>
-        <w:pStyle w:val="Prrafodelista"/>
-        <w:numPr>
-          <w:ilvl w:val="1"/>
-          <w:numId w:val="58"/>
-        </w:numPr>
+        <w:pBdr>
+          <w:top w:val="single" w:sz="4" w:space="1" w:color="auto"/>
+          <w:left w:val="single" w:sz="4" w:space="4" w:color="auto"/>
+          <w:bottom w:val="single" w:sz="4" w:space="1" w:color="auto"/>
+          <w:right w:val="single" w:sz="4" w:space="4" w:color="auto"/>
+        </w:pBdr>
         <w:spacing w:before="100" w:beforeAutospacing="1" w:after="100" w:afterAutospacing="1" w:line="240" w:lineRule="auto"/>
         <w:rPr>
           <w:rFonts w:ascii="Times New Roman" w:eastAsia="Times New Roman" w:hAnsi="Times New Roman" w:cs="Times New Roman"/>
@@ -134,9 +208,13 @@
     </w:p>
     <w:p>
       <w:pPr>
-        <w:pStyle w:val="Prrafodelista"/>
+        <w:pBdr>
+          <w:top w:val="single" w:sz="4" w:space="1" w:color="auto"/>
+          <w:left w:val="single" w:sz="4" w:space="4" w:color="auto"/>
+          <w:bottom w:val="single" w:sz="4" w:space="1" w:color="auto"/>
+          <w:right w:val="single" w:sz="4" w:space="4" w:color="auto"/>
+        </w:pBdr>
         <w:spacing w:before="100" w:beforeAutospacing="1" w:after="100" w:afterAutospacing="1" w:line="240" w:lineRule="auto"/>
-        <w:ind w:firstLine="696"/>
         <w:rPr>
           <w:rFonts w:ascii="Times New Roman" w:eastAsia="Times New Roman" w:hAnsi="Times New Roman" w:cs="Times New Roman"/>
           <w:b/>
@@ -161,11 +239,12 @@
     </w:p>
     <w:p>
       <w:pPr>
-        <w:pStyle w:val="Prrafodelista"/>
-        <w:numPr>
-          <w:ilvl w:val="1"/>
-          <w:numId w:val="58"/>
-        </w:numPr>
+        <w:pBdr>
+          <w:top w:val="single" w:sz="4" w:space="1" w:color="auto"/>
+          <w:left w:val="single" w:sz="4" w:space="4" w:color="auto"/>
+          <w:bottom w:val="single" w:sz="4" w:space="1" w:color="auto"/>
+          <w:right w:val="single" w:sz="4" w:space="4" w:color="auto"/>
+        </w:pBdr>
         <w:spacing w:before="100" w:beforeAutospacing="1" w:after="100" w:afterAutospacing="1" w:line="240" w:lineRule="auto"/>
         <w:rPr>
           <w:rFonts w:ascii="Times New Roman" w:eastAsia="Times New Roman" w:hAnsi="Times New Roman" w:cs="Times New Roman"/>
@@ -186,9 +265,13 @@
     </w:p>
     <w:p>
       <w:pPr>
-        <w:pStyle w:val="Prrafodelista"/>
+        <w:pBdr>
+          <w:top w:val="single" w:sz="4" w:space="1" w:color="auto"/>
+          <w:left w:val="single" w:sz="4" w:space="4" w:color="auto"/>
+          <w:bottom w:val="single" w:sz="4" w:space="1" w:color="auto"/>
+          <w:right w:val="single" w:sz="4" w:space="4" w:color="auto"/>
+        </w:pBdr>
         <w:spacing w:before="100" w:beforeAutospacing="1" w:after="100" w:afterAutospacing="1" w:line="240" w:lineRule="auto"/>
-        <w:ind w:firstLine="696"/>
         <w:rPr>
           <w:rFonts w:ascii="Times New Roman" w:eastAsia="Times New Roman" w:hAnsi="Times New Roman" w:cs="Times New Roman"/>
           <w:b/>
@@ -564,7 +647,6 @@
           <w:b/>
           <w:bCs/>
         </w:rPr>
-        <w:lastRenderedPageBreak/>
         <w:t xml:space="preserve">1) </w:t>
       </w:r>
       <w:r>
@@ -1477,6 +1559,7 @@
           <w:sz w:val="22"/>
           <w:szCs w:val="22"/>
         </w:rPr>
+        <w:lastRenderedPageBreak/>
         <w:t>•</w:t>
       </w:r>
       <w:r>
@@ -1624,7 +1707,6 @@
           <w:szCs w:val="22"/>
           <w:lang w:val="en-US"/>
         </w:rPr>
-        <w:lastRenderedPageBreak/>
         <w:t xml:space="preserve"> </w:t>
       </w:r>
       <w:r>
@@ -2138,7 +2220,7 @@
         <w:rPr>
           <w:rFonts w:ascii="Times New Roman" w:eastAsia="Times New Roman" w:hAnsi="Times New Roman" w:cs="Times New Roman"/>
           <w:kern w:val="0"/>
-          <w:lang w:val="de-DE" w:eastAsia="es-ES"/>
+          <w:lang w:eastAsia="es-ES"/>
           <w14:ligatures w14:val="none"/>
         </w:rPr>
       </w:pPr>
@@ -2150,7 +2232,7 @@
           <w:kern w:val="0"/>
           <w:sz w:val="20"/>
           <w:szCs w:val="20"/>
-          <w:lang w:val="de-DE" w:eastAsia="es-ES"/>
+          <w:lang w:eastAsia="es-ES"/>
           <w14:ligatures w14:val="none"/>
         </w:rPr>
         <w:t>5</w:t>
@@ -2163,7 +2245,7 @@
           <w:kern w:val="0"/>
           <w:sz w:val="20"/>
           <w:szCs w:val="20"/>
-          <w:lang w:val="de-DE" w:eastAsia="es-ES"/>
+          <w:lang w:eastAsia="es-ES"/>
           <w14:ligatures w14:val="none"/>
         </w:rPr>
         <w:t>)</w:t>
@@ -2176,7 +2258,7 @@
           <w:kern w:val="0"/>
           <w:sz w:val="20"/>
           <w:szCs w:val="20"/>
-          <w:lang w:val="de-DE" w:eastAsia="es-ES"/>
+          <w:lang w:eastAsia="es-ES"/>
           <w14:ligatures w14:val="none"/>
         </w:rPr>
         <w:t>app/Http/Controllers/PlatoController.php</w:t>

</xml_diff>